<commit_message>
use case mockups 1
</commit_message>
<xml_diff>
--- a/doc/Anforderungsspezifikation.docx
+++ b/doc/Anforderungsspezifikation.docx
@@ -2106,7 +2106,7 @@
         </w:tc>
         <w:tc>
           <w:tcPr>
-            <w:tcW w:w="7144" w:type="dxa"/>
+            <w:tcW w:w="7145" w:type="dxa"/>
             <w:tcBorders>
               <w:top w:val="single" w:sz="4" w:space="0" w:color="5B9BD5"/>
               <w:bottom w:val="single" w:sz="4" w:space="0" w:color="5B9BD5"/>
@@ -2197,7 +2197,7 @@
         </w:tc>
         <w:tc>
           <w:tcPr>
-            <w:tcW w:w="7144" w:type="dxa"/>
+            <w:tcW w:w="7145" w:type="dxa"/>
             <w:tcBorders>
               <w:top w:val="single" w:sz="4" w:space="0" w:color="9CC2E5"/>
               <w:left w:val="single" w:sz="4" w:space="0" w:color="9CC2E5"/>
@@ -2277,18 +2277,18 @@
         </w:tc>
         <w:tc>
           <w:tcPr>
-            <w:tcW w:w="7144" w:type="dxa"/>
-            <w:tcBorders>
-              <w:top w:val="single" w:sz="4" w:space="0" w:color="9CC2E5"/>
-              <w:left w:val="single" w:sz="4" w:space="0" w:color="9CC2E5"/>
-              <w:bottom w:val="single" w:sz="4" w:space="0" w:color="9CC2E5"/>
-              <w:right w:val="single" w:sz="4" w:space="0" w:color="9CC2E5"/>
-            </w:tcBorders>
-            <w:shd w:val="clear" w:color="auto" w:fill="auto"/>
-          </w:tcPr>
-          <w:p>
-            <w:r>
-              <w:t>Der Spieler startet ein Level.</w:t>
+            <w:tcW w:w="7145" w:type="dxa"/>
+            <w:tcBorders>
+              <w:top w:val="single" w:sz="4" w:space="0" w:color="9CC2E5"/>
+              <w:left w:val="single" w:sz="4" w:space="0" w:color="9CC2E5"/>
+              <w:bottom w:val="single" w:sz="4" w:space="0" w:color="9CC2E5"/>
+              <w:right w:val="single" w:sz="4" w:space="0" w:color="9CC2E5"/>
+            </w:tcBorders>
+            <w:shd w:val="clear" w:color="auto" w:fill="auto"/>
+          </w:tcPr>
+          <w:p>
+            <w:r>
+              <w:t>Der Spieler kann in der Spielwelt zu einem Ziel gelangen, um das Spiel zu gewinnen.</w:t>
             </w:r>
           </w:p>
         </w:tc>
@@ -2357,18 +2357,18 @@
         </w:tc>
         <w:tc>
           <w:tcPr>
-            <w:tcW w:w="7144" w:type="dxa"/>
-            <w:tcBorders>
-              <w:top w:val="single" w:sz="4" w:space="0" w:color="9CC2E5"/>
-              <w:left w:val="single" w:sz="4" w:space="0" w:color="9CC2E5"/>
-              <w:bottom w:val="single" w:sz="4" w:space="0" w:color="9CC2E5"/>
-              <w:right w:val="single" w:sz="4" w:space="0" w:color="9CC2E5"/>
-            </w:tcBorders>
-            <w:shd w:val="clear" w:color="auto" w:fill="auto"/>
-          </w:tcPr>
-          <w:p>
-            <w:r>
-              <w:t>Der Spieler kann in der Spielwelt zu einem Ziel gelangen, um das Spiel zu gewinnen.</w:t>
+            <w:tcW w:w="7145" w:type="dxa"/>
+            <w:tcBorders>
+              <w:top w:val="single" w:sz="4" w:space="0" w:color="9CC2E5"/>
+              <w:left w:val="single" w:sz="4" w:space="0" w:color="9CC2E5"/>
+              <w:bottom w:val="single" w:sz="4" w:space="0" w:color="9CC2E5"/>
+              <w:right w:val="single" w:sz="4" w:space="0" w:color="9CC2E5"/>
+            </w:tcBorders>
+            <w:shd w:val="clear" w:color="auto" w:fill="auto"/>
+          </w:tcPr>
+          <w:p>
+            <w:r>
+              <w:t>Der Spieler muss Hindernissen wie Asteroiden ausweichen.</w:t>
             </w:r>
           </w:p>
         </w:tc>
@@ -2437,18 +2437,18 @@
         </w:tc>
         <w:tc>
           <w:tcPr>
-            <w:tcW w:w="7144" w:type="dxa"/>
-            <w:tcBorders>
-              <w:top w:val="single" w:sz="4" w:space="0" w:color="9CC2E5"/>
-              <w:left w:val="single" w:sz="4" w:space="0" w:color="9CC2E5"/>
-              <w:bottom w:val="single" w:sz="4" w:space="0" w:color="9CC2E5"/>
-              <w:right w:val="single" w:sz="4" w:space="0" w:color="9CC2E5"/>
-            </w:tcBorders>
-            <w:shd w:val="clear" w:color="auto" w:fill="auto"/>
-          </w:tcPr>
-          <w:p>
-            <w:r>
-              <w:t>Der Spieler muss Hindernissen wie Asteroiden ausweichen.</w:t>
+            <w:tcW w:w="7145" w:type="dxa"/>
+            <w:tcBorders>
+              <w:top w:val="single" w:sz="4" w:space="0" w:color="9CC2E5"/>
+              <w:left w:val="single" w:sz="4" w:space="0" w:color="9CC2E5"/>
+              <w:bottom w:val="single" w:sz="4" w:space="0" w:color="9CC2E5"/>
+              <w:right w:val="single" w:sz="4" w:space="0" w:color="9CC2E5"/>
+            </w:tcBorders>
+            <w:shd w:val="clear" w:color="auto" w:fill="auto"/>
+          </w:tcPr>
+          <w:p>
+            <w:r>
+              <w:t>Der Spieler muss Feindeinheiten bekämpfen.</w:t>
             </w:r>
           </w:p>
         </w:tc>
@@ -2517,18 +2517,18 @@
         </w:tc>
         <w:tc>
           <w:tcPr>
-            <w:tcW w:w="7144" w:type="dxa"/>
-            <w:tcBorders>
-              <w:top w:val="single" w:sz="4" w:space="0" w:color="9CC2E5"/>
-              <w:left w:val="single" w:sz="4" w:space="0" w:color="9CC2E5"/>
-              <w:bottom w:val="single" w:sz="4" w:space="0" w:color="9CC2E5"/>
-              <w:right w:val="single" w:sz="4" w:space="0" w:color="9CC2E5"/>
-            </w:tcBorders>
-            <w:shd w:val="clear" w:color="auto" w:fill="auto"/>
-          </w:tcPr>
-          <w:p>
-            <w:r>
-              <w:t>Der Spieler muss Feindeinheiten bekämpfen.</w:t>
+            <w:tcW w:w="7145" w:type="dxa"/>
+            <w:tcBorders>
+              <w:top w:val="single" w:sz="4" w:space="0" w:color="9CC2E5"/>
+              <w:left w:val="single" w:sz="4" w:space="0" w:color="9CC2E5"/>
+              <w:bottom w:val="single" w:sz="4" w:space="0" w:color="9CC2E5"/>
+              <w:right w:val="single" w:sz="4" w:space="0" w:color="9CC2E5"/>
+            </w:tcBorders>
+            <w:shd w:val="clear" w:color="auto" w:fill="auto"/>
+          </w:tcPr>
+          <w:p>
+            <w:r>
+              <w:t>Der Spieler kann durch Schaden am Raumschiff zerstört werden.</w:t>
             </w:r>
           </w:p>
         </w:tc>
@@ -2591,93 +2591,13 @@
           </w:tcPr>
           <w:p>
             <w:r>
-              <w:t>M</w:t>
-            </w:r>
-          </w:p>
-        </w:tc>
-        <w:tc>
-          <w:tcPr>
-            <w:tcW w:w="7144" w:type="dxa"/>
-            <w:tcBorders>
-              <w:top w:val="single" w:sz="4" w:space="0" w:color="9CC2E5"/>
-              <w:left w:val="single" w:sz="4" w:space="0" w:color="9CC2E5"/>
-              <w:bottom w:val="single" w:sz="4" w:space="0" w:color="9CC2E5"/>
-              <w:right w:val="single" w:sz="4" w:space="0" w:color="9CC2E5"/>
-            </w:tcBorders>
-            <w:shd w:val="clear" w:color="auto" w:fill="auto"/>
-          </w:tcPr>
-          <w:p>
-            <w:r>
-              <w:t>Der Spieler kann durch Schaden am Raumschiff zerstört werden.</w:t>
-            </w:r>
-          </w:p>
-        </w:tc>
-      </w:tr>
-      <w:tr>
-        <w:tc>
-          <w:tcPr>
-            <w:tcW w:w="788" w:type="dxa"/>
-            <w:tcBorders>
-              <w:top w:val="single" w:sz="4" w:space="0" w:color="9CC2E5"/>
-              <w:left w:val="single" w:sz="4" w:space="0" w:color="9CC2E5"/>
-              <w:bottom w:val="single" w:sz="4" w:space="0" w:color="9CC2E5"/>
-              <w:right w:val="single" w:sz="4" w:space="0" w:color="9CC2E5"/>
-            </w:tcBorders>
-            <w:shd w:val="clear" w:color="auto" w:fill="auto"/>
-          </w:tcPr>
-          <w:p>
-            <w:pPr>
-              <w:rPr>
-                <w:b/>
-                <w:bCs/>
-              </w:rPr>
-            </w:pPr>
-            <w:r>
-              <w:rPr>
-                <w:b/>
-                <w:bCs/>
-              </w:rPr>
-              <w:t>UC2.6</w:t>
-            </w:r>
-          </w:p>
-        </w:tc>
-        <w:tc>
-          <w:tcPr>
-            <w:tcW w:w="920" w:type="dxa"/>
-            <w:tcBorders>
-              <w:top w:val="single" w:sz="4" w:space="0" w:color="9CC2E5"/>
-              <w:left w:val="single" w:sz="4" w:space="0" w:color="9CC2E5"/>
-              <w:bottom w:val="single" w:sz="4" w:space="0" w:color="9CC2E5"/>
-              <w:right w:val="single" w:sz="4" w:space="0" w:color="9CC2E5"/>
-            </w:tcBorders>
-            <w:shd w:val="clear" w:color="auto" w:fill="auto"/>
-          </w:tcPr>
-          <w:p>
-            <w:r>
-              <w:t>Entwurf</w:t>
-            </w:r>
-          </w:p>
-        </w:tc>
-        <w:tc>
-          <w:tcPr>
-            <w:tcW w:w="604" w:type="dxa"/>
-            <w:tcBorders>
-              <w:top w:val="single" w:sz="4" w:space="0" w:color="9CC2E5"/>
-              <w:left w:val="single" w:sz="4" w:space="0" w:color="9CC2E5"/>
-              <w:bottom w:val="single" w:sz="4" w:space="0" w:color="9CC2E5"/>
-              <w:right w:val="single" w:sz="4" w:space="0" w:color="9CC2E5"/>
-            </w:tcBorders>
-            <w:shd w:val="clear" w:color="auto" w:fill="auto"/>
-          </w:tcPr>
-          <w:p>
-            <w:r>
               <w:t>O</w:t>
             </w:r>
           </w:p>
         </w:tc>
         <w:tc>
           <w:tcPr>
-            <w:tcW w:w="7144" w:type="dxa"/>
+            <w:tcW w:w="7145" w:type="dxa"/>
             <w:tcBorders>
               <w:top w:val="single" w:sz="4" w:space="0" w:color="9CC2E5"/>
               <w:left w:val="single" w:sz="4" w:space="0" w:color="9CC2E5"/>
@@ -3980,23 +3900,6 @@
           </w:p>
         </w:tc>
       </w:tr>
-    </w:tbl>
-    <w:p/>
-    <w:tbl>
-      <w:tblPr>
-        <w:tblW w:w="9451" w:type="dxa"/>
-        <w:tblBorders>
-          <w:top w:val="single" w:sz="4" w:space="0" w:color="5B9BD5"/>
-          <w:left w:val="single" w:sz="4" w:space="0" w:color="5B9BD5"/>
-          <w:bottom w:val="single" w:sz="4" w:space="0" w:color="5B9BD5"/>
-          <w:insideH w:val="single" w:sz="4" w:space="0" w:color="5B9BD5"/>
-        </w:tblBorders>
-        <w:tblLook w:val="04A0" w:firstRow="1" w:lastRow="0" w:firstColumn="1" w:lastColumn="0" w:noHBand="0" w:noVBand="1"/>
-      </w:tblPr>
-      <w:tblGrid>
-        <w:gridCol w:w="2263"/>
-        <w:gridCol w:w="7188"/>
-      </w:tblGrid>
       <w:tr>
         <w:trPr>
           <w:trHeight w:val="252"/>
@@ -4005,9 +3908,10 @@
           <w:tcPr>
             <w:tcW w:w="2263" w:type="dxa"/>
             <w:tcBorders>
-              <w:top w:val="single" w:sz="4" w:space="0" w:color="5B9BD5"/>
-              <w:left w:val="single" w:sz="4" w:space="0" w:color="5B9BD5"/>
-              <w:bottom w:val="single" w:sz="4" w:space="0" w:color="5B9BD5"/>
+              <w:top w:val="single" w:sz="4" w:space="0" w:color="9CC2E5"/>
+              <w:left w:val="single" w:sz="4" w:space="0" w:color="9CC2E5"/>
+              <w:bottom w:val="single" w:sz="4" w:space="0" w:color="9CC2E5"/>
+              <w:right w:val="single" w:sz="4" w:space="0" w:color="9CC2E5"/>
             </w:tcBorders>
             <w:shd w:val="clear" w:color="auto" w:fill="5B9BD5" w:themeFill="accent5"/>
           </w:tcPr>
@@ -4019,299 +3923,6 @@
                 <w:color w:val="FFFFFF" w:themeColor="background1"/>
               </w:rPr>
             </w:pPr>
-            <w:r>
-              <w:rPr>
-                <w:b/>
-                <w:bCs/>
-                <w:color w:val="FFFFFF" w:themeColor="background1"/>
-              </w:rPr>
-              <w:t>Name</w:t>
-            </w:r>
-          </w:p>
-        </w:tc>
-        <w:tc>
-          <w:tcPr>
-            <w:tcW w:w="7187" w:type="dxa"/>
-            <w:tcBorders>
-              <w:top w:val="single" w:sz="4" w:space="0" w:color="5B9BD5"/>
-              <w:bottom w:val="single" w:sz="4" w:space="0" w:color="5B9BD5"/>
-              <w:right w:val="single" w:sz="4" w:space="0" w:color="5B9BD5"/>
-            </w:tcBorders>
-            <w:shd w:val="clear" w:color="auto" w:fill="auto"/>
-          </w:tcPr>
-          <w:p>
-            <w:r>
-              <w:t>UC1.2</w:t>
-            </w:r>
-          </w:p>
-        </w:tc>
-      </w:tr>
-      <w:tr>
-        <w:trPr>
-          <w:trHeight w:val="259"/>
-        </w:trPr>
-        <w:tc>
-          <w:tcPr>
-            <w:tcW w:w="2263" w:type="dxa"/>
-            <w:tcBorders>
-              <w:top w:val="single" w:sz="4" w:space="0" w:color="9CC2E5"/>
-              <w:left w:val="single" w:sz="4" w:space="0" w:color="9CC2E5"/>
-              <w:bottom w:val="single" w:sz="4" w:space="0" w:color="9CC2E5"/>
-              <w:right w:val="single" w:sz="4" w:space="0" w:color="9CC2E5"/>
-            </w:tcBorders>
-            <w:shd w:val="clear" w:color="auto" w:fill="5B9BD5" w:themeFill="accent5"/>
-          </w:tcPr>
-          <w:p>
-            <w:pPr>
-              <w:rPr>
-                <w:b/>
-                <w:bCs/>
-                <w:color w:val="FFFFFF" w:themeColor="background1"/>
-              </w:rPr>
-            </w:pPr>
-            <w:r>
-              <w:rPr>
-                <w:b/>
-                <w:bCs/>
-                <w:color w:val="FFFFFF" w:themeColor="background1"/>
-              </w:rPr>
-              <w:t>Ziel im Kontext</w:t>
-            </w:r>
-          </w:p>
-        </w:tc>
-        <w:tc>
-          <w:tcPr>
-            <w:tcW w:w="7187" w:type="dxa"/>
-            <w:tcBorders>
-              <w:top w:val="single" w:sz="4" w:space="0" w:color="9CC2E5"/>
-              <w:left w:val="single" w:sz="4" w:space="0" w:color="9CC2E5"/>
-              <w:bottom w:val="single" w:sz="4" w:space="0" w:color="9CC2E5"/>
-              <w:right w:val="single" w:sz="4" w:space="0" w:color="9CC2E5"/>
-            </w:tcBorders>
-            <w:shd w:val="clear" w:color="auto" w:fill="auto"/>
-          </w:tcPr>
-          <w:p>
-            <w:r>
-              <w:t>Der Spieler kann per Mausbewegung mit den Waffen zielen.</w:t>
-            </w:r>
-          </w:p>
-        </w:tc>
-      </w:tr>
-      <w:tr>
-        <w:trPr>
-          <w:trHeight w:val="252"/>
-        </w:trPr>
-        <w:tc>
-          <w:tcPr>
-            <w:tcW w:w="2263" w:type="dxa"/>
-            <w:tcBorders>
-              <w:top w:val="single" w:sz="4" w:space="0" w:color="9CC2E5"/>
-              <w:left w:val="single" w:sz="4" w:space="0" w:color="9CC2E5"/>
-              <w:bottom w:val="single" w:sz="4" w:space="0" w:color="9CC2E5"/>
-              <w:right w:val="single" w:sz="4" w:space="0" w:color="9CC2E5"/>
-            </w:tcBorders>
-            <w:shd w:val="clear" w:color="auto" w:fill="5B9BD5" w:themeFill="accent5"/>
-          </w:tcPr>
-          <w:p>
-            <w:pPr>
-              <w:rPr>
-                <w:b/>
-                <w:bCs/>
-                <w:color w:val="FFFFFF" w:themeColor="background1"/>
-              </w:rPr>
-            </w:pPr>
-            <w:r>
-              <w:rPr>
-                <w:b/>
-                <w:bCs/>
-                <w:color w:val="FFFFFF" w:themeColor="background1"/>
-              </w:rPr>
-              <w:t>Akteure</w:t>
-            </w:r>
-          </w:p>
-        </w:tc>
-        <w:tc>
-          <w:tcPr>
-            <w:tcW w:w="7187" w:type="dxa"/>
-            <w:tcBorders>
-              <w:top w:val="single" w:sz="4" w:space="0" w:color="9CC2E5"/>
-              <w:left w:val="single" w:sz="4" w:space="0" w:color="9CC2E5"/>
-              <w:bottom w:val="single" w:sz="4" w:space="0" w:color="9CC2E5"/>
-              <w:right w:val="single" w:sz="4" w:space="0" w:color="9CC2E5"/>
-            </w:tcBorders>
-            <w:shd w:val="clear" w:color="auto" w:fill="auto"/>
-          </w:tcPr>
-          <w:p>
-            <w:r>
-              <w:t>Spieler und System</w:t>
-            </w:r>
-          </w:p>
-        </w:tc>
-      </w:tr>
-      <w:tr>
-        <w:trPr>
-          <w:trHeight w:val="252"/>
-        </w:trPr>
-        <w:tc>
-          <w:tcPr>
-            <w:tcW w:w="2263" w:type="dxa"/>
-            <w:tcBorders>
-              <w:top w:val="single" w:sz="4" w:space="0" w:color="9CC2E5"/>
-              <w:left w:val="single" w:sz="4" w:space="0" w:color="9CC2E5"/>
-              <w:bottom w:val="single" w:sz="4" w:space="0" w:color="9CC2E5"/>
-              <w:right w:val="single" w:sz="4" w:space="0" w:color="9CC2E5"/>
-            </w:tcBorders>
-            <w:shd w:val="clear" w:color="auto" w:fill="5B9BD5" w:themeFill="accent5"/>
-          </w:tcPr>
-          <w:p>
-            <w:pPr>
-              <w:rPr>
-                <w:b/>
-                <w:bCs/>
-                <w:color w:val="FFFFFF" w:themeColor="background1"/>
-              </w:rPr>
-            </w:pPr>
-            <w:r>
-              <w:rPr>
-                <w:b/>
-                <w:bCs/>
-                <w:color w:val="FFFFFF" w:themeColor="background1"/>
-              </w:rPr>
-              <w:t>Trigger</w:t>
-            </w:r>
-          </w:p>
-        </w:tc>
-        <w:tc>
-          <w:tcPr>
-            <w:tcW w:w="7187" w:type="dxa"/>
-            <w:tcBorders>
-              <w:top w:val="single" w:sz="4" w:space="0" w:color="9CC2E5"/>
-              <w:left w:val="single" w:sz="4" w:space="0" w:color="9CC2E5"/>
-              <w:bottom w:val="single" w:sz="4" w:space="0" w:color="9CC2E5"/>
-              <w:right w:val="single" w:sz="4" w:space="0" w:color="9CC2E5"/>
-            </w:tcBorders>
-            <w:shd w:val="clear" w:color="auto" w:fill="auto"/>
-          </w:tcPr>
-          <w:p>
-            <w:r>
-              <w:t>Der Spieler befindet sich im Level und bewegt die Maus.</w:t>
-            </w:r>
-          </w:p>
-        </w:tc>
-      </w:tr>
-      <w:tr>
-        <w:trPr>
-          <w:trHeight w:val="252"/>
-        </w:trPr>
-        <w:tc>
-          <w:tcPr>
-            <w:tcW w:w="2263" w:type="dxa"/>
-            <w:tcBorders>
-              <w:top w:val="single" w:sz="4" w:space="0" w:color="9CC2E5"/>
-              <w:left w:val="single" w:sz="4" w:space="0" w:color="9CC2E5"/>
-              <w:bottom w:val="single" w:sz="4" w:space="0" w:color="9CC2E5"/>
-              <w:right w:val="single" w:sz="4" w:space="0" w:color="9CC2E5"/>
-            </w:tcBorders>
-            <w:shd w:val="clear" w:color="auto" w:fill="5B9BD5" w:themeFill="accent5"/>
-          </w:tcPr>
-          <w:p>
-            <w:pPr>
-              <w:rPr>
-                <w:b/>
-                <w:bCs/>
-                <w:color w:val="FFFFFF" w:themeColor="background1"/>
-              </w:rPr>
-            </w:pPr>
-            <w:r>
-              <w:rPr>
-                <w:b/>
-                <w:bCs/>
-                <w:color w:val="FFFFFF" w:themeColor="background1"/>
-              </w:rPr>
-              <w:t>Essenzielle Schritte</w:t>
-            </w:r>
-          </w:p>
-        </w:tc>
-        <w:tc>
-          <w:tcPr>
-            <w:tcW w:w="7187" w:type="dxa"/>
-            <w:tcBorders>
-              <w:top w:val="single" w:sz="4" w:space="0" w:color="9CC2E5"/>
-              <w:left w:val="single" w:sz="4" w:space="0" w:color="9CC2E5"/>
-              <w:bottom w:val="single" w:sz="4" w:space="0" w:color="9CC2E5"/>
-              <w:right w:val="single" w:sz="4" w:space="0" w:color="9CC2E5"/>
-            </w:tcBorders>
-            <w:shd w:val="clear" w:color="auto" w:fill="auto"/>
-          </w:tcPr>
-          <w:p>
-            <w:pPr>
-              <w:pStyle w:val="Listenabsatz"/>
-              <w:numPr>
-                <w:ilvl w:val="0"/>
-                <w:numId w:val="9"/>
-              </w:numPr>
-            </w:pPr>
-            <w:r>
-              <w:t>Der Spieler bewegt die Maus zum Zielen.</w:t>
-            </w:r>
-          </w:p>
-          <w:p>
-            <w:pPr>
-              <w:pStyle w:val="Listenabsatz"/>
-              <w:numPr>
-                <w:ilvl w:val="0"/>
-                <w:numId w:val="9"/>
-              </w:numPr>
-            </w:pPr>
-            <w:r>
-              <w:t>Ein Symbol zur Darstellung der Zielrichtung erschein an der Position der Maus.</w:t>
-            </w:r>
-          </w:p>
-          <w:p>
-            <w:pPr>
-              <w:pStyle w:val="Listenabsatz"/>
-              <w:numPr>
-                <w:ilvl w:val="0"/>
-                <w:numId w:val="9"/>
-              </w:numPr>
-            </w:pPr>
-            <w:r>
-              <w:t>Die Waffen des Spielerschiffes richten sich in die Richtung, in die gezielt wird.</w:t>
-            </w:r>
-          </w:p>
-        </w:tc>
-      </w:tr>
-      <w:tr>
-        <w:trPr>
-          <w:trHeight w:val="252"/>
-        </w:trPr>
-        <w:tc>
-          <w:tcPr>
-            <w:tcW w:w="2263" w:type="dxa"/>
-            <w:tcBorders>
-              <w:top w:val="single" w:sz="4" w:space="0" w:color="9CC2E5"/>
-              <w:left w:val="single" w:sz="4" w:space="0" w:color="9CC2E5"/>
-              <w:bottom w:val="single" w:sz="4" w:space="0" w:color="9CC2E5"/>
-              <w:right w:val="single" w:sz="4" w:space="0" w:color="9CC2E5"/>
-            </w:tcBorders>
-            <w:shd w:val="clear" w:color="auto" w:fill="5B9BD5" w:themeFill="accent5"/>
-          </w:tcPr>
-          <w:p>
-            <w:pPr>
-              <w:rPr>
-                <w:b/>
-                <w:bCs/>
-                <w:color w:val="FFFFFF" w:themeColor="background1"/>
-              </w:rPr>
-            </w:pPr>
-            <w:r>
-              <w:rPr>
-                <w:b/>
-                <w:bCs/>
-                <w:color w:val="FFFFFF" w:themeColor="background1"/>
-              </w:rPr>
-              <w:t>Erweiterungen</w:t>
-            </w:r>
           </w:p>
         </w:tc>
         <w:tc>
@@ -4330,10 +3941,47 @@
               <w:tabs>
                 <w:tab w:val="left" w:pos="176"/>
               </w:tabs>
-              <w:ind w:firstLine="318"/>
-            </w:pPr>
-            <w:r>
-              <w:t>-</w:t>
+              <w:ind w:firstLine="382"/>
+            </w:pPr>
+            <w:r>
+              <w:rPr>
+                <w:noProof/>
+              </w:rPr>
+              <w:drawing>
+                <wp:inline distT="0" distB="0" distL="0" distR="0" wp14:anchorId="1B03B114" wp14:editId="4443276E">
+                  <wp:extent cx="3130905" cy="2063102"/>
+                  <wp:effectExtent l="0" t="0" r="0" b="0"/>
+                  <wp:docPr id="4" name="Grafik 4"/>
+                  <wp:cNvGraphicFramePr>
+                    <a:graphicFrameLocks xmlns:a="http://schemas.openxmlformats.org/drawingml/2006/main" noChangeAspect="1"/>
+                  </wp:cNvGraphicFramePr>
+                  <a:graphic xmlns:a="http://schemas.openxmlformats.org/drawingml/2006/main">
+                    <a:graphicData uri="http://schemas.openxmlformats.org/drawingml/2006/picture">
+                      <pic:pic xmlns:pic="http://schemas.openxmlformats.org/drawingml/2006/picture">
+                        <pic:nvPicPr>
+                          <pic:cNvPr id="1" name=""/>
+                          <pic:cNvPicPr/>
+                        </pic:nvPicPr>
+                        <pic:blipFill>
+                          <a:blip r:embed="rId11"/>
+                          <a:stretch>
+                            <a:fillRect/>
+                          </a:stretch>
+                        </pic:blipFill>
+                        <pic:spPr>
+                          <a:xfrm>
+                            <a:off x="0" y="0"/>
+                            <a:ext cx="3156751" cy="2080133"/>
+                          </a:xfrm>
+                          <a:prstGeom prst="rect">
+                            <a:avLst/>
+                          </a:prstGeom>
+                        </pic:spPr>
+                      </pic:pic>
+                    </a:graphicData>
+                  </a:graphic>
+                </wp:inline>
+              </w:drawing>
             </w:r>
           </w:p>
         </w:tc>
@@ -4341,9 +3989,7 @@
     </w:tbl>
     <w:p>
       <w:pPr>
-        <w:rPr>
-          <w:u w:val="single"/>
-        </w:rPr>
+        <w:spacing w:line="240" w:lineRule="auto"/>
       </w:pPr>
     </w:p>
     <w:tbl>
@@ -4395,7 +4041,7 @@
         </w:tc>
         <w:tc>
           <w:tcPr>
-            <w:tcW w:w="7187" w:type="dxa"/>
+            <w:tcW w:w="7188" w:type="dxa"/>
             <w:tcBorders>
               <w:top w:val="single" w:sz="4" w:space="0" w:color="5B9BD5"/>
               <w:bottom w:val="single" w:sz="4" w:space="0" w:color="5B9BD5"/>
@@ -4405,7 +4051,7 @@
           </w:tcPr>
           <w:p>
             <w:r>
-              <w:t>UC1.3</w:t>
+              <w:t>UC1.2</w:t>
             </w:r>
           </w:p>
         </w:tc>
@@ -4445,23 +4091,18 @@
         </w:tc>
         <w:tc>
           <w:tcPr>
-            <w:tcW w:w="7187" w:type="dxa"/>
-            <w:tcBorders>
-              <w:top w:val="single" w:sz="4" w:space="0" w:color="9CC2E5"/>
-              <w:left w:val="single" w:sz="4" w:space="0" w:color="9CC2E5"/>
-              <w:bottom w:val="single" w:sz="4" w:space="0" w:color="9CC2E5"/>
-              <w:right w:val="single" w:sz="4" w:space="0" w:color="9CC2E5"/>
-            </w:tcBorders>
-            <w:shd w:val="clear" w:color="auto" w:fill="auto"/>
-          </w:tcPr>
-          <w:p>
-            <w:pPr>
-              <w:tabs>
-                <w:tab w:val="left" w:pos="2862"/>
-              </w:tabs>
-            </w:pPr>
-            <w:r>
-              <w:t>Der Spieler kann per Mausklick mit den Waffen feuern.</w:t>
+            <w:tcW w:w="7188" w:type="dxa"/>
+            <w:tcBorders>
+              <w:top w:val="single" w:sz="4" w:space="0" w:color="9CC2E5"/>
+              <w:left w:val="single" w:sz="4" w:space="0" w:color="9CC2E5"/>
+              <w:bottom w:val="single" w:sz="4" w:space="0" w:color="9CC2E5"/>
+              <w:right w:val="single" w:sz="4" w:space="0" w:color="9CC2E5"/>
+            </w:tcBorders>
+            <w:shd w:val="clear" w:color="auto" w:fill="auto"/>
+          </w:tcPr>
+          <w:p>
+            <w:r>
+              <w:t>Der Spieler kann per Mausbewegung mit den Waffen zielen.</w:t>
             </w:r>
           </w:p>
         </w:tc>
@@ -4501,7 +4142,7 @@
         </w:tc>
         <w:tc>
           <w:tcPr>
-            <w:tcW w:w="7187" w:type="dxa"/>
+            <w:tcW w:w="7188" w:type="dxa"/>
             <w:tcBorders>
               <w:top w:val="single" w:sz="4" w:space="0" w:color="9CC2E5"/>
               <w:left w:val="single" w:sz="4" w:space="0" w:color="9CC2E5"/>
@@ -4552,18 +4193,18 @@
         </w:tc>
         <w:tc>
           <w:tcPr>
-            <w:tcW w:w="7187" w:type="dxa"/>
-            <w:tcBorders>
-              <w:top w:val="single" w:sz="4" w:space="0" w:color="9CC2E5"/>
-              <w:left w:val="single" w:sz="4" w:space="0" w:color="9CC2E5"/>
-              <w:bottom w:val="single" w:sz="4" w:space="0" w:color="9CC2E5"/>
-              <w:right w:val="single" w:sz="4" w:space="0" w:color="9CC2E5"/>
-            </w:tcBorders>
-            <w:shd w:val="clear" w:color="auto" w:fill="auto"/>
-          </w:tcPr>
-          <w:p>
-            <w:r>
-              <w:t>Der Spieler befindet sich im Level und klickt mit der Maus.</w:t>
+            <w:tcW w:w="7188" w:type="dxa"/>
+            <w:tcBorders>
+              <w:top w:val="single" w:sz="4" w:space="0" w:color="9CC2E5"/>
+              <w:left w:val="single" w:sz="4" w:space="0" w:color="9CC2E5"/>
+              <w:bottom w:val="single" w:sz="4" w:space="0" w:color="9CC2E5"/>
+              <w:right w:val="single" w:sz="4" w:space="0" w:color="9CC2E5"/>
+            </w:tcBorders>
+            <w:shd w:val="clear" w:color="auto" w:fill="auto"/>
+          </w:tcPr>
+          <w:p>
+            <w:r>
+              <w:t>Der Spieler befindet sich im Level und bewegt die Maus.</w:t>
             </w:r>
           </w:p>
         </w:tc>
@@ -4603,7 +4244,7 @@
         </w:tc>
         <w:tc>
           <w:tcPr>
-            <w:tcW w:w="7187" w:type="dxa"/>
+            <w:tcW w:w="7188" w:type="dxa"/>
             <w:tcBorders>
               <w:top w:val="single" w:sz="4" w:space="0" w:color="9CC2E5"/>
               <w:left w:val="single" w:sz="4" w:space="0" w:color="9CC2E5"/>
@@ -4617,11 +4258,11 @@
               <w:pStyle w:val="Listenabsatz"/>
               <w:numPr>
                 <w:ilvl w:val="0"/>
-                <w:numId w:val="10"/>
+                <w:numId w:val="9"/>
               </w:numPr>
             </w:pPr>
             <w:r>
-              <w:t>Der Spieler klickt mit der Maus um zu feuern.</w:t>
+              <w:t>Der Spieler bewegt die Maus zum Zielen.</w:t>
             </w:r>
           </w:p>
           <w:p>
@@ -4629,11 +4270,11 @@
               <w:pStyle w:val="Listenabsatz"/>
               <w:numPr>
                 <w:ilvl w:val="0"/>
-                <w:numId w:val="10"/>
+                <w:numId w:val="9"/>
               </w:numPr>
             </w:pPr>
             <w:r>
-              <w:t>Die Waffen des Spielerschiffes feuern Geschosse in die Richtung, in die gezielt wurde.</w:t>
+              <w:t>Ein Symbol zur Darstellung der Zielrichtung erschein an der Position der Maus.</w:t>
             </w:r>
           </w:p>
           <w:p>
@@ -4641,11 +4282,11 @@
               <w:pStyle w:val="Listenabsatz"/>
               <w:numPr>
                 <w:ilvl w:val="0"/>
-                <w:numId w:val="10"/>
+                <w:numId w:val="9"/>
               </w:numPr>
             </w:pPr>
             <w:r>
-              <w:t>Wird ein Feind getroffen, wird diesem Schaden zugefügt.</w:t>
+              <w:t>Die Waffen des Spielerschiffes richten sich in die Richtung, in die gezielt wird.</w:t>
             </w:r>
           </w:p>
         </w:tc>
@@ -4685,7 +4326,7 @@
         </w:tc>
         <w:tc>
           <w:tcPr>
-            <w:tcW w:w="7187" w:type="dxa"/>
+            <w:tcW w:w="7188" w:type="dxa"/>
             <w:tcBorders>
               <w:top w:val="single" w:sz="4" w:space="0" w:color="9CC2E5"/>
               <w:left w:val="single" w:sz="4" w:space="0" w:color="9CC2E5"/>
@@ -4699,68 +4340,96 @@
               <w:tabs>
                 <w:tab w:val="left" w:pos="176"/>
               </w:tabs>
-              <w:ind w:firstLine="368"/>
-            </w:pPr>
-            <w:r>
-              <w:t>3a. Der zugefügte Schaden übersteigt die verbleibenden Lebenspunkte des Feindes</w:t>
-            </w:r>
-          </w:p>
+              <w:ind w:firstLine="318"/>
+            </w:pPr>
+            <w:r>
+              <w:t>-</w:t>
+            </w:r>
+          </w:p>
+        </w:tc>
+      </w:tr>
+      <w:tr>
+        <w:trPr>
+          <w:trHeight w:val="252"/>
+        </w:trPr>
+        <w:tc>
+          <w:tcPr>
+            <w:tcW w:w="2263" w:type="dxa"/>
+            <w:tcBorders>
+              <w:top w:val="single" w:sz="4" w:space="0" w:color="9CC2E5"/>
+              <w:left w:val="single" w:sz="4" w:space="0" w:color="9CC2E5"/>
+              <w:bottom w:val="single" w:sz="4" w:space="0" w:color="9CC2E5"/>
+              <w:right w:val="single" w:sz="4" w:space="0" w:color="9CC2E5"/>
+            </w:tcBorders>
+            <w:shd w:val="clear" w:color="auto" w:fill="5B9BD5" w:themeFill="accent5"/>
+          </w:tcPr>
+          <w:p>
+            <w:pPr>
+              <w:rPr>
+                <w:b/>
+                <w:bCs/>
+                <w:color w:val="FFFFFF" w:themeColor="background1"/>
+              </w:rPr>
+            </w:pPr>
+          </w:p>
+        </w:tc>
+        <w:tc>
+          <w:tcPr>
+            <w:tcW w:w="7188" w:type="dxa"/>
+            <w:tcBorders>
+              <w:top w:val="single" w:sz="4" w:space="0" w:color="9CC2E5"/>
+              <w:left w:val="single" w:sz="4" w:space="0" w:color="9CC2E5"/>
+              <w:bottom w:val="single" w:sz="4" w:space="0" w:color="9CC2E5"/>
+              <w:right w:val="single" w:sz="4" w:space="0" w:color="9CC2E5"/>
+            </w:tcBorders>
+            <w:shd w:val="clear" w:color="auto" w:fill="auto"/>
+          </w:tcPr>
           <w:p>
             <w:pPr>
               <w:tabs>
                 <w:tab w:val="left" w:pos="176"/>
               </w:tabs>
-              <w:ind w:firstLine="368"/>
-            </w:pPr>
-            <w:r>
-              <w:tab/>
-              <w:t>3a1. Der Feind wird zerstört.</w:t>
-            </w:r>
-          </w:p>
-          <w:p>
-            <w:pPr>
-              <w:tabs>
-                <w:tab w:val="left" w:pos="176"/>
-              </w:tabs>
-              <w:ind w:firstLine="368"/>
-            </w:pPr>
-            <w:r>
-              <w:t>3b. Das Geschoss trifft auf ein Hindernis</w:t>
-            </w:r>
-          </w:p>
-          <w:p>
-            <w:pPr>
-              <w:tabs>
-                <w:tab w:val="left" w:pos="176"/>
-              </w:tabs>
-              <w:ind w:firstLine="368"/>
-            </w:pPr>
-            <w:r>
-              <w:tab/>
-              <w:t>3b1. Das Geschoss verschwindet.</w:t>
-            </w:r>
-          </w:p>
-          <w:p>
-            <w:pPr>
-              <w:tabs>
-                <w:tab w:val="left" w:pos="176"/>
-              </w:tabs>
-              <w:ind w:firstLine="368"/>
-            </w:pPr>
-            <w:r>
-              <w:t>3c. Das Geschoss trifft auf kein Objekt.</w:t>
-            </w:r>
-          </w:p>
-          <w:p>
-            <w:pPr>
-              <w:tabs>
-                <w:tab w:val="left" w:pos="176"/>
-              </w:tabs>
-              <w:ind w:firstLine="368"/>
-            </w:pPr>
-            <w:r>
-              <w:tab/>
-              <w:t>3c1. Das Geschoss fliegt weiter bis es auf ein Hindernis trifft oder eine fixe Zeitspanne vergangen ist und verschwindet anschliessend.</w:t>
+              <w:ind w:firstLine="318"/>
+            </w:pPr>
+            <w:r>
+              <w:rPr>
+                <w:noProof/>
+              </w:rPr>
+              <w:drawing>
+                <wp:inline distT="0" distB="0" distL="0" distR="0" wp14:anchorId="30E96FE8" wp14:editId="0676D3AD">
+                  <wp:extent cx="3248025" cy="2209800"/>
+                  <wp:effectExtent l="0" t="0" r="9525" b="0"/>
+                  <wp:docPr id="5" name="Grafik 5"/>
+                  <wp:cNvGraphicFramePr>
+                    <a:graphicFrameLocks xmlns:a="http://schemas.openxmlformats.org/drawingml/2006/main" noChangeAspect="1"/>
+                  </wp:cNvGraphicFramePr>
+                  <a:graphic xmlns:a="http://schemas.openxmlformats.org/drawingml/2006/main">
+                    <a:graphicData uri="http://schemas.openxmlformats.org/drawingml/2006/picture">
+                      <pic:pic xmlns:pic="http://schemas.openxmlformats.org/drawingml/2006/picture">
+                        <pic:nvPicPr>
+                          <pic:cNvPr id="1" name=""/>
+                          <pic:cNvPicPr/>
+                        </pic:nvPicPr>
+                        <pic:blipFill>
+                          <a:blip r:embed="rId12"/>
+                          <a:stretch>
+                            <a:fillRect/>
+                          </a:stretch>
+                        </pic:blipFill>
+                        <pic:spPr>
+                          <a:xfrm>
+                            <a:off x="0" y="0"/>
+                            <a:ext cx="3248025" cy="2209800"/>
+                          </a:xfrm>
+                          <a:prstGeom prst="rect">
+                            <a:avLst/>
+                          </a:prstGeom>
+                        </pic:spPr>
+                      </pic:pic>
+                    </a:graphicData>
+                  </a:graphic>
+                </wp:inline>
+              </w:drawing>
             </w:r>
           </w:p>
         </w:tc>
@@ -4772,20 +4441,6 @@
           <w:u w:val="single"/>
         </w:rPr>
       </w:pPr>
-    </w:p>
-    <w:p>
-      <w:pPr>
-        <w:spacing w:line="240" w:lineRule="auto"/>
-        <w:rPr>
-          <w:u w:val="single"/>
-        </w:rPr>
-      </w:pPr>
-      <w:r>
-        <w:rPr>
-          <w:u w:val="single"/>
-        </w:rPr>
-        <w:br w:type="page"/>
-      </w:r>
     </w:p>
     <w:tbl>
       <w:tblPr>
@@ -4830,14 +4485,13 @@
                 <w:bCs/>
                 <w:color w:val="FFFFFF" w:themeColor="background1"/>
               </w:rPr>
-              <w:lastRenderedPageBreak/>
               <w:t>Name</w:t>
             </w:r>
           </w:p>
         </w:tc>
         <w:tc>
           <w:tcPr>
-            <w:tcW w:w="7188" w:type="dxa"/>
+            <w:tcW w:w="7187" w:type="dxa"/>
             <w:tcBorders>
               <w:top w:val="single" w:sz="4" w:space="0" w:color="5B9BD5"/>
               <w:bottom w:val="single" w:sz="4" w:space="0" w:color="5B9BD5"/>
@@ -4847,7 +4501,7 @@
           </w:tcPr>
           <w:p>
             <w:r>
-              <w:t>UC1.4</w:t>
+              <w:t>UC1.3</w:t>
             </w:r>
           </w:p>
         </w:tc>
@@ -4887,7 +4541,7 @@
         </w:tc>
         <w:tc>
           <w:tcPr>
-            <w:tcW w:w="7188" w:type="dxa"/>
+            <w:tcW w:w="7187" w:type="dxa"/>
             <w:tcBorders>
               <w:top w:val="single" w:sz="4" w:space="0" w:color="9CC2E5"/>
               <w:left w:val="single" w:sz="4" w:space="0" w:color="9CC2E5"/>
@@ -4903,7 +4557,7 @@
               </w:tabs>
             </w:pPr>
             <w:r>
-              <w:t>Der Spieler kann per Nummerntasten Fähigkeiten Einsetzen</w:t>
+              <w:t>Der Spieler kann per Mausklick mit den Waffen feuern.</w:t>
             </w:r>
           </w:p>
         </w:tc>
@@ -4943,7 +4597,7 @@
         </w:tc>
         <w:tc>
           <w:tcPr>
-            <w:tcW w:w="7188" w:type="dxa"/>
+            <w:tcW w:w="7187" w:type="dxa"/>
             <w:tcBorders>
               <w:top w:val="single" w:sz="4" w:space="0" w:color="9CC2E5"/>
               <w:left w:val="single" w:sz="4" w:space="0" w:color="9CC2E5"/>
@@ -4994,18 +4648,18 @@
         </w:tc>
         <w:tc>
           <w:tcPr>
-            <w:tcW w:w="7188" w:type="dxa"/>
-            <w:tcBorders>
-              <w:top w:val="single" w:sz="4" w:space="0" w:color="9CC2E5"/>
-              <w:left w:val="single" w:sz="4" w:space="0" w:color="9CC2E5"/>
-              <w:bottom w:val="single" w:sz="4" w:space="0" w:color="9CC2E5"/>
-              <w:right w:val="single" w:sz="4" w:space="0" w:color="9CC2E5"/>
-            </w:tcBorders>
-            <w:shd w:val="clear" w:color="auto" w:fill="auto"/>
-          </w:tcPr>
-          <w:p>
-            <w:r>
-              <w:t>Der Spieler befindet sich im Level und drückt eine für Fähigkeiten definierte Taste auf der Tastatur.</w:t>
+            <w:tcW w:w="7187" w:type="dxa"/>
+            <w:tcBorders>
+              <w:top w:val="single" w:sz="4" w:space="0" w:color="9CC2E5"/>
+              <w:left w:val="single" w:sz="4" w:space="0" w:color="9CC2E5"/>
+              <w:bottom w:val="single" w:sz="4" w:space="0" w:color="9CC2E5"/>
+              <w:right w:val="single" w:sz="4" w:space="0" w:color="9CC2E5"/>
+            </w:tcBorders>
+            <w:shd w:val="clear" w:color="auto" w:fill="auto"/>
+          </w:tcPr>
+          <w:p>
+            <w:r>
+              <w:t>Der Spieler befindet sich im Level und klickt mit der Maus.</w:t>
             </w:r>
           </w:p>
         </w:tc>
@@ -5045,7 +4699,7 @@
         </w:tc>
         <w:tc>
           <w:tcPr>
-            <w:tcW w:w="7188" w:type="dxa"/>
+            <w:tcW w:w="7187" w:type="dxa"/>
             <w:tcBorders>
               <w:top w:val="single" w:sz="4" w:space="0" w:color="9CC2E5"/>
               <w:left w:val="single" w:sz="4" w:space="0" w:color="9CC2E5"/>
@@ -5059,11 +4713,11 @@
               <w:pStyle w:val="Listenabsatz"/>
               <w:numPr>
                 <w:ilvl w:val="0"/>
-                <w:numId w:val="11"/>
+                <w:numId w:val="10"/>
               </w:numPr>
             </w:pPr>
             <w:r>
-              <w:t>Der Spieler drückt eine Fähigkeitstaste auf der Tastatur, um diese einzusetzen.</w:t>
+              <w:t>Der Spieler klickt mit der Maus um zu feuern.</w:t>
             </w:r>
           </w:p>
           <w:p>
@@ -5071,11 +4725,11 @@
               <w:pStyle w:val="Listenabsatz"/>
               <w:numPr>
                 <w:ilvl w:val="0"/>
-                <w:numId w:val="11"/>
+                <w:numId w:val="10"/>
               </w:numPr>
             </w:pPr>
             <w:r>
-              <w:t>Die Fähigkeit tritt in Kraft.</w:t>
+              <w:t>Die Waffen des Spielerschiffes feuern Geschosse in die Richtung, in die gezielt wurde.</w:t>
             </w:r>
           </w:p>
           <w:p>
@@ -5083,19 +4737,11 @@
               <w:pStyle w:val="Listenabsatz"/>
               <w:numPr>
                 <w:ilvl w:val="0"/>
-                <w:numId w:val="11"/>
+                <w:numId w:val="10"/>
               </w:numPr>
             </w:pPr>
             <w:r>
-              <w:t>Eine Zeitspanne wird gesetzt, bis die Fähigkeit erneut eingesetzt werden kann (</w:t>
-            </w:r>
-            <w:proofErr w:type="spellStart"/>
-            <w:r>
-              <w:t>Cooldown</w:t>
-            </w:r>
-            <w:proofErr w:type="spellEnd"/>
-            <w:r>
-              <w:t xml:space="preserve"> genannt).</w:t>
+              <w:t>Wird ein Feind getroffen, wird diesem Schaden zugefügt.</w:t>
             </w:r>
           </w:p>
         </w:tc>
@@ -5135,7 +4781,7 @@
         </w:tc>
         <w:tc>
           <w:tcPr>
-            <w:tcW w:w="7188" w:type="dxa"/>
+            <w:tcW w:w="7187" w:type="dxa"/>
             <w:tcBorders>
               <w:top w:val="single" w:sz="4" w:space="0" w:color="9CC2E5"/>
               <w:left w:val="single" w:sz="4" w:space="0" w:color="9CC2E5"/>
@@ -5152,15 +4798,7 @@
               <w:ind w:firstLine="368"/>
             </w:pPr>
             <w:r>
-              <w:t xml:space="preserve">2a. Die Zeit für den </w:t>
-            </w:r>
-            <w:proofErr w:type="spellStart"/>
-            <w:r>
-              <w:t>Cooldown</w:t>
-            </w:r>
-            <w:proofErr w:type="spellEnd"/>
-            <w:r>
-              <w:t xml:space="preserve"> ist noch nicht vergangen.</w:t>
+              <w:t>3a. Der zugefügte Schaden übersteigt die verbleibenden Lebenspunkte des Feindes</w:t>
             </w:r>
           </w:p>
           <w:p>
@@ -5172,7 +4810,139 @@
             </w:pPr>
             <w:r>
               <w:tab/>
-              <w:t>2a1. Der weitere Vorgang wird abgebrochen.</w:t>
+              <w:t>3a1. Der Feind wird zerstört.</w:t>
+            </w:r>
+          </w:p>
+          <w:p>
+            <w:pPr>
+              <w:tabs>
+                <w:tab w:val="left" w:pos="176"/>
+              </w:tabs>
+              <w:ind w:firstLine="368"/>
+            </w:pPr>
+            <w:r>
+              <w:t>3b. Das Geschoss trifft auf ein Hindernis</w:t>
+            </w:r>
+          </w:p>
+          <w:p>
+            <w:pPr>
+              <w:tabs>
+                <w:tab w:val="left" w:pos="176"/>
+              </w:tabs>
+              <w:ind w:firstLine="368"/>
+            </w:pPr>
+            <w:r>
+              <w:tab/>
+              <w:t>3b1. Das Geschoss verschwindet.</w:t>
+            </w:r>
+          </w:p>
+          <w:p>
+            <w:pPr>
+              <w:tabs>
+                <w:tab w:val="left" w:pos="176"/>
+              </w:tabs>
+              <w:ind w:firstLine="368"/>
+            </w:pPr>
+            <w:r>
+              <w:t>3c. Das Geschoss trifft auf kein Objekt.</w:t>
+            </w:r>
+          </w:p>
+          <w:p>
+            <w:pPr>
+              <w:tabs>
+                <w:tab w:val="left" w:pos="176"/>
+              </w:tabs>
+              <w:ind w:firstLine="368"/>
+            </w:pPr>
+            <w:r>
+              <w:tab/>
+              <w:t>3c1. Das Geschoss fliegt weiter bis es auf ein Hindernis trifft oder eine fixe Zeitspanne vergangen ist und verschwindet anschliessend.</w:t>
+            </w:r>
+          </w:p>
+        </w:tc>
+      </w:tr>
+      <w:tr>
+        <w:trPr>
+          <w:trHeight w:val="252"/>
+        </w:trPr>
+        <w:tc>
+          <w:tcPr>
+            <w:tcW w:w="2263" w:type="dxa"/>
+            <w:tcBorders>
+              <w:top w:val="single" w:sz="4" w:space="0" w:color="9CC2E5"/>
+              <w:left w:val="single" w:sz="4" w:space="0" w:color="9CC2E5"/>
+              <w:bottom w:val="single" w:sz="4" w:space="0" w:color="9CC2E5"/>
+              <w:right w:val="single" w:sz="4" w:space="0" w:color="9CC2E5"/>
+            </w:tcBorders>
+            <w:shd w:val="clear" w:color="auto" w:fill="5B9BD5" w:themeFill="accent5"/>
+          </w:tcPr>
+          <w:p>
+            <w:pPr>
+              <w:rPr>
+                <w:b/>
+                <w:bCs/>
+                <w:color w:val="FFFFFF" w:themeColor="background1"/>
+              </w:rPr>
+            </w:pPr>
+          </w:p>
+        </w:tc>
+        <w:tc>
+          <w:tcPr>
+            <w:tcW w:w="7187" w:type="dxa"/>
+            <w:tcBorders>
+              <w:top w:val="single" w:sz="4" w:space="0" w:color="9CC2E5"/>
+              <w:left w:val="single" w:sz="4" w:space="0" w:color="9CC2E5"/>
+              <w:bottom w:val="single" w:sz="4" w:space="0" w:color="9CC2E5"/>
+              <w:right w:val="single" w:sz="4" w:space="0" w:color="9CC2E5"/>
+            </w:tcBorders>
+            <w:shd w:val="clear" w:color="auto" w:fill="auto"/>
+          </w:tcPr>
+          <w:p>
+            <w:pPr>
+              <w:tabs>
+                <w:tab w:val="left" w:pos="176"/>
+              </w:tabs>
+              <w:ind w:firstLine="368"/>
+            </w:pPr>
+            <w:r>
+              <w:rPr>
+                <w:noProof/>
+              </w:rPr>
+              <w:drawing>
+                <wp:inline distT="0" distB="0" distL="0" distR="0" wp14:anchorId="77F5EF8B" wp14:editId="30F3A48D">
+                  <wp:extent cx="4124325" cy="2181225"/>
+                  <wp:effectExtent l="0" t="0" r="9525" b="9525"/>
+                  <wp:docPr id="6" name="Grafik 6"/>
+                  <wp:cNvGraphicFramePr>
+                    <a:graphicFrameLocks xmlns:a="http://schemas.openxmlformats.org/drawingml/2006/main" noChangeAspect="1"/>
+                  </wp:cNvGraphicFramePr>
+                  <a:graphic xmlns:a="http://schemas.openxmlformats.org/drawingml/2006/main">
+                    <a:graphicData uri="http://schemas.openxmlformats.org/drawingml/2006/picture">
+                      <pic:pic xmlns:pic="http://schemas.openxmlformats.org/drawingml/2006/picture">
+                        <pic:nvPicPr>
+                          <pic:cNvPr id="1" name=""/>
+                          <pic:cNvPicPr/>
+                        </pic:nvPicPr>
+                        <pic:blipFill>
+                          <a:blip r:embed="rId13"/>
+                          <a:stretch>
+                            <a:fillRect/>
+                          </a:stretch>
+                        </pic:blipFill>
+                        <pic:spPr>
+                          <a:xfrm>
+                            <a:off x="0" y="0"/>
+                            <a:ext cx="4124325" cy="2181225"/>
+                          </a:xfrm>
+                          <a:prstGeom prst="rect">
+                            <a:avLst/>
+                          </a:prstGeom>
+                        </pic:spPr>
+                      </pic:pic>
+                    </a:graphicData>
+                  </a:graphic>
+                </wp:inline>
+              </w:drawing>
             </w:r>
           </w:p>
         </w:tc>
@@ -5180,10 +4950,17 @@
     </w:tbl>
     <w:p>
       <w:pPr>
+        <w:spacing w:line="240" w:lineRule="auto"/>
         <w:rPr>
           <w:u w:val="single"/>
         </w:rPr>
       </w:pPr>
+      <w:r>
+        <w:rPr>
+          <w:u w:val="single"/>
+        </w:rPr>
+        <w:br w:type="page"/>
+      </w:r>
     </w:p>
     <w:tbl>
       <w:tblPr>
@@ -5228,6 +5005,7 @@
                 <w:bCs/>
                 <w:color w:val="FFFFFF" w:themeColor="background1"/>
               </w:rPr>
+              <w:lastRenderedPageBreak/>
               <w:t>Name</w:t>
             </w:r>
           </w:p>
@@ -5244,7 +5022,7 @@
           </w:tcPr>
           <w:p>
             <w:r>
-              <w:t xml:space="preserve">UC2.1 </w:t>
+              <w:t>UC1.4</w:t>
             </w:r>
           </w:p>
         </w:tc>
@@ -5300,7 +5078,7 @@
               </w:tabs>
             </w:pPr>
             <w:r>
-              <w:t>Der Spieler kann in der Spielwelt zu einem Ziel gelangen, um das Spiel zu gewinnen.</w:t>
+              <w:t>Der Spieler kann per Nummerntasten Fähigkeiten Einsetzen</w:t>
             </w:r>
           </w:p>
         </w:tc>
@@ -5351,7 +5129,7 @@
           </w:tcPr>
           <w:p>
             <w:r>
-              <w:t>Spieler, System</w:t>
+              <w:t>Spieler und System</w:t>
             </w:r>
           </w:p>
         </w:tc>
@@ -5402,15 +5180,7 @@
           </w:tcPr>
           <w:p>
             <w:r>
-              <w:t xml:space="preserve">Der Spieler </w:t>
-            </w:r>
-            <w:proofErr w:type="gramStart"/>
-            <w:r>
-              <w:t>Berührt</w:t>
-            </w:r>
-            <w:proofErr w:type="gramEnd"/>
-            <w:r>
-              <w:t xml:space="preserve"> den Endpunkt des Levels</w:t>
+              <w:t>Der Spieler befindet sich im Level und drückt eine für Fähigkeiten definierte Taste auf der Tastatur.</w:t>
             </w:r>
           </w:p>
         </w:tc>
@@ -5461,33 +5231,46 @@
           </w:tcPr>
           <w:p>
             <w:pPr>
-              <w:numPr>
-                <w:ilvl w:val="0"/>
-                <w:numId w:val="13"/>
-              </w:numPr>
-            </w:pPr>
-            <w:r>
-              <w:t>Der Spieler bewegt sich auf den Endpunkt</w:t>
-            </w:r>
-          </w:p>
-          <w:p>
-            <w:pPr>
               <w:pStyle w:val="Listenabsatz"/>
               <w:numPr>
                 <w:ilvl w:val="0"/>
-                <w:numId w:val="13"/>
+                <w:numId w:val="11"/>
               </w:numPr>
             </w:pPr>
             <w:r>
-              <w:t xml:space="preserve">Das System </w:t>
-            </w:r>
-            <w:proofErr w:type="gramStart"/>
-            <w:r>
-              <w:t>Beendet</w:t>
-            </w:r>
-            <w:proofErr w:type="gramEnd"/>
-            <w:r>
-              <w:t xml:space="preserve"> das Level</w:t>
+              <w:t>Der Spieler drückt eine Fähigkeitstaste auf der Tastatur, um diese einzusetzen.</w:t>
+            </w:r>
+          </w:p>
+          <w:p>
+            <w:pPr>
+              <w:pStyle w:val="Listenabsatz"/>
+              <w:numPr>
+                <w:ilvl w:val="0"/>
+                <w:numId w:val="11"/>
+              </w:numPr>
+            </w:pPr>
+            <w:r>
+              <w:t>Die Fähigkeit tritt in Kraft.</w:t>
+            </w:r>
+          </w:p>
+          <w:p>
+            <w:pPr>
+              <w:pStyle w:val="Listenabsatz"/>
+              <w:numPr>
+                <w:ilvl w:val="0"/>
+                <w:numId w:val="11"/>
+              </w:numPr>
+            </w:pPr>
+            <w:r>
+              <w:t>Eine Zeitspanne wird gesetzt, bis die Fähigkeit erneut eingesetzt werden kann (</w:t>
+            </w:r>
+            <w:proofErr w:type="spellStart"/>
+            <w:r>
+              <w:t>Cooldown</w:t>
+            </w:r>
+            <w:proofErr w:type="spellEnd"/>
+            <w:r>
+              <w:t xml:space="preserve"> genannt).</w:t>
             </w:r>
           </w:p>
         </w:tc>
@@ -5544,7 +5327,113 @@
               <w:ind w:firstLine="368"/>
             </w:pPr>
             <w:r>
-              <w:t>-</w:t>
+              <w:t xml:space="preserve">2a. Die Zeit für den </w:t>
+            </w:r>
+            <w:proofErr w:type="spellStart"/>
+            <w:r>
+              <w:t>Cooldown</w:t>
+            </w:r>
+            <w:proofErr w:type="spellEnd"/>
+            <w:r>
+              <w:t xml:space="preserve"> ist noch nicht vergangen.</w:t>
+            </w:r>
+          </w:p>
+          <w:p>
+            <w:pPr>
+              <w:tabs>
+                <w:tab w:val="left" w:pos="176"/>
+              </w:tabs>
+              <w:ind w:firstLine="368"/>
+            </w:pPr>
+            <w:r>
+              <w:tab/>
+              <w:t>2a1. Der weitere Vorgang wird abgebrochen.</w:t>
+            </w:r>
+          </w:p>
+        </w:tc>
+      </w:tr>
+      <w:tr>
+        <w:trPr>
+          <w:trHeight w:val="252"/>
+        </w:trPr>
+        <w:tc>
+          <w:tcPr>
+            <w:tcW w:w="2263" w:type="dxa"/>
+            <w:tcBorders>
+              <w:top w:val="single" w:sz="4" w:space="0" w:color="9CC2E5"/>
+              <w:left w:val="single" w:sz="4" w:space="0" w:color="9CC2E5"/>
+              <w:bottom w:val="single" w:sz="4" w:space="0" w:color="9CC2E5"/>
+              <w:right w:val="single" w:sz="4" w:space="0" w:color="9CC2E5"/>
+            </w:tcBorders>
+            <w:shd w:val="clear" w:color="auto" w:fill="5B9BD5" w:themeFill="accent5"/>
+          </w:tcPr>
+          <w:p>
+            <w:pPr>
+              <w:rPr>
+                <w:b/>
+                <w:bCs/>
+                <w:color w:val="FFFFFF" w:themeColor="background1"/>
+              </w:rPr>
+            </w:pPr>
+          </w:p>
+        </w:tc>
+        <w:tc>
+          <w:tcPr>
+            <w:tcW w:w="7188" w:type="dxa"/>
+            <w:tcBorders>
+              <w:top w:val="single" w:sz="4" w:space="0" w:color="9CC2E5"/>
+              <w:left w:val="single" w:sz="4" w:space="0" w:color="9CC2E5"/>
+              <w:bottom w:val="single" w:sz="4" w:space="0" w:color="9CC2E5"/>
+              <w:right w:val="single" w:sz="4" w:space="0" w:color="9CC2E5"/>
+            </w:tcBorders>
+            <w:shd w:val="clear" w:color="auto" w:fill="auto"/>
+          </w:tcPr>
+          <w:p>
+            <w:pPr>
+              <w:tabs>
+                <w:tab w:val="left" w:pos="176"/>
+              </w:tabs>
+              <w:ind w:firstLine="368"/>
+            </w:pPr>
+            <w:r>
+              <w:rPr>
+                <w:noProof/>
+              </w:rPr>
+              <w:drawing>
+                <wp:inline distT="0" distB="0" distL="0" distR="0" wp14:anchorId="5CDFFAD3" wp14:editId="46314EFE">
+                  <wp:extent cx="3789198" cy="2253996"/>
+                  <wp:effectExtent l="0" t="0" r="1905" b="0"/>
+                  <wp:docPr id="7" name="Grafik 7"/>
+                  <wp:cNvGraphicFramePr>
+                    <a:graphicFrameLocks xmlns:a="http://schemas.openxmlformats.org/drawingml/2006/main" noChangeAspect="1"/>
+                  </wp:cNvGraphicFramePr>
+                  <a:graphic xmlns:a="http://schemas.openxmlformats.org/drawingml/2006/main">
+                    <a:graphicData uri="http://schemas.openxmlformats.org/drawingml/2006/picture">
+                      <pic:pic xmlns:pic="http://schemas.openxmlformats.org/drawingml/2006/picture">
+                        <pic:nvPicPr>
+                          <pic:cNvPr id="1" name=""/>
+                          <pic:cNvPicPr/>
+                        </pic:nvPicPr>
+                        <pic:blipFill>
+                          <a:blip r:embed="rId14"/>
+                          <a:stretch>
+                            <a:fillRect/>
+                          </a:stretch>
+                        </pic:blipFill>
+                        <pic:spPr>
+                          <a:xfrm>
+                            <a:off x="0" y="0"/>
+                            <a:ext cx="3794227" cy="2256988"/>
+                          </a:xfrm>
+                          <a:prstGeom prst="rect">
+                            <a:avLst/>
+                          </a:prstGeom>
+                        </pic:spPr>
+                      </pic:pic>
+                    </a:graphicData>
+                  </a:graphic>
+                </wp:inline>
+              </w:drawing>
             </w:r>
           </w:p>
         </w:tc>
@@ -5616,7 +5505,7 @@
           </w:tcPr>
           <w:p>
             <w:r>
-              <w:t xml:space="preserve">UC2.2 </w:t>
+              <w:t xml:space="preserve">UC2.1 </w:t>
             </w:r>
           </w:p>
         </w:tc>
@@ -5672,7 +5561,7 @@
               </w:tabs>
             </w:pPr>
             <w:r>
-              <w:t>Der Spieler muss Hindernissen wie Asteroiden ausweichen.</w:t>
+              <w:t>Der Spieler kann in der Spielwelt zu einem Ziel gelangen, um das Spiel zu gewinnen.</w:t>
             </w:r>
           </w:p>
         </w:tc>
@@ -5773,13 +5662,14 @@
             <w:shd w:val="clear" w:color="auto" w:fill="auto"/>
           </w:tcPr>
           <w:p>
-            <w:proofErr w:type="spellStart"/>
-            <w:r>
-              <w:t>Asteoriden</w:t>
-            </w:r>
-            <w:proofErr w:type="spellEnd"/>
-            <w:r>
-              <w:t xml:space="preserve"> erscheinen im sichtbaren Spielraum</w:t>
+            <w:r>
+              <w:t xml:space="preserve">Der Spieler </w:t>
+            </w:r>
+            <w:r>
+              <w:t>b</w:t>
+            </w:r>
+            <w:r>
+              <w:t>erührt den Endpunkt des Levels</w:t>
             </w:r>
           </w:p>
         </w:tc>
@@ -5832,22 +5722,29 @@
             <w:pPr>
               <w:numPr>
                 <w:ilvl w:val="0"/>
-                <w:numId w:val="14"/>
+                <w:numId w:val="13"/>
               </w:numPr>
             </w:pPr>
             <w:r>
-              <w:t>Das System lässt Asteroiden auf dem Spielraumherumfliegen</w:t>
-            </w:r>
-          </w:p>
-          <w:p>
-            <w:pPr>
+              <w:t>Der Spieler bewegt sich auf den Endpunkt</w:t>
+            </w:r>
+          </w:p>
+          <w:p>
+            <w:pPr>
+              <w:pStyle w:val="Listenabsatz"/>
               <w:numPr>
                 <w:ilvl w:val="0"/>
-                <w:numId w:val="14"/>
+                <w:numId w:val="13"/>
               </w:numPr>
             </w:pPr>
             <w:r>
-              <w:t>Der Spieler nutzt die Steuerungstasten um den Asteroiden auszuweichen</w:t>
+              <w:t xml:space="preserve">Das System </w:t>
+            </w:r>
+            <w:r>
+              <w:t>b</w:t>
+            </w:r>
+            <w:r>
+              <w:t>eendet das Level</w:t>
             </w:r>
           </w:p>
         </w:tc>
@@ -5898,28 +5795,99 @@
           </w:tcPr>
           <w:p>
             <w:pPr>
-              <w:numPr>
-                <w:ilvl w:val="0"/>
-                <w:numId w:val="15"/>
-              </w:numPr>
-            </w:pPr>
-            <w:r>
-              <w:t>2.2a. Der Spieler fliegt in einen Asteroiden hinein.</w:t>
-            </w:r>
-          </w:p>
-          <w:p>
-            <w:pPr>
-              <w:pStyle w:val="Listenabsatz"/>
-              <w:numPr>
-                <w:ilvl w:val="0"/>
-                <w:numId w:val="15"/>
-              </w:numPr>
               <w:tabs>
                 <w:tab w:val="left" w:pos="176"/>
               </w:tabs>
-            </w:pPr>
-            <w:r>
-              <w:t>2.2a1. Der Spieler nimmt Schaden.</w:t>
+              <w:ind w:firstLine="368"/>
+            </w:pPr>
+            <w:r>
+              <w:t>-</w:t>
+            </w:r>
+          </w:p>
+        </w:tc>
+      </w:tr>
+      <w:tr>
+        <w:trPr>
+          <w:trHeight w:val="252"/>
+        </w:trPr>
+        <w:tc>
+          <w:tcPr>
+            <w:tcW w:w="2263" w:type="dxa"/>
+            <w:tcBorders>
+              <w:top w:val="single" w:sz="4" w:space="0" w:color="9CC2E5"/>
+              <w:left w:val="single" w:sz="4" w:space="0" w:color="9CC2E5"/>
+              <w:bottom w:val="single" w:sz="4" w:space="0" w:color="9CC2E5"/>
+              <w:right w:val="single" w:sz="4" w:space="0" w:color="9CC2E5"/>
+            </w:tcBorders>
+            <w:shd w:val="clear" w:color="auto" w:fill="5B9BD5" w:themeFill="accent5"/>
+          </w:tcPr>
+          <w:p>
+            <w:pPr>
+              <w:rPr>
+                <w:b/>
+                <w:bCs/>
+                <w:color w:val="FFFFFF" w:themeColor="background1"/>
+              </w:rPr>
+            </w:pPr>
+          </w:p>
+        </w:tc>
+        <w:tc>
+          <w:tcPr>
+            <w:tcW w:w="7188" w:type="dxa"/>
+            <w:tcBorders>
+              <w:top w:val="single" w:sz="4" w:space="0" w:color="9CC2E5"/>
+              <w:left w:val="single" w:sz="4" w:space="0" w:color="9CC2E5"/>
+              <w:bottom w:val="single" w:sz="4" w:space="0" w:color="9CC2E5"/>
+              <w:right w:val="single" w:sz="4" w:space="0" w:color="9CC2E5"/>
+            </w:tcBorders>
+            <w:shd w:val="clear" w:color="auto" w:fill="auto"/>
+          </w:tcPr>
+          <w:p>
+            <w:pPr>
+              <w:tabs>
+                <w:tab w:val="left" w:pos="176"/>
+              </w:tabs>
+              <w:ind w:firstLine="368"/>
+            </w:pPr>
+            <w:r>
+              <w:rPr>
+                <w:noProof/>
+              </w:rPr>
+              <w:drawing>
+                <wp:inline distT="0" distB="0" distL="0" distR="0" wp14:anchorId="47F21398" wp14:editId="37973B58">
+                  <wp:extent cx="3538956" cy="2129128"/>
+                  <wp:effectExtent l="0" t="0" r="4445" b="5080"/>
+                  <wp:docPr id="9" name="Grafik 9"/>
+                  <wp:cNvGraphicFramePr>
+                    <a:graphicFrameLocks xmlns:a="http://schemas.openxmlformats.org/drawingml/2006/main" noChangeAspect="1"/>
+                  </wp:cNvGraphicFramePr>
+                  <a:graphic xmlns:a="http://schemas.openxmlformats.org/drawingml/2006/main">
+                    <a:graphicData uri="http://schemas.openxmlformats.org/drawingml/2006/picture">
+                      <pic:pic xmlns:pic="http://schemas.openxmlformats.org/drawingml/2006/picture">
+                        <pic:nvPicPr>
+                          <pic:cNvPr id="1" name=""/>
+                          <pic:cNvPicPr/>
+                        </pic:nvPicPr>
+                        <pic:blipFill>
+                          <a:blip r:embed="rId15"/>
+                          <a:stretch>
+                            <a:fillRect/>
+                          </a:stretch>
+                        </pic:blipFill>
+                        <pic:spPr>
+                          <a:xfrm>
+                            <a:off x="0" y="0"/>
+                            <a:ext cx="3556718" cy="2139814"/>
+                          </a:xfrm>
+                          <a:prstGeom prst="rect">
+                            <a:avLst/>
+                          </a:prstGeom>
+                        </pic:spPr>
+                      </pic:pic>
+                    </a:graphicData>
+                  </a:graphic>
+                </wp:inline>
+              </w:drawing>
             </w:r>
           </w:p>
         </w:tc>
@@ -5931,6 +5899,20 @@
           <w:u w:val="single"/>
         </w:rPr>
       </w:pPr>
+    </w:p>
+    <w:p>
+      <w:pPr>
+        <w:spacing w:line="240" w:lineRule="auto"/>
+        <w:rPr>
+          <w:u w:val="single"/>
+        </w:rPr>
+      </w:pPr>
+      <w:r>
+        <w:rPr>
+          <w:u w:val="single"/>
+        </w:rPr>
+        <w:br w:type="page"/>
+      </w:r>
     </w:p>
     <w:tbl>
       <w:tblPr>
@@ -5975,6 +5957,7 @@
                 <w:bCs/>
                 <w:color w:val="FFFFFF" w:themeColor="background1"/>
               </w:rPr>
+              <w:lastRenderedPageBreak/>
               <w:t>Name</w:t>
             </w:r>
           </w:p>
@@ -5991,7 +5974,7 @@
           </w:tcPr>
           <w:p>
             <w:r>
-              <w:t xml:space="preserve">UC2.3 </w:t>
+              <w:t xml:space="preserve">UC2.2 </w:t>
             </w:r>
           </w:p>
         </w:tc>
@@ -6047,7 +6030,7 @@
               </w:tabs>
             </w:pPr>
             <w:r>
-              <w:t>Der Spieler muss Feindeinheiten bekämpfen.</w:t>
+              <w:t>Der Spieler muss Hindernissen wie Asteroiden ausweichen.</w:t>
             </w:r>
           </w:p>
         </w:tc>
@@ -6148,8 +6131,13 @@
             <w:shd w:val="clear" w:color="auto" w:fill="auto"/>
           </w:tcPr>
           <w:p>
-            <w:r>
-              <w:t>Feinde erscheinen im sichtbaren Spielraum</w:t>
+            <w:proofErr w:type="spellStart"/>
+            <w:r>
+              <w:t>Asteoriden</w:t>
+            </w:r>
+            <w:proofErr w:type="spellEnd"/>
+            <w:r>
+              <w:t xml:space="preserve"> erscheinen im sichtbaren Spielraum</w:t>
             </w:r>
           </w:p>
         </w:tc>
@@ -6202,35 +6190,22 @@
             <w:pPr>
               <w:numPr>
                 <w:ilvl w:val="0"/>
-                <w:numId w:val="16"/>
+                <w:numId w:val="14"/>
               </w:numPr>
             </w:pPr>
             <w:r>
-              <w:t>Das System lässt Feinde auf dem Spielraum herumfliegen</w:t>
+              <w:t>Das System lässt Asteroiden auf dem Spielraumherumfliegen</w:t>
             </w:r>
           </w:p>
           <w:p>
             <w:pPr>
               <w:numPr>
                 <w:ilvl w:val="0"/>
-                <w:numId w:val="16"/>
+                <w:numId w:val="14"/>
               </w:numPr>
             </w:pPr>
             <w:r>
-              <w:t>Der Spieler schiesst auf die sichtbaren Feinde</w:t>
-            </w:r>
-          </w:p>
-          <w:p>
-            <w:r>
-              <w:t xml:space="preserve">Die Feinde nehmen </w:t>
-            </w:r>
-            <w:proofErr w:type="gramStart"/>
-            <w:r>
-              <w:t>schaden  falls</w:t>
-            </w:r>
-            <w:proofErr w:type="gramEnd"/>
-            <w:r>
-              <w:t xml:space="preserve"> sie getroffen werden</w:t>
+              <w:t>Der Spieler nutzt die Steuerungstasten um den Asteroiden auszuweichen</w:t>
             </w:r>
           </w:p>
         </w:tc>
@@ -6283,22 +6258,106 @@
             <w:pPr>
               <w:numPr>
                 <w:ilvl w:val="0"/>
-                <w:numId w:val="17"/>
+                <w:numId w:val="15"/>
               </w:numPr>
             </w:pPr>
             <w:r>
-              <w:t>2.3a. Der Spieler wird von Feinden beschossen</w:t>
-            </w:r>
-          </w:p>
-          <w:p>
-            <w:pPr>
+              <w:t>2.2a. Der Spieler fliegt in einen Asteroiden hinein.</w:t>
+            </w:r>
+          </w:p>
+          <w:p>
+            <w:pPr>
+              <w:pStyle w:val="Listenabsatz"/>
               <w:numPr>
                 <w:ilvl w:val="0"/>
-                <w:numId w:val="17"/>
+                <w:numId w:val="15"/>
               </w:numPr>
-            </w:pPr>
-            <w:r>
-              <w:t>2.3a1. Der Spieler nimmt Schaden, falls er getroffen wird.</w:t>
+              <w:tabs>
+                <w:tab w:val="left" w:pos="176"/>
+              </w:tabs>
+            </w:pPr>
+            <w:r>
+              <w:t>2.2a1. Der Spieler nimmt Schaden.</w:t>
+            </w:r>
+          </w:p>
+        </w:tc>
+      </w:tr>
+      <w:tr>
+        <w:trPr>
+          <w:trHeight w:val="252"/>
+        </w:trPr>
+        <w:tc>
+          <w:tcPr>
+            <w:tcW w:w="2263" w:type="dxa"/>
+            <w:tcBorders>
+              <w:top w:val="single" w:sz="4" w:space="0" w:color="9CC2E5"/>
+              <w:left w:val="single" w:sz="4" w:space="0" w:color="9CC2E5"/>
+              <w:bottom w:val="single" w:sz="4" w:space="0" w:color="9CC2E5"/>
+              <w:right w:val="single" w:sz="4" w:space="0" w:color="9CC2E5"/>
+            </w:tcBorders>
+            <w:shd w:val="clear" w:color="auto" w:fill="5B9BD5" w:themeFill="accent5"/>
+          </w:tcPr>
+          <w:p>
+            <w:pPr>
+              <w:rPr>
+                <w:b/>
+                <w:bCs/>
+                <w:color w:val="FFFFFF" w:themeColor="background1"/>
+              </w:rPr>
+            </w:pPr>
+          </w:p>
+        </w:tc>
+        <w:tc>
+          <w:tcPr>
+            <w:tcW w:w="7188" w:type="dxa"/>
+            <w:tcBorders>
+              <w:top w:val="single" w:sz="4" w:space="0" w:color="9CC2E5"/>
+              <w:left w:val="single" w:sz="4" w:space="0" w:color="9CC2E5"/>
+              <w:bottom w:val="single" w:sz="4" w:space="0" w:color="9CC2E5"/>
+              <w:right w:val="single" w:sz="4" w:space="0" w:color="9CC2E5"/>
+            </w:tcBorders>
+            <w:shd w:val="clear" w:color="auto" w:fill="auto"/>
+          </w:tcPr>
+          <w:p>
+            <w:r>
+              <w:rPr>
+                <w:noProof/>
+              </w:rPr>
+              <w:drawing>
+                <wp:inline distT="0" distB="0" distL="0" distR="0" wp14:anchorId="22C22C52" wp14:editId="640364D0">
+                  <wp:extent cx="3353110" cy="2172614"/>
+                  <wp:effectExtent l="0" t="0" r="0" b="0"/>
+                  <wp:docPr id="10" name="Grafik 10"/>
+                  <wp:cNvGraphicFramePr>
+                    <a:graphicFrameLocks xmlns:a="http://schemas.openxmlformats.org/drawingml/2006/main" noChangeAspect="1"/>
+                  </wp:cNvGraphicFramePr>
+                  <a:graphic xmlns:a="http://schemas.openxmlformats.org/drawingml/2006/main">
+                    <a:graphicData uri="http://schemas.openxmlformats.org/drawingml/2006/picture">
+                      <pic:pic xmlns:pic="http://schemas.openxmlformats.org/drawingml/2006/picture">
+                        <pic:nvPicPr>
+                          <pic:cNvPr id="1" name=""/>
+                          <pic:cNvPicPr/>
+                        </pic:nvPicPr>
+                        <pic:blipFill>
+                          <a:blip r:embed="rId16"/>
+                          <a:stretch>
+                            <a:fillRect/>
+                          </a:stretch>
+                        </pic:blipFill>
+                        <pic:spPr>
+                          <a:xfrm>
+                            <a:off x="0" y="0"/>
+                            <a:ext cx="3376285" cy="2187630"/>
+                          </a:xfrm>
+                          <a:prstGeom prst="rect">
+                            <a:avLst/>
+                          </a:prstGeom>
+                        </pic:spPr>
+                      </pic:pic>
+                    </a:graphicData>
+                  </a:graphic>
+                </wp:inline>
+              </w:drawing>
             </w:r>
           </w:p>
         </w:tc>
@@ -6370,7 +6429,7 @@
           </w:tcPr>
           <w:p>
             <w:r>
-              <w:t xml:space="preserve">UC2.4 </w:t>
+              <w:t xml:space="preserve">UC2.3 </w:t>
             </w:r>
           </w:p>
         </w:tc>
@@ -6426,7 +6485,7 @@
               </w:tabs>
             </w:pPr>
             <w:r>
-              <w:t>Der Spieler kann durch Schaden am Raumschiff zerstört werden.</w:t>
+              <w:t>Der Spieler muss Feindeinheiten bekämpfen.</w:t>
             </w:r>
           </w:p>
         </w:tc>
@@ -6477,7 +6536,7 @@
           </w:tcPr>
           <w:p>
             <w:r>
-              <w:t>System</w:t>
+              <w:t>Spieler, System</w:t>
             </w:r>
           </w:p>
         </w:tc>
@@ -6528,7 +6587,7 @@
           </w:tcPr>
           <w:p>
             <w:r>
-              <w:t>Der Spieler wird auf 0 Lebenspunkte reduziert</w:t>
+              <w:t>Feinde erscheinen im sichtbaren Spielraum</w:t>
             </w:r>
           </w:p>
         </w:tc>
@@ -6579,38 +6638,35 @@
           </w:tcPr>
           <w:p>
             <w:pPr>
-              <w:pStyle w:val="Listenabsatz"/>
               <w:numPr>
                 <w:ilvl w:val="0"/>
-                <w:numId w:val="25"/>
+                <w:numId w:val="16"/>
               </w:numPr>
             </w:pPr>
             <w:r>
-              <w:t xml:space="preserve">Der Spieler wird auf 0 Lebenspunkte reduziert </w:t>
-            </w:r>
-          </w:p>
-          <w:p>
-            <w:pPr>
-              <w:pStyle w:val="Listenabsatz"/>
+              <w:t>Das System lässt Feinde auf dem Spielraum herumfliegen</w:t>
+            </w:r>
+          </w:p>
+          <w:p>
+            <w:pPr>
               <w:numPr>
                 <w:ilvl w:val="0"/>
-                <w:numId w:val="25"/>
+                <w:numId w:val="16"/>
               </w:numPr>
             </w:pPr>
             <w:r>
-              <w:t>Der Spieler wird ausgelöscht</w:t>
-            </w:r>
-          </w:p>
-          <w:p>
-            <w:pPr>
-              <w:pStyle w:val="Listenabsatz"/>
-              <w:numPr>
-                <w:ilvl w:val="0"/>
-                <w:numId w:val="25"/>
-              </w:numPr>
-            </w:pPr>
-            <w:r>
-              <w:t>Das System zeigt «Game Over» an und beendet das Level</w:t>
+              <w:t>Der Spieler schiesst auf die sichtbaren Feinde</w:t>
+            </w:r>
+          </w:p>
+          <w:p>
+            <w:r>
+              <w:t xml:space="preserve">Die Feinde nehmen </w:t>
+            </w:r>
+            <w:r>
+              <w:t>S</w:t>
+            </w:r>
+            <w:r>
+              <w:t>chaden falls sie getroffen werden</w:t>
             </w:r>
           </w:p>
         </w:tc>
@@ -6661,42 +6717,29 @@
           </w:tcPr>
           <w:p>
             <w:pPr>
-              <w:tabs>
-                <w:tab w:val="left" w:pos="176"/>
-              </w:tabs>
-            </w:pPr>
+              <w:numPr>
+                <w:ilvl w:val="0"/>
+                <w:numId w:val="17"/>
+              </w:numPr>
+            </w:pPr>
+            <w:r>
+              <w:t>2.3a. Der Spieler wird von Feinden beschossen</w:t>
+            </w:r>
+          </w:p>
+          <w:p>
+            <w:pPr>
+              <w:numPr>
+                <w:ilvl w:val="0"/>
+                <w:numId w:val="17"/>
+              </w:numPr>
+            </w:pPr>
+            <w:r>
+              <w:t>2.3a1. Der Spieler nimmt Schaden, falls er getroffen wird.</w:t>
+            </w:r>
           </w:p>
         </w:tc>
       </w:tr>
     </w:tbl>
-    <w:p>
-      <w:pPr>
-        <w:rPr>
-          <w:u w:val="single"/>
-        </w:rPr>
-      </w:pPr>
-    </w:p>
-    <w:p>
-      <w:pPr>
-        <w:spacing w:line="240" w:lineRule="auto"/>
-        <w:rPr>
-          <w:u w:val="single"/>
-        </w:rPr>
-      </w:pPr>
-      <w:r>
-        <w:rPr>
-          <w:u w:val="single"/>
-        </w:rPr>
-        <w:br w:type="page"/>
-      </w:r>
-    </w:p>
-    <w:p>
-      <w:pPr>
-        <w:rPr>
-          <w:u w:val="single"/>
-        </w:rPr>
-      </w:pPr>
-    </w:p>
     <w:p>
       <w:pPr>
         <w:rPr>
@@ -6763,7 +6806,7 @@
           </w:tcPr>
           <w:p>
             <w:r>
-              <w:t>UC2.6</w:t>
+              <w:t xml:space="preserve">UC2.4 </w:t>
             </w:r>
           </w:p>
         </w:tc>
@@ -6813,8 +6856,13 @@
             <w:shd w:val="clear" w:color="auto" w:fill="auto"/>
           </w:tcPr>
           <w:p>
-            <w:r>
-              <w:t>Spielerwelt dynamisch generieren.</w:t>
+            <w:pPr>
+              <w:tabs>
+                <w:tab w:val="left" w:pos="2862"/>
+              </w:tabs>
+            </w:pPr>
+            <w:r>
+              <w:t>Der Spieler kann durch Schaden am Raumschiff zerstört werden.</w:t>
             </w:r>
           </w:p>
         </w:tc>
@@ -6865,7 +6913,7 @@
           </w:tcPr>
           <w:p>
             <w:r>
-              <w:t>Spieler und System</w:t>
+              <w:t>System</w:t>
             </w:r>
           </w:p>
         </w:tc>
@@ -6916,7 +6964,7 @@
           </w:tcPr>
           <w:p>
             <w:r>
-              <w:t>Der Spieler startet den Level.</w:t>
+              <w:t>Der Spieler wird auf 0 Lebenspunkte reduziert</w:t>
             </w:r>
           </w:p>
         </w:tc>
@@ -6970,11 +7018,11 @@
               <w:pStyle w:val="Listenabsatz"/>
               <w:numPr>
                 <w:ilvl w:val="0"/>
-                <w:numId w:val="12"/>
+                <w:numId w:val="25"/>
               </w:numPr>
             </w:pPr>
             <w:r>
-              <w:t>Der Spieler startet den Level um das Spiel zu beginnen.</w:t>
+              <w:t xml:space="preserve">Der Spieler wird auf 0 Lebenspunkte reduziert </w:t>
             </w:r>
           </w:p>
           <w:p>
@@ -6982,19 +7030,11 @@
               <w:pStyle w:val="Listenabsatz"/>
               <w:numPr>
                 <w:ilvl w:val="0"/>
-                <w:numId w:val="12"/>
+                <w:numId w:val="25"/>
               </w:numPr>
             </w:pPr>
             <w:r>
-              <w:t xml:space="preserve">Das System kreiert einen </w:t>
-            </w:r>
-            <w:proofErr w:type="spellStart"/>
-            <w:r>
-              <w:t>temporäten</w:t>
-            </w:r>
-            <w:proofErr w:type="spellEnd"/>
-            <w:r>
-              <w:t xml:space="preserve"> Level.</w:t>
+              <w:t>Der Spieler wird ausgelöscht</w:t>
             </w:r>
           </w:p>
           <w:p>
@@ -7002,59 +7042,11 @@
               <w:pStyle w:val="Listenabsatz"/>
               <w:numPr>
                 <w:ilvl w:val="0"/>
-                <w:numId w:val="12"/>
+                <w:numId w:val="25"/>
               </w:numPr>
             </w:pPr>
             <w:r>
-              <w:t>Das System platziert den Spieler im Level.</w:t>
-            </w:r>
-          </w:p>
-          <w:p>
-            <w:pPr>
-              <w:pStyle w:val="Listenabsatz"/>
-              <w:numPr>
-                <w:ilvl w:val="0"/>
-                <w:numId w:val="12"/>
-              </w:numPr>
-            </w:pPr>
-            <w:r>
-              <w:t>Das System platziert ein Ziel an einem zufälligen Ort im Level.</w:t>
-            </w:r>
-          </w:p>
-          <w:p>
-            <w:pPr>
-              <w:pStyle w:val="Listenabsatz"/>
-              <w:numPr>
-                <w:ilvl w:val="0"/>
-                <w:numId w:val="12"/>
-              </w:numPr>
-            </w:pPr>
-            <w:r>
-              <w:t>Das System platziert Hindernisse an zufälligen Orten im Level.</w:t>
-            </w:r>
-          </w:p>
-          <w:p>
-            <w:pPr>
-              <w:pStyle w:val="Listenabsatz"/>
-              <w:numPr>
-                <w:ilvl w:val="0"/>
-                <w:numId w:val="12"/>
-              </w:numPr>
-            </w:pPr>
-            <w:r>
-              <w:t>Das System platziert Feindeinheiten an zufälligen Orten im Level.</w:t>
-            </w:r>
-          </w:p>
-          <w:p>
-            <w:pPr>
-              <w:pStyle w:val="Listenabsatz"/>
-              <w:numPr>
-                <w:ilvl w:val="0"/>
-                <w:numId w:val="12"/>
-              </w:numPr>
-            </w:pPr>
-            <w:r>
-              <w:t>Der Spieler erhält die Möglichkeit den temporären Level zu spielen.</w:t>
+              <w:t>Das System zeigt «Game Over» an und beendet das Level</w:t>
             </w:r>
           </w:p>
         </w:tc>
@@ -7105,45 +7097,42 @@
           </w:tcPr>
           <w:p>
             <w:pPr>
-              <w:pStyle w:val="Listenabsatz"/>
-              <w:numPr>
-                <w:ilvl w:val="0"/>
-                <w:numId w:val="24"/>
-              </w:numPr>
               <w:tabs>
                 <w:tab w:val="left" w:pos="176"/>
               </w:tabs>
             </w:pPr>
-            <w:r>
-              <w:t xml:space="preserve">2a. Die Zeit für den </w:t>
-            </w:r>
-            <w:proofErr w:type="spellStart"/>
-            <w:r>
-              <w:t>Cooldown</w:t>
-            </w:r>
-            <w:proofErr w:type="spellEnd"/>
-            <w:r>
-              <w:t xml:space="preserve"> ist noch nicht vergangen.</w:t>
-            </w:r>
-          </w:p>
-          <w:p>
-            <w:pPr>
-              <w:pStyle w:val="Listenabsatz"/>
-              <w:numPr>
-                <w:ilvl w:val="0"/>
-                <w:numId w:val="24"/>
-              </w:numPr>
-              <w:tabs>
-                <w:tab w:val="left" w:pos="176"/>
-              </w:tabs>
-            </w:pPr>
-            <w:r>
-              <w:t>2a1. Der weitere Vorgang wird abgebrochen.</w:t>
-            </w:r>
           </w:p>
         </w:tc>
       </w:tr>
     </w:tbl>
+    <w:p>
+      <w:pPr>
+        <w:rPr>
+          <w:u w:val="single"/>
+        </w:rPr>
+      </w:pPr>
+    </w:p>
+    <w:p>
+      <w:pPr>
+        <w:spacing w:line="240" w:lineRule="auto"/>
+        <w:rPr>
+          <w:u w:val="single"/>
+        </w:rPr>
+      </w:pPr>
+      <w:r>
+        <w:rPr>
+          <w:u w:val="single"/>
+        </w:rPr>
+        <w:br w:type="page"/>
+      </w:r>
+    </w:p>
+    <w:p>
+      <w:pPr>
+        <w:rPr>
+          <w:u w:val="single"/>
+        </w:rPr>
+      </w:pPr>
+    </w:p>
     <w:p>
       <w:pPr>
         <w:rPr>
@@ -7210,7 +7199,10 @@
           </w:tcPr>
           <w:p>
             <w:r>
-              <w:t>UC3.1</w:t>
+              <w:t>UC2.</w:t>
+            </w:r>
+            <w:r>
+              <w:t>5</w:t>
             </w:r>
           </w:p>
         </w:tc>
@@ -7260,13 +7252,8 @@
             <w:shd w:val="clear" w:color="auto" w:fill="auto"/>
           </w:tcPr>
           <w:p>
-            <w:pPr>
-              <w:tabs>
-                <w:tab w:val="left" w:pos="2862"/>
-              </w:tabs>
-            </w:pPr>
-            <w:r>
-              <w:t>Der Spieler kann seine aktuellen Lebenspunkte einsehen.</w:t>
+            <w:r>
+              <w:t>Spielerwelt dynamisch generieren.</w:t>
             </w:r>
           </w:p>
         </w:tc>
@@ -7317,7 +7304,7 @@
           </w:tcPr>
           <w:p>
             <w:r>
-              <w:t>Spieler, System</w:t>
+              <w:t>Spieler und System</w:t>
             </w:r>
           </w:p>
         </w:tc>
@@ -7368,7 +7355,7 @@
           </w:tcPr>
           <w:p>
             <w:r>
-              <w:t>Das Level wird gestartet</w:t>
+              <w:t>Der Spieler startet den Level.</w:t>
             </w:r>
           </w:p>
         </w:tc>
@@ -7422,27 +7409,11 @@
               <w:pStyle w:val="Listenabsatz"/>
               <w:numPr>
                 <w:ilvl w:val="0"/>
-                <w:numId w:val="26"/>
+                <w:numId w:val="12"/>
               </w:numPr>
             </w:pPr>
             <w:r>
-              <w:t xml:space="preserve">Das System </w:t>
-            </w:r>
-            <w:proofErr w:type="gramStart"/>
-            <w:r>
-              <w:t>Stellt</w:t>
-            </w:r>
-            <w:proofErr w:type="gramEnd"/>
-            <w:r>
-              <w:t xml:space="preserve"> die Aktuellen </w:t>
-            </w:r>
-            <w:proofErr w:type="spellStart"/>
-            <w:r>
-              <w:t>Lebenspunte</w:t>
-            </w:r>
-            <w:proofErr w:type="spellEnd"/>
-            <w:r>
-              <w:t xml:space="preserve"> des Spielers dar.</w:t>
+              <w:t>Der Spieler startet den Level um das Spiel zu beginnen.</w:t>
             </w:r>
           </w:p>
           <w:p>
@@ -7450,11 +7421,79 @@
               <w:pStyle w:val="Listenabsatz"/>
               <w:numPr>
                 <w:ilvl w:val="0"/>
-                <w:numId w:val="26"/>
+                <w:numId w:val="12"/>
               </w:numPr>
             </w:pPr>
             <w:r>
-              <w:t>Der Spieler sieht seine aktuellen Lebenspunkte auf dem Bildschirm.</w:t>
+              <w:t xml:space="preserve">Das System kreiert einen </w:t>
+            </w:r>
+            <w:proofErr w:type="spellStart"/>
+            <w:r>
+              <w:t>temporäten</w:t>
+            </w:r>
+            <w:proofErr w:type="spellEnd"/>
+            <w:r>
+              <w:t xml:space="preserve"> Level.</w:t>
+            </w:r>
+          </w:p>
+          <w:p>
+            <w:pPr>
+              <w:pStyle w:val="Listenabsatz"/>
+              <w:numPr>
+                <w:ilvl w:val="0"/>
+                <w:numId w:val="12"/>
+              </w:numPr>
+            </w:pPr>
+            <w:r>
+              <w:t>Das System platziert den Spieler im Level.</w:t>
+            </w:r>
+          </w:p>
+          <w:p>
+            <w:pPr>
+              <w:pStyle w:val="Listenabsatz"/>
+              <w:numPr>
+                <w:ilvl w:val="0"/>
+                <w:numId w:val="12"/>
+              </w:numPr>
+            </w:pPr>
+            <w:r>
+              <w:t>Das System platziert ein Ziel an einem zufälligen Ort im Level.</w:t>
+            </w:r>
+          </w:p>
+          <w:p>
+            <w:pPr>
+              <w:pStyle w:val="Listenabsatz"/>
+              <w:numPr>
+                <w:ilvl w:val="0"/>
+                <w:numId w:val="12"/>
+              </w:numPr>
+            </w:pPr>
+            <w:r>
+              <w:t>Das System platziert Hindernisse an zufälligen Orten im Level.</w:t>
+            </w:r>
+          </w:p>
+          <w:p>
+            <w:pPr>
+              <w:pStyle w:val="Listenabsatz"/>
+              <w:numPr>
+                <w:ilvl w:val="0"/>
+                <w:numId w:val="12"/>
+              </w:numPr>
+            </w:pPr>
+            <w:r>
+              <w:t>Das System platziert Feindeinheiten an zufälligen Orten im Level.</w:t>
+            </w:r>
+          </w:p>
+          <w:p>
+            <w:pPr>
+              <w:pStyle w:val="Listenabsatz"/>
+              <w:numPr>
+                <w:ilvl w:val="0"/>
+                <w:numId w:val="12"/>
+              </w:numPr>
+            </w:pPr>
+            <w:r>
+              <w:t>Der Spieler erhält die Möglichkeit den temporären Level zu spielen.</w:t>
             </w:r>
           </w:p>
         </w:tc>
@@ -7505,12 +7544,40 @@
           </w:tcPr>
           <w:p>
             <w:pPr>
+              <w:pStyle w:val="Listenabsatz"/>
+              <w:numPr>
+                <w:ilvl w:val="0"/>
+                <w:numId w:val="24"/>
+              </w:numPr>
               <w:tabs>
                 <w:tab w:val="left" w:pos="176"/>
               </w:tabs>
             </w:pPr>
             <w:r>
-              <w:t>-</w:t>
+              <w:t xml:space="preserve">2a. Die Zeit für den </w:t>
+            </w:r>
+            <w:proofErr w:type="spellStart"/>
+            <w:r>
+              <w:t>Cooldown</w:t>
+            </w:r>
+            <w:proofErr w:type="spellEnd"/>
+            <w:r>
+              <w:t xml:space="preserve"> ist noch nicht vergangen.</w:t>
+            </w:r>
+          </w:p>
+          <w:p>
+            <w:pPr>
+              <w:pStyle w:val="Listenabsatz"/>
+              <w:numPr>
+                <w:ilvl w:val="0"/>
+                <w:numId w:val="24"/>
+              </w:numPr>
+              <w:tabs>
+                <w:tab w:val="left" w:pos="176"/>
+              </w:tabs>
+            </w:pPr>
+            <w:r>
+              <w:t>2a1. Der weitere Vorgang wird abgebrochen.</w:t>
             </w:r>
           </w:p>
         </w:tc>
@@ -7582,7 +7649,7 @@
           </w:tcPr>
           <w:p>
             <w:r>
-              <w:t>UC3.2</w:t>
+              <w:t>UC3.1</w:t>
             </w:r>
           </w:p>
         </w:tc>
@@ -7638,7 +7705,7 @@
               </w:tabs>
             </w:pPr>
             <w:r>
-              <w:t>Der Spieler kann die aktuellen Lebenspunkte der Sichtbaren Feinde einsehen.</w:t>
+              <w:t>Der Spieler kann seine aktuellen Lebenspunkte einsehen.</w:t>
             </w:r>
           </w:p>
         </w:tc>
@@ -7740,7 +7807,7 @@
           </w:tcPr>
           <w:p>
             <w:r>
-              <w:t>Feinde Betreten den Sichtbaren Spielraum</w:t>
+              <w:t>Das Level wird gestartet</w:t>
             </w:r>
           </w:p>
         </w:tc>
@@ -7791,47 +7858,38 @@
           </w:tcPr>
           <w:p>
             <w:pPr>
+              <w:pStyle w:val="Listenabsatz"/>
               <w:numPr>
                 <w:ilvl w:val="0"/>
-                <w:numId w:val="18"/>
+                <w:numId w:val="26"/>
               </w:numPr>
             </w:pPr>
             <w:r>
-              <w:t>Feinde Betreten den Sichtbaren Spielraum</w:t>
-            </w:r>
-          </w:p>
-          <w:p>
-            <w:pPr>
+              <w:t xml:space="preserve">Das System </w:t>
+            </w:r>
+            <w:proofErr w:type="gramStart"/>
+            <w:r>
+              <w:t>Stellt</w:t>
+            </w:r>
+            <w:proofErr w:type="gramEnd"/>
+            <w:r>
+              <w:t xml:space="preserve"> die Aktuellen </w:t>
+            </w:r>
+            <w:proofErr w:type="spellStart"/>
+            <w:r>
+              <w:t>Lebenspunte</w:t>
+            </w:r>
+            <w:proofErr w:type="spellEnd"/>
+            <w:r>
+              <w:t xml:space="preserve"> des Spielers dar.</w:t>
+            </w:r>
+          </w:p>
+          <w:p>
+            <w:pPr>
+              <w:pStyle w:val="Listenabsatz"/>
               <w:numPr>
                 <w:ilvl w:val="0"/>
-                <w:numId w:val="18"/>
-              </w:numPr>
-            </w:pPr>
-            <w:r>
-              <w:t xml:space="preserve">Das System </w:t>
-            </w:r>
-            <w:proofErr w:type="gramStart"/>
-            <w:r>
-              <w:t>Stellt</w:t>
-            </w:r>
-            <w:proofErr w:type="gramEnd"/>
-            <w:r>
-              <w:t xml:space="preserve"> die Aktuellen </w:t>
-            </w:r>
-            <w:proofErr w:type="spellStart"/>
-            <w:r>
-              <w:t>Lebenspunte</w:t>
-            </w:r>
-            <w:proofErr w:type="spellEnd"/>
-            <w:r>
-              <w:t xml:space="preserve"> des Spielers dar.</w:t>
-            </w:r>
-          </w:p>
-          <w:p>
-            <w:pPr>
-              <w:numPr>
-                <w:ilvl w:val="0"/>
-                <w:numId w:val="18"/>
+                <w:numId w:val="26"/>
               </w:numPr>
             </w:pPr>
             <w:r>
@@ -7963,7 +8021,7 @@
           </w:tcPr>
           <w:p>
             <w:r>
-              <w:t>UC3.3</w:t>
+              <w:t>UC3.2</w:t>
             </w:r>
           </w:p>
         </w:tc>
@@ -8019,7 +8077,7 @@
               </w:tabs>
             </w:pPr>
             <w:r>
-              <w:t>Der Spieler kann die Richtung und Distanz zum Ziel einsehen.</w:t>
+              <w:t>Der Spieler kann die aktuellen Lebenspunkte der Sichtbaren Feinde einsehen.</w:t>
             </w:r>
           </w:p>
         </w:tc>
@@ -8121,13 +8179,7 @@
           </w:tcPr>
           <w:p>
             <w:r>
-              <w:t xml:space="preserve">Der Spieler </w:t>
-            </w:r>
-            <w:r>
-              <w:t>s</w:t>
-            </w:r>
-            <w:r>
-              <w:t>tartet das Spiel</w:t>
+              <w:t>Feinde Betreten den Sichtbaren Spielraum</w:t>
             </w:r>
           </w:p>
         </w:tc>
@@ -8180,52 +8232,47 @@
             <w:pPr>
               <w:numPr>
                 <w:ilvl w:val="0"/>
-                <w:numId w:val="19"/>
+                <w:numId w:val="18"/>
               </w:numPr>
             </w:pPr>
             <w:r>
-              <w:t>Der Spi</w:t>
-            </w:r>
-            <w:r>
-              <w:t>e</w:t>
-            </w:r>
-            <w:r>
-              <w:t>ler bewegt seine Maus</w:t>
+              <w:t>Feinde Betreten den Sichtbaren Spielraum</w:t>
             </w:r>
           </w:p>
           <w:p>
             <w:pPr>
               <w:numPr>
                 <w:ilvl w:val="0"/>
-                <w:numId w:val="19"/>
+                <w:numId w:val="18"/>
               </w:numPr>
             </w:pPr>
             <w:r>
-              <w:t xml:space="preserve">Das System zeigt dem </w:t>
-            </w:r>
-            <w:proofErr w:type="spellStart"/>
-            <w:r>
-              <w:t>spieler</w:t>
-            </w:r>
-            <w:proofErr w:type="spellEnd"/>
-            <w:r>
-              <w:t xml:space="preserve"> die Schussrichtung und Distanz </w:t>
+              <w:t xml:space="preserve">Das System </w:t>
             </w:r>
             <w:proofErr w:type="gramStart"/>
             <w:r>
-              <w:t>an ,</w:t>
+              <w:t>Stellt</w:t>
             </w:r>
             <w:proofErr w:type="gramEnd"/>
             <w:r>
-              <w:t xml:space="preserve"> die er im </w:t>
-            </w:r>
-            <w:proofErr w:type="spellStart"/>
-            <w:r>
-              <w:t>moment</w:t>
-            </w:r>
-            <w:proofErr w:type="spellEnd"/>
-            <w:r>
-              <w:t xml:space="preserve"> hat.</w:t>
+              <w:t xml:space="preserve"> die Aktuellen Lebenspun</w:t>
+            </w:r>
+            <w:r>
+              <w:t>k</w:t>
+            </w:r>
+            <w:r>
+              <w:t>te des Spielers dar.</w:t>
+            </w:r>
+          </w:p>
+          <w:p>
+            <w:pPr>
+              <w:numPr>
+                <w:ilvl w:val="0"/>
+                <w:numId w:val="18"/>
+              </w:numPr>
+            </w:pPr>
+            <w:r>
+              <w:t>Der Spieler sieht seine aktuellen Lebenspunkte auf dem Bildschirm.</w:t>
             </w:r>
           </w:p>
         </w:tc>
@@ -8281,7 +8328,7 @@
               </w:tabs>
             </w:pPr>
             <w:r>
-              <w:t>UC3.3</w:t>
+              <w:t>-</w:t>
             </w:r>
           </w:p>
         </w:tc>
@@ -8353,7 +8400,7 @@
           </w:tcPr>
           <w:p>
             <w:r>
-              <w:t>UC4.1</w:t>
+              <w:t>UC3.3</w:t>
             </w:r>
           </w:p>
         </w:tc>
@@ -8409,7 +8456,7 @@
               </w:tabs>
             </w:pPr>
             <w:r>
-              <w:t>Der Spieler erhält für besiegte Gegner eine Menge einer Währung.</w:t>
+              <w:t>Der Spieler kann die Richtung und Distanz zum Ziel einsehen.</w:t>
             </w:r>
           </w:p>
         </w:tc>
@@ -8511,7 +8558,13 @@
           </w:tcPr>
           <w:p>
             <w:r>
-              <w:t>Ein Feind wurde vom Spieler zerstört</w:t>
+              <w:t xml:space="preserve">Der Spieler </w:t>
+            </w:r>
+            <w:r>
+              <w:t>s</w:t>
+            </w:r>
+            <w:r>
+              <w:t>tartet das Spiel</w:t>
             </w:r>
           </w:p>
         </w:tc>
@@ -8564,22 +8617,52 @@
             <w:pPr>
               <w:numPr>
                 <w:ilvl w:val="0"/>
-                <w:numId w:val="20"/>
+                <w:numId w:val="19"/>
               </w:numPr>
             </w:pPr>
             <w:r>
-              <w:t>Der Spieler zerstört einen Feind</w:t>
+              <w:t>Der Spi</w:t>
+            </w:r>
+            <w:r>
+              <w:t>e</w:t>
+            </w:r>
+            <w:r>
+              <w:t>ler bewegt seine Maus</w:t>
             </w:r>
           </w:p>
           <w:p>
             <w:pPr>
               <w:numPr>
                 <w:ilvl w:val="0"/>
-                <w:numId w:val="20"/>
+                <w:numId w:val="19"/>
               </w:numPr>
             </w:pPr>
             <w:r>
-              <w:t>Das System honoriert dem Spieler eine Menge einer Währung.</w:t>
+              <w:t xml:space="preserve">Das System zeigt dem </w:t>
+            </w:r>
+            <w:proofErr w:type="spellStart"/>
+            <w:r>
+              <w:t>spieler</w:t>
+            </w:r>
+            <w:proofErr w:type="spellEnd"/>
+            <w:r>
+              <w:t xml:space="preserve"> die Schussrichtung und Distanz </w:t>
+            </w:r>
+            <w:proofErr w:type="gramStart"/>
+            <w:r>
+              <w:t>an ,</w:t>
+            </w:r>
+            <w:proofErr w:type="gramEnd"/>
+            <w:r>
+              <w:t xml:space="preserve"> die er im </w:t>
+            </w:r>
+            <w:proofErr w:type="spellStart"/>
+            <w:r>
+              <w:t>moment</w:t>
+            </w:r>
+            <w:proofErr w:type="spellEnd"/>
+            <w:r>
+              <w:t xml:space="preserve"> hat.</w:t>
             </w:r>
           </w:p>
         </w:tc>
@@ -8635,7 +8718,7 @@
               </w:tabs>
             </w:pPr>
             <w:r>
-              <w:t>-</w:t>
+              <w:t>UC3.3</w:t>
             </w:r>
           </w:p>
         </w:tc>
@@ -8647,8 +8730,6 @@
           <w:u w:val="single"/>
         </w:rPr>
       </w:pPr>
-      <w:bookmarkStart w:id="11" w:name="_GoBack"/>
-      <w:bookmarkEnd w:id="11"/>
     </w:p>
     <w:tbl>
       <w:tblPr>
@@ -8709,7 +8790,7 @@
           </w:tcPr>
           <w:p>
             <w:r>
-              <w:t>UC4.2</w:t>
+              <w:t>UC4.1</w:t>
             </w:r>
           </w:p>
         </w:tc>
@@ -8765,7 +8846,7 @@
               </w:tabs>
             </w:pPr>
             <w:r>
-              <w:t>Der Spieler kann im Austausch einer Währung Verbesserungen für sein Schiff beziehen.</w:t>
+              <w:t>Der Spieler erhält für besiegte Gegner eine Menge einer Währung.</w:t>
             </w:r>
           </w:p>
         </w:tc>
@@ -8850,7 +8931,6 @@
                 <w:bCs/>
                 <w:color w:val="FFFFFF" w:themeColor="background1"/>
               </w:rPr>
-              <w:lastRenderedPageBreak/>
               <w:t>Trigger</w:t>
             </w:r>
           </w:p>
@@ -8868,7 +8948,7 @@
           </w:tcPr>
           <w:p>
             <w:r>
-              <w:t>Der Spieler öffnet das Verbesserungsmenu</w:t>
+              <w:t>Ein Feind wurde vom Spieler zerstört</w:t>
             </w:r>
           </w:p>
         </w:tc>
@@ -8921,50 +9001,22 @@
             <w:pPr>
               <w:numPr>
                 <w:ilvl w:val="0"/>
-                <w:numId w:val="21"/>
+                <w:numId w:val="20"/>
               </w:numPr>
             </w:pPr>
             <w:r>
-              <w:t>Der Spieler öffnet das Verbesserungsmenu.</w:t>
+              <w:t>Der Spieler zerstört einen Feind</w:t>
             </w:r>
           </w:p>
           <w:p>
             <w:pPr>
               <w:numPr>
                 <w:ilvl w:val="0"/>
-                <w:numId w:val="21"/>
+                <w:numId w:val="20"/>
               </w:numPr>
             </w:pPr>
             <w:r>
-              <w:t xml:space="preserve">Der Spieler wählt eine verfügbare </w:t>
-            </w:r>
-            <w:r>
-              <w:t>V</w:t>
-            </w:r>
-            <w:r>
-              <w:t>erbesserung aus</w:t>
-            </w:r>
-          </w:p>
-          <w:p>
-            <w:pPr>
-              <w:numPr>
-                <w:ilvl w:val="0"/>
-                <w:numId w:val="21"/>
-              </w:numPr>
-            </w:pPr>
-            <w:r>
-              <w:t>Der Spieler klickt auf den Kaufen Knopf</w:t>
-            </w:r>
-          </w:p>
-          <w:p>
-            <w:pPr>
-              <w:numPr>
-                <w:ilvl w:val="0"/>
-                <w:numId w:val="21"/>
-              </w:numPr>
-            </w:pPr>
-            <w:r>
-              <w:t>Das System gibt dem Spieler die Verbesserung und zieht die nötige Menge an Währung ab.</w:t>
+              <w:t>Das System honoriert dem Spieler eine Menge einer Währung.</w:t>
             </w:r>
           </w:p>
         </w:tc>
@@ -9032,6 +9084,395 @@
           <w:u w:val="single"/>
         </w:rPr>
       </w:pPr>
+      <w:r>
+        <w:rPr>
+          <w:u w:val="single"/>
+        </w:rPr>
+        <w:t>p</w:t>
+      </w:r>
+    </w:p>
+    <w:tbl>
+      <w:tblPr>
+        <w:tblW w:w="9451" w:type="dxa"/>
+        <w:tblBorders>
+          <w:top w:val="single" w:sz="4" w:space="0" w:color="5B9BD5"/>
+          <w:left w:val="single" w:sz="4" w:space="0" w:color="5B9BD5"/>
+          <w:bottom w:val="single" w:sz="4" w:space="0" w:color="5B9BD5"/>
+          <w:insideH w:val="single" w:sz="4" w:space="0" w:color="5B9BD5"/>
+        </w:tblBorders>
+        <w:tblLook w:val="04A0" w:firstRow="1" w:lastRow="0" w:firstColumn="1" w:lastColumn="0" w:noHBand="0" w:noVBand="1"/>
+      </w:tblPr>
+      <w:tblGrid>
+        <w:gridCol w:w="2263"/>
+        <w:gridCol w:w="7188"/>
+      </w:tblGrid>
+      <w:tr>
+        <w:trPr>
+          <w:trHeight w:val="252"/>
+        </w:trPr>
+        <w:tc>
+          <w:tcPr>
+            <w:tcW w:w="2263" w:type="dxa"/>
+            <w:tcBorders>
+              <w:top w:val="single" w:sz="4" w:space="0" w:color="5B9BD5"/>
+              <w:left w:val="single" w:sz="4" w:space="0" w:color="5B9BD5"/>
+              <w:bottom w:val="single" w:sz="4" w:space="0" w:color="5B9BD5"/>
+            </w:tcBorders>
+            <w:shd w:val="clear" w:color="auto" w:fill="5B9BD5" w:themeFill="accent5"/>
+          </w:tcPr>
+          <w:p>
+            <w:pPr>
+              <w:rPr>
+                <w:b/>
+                <w:bCs/>
+                <w:color w:val="FFFFFF" w:themeColor="background1"/>
+              </w:rPr>
+            </w:pPr>
+            <w:r>
+              <w:rPr>
+                <w:b/>
+                <w:bCs/>
+                <w:color w:val="FFFFFF" w:themeColor="background1"/>
+              </w:rPr>
+              <w:t>Name</w:t>
+            </w:r>
+          </w:p>
+        </w:tc>
+        <w:tc>
+          <w:tcPr>
+            <w:tcW w:w="7188" w:type="dxa"/>
+            <w:tcBorders>
+              <w:top w:val="single" w:sz="4" w:space="0" w:color="5B9BD5"/>
+              <w:bottom w:val="single" w:sz="4" w:space="0" w:color="5B9BD5"/>
+              <w:right w:val="single" w:sz="4" w:space="0" w:color="5B9BD5"/>
+            </w:tcBorders>
+            <w:shd w:val="clear" w:color="auto" w:fill="auto"/>
+          </w:tcPr>
+          <w:p>
+            <w:r>
+              <w:t>UC4.2</w:t>
+            </w:r>
+          </w:p>
+        </w:tc>
+      </w:tr>
+      <w:tr>
+        <w:trPr>
+          <w:trHeight w:val="259"/>
+        </w:trPr>
+        <w:tc>
+          <w:tcPr>
+            <w:tcW w:w="2263" w:type="dxa"/>
+            <w:tcBorders>
+              <w:top w:val="single" w:sz="4" w:space="0" w:color="9CC2E5"/>
+              <w:left w:val="single" w:sz="4" w:space="0" w:color="9CC2E5"/>
+              <w:bottom w:val="single" w:sz="4" w:space="0" w:color="9CC2E5"/>
+              <w:right w:val="single" w:sz="4" w:space="0" w:color="9CC2E5"/>
+            </w:tcBorders>
+            <w:shd w:val="clear" w:color="auto" w:fill="5B9BD5" w:themeFill="accent5"/>
+          </w:tcPr>
+          <w:p>
+            <w:pPr>
+              <w:rPr>
+                <w:b/>
+                <w:bCs/>
+                <w:color w:val="FFFFFF" w:themeColor="background1"/>
+              </w:rPr>
+            </w:pPr>
+            <w:r>
+              <w:rPr>
+                <w:b/>
+                <w:bCs/>
+                <w:color w:val="FFFFFF" w:themeColor="background1"/>
+              </w:rPr>
+              <w:t>Ziel im Kontext</w:t>
+            </w:r>
+          </w:p>
+        </w:tc>
+        <w:tc>
+          <w:tcPr>
+            <w:tcW w:w="7188" w:type="dxa"/>
+            <w:tcBorders>
+              <w:top w:val="single" w:sz="4" w:space="0" w:color="9CC2E5"/>
+              <w:left w:val="single" w:sz="4" w:space="0" w:color="9CC2E5"/>
+              <w:bottom w:val="single" w:sz="4" w:space="0" w:color="9CC2E5"/>
+              <w:right w:val="single" w:sz="4" w:space="0" w:color="9CC2E5"/>
+            </w:tcBorders>
+            <w:shd w:val="clear" w:color="auto" w:fill="auto"/>
+          </w:tcPr>
+          <w:p>
+            <w:pPr>
+              <w:tabs>
+                <w:tab w:val="left" w:pos="2862"/>
+              </w:tabs>
+            </w:pPr>
+            <w:r>
+              <w:t>Der Spieler kann im Austausch einer Währung Verbesserungen für sein Schiff beziehen.</w:t>
+            </w:r>
+          </w:p>
+        </w:tc>
+      </w:tr>
+      <w:tr>
+        <w:trPr>
+          <w:trHeight w:val="252"/>
+        </w:trPr>
+        <w:tc>
+          <w:tcPr>
+            <w:tcW w:w="2263" w:type="dxa"/>
+            <w:tcBorders>
+              <w:top w:val="single" w:sz="4" w:space="0" w:color="9CC2E5"/>
+              <w:left w:val="single" w:sz="4" w:space="0" w:color="9CC2E5"/>
+              <w:bottom w:val="single" w:sz="4" w:space="0" w:color="9CC2E5"/>
+              <w:right w:val="single" w:sz="4" w:space="0" w:color="9CC2E5"/>
+            </w:tcBorders>
+            <w:shd w:val="clear" w:color="auto" w:fill="5B9BD5" w:themeFill="accent5"/>
+          </w:tcPr>
+          <w:p>
+            <w:pPr>
+              <w:rPr>
+                <w:b/>
+                <w:bCs/>
+                <w:color w:val="FFFFFF" w:themeColor="background1"/>
+              </w:rPr>
+            </w:pPr>
+            <w:r>
+              <w:rPr>
+                <w:b/>
+                <w:bCs/>
+                <w:color w:val="FFFFFF" w:themeColor="background1"/>
+              </w:rPr>
+              <w:t>Akteure</w:t>
+            </w:r>
+          </w:p>
+        </w:tc>
+        <w:tc>
+          <w:tcPr>
+            <w:tcW w:w="7188" w:type="dxa"/>
+            <w:tcBorders>
+              <w:top w:val="single" w:sz="4" w:space="0" w:color="9CC2E5"/>
+              <w:left w:val="single" w:sz="4" w:space="0" w:color="9CC2E5"/>
+              <w:bottom w:val="single" w:sz="4" w:space="0" w:color="9CC2E5"/>
+              <w:right w:val="single" w:sz="4" w:space="0" w:color="9CC2E5"/>
+            </w:tcBorders>
+            <w:shd w:val="clear" w:color="auto" w:fill="auto"/>
+          </w:tcPr>
+          <w:p>
+            <w:r>
+              <w:t>Spieler, System</w:t>
+            </w:r>
+          </w:p>
+        </w:tc>
+      </w:tr>
+      <w:tr>
+        <w:trPr>
+          <w:trHeight w:val="252"/>
+        </w:trPr>
+        <w:tc>
+          <w:tcPr>
+            <w:tcW w:w="2263" w:type="dxa"/>
+            <w:tcBorders>
+              <w:top w:val="single" w:sz="4" w:space="0" w:color="9CC2E5"/>
+              <w:left w:val="single" w:sz="4" w:space="0" w:color="9CC2E5"/>
+              <w:bottom w:val="single" w:sz="4" w:space="0" w:color="9CC2E5"/>
+              <w:right w:val="single" w:sz="4" w:space="0" w:color="9CC2E5"/>
+            </w:tcBorders>
+            <w:shd w:val="clear" w:color="auto" w:fill="5B9BD5" w:themeFill="accent5"/>
+          </w:tcPr>
+          <w:p>
+            <w:pPr>
+              <w:rPr>
+                <w:b/>
+                <w:bCs/>
+                <w:color w:val="FFFFFF" w:themeColor="background1"/>
+              </w:rPr>
+            </w:pPr>
+            <w:r>
+              <w:rPr>
+                <w:b/>
+                <w:bCs/>
+                <w:color w:val="FFFFFF" w:themeColor="background1"/>
+              </w:rPr>
+              <w:lastRenderedPageBreak/>
+              <w:t>Trigger</w:t>
+            </w:r>
+          </w:p>
+        </w:tc>
+        <w:tc>
+          <w:tcPr>
+            <w:tcW w:w="7188" w:type="dxa"/>
+            <w:tcBorders>
+              <w:top w:val="single" w:sz="4" w:space="0" w:color="9CC2E5"/>
+              <w:left w:val="single" w:sz="4" w:space="0" w:color="9CC2E5"/>
+              <w:bottom w:val="single" w:sz="4" w:space="0" w:color="9CC2E5"/>
+              <w:right w:val="single" w:sz="4" w:space="0" w:color="9CC2E5"/>
+            </w:tcBorders>
+            <w:shd w:val="clear" w:color="auto" w:fill="auto"/>
+          </w:tcPr>
+          <w:p>
+            <w:r>
+              <w:t>Der Spieler öffnet das Verbesserungsmenu</w:t>
+            </w:r>
+          </w:p>
+        </w:tc>
+      </w:tr>
+      <w:tr>
+        <w:trPr>
+          <w:trHeight w:val="252"/>
+        </w:trPr>
+        <w:tc>
+          <w:tcPr>
+            <w:tcW w:w="2263" w:type="dxa"/>
+            <w:tcBorders>
+              <w:top w:val="single" w:sz="4" w:space="0" w:color="9CC2E5"/>
+              <w:left w:val="single" w:sz="4" w:space="0" w:color="9CC2E5"/>
+              <w:bottom w:val="single" w:sz="4" w:space="0" w:color="9CC2E5"/>
+              <w:right w:val="single" w:sz="4" w:space="0" w:color="9CC2E5"/>
+            </w:tcBorders>
+            <w:shd w:val="clear" w:color="auto" w:fill="5B9BD5" w:themeFill="accent5"/>
+          </w:tcPr>
+          <w:p>
+            <w:pPr>
+              <w:rPr>
+                <w:b/>
+                <w:bCs/>
+                <w:color w:val="FFFFFF" w:themeColor="background1"/>
+              </w:rPr>
+            </w:pPr>
+            <w:r>
+              <w:rPr>
+                <w:b/>
+                <w:bCs/>
+                <w:color w:val="FFFFFF" w:themeColor="background1"/>
+              </w:rPr>
+              <w:t>Essenzielle Schritte</w:t>
+            </w:r>
+          </w:p>
+        </w:tc>
+        <w:tc>
+          <w:tcPr>
+            <w:tcW w:w="7188" w:type="dxa"/>
+            <w:tcBorders>
+              <w:top w:val="single" w:sz="4" w:space="0" w:color="9CC2E5"/>
+              <w:left w:val="single" w:sz="4" w:space="0" w:color="9CC2E5"/>
+              <w:bottom w:val="single" w:sz="4" w:space="0" w:color="9CC2E5"/>
+              <w:right w:val="single" w:sz="4" w:space="0" w:color="9CC2E5"/>
+            </w:tcBorders>
+            <w:shd w:val="clear" w:color="auto" w:fill="auto"/>
+          </w:tcPr>
+          <w:p>
+            <w:pPr>
+              <w:numPr>
+                <w:ilvl w:val="0"/>
+                <w:numId w:val="21"/>
+              </w:numPr>
+            </w:pPr>
+            <w:r>
+              <w:t>Der Spieler öffnet das Verbesserungsmenu.</w:t>
+            </w:r>
+          </w:p>
+          <w:p>
+            <w:pPr>
+              <w:numPr>
+                <w:ilvl w:val="0"/>
+                <w:numId w:val="21"/>
+              </w:numPr>
+            </w:pPr>
+            <w:r>
+              <w:t xml:space="preserve">Der Spieler wählt eine verfügbare </w:t>
+            </w:r>
+            <w:r>
+              <w:t>V</w:t>
+            </w:r>
+            <w:r>
+              <w:t>erbesserung aus</w:t>
+            </w:r>
+          </w:p>
+          <w:p>
+            <w:pPr>
+              <w:numPr>
+                <w:ilvl w:val="0"/>
+                <w:numId w:val="21"/>
+              </w:numPr>
+            </w:pPr>
+            <w:r>
+              <w:t>Der Spieler klickt auf den Kaufen Knopf</w:t>
+            </w:r>
+          </w:p>
+          <w:p>
+            <w:pPr>
+              <w:numPr>
+                <w:ilvl w:val="0"/>
+                <w:numId w:val="21"/>
+              </w:numPr>
+            </w:pPr>
+            <w:r>
+              <w:t>Das System gibt dem Spieler die Verbesserung und zieht die nötige Menge an Währung ab.</w:t>
+            </w:r>
+          </w:p>
+        </w:tc>
+      </w:tr>
+      <w:tr>
+        <w:trPr>
+          <w:trHeight w:val="252"/>
+        </w:trPr>
+        <w:tc>
+          <w:tcPr>
+            <w:tcW w:w="2263" w:type="dxa"/>
+            <w:tcBorders>
+              <w:top w:val="single" w:sz="4" w:space="0" w:color="9CC2E5"/>
+              <w:left w:val="single" w:sz="4" w:space="0" w:color="9CC2E5"/>
+              <w:bottom w:val="single" w:sz="4" w:space="0" w:color="9CC2E5"/>
+              <w:right w:val="single" w:sz="4" w:space="0" w:color="9CC2E5"/>
+            </w:tcBorders>
+            <w:shd w:val="clear" w:color="auto" w:fill="5B9BD5" w:themeFill="accent5"/>
+          </w:tcPr>
+          <w:p>
+            <w:pPr>
+              <w:rPr>
+                <w:b/>
+                <w:bCs/>
+                <w:color w:val="FFFFFF" w:themeColor="background1"/>
+              </w:rPr>
+            </w:pPr>
+            <w:r>
+              <w:rPr>
+                <w:b/>
+                <w:bCs/>
+                <w:color w:val="FFFFFF" w:themeColor="background1"/>
+              </w:rPr>
+              <w:t>Erweiterungen</w:t>
+            </w:r>
+          </w:p>
+        </w:tc>
+        <w:tc>
+          <w:tcPr>
+            <w:tcW w:w="7188" w:type="dxa"/>
+            <w:tcBorders>
+              <w:top w:val="single" w:sz="4" w:space="0" w:color="9CC2E5"/>
+              <w:left w:val="single" w:sz="4" w:space="0" w:color="9CC2E5"/>
+              <w:bottom w:val="single" w:sz="4" w:space="0" w:color="9CC2E5"/>
+              <w:right w:val="single" w:sz="4" w:space="0" w:color="9CC2E5"/>
+            </w:tcBorders>
+            <w:shd w:val="clear" w:color="auto" w:fill="auto"/>
+          </w:tcPr>
+          <w:p>
+            <w:pPr>
+              <w:tabs>
+                <w:tab w:val="left" w:pos="176"/>
+              </w:tabs>
+            </w:pPr>
+            <w:r>
+              <w:t>-</w:t>
+            </w:r>
+          </w:p>
+        </w:tc>
+      </w:tr>
+    </w:tbl>
+    <w:p>
+      <w:pPr>
+        <w:rPr>
+          <w:u w:val="single"/>
+        </w:rPr>
+      </w:pPr>
     </w:p>
     <w:p>
       <w:pPr>
@@ -9142,6 +9583,8 @@
       <w:r>
         <w:t xml:space="preserve"> (halbformal)</w:t>
       </w:r>
+      <w:bookmarkStart w:id="11" w:name="_GoBack"/>
+      <w:bookmarkEnd w:id="11"/>
     </w:p>
     <w:p/>
     <w:p>
@@ -10362,8 +10805,8 @@
     </w:tbl>
     <w:p/>
     <w:sectPr>
-      <w:headerReference w:type="default" r:id="rId11"/>
-      <w:footerReference w:type="default" r:id="rId12"/>
+      <w:headerReference w:type="default" r:id="rId17"/>
+      <w:footerReference w:type="default" r:id="rId18"/>
       <w:pgSz w:w="11906" w:h="16838"/>
       <w:pgMar w:top="1758" w:right="1004" w:bottom="680" w:left="1435" w:header="709" w:footer="510" w:gutter="0"/>
       <w:cols w:space="720"/>
@@ -16166,7 +16609,7 @@
 </file>
 
 <file path=customXml/itemProps1.xml><?xml version="1.0" encoding="utf-8"?>
-<ds:datastoreItem xmlns:ds="http://schemas.openxmlformats.org/officeDocument/2006/customXml" ds:itemID="{1B769527-A666-4F08-817E-CAC9CECE1DFE}">
+<ds:datastoreItem xmlns:ds="http://schemas.openxmlformats.org/officeDocument/2006/customXml" ds:itemID="{9495287F-9B78-4F28-A3DA-6C4805C6C7CC}">
   <ds:schemaRefs>
     <ds:schemaRef ds:uri="http://schemas.openxmlformats.org/officeDocument/2006/bibliography"/>
   </ds:schemaRefs>

</xml_diff>

<commit_message>
further specification of usecases and diagrams
</commit_message>
<xml_diff>
--- a/doc/Anforderungsspezifikation.docx
+++ b/doc/Anforderungsspezifikation.docx
@@ -1,6 +1,6 @@
 
 <file path=word/document.xml><?xml version="1.0" encoding="utf-8"?>
-<w:document xmlns:wpc="http://schemas.microsoft.com/office/word/2010/wordprocessingCanvas" xmlns:mo="http://schemas.microsoft.com/office/mac/office/2008/main" xmlns:mc="http://schemas.openxmlformats.org/markup-compatibility/2006" xmlns:mv="urn:schemas-microsoft-com:mac:vml" xmlns:o="urn:schemas-microsoft-com:office:office" xmlns:r="http://schemas.openxmlformats.org/officeDocument/2006/relationships" xmlns:m="http://schemas.openxmlformats.org/officeDocument/2006/math" xmlns:v="urn:schemas-microsoft-com:vml" xmlns:wp14="http://schemas.microsoft.com/office/word/2010/wordprocessingDrawing" xmlns:wp="http://schemas.openxmlformats.org/drawingml/2006/wordprocessingDrawing" xmlns:w10="urn:schemas-microsoft-com:office:word" xmlns:w="http://schemas.openxmlformats.org/wordprocessingml/2006/main" xmlns:w14="http://schemas.microsoft.com/office/word/2010/wordml" xmlns:wpg="http://schemas.microsoft.com/office/word/2010/wordprocessingGroup" xmlns:wpi="http://schemas.microsoft.com/office/word/2010/wordprocessingInk" xmlns:wne="http://schemas.microsoft.com/office/word/2006/wordml" xmlns:wps="http://schemas.microsoft.com/office/word/2010/wordprocessingShape" mc:Ignorable="w14 wp14">
+<w:document xmlns:wpc="http://schemas.microsoft.com/office/word/2010/wordprocessingCanvas" xmlns:cx="http://schemas.microsoft.com/office/drawing/2014/chartex" xmlns:cx1="http://schemas.microsoft.com/office/drawing/2015/9/8/chartex" xmlns:cx2="http://schemas.microsoft.com/office/drawing/2015/10/21/chartex" xmlns:cx3="http://schemas.microsoft.com/office/drawing/2016/5/9/chartex" xmlns:cx4="http://schemas.microsoft.com/office/drawing/2016/5/10/chartex" xmlns:cx5="http://schemas.microsoft.com/office/drawing/2016/5/11/chartex" xmlns:cx6="http://schemas.microsoft.com/office/drawing/2016/5/12/chartex" xmlns:cx7="http://schemas.microsoft.com/office/drawing/2016/5/13/chartex" xmlns:cx8="http://schemas.microsoft.com/office/drawing/2016/5/14/chartex" xmlns:mc="http://schemas.openxmlformats.org/markup-compatibility/2006" xmlns:aink="http://schemas.microsoft.com/office/drawing/2016/ink" xmlns:am3d="http://schemas.microsoft.com/office/drawing/2017/model3d" xmlns:o="urn:schemas-microsoft-com:office:office" xmlns:r="http://schemas.openxmlformats.org/officeDocument/2006/relationships" xmlns:m="http://schemas.openxmlformats.org/officeDocument/2006/math" xmlns:v="urn:schemas-microsoft-com:vml" xmlns:wp14="http://schemas.microsoft.com/office/word/2010/wordprocessingDrawing" xmlns:wp="http://schemas.openxmlformats.org/drawingml/2006/wordprocessingDrawing" xmlns:w10="urn:schemas-microsoft-com:office:word" xmlns:w="http://schemas.openxmlformats.org/wordprocessingml/2006/main" xmlns:w14="http://schemas.microsoft.com/office/word/2010/wordml" xmlns:w15="http://schemas.microsoft.com/office/word/2012/wordml" xmlns:w16cid="http://schemas.microsoft.com/office/word/2016/wordml/cid" xmlns:w16se="http://schemas.microsoft.com/office/word/2015/wordml/symex" xmlns:wpg="http://schemas.microsoft.com/office/word/2010/wordprocessingGroup" xmlns:wpi="http://schemas.microsoft.com/office/word/2010/wordprocessingInk" xmlns:wne="http://schemas.microsoft.com/office/word/2006/wordml" xmlns:wps="http://schemas.microsoft.com/office/word/2010/wordprocessingShape" mc:Ignorable="w14 w15 w16se w16cid wp14">
   <w:body>
     <w:tbl>
       <w:tblPr>
@@ -59,7 +59,7 @@
                           </pic:cNvPicPr>
                         </pic:nvPicPr>
                         <pic:blipFill>
-                          <a:blip r:embed="rId9"/>
+                          <a:blip r:embed="rId8"/>
                           <a:stretch>
                             <a:fillRect/>
                           </a:stretch>
@@ -214,8 +214,8 @@
               </w:rPr>
               <w:fldChar w:fldCharType="separate"/>
             </w:r>
-            <w:bookmarkStart w:id="0" w:name="__Fieldmark__9_42423"/>
-            <w:bookmarkStart w:id="1" w:name="__Fieldmark__9_4242373431"/>
+            <w:bookmarkStart w:id="0" w:name="__Fieldmark__9_4242373431"/>
+            <w:bookmarkStart w:id="1" w:name="__Fieldmark__9_42423"/>
             <w:bookmarkEnd w:id="0"/>
             <w:bookmarkEnd w:id="1"/>
             <w:r>
@@ -298,8 +298,8 @@
               </w:rPr>
               <w:fldChar w:fldCharType="separate"/>
             </w:r>
-            <w:bookmarkStart w:id="2" w:name="__Fieldmark__720_3287367874"/>
-            <w:bookmarkStart w:id="3" w:name="Text1"/>
+            <w:bookmarkStart w:id="2" w:name="Text1"/>
+            <w:bookmarkStart w:id="3" w:name="__Fieldmark__720_3287367874"/>
             <w:bookmarkStart w:id="4" w:name="Text11"/>
             <w:bookmarkEnd w:id="2"/>
             <w:bookmarkEnd w:id="3"/>
@@ -343,8 +343,8 @@
           <w:szCs w:val="10"/>
         </w:rPr>
         <w:sectPr>
-          <w:headerReference w:type="default" r:id="rId10"/>
-          <w:footerReference w:type="default" r:id="rId11"/>
+          <w:headerReference w:type="default" r:id="rId9"/>
+          <w:footerReference w:type="default" r:id="rId10"/>
           <w:pgSz w:w="11906" w:h="16838"/>
           <w:pgMar w:top="1758" w:right="2081" w:bottom="680" w:left="1435" w:header="709" w:footer="510" w:gutter="0"/>
           <w:cols w:space="720"/>
@@ -821,15 +821,7 @@
         <w:t>füllen</w:t>
       </w:r>
       <w:r>
-        <w:t xml:space="preserve">. </w:t>
-      </w:r>
-      <w:proofErr w:type="spellStart"/>
-      <w:r>
-        <w:t>Arcadespiele</w:t>
-      </w:r>
-      <w:proofErr w:type="spellEnd"/>
-      <w:r>
-        <w:t xml:space="preserve"> sind nicht mehr so verbreitet und wir möchten mit unserem Projekt diesem unterhaltsamen Genre wieder zu mehr Bekanntheit verhelfen.</w:t>
+        <w:t>. Arcadespiele sind nicht mehr so verbreitet und wir möchten mit unserem Projekt diesem unterhaltsamen Genre wieder zu mehr Bekanntheit verhelfen.</w:t>
       </w:r>
       <w:r>
         <w:t xml:space="preserve"> Damit sich nicht jeder Spieler einen Spielautomaten für zuhause beschaffen muss, wird das Spiel auf dem Computer gespielt werden können.</w:t>
@@ -986,15 +978,7 @@
         </w:numPr>
       </w:pPr>
       <w:r>
-        <w:t xml:space="preserve">Ein </w:t>
-      </w:r>
-      <w:proofErr w:type="spellStart"/>
-      <w:r>
-        <w:t>Arcadespiel</w:t>
-      </w:r>
-      <w:proofErr w:type="spellEnd"/>
-      <w:r>
-        <w:t xml:space="preserve"> wie früher an einem Spielautomaten spielen.</w:t>
+        <w:t>Ein Arcadespiel wie früher an einem Spielautomaten spielen.</w:t>
       </w:r>
     </w:p>
     <w:p>
@@ -1069,15 +1053,7 @@
         </w:numPr>
       </w:pPr>
       <w:r>
-        <w:t>Sich mit den Herausforderungen moderner Spieleentwicklungs-</w:t>
-      </w:r>
-      <w:proofErr w:type="spellStart"/>
-      <w:r>
-        <w:t>Engines</w:t>
-      </w:r>
-      <w:proofErr w:type="spellEnd"/>
-      <w:r>
-        <w:t xml:space="preserve"> auseinandersetzen.</w:t>
+        <w:t>Sich mit den Herausforderungen moderner Spieleentwicklungs-Engines auseinandersetzen.</w:t>
       </w:r>
     </w:p>
     <w:p>
@@ -1296,7 +1272,7 @@
                     <pic:cNvPicPr/>
                   </pic:nvPicPr>
                   <pic:blipFill>
-                    <a:blip r:embed="rId12">
+                    <a:blip r:embed="rId11">
                       <a:extLst>
                         <a:ext uri="{28A0092B-C50C-407E-A947-70E740481C1C}">
                           <a14:useLocalDpi xmlns:a14="http://schemas.microsoft.com/office/drawing/2010/main" val="0"/>
@@ -1322,8 +1298,6 @@
           </wp:inline>
         </w:drawing>
       </w:r>
-      <w:bookmarkStart w:id="9" w:name="_GoBack"/>
-      <w:bookmarkEnd w:id="9"/>
     </w:p>
     <w:p>
       <w:pPr>
@@ -1333,11 +1307,11 @@
           <w:numId w:val="2"/>
         </w:numPr>
       </w:pPr>
-      <w:bookmarkStart w:id="10" w:name="_Toc526070082"/>
+      <w:bookmarkStart w:id="9" w:name="_Toc526070082"/>
       <w:r>
         <w:t>Nicht unterstützte Projektziele</w:t>
       </w:r>
-      <w:bookmarkEnd w:id="10"/>
+      <w:bookmarkEnd w:id="9"/>
     </w:p>
     <w:p>
       <w:pPr>
@@ -1381,7 +1355,21 @@
         </w:tabs>
       </w:pPr>
       <w:r>
-        <w:t>Das Projekt verfolgt keine kommerziellen Zwecke und wird daher nicht Veröffentlicht oder Vermarktet.</w:t>
+        <w:t xml:space="preserve">Das Projekt verfolgt keine kommerziellen Zwecke und wird daher nicht </w:t>
+      </w:r>
+      <w:r>
+        <w:t>v</w:t>
+      </w:r>
+      <w:r>
+        <w:t xml:space="preserve">eröffentlicht oder </w:t>
+      </w:r>
+      <w:r>
+        <w:t>v</w:t>
+      </w:r>
+      <w:bookmarkStart w:id="10" w:name="_GoBack"/>
+      <w:bookmarkEnd w:id="10"/>
+      <w:r>
+        <w:t>ermarktet.</w:t>
       </w:r>
       <w:r>
         <w:tab/>
@@ -1458,19 +1446,11 @@
           <w:lang w:val="en-US"/>
         </w:rPr>
       </w:pPr>
-      <w:proofErr w:type="spellStart"/>
       <w:r>
         <w:rPr>
           <w:lang w:val="en-US"/>
         </w:rPr>
-        <w:t>Priorität</w:t>
-      </w:r>
-      <w:proofErr w:type="spellEnd"/>
-      <w:r>
-        <w:rPr>
-          <w:lang w:val="en-US"/>
-        </w:rPr>
-        <w:t xml:space="preserve">: </w:t>
+        <w:t xml:space="preserve">Priorität: </w:t>
       </w:r>
       <w:r>
         <w:rPr>
@@ -1499,10 +1479,10 @@
         <w:tblLook w:val="04A0" w:firstRow="1" w:lastRow="0" w:firstColumn="1" w:lastColumn="0" w:noHBand="0" w:noVBand="1"/>
       </w:tblPr>
       <w:tblGrid>
-        <w:gridCol w:w="788"/>
+        <w:gridCol w:w="789"/>
         <w:gridCol w:w="921"/>
         <w:gridCol w:w="603"/>
-        <w:gridCol w:w="7146"/>
+        <w:gridCol w:w="7145"/>
       </w:tblGrid>
       <w:tr>
         <w:tc>
@@ -1577,7 +1557,6 @@
                 <w:color w:val="FFFFFF"/>
               </w:rPr>
             </w:pPr>
-            <w:proofErr w:type="spellStart"/>
             <w:r>
               <w:rPr>
                 <w:b/>
@@ -1586,7 +1565,6 @@
               </w:rPr>
               <w:t>Prio</w:t>
             </w:r>
-            <w:proofErr w:type="spellEnd"/>
           </w:p>
         </w:tc>
         <w:tc>
@@ -2055,8 +2033,8 @@
         <w:tblLook w:val="04A0" w:firstRow="1" w:lastRow="0" w:firstColumn="1" w:lastColumn="0" w:noHBand="0" w:noVBand="1"/>
       </w:tblPr>
       <w:tblGrid>
-        <w:gridCol w:w="788"/>
-        <w:gridCol w:w="921"/>
+        <w:gridCol w:w="789"/>
+        <w:gridCol w:w="920"/>
         <w:gridCol w:w="604"/>
         <w:gridCol w:w="7144"/>
       </w:tblGrid>
@@ -2133,7 +2111,6 @@
                 <w:color w:val="FFFFFF"/>
               </w:rPr>
             </w:pPr>
-            <w:proofErr w:type="spellStart"/>
             <w:r>
               <w:rPr>
                 <w:b/>
@@ -2142,7 +2119,6 @@
               </w:rPr>
               <w:t>Prio</w:t>
             </w:r>
-            <w:proofErr w:type="spellEnd"/>
           </w:p>
         </w:tc>
         <w:tc>
@@ -2674,10 +2650,10 @@
         <w:tblLook w:val="04A0" w:firstRow="1" w:lastRow="0" w:firstColumn="1" w:lastColumn="0" w:noHBand="0" w:noVBand="1"/>
       </w:tblPr>
       <w:tblGrid>
-        <w:gridCol w:w="788"/>
+        <w:gridCol w:w="789"/>
         <w:gridCol w:w="921"/>
         <w:gridCol w:w="603"/>
-        <w:gridCol w:w="7146"/>
+        <w:gridCol w:w="7145"/>
       </w:tblGrid>
       <w:tr>
         <w:tc>
@@ -2752,7 +2728,6 @@
                 <w:color w:val="FFFFFF"/>
               </w:rPr>
             </w:pPr>
-            <w:proofErr w:type="spellStart"/>
             <w:r>
               <w:rPr>
                 <w:b/>
@@ -2761,7 +2736,6 @@
               </w:rPr>
               <w:t>Prio</w:t>
             </w:r>
-            <w:proofErr w:type="spellEnd"/>
           </w:p>
         </w:tc>
         <w:tc>
@@ -3134,10 +3108,10 @@
         <w:tblLook w:val="04A0" w:firstRow="1" w:lastRow="0" w:firstColumn="1" w:lastColumn="0" w:noHBand="0" w:noVBand="1"/>
       </w:tblPr>
       <w:tblGrid>
-        <w:gridCol w:w="788"/>
+        <w:gridCol w:w="789"/>
         <w:gridCol w:w="921"/>
         <w:gridCol w:w="603"/>
-        <w:gridCol w:w="7146"/>
+        <w:gridCol w:w="7145"/>
       </w:tblGrid>
       <w:tr>
         <w:tc>
@@ -3212,7 +3186,6 @@
                 <w:color w:val="FFFFFF"/>
               </w:rPr>
             </w:pPr>
-            <w:proofErr w:type="spellStart"/>
             <w:r>
               <w:rPr>
                 <w:b/>
@@ -3221,7 +3194,6 @@
               </w:rPr>
               <w:t>Prio</w:t>
             </w:r>
-            <w:proofErr w:type="spellEnd"/>
           </w:p>
         </w:tc>
         <w:tc>
@@ -4006,7 +3978,7 @@
                           <pic:cNvPicPr/>
                         </pic:nvPicPr>
                         <pic:blipFill>
-                          <a:blip r:embed="rId13"/>
+                          <a:blip r:embed="rId12"/>
                           <a:stretch>
                             <a:fillRect/>
                           </a:stretch>
@@ -4455,7 +4427,7 @@
                           <pic:cNvPicPr/>
                         </pic:nvPicPr>
                         <pic:blipFill>
-                          <a:blip r:embed="rId14"/>
+                          <a:blip r:embed="rId13"/>
                           <a:stretch>
                             <a:fillRect/>
                           </a:stretch>
@@ -4969,7 +4941,7 @@
                           <pic:cNvPicPr/>
                         </pic:nvPicPr>
                         <pic:blipFill>
-                          <a:blip r:embed="rId15"/>
+                          <a:blip r:embed="rId14"/>
                           <a:stretch>
                             <a:fillRect/>
                           </a:stretch>
@@ -5307,15 +5279,7 @@
               </w:numPr>
             </w:pPr>
             <w:r>
-              <w:t>Eine Zeitspanne wird gesetzt, bis die Fähigkeit erneut eingesetzt werden kann (</w:t>
-            </w:r>
-            <w:proofErr w:type="spellStart"/>
-            <w:r>
-              <w:t>Cooldown</w:t>
-            </w:r>
-            <w:proofErr w:type="spellEnd"/>
-            <w:r>
-              <w:t xml:space="preserve"> genannt).</w:t>
+              <w:t>Eine Zeitspanne wird gesetzt, bis die Fähigkeit erneut eingesetzt werden kann (Cooldown genannt).</w:t>
             </w:r>
           </w:p>
         </w:tc>
@@ -5372,15 +5336,7 @@
               <w:ind w:firstLine="368"/>
             </w:pPr>
             <w:r>
-              <w:t xml:space="preserve">2a. Die Zeit für den </w:t>
-            </w:r>
-            <w:proofErr w:type="spellStart"/>
-            <w:r>
-              <w:t>Cooldown</w:t>
-            </w:r>
-            <w:proofErr w:type="spellEnd"/>
-            <w:r>
-              <w:t xml:space="preserve"> ist noch nicht vergangen.</w:t>
+              <w:t>2a. Die Zeit für den Cooldown ist noch nicht vergangen.</w:t>
             </w:r>
           </w:p>
           <w:p>
@@ -5461,7 +5417,7 @@
                           <pic:cNvPicPr/>
                         </pic:nvPicPr>
                         <pic:blipFill>
-                          <a:blip r:embed="rId16"/>
+                          <a:blip r:embed="rId15"/>
                           <a:stretch>
                             <a:fillRect/>
                           </a:stretch>
@@ -5916,7 +5872,7 @@
                           <pic:cNvPicPr/>
                         </pic:nvPicPr>
                         <pic:blipFill>
-                          <a:blip r:embed="rId17"/>
+                          <a:blip r:embed="rId16"/>
                           <a:stretch>
                             <a:fillRect/>
                           </a:stretch>
@@ -6178,13 +6134,8 @@
             <w:shd w:val="clear" w:color="auto" w:fill="auto"/>
           </w:tcPr>
           <w:p>
-            <w:proofErr w:type="spellStart"/>
-            <w:r>
-              <w:t>Asteoriden</w:t>
-            </w:r>
-            <w:proofErr w:type="spellEnd"/>
-            <w:r>
-              <w:t xml:space="preserve"> erscheinen im sichtbaren Spielraum</w:t>
+            <w:r>
+              <w:t>Asteoriden erscheinen im sichtbaren Spielraum</w:t>
             </w:r>
           </w:p>
         </w:tc>
@@ -6387,7 +6338,7 @@
                           <pic:cNvPicPr/>
                         </pic:nvPicPr>
                         <pic:blipFill>
-                          <a:blip r:embed="rId18"/>
+                          <a:blip r:embed="rId17"/>
                           <a:stretch>
                             <a:fillRect/>
                           </a:stretch>
@@ -7473,15 +7424,7 @@
               </w:numPr>
             </w:pPr>
             <w:r>
-              <w:t xml:space="preserve">Das System kreiert einen </w:t>
-            </w:r>
-            <w:proofErr w:type="spellStart"/>
-            <w:r>
-              <w:t>temporäten</w:t>
-            </w:r>
-            <w:proofErr w:type="spellEnd"/>
-            <w:r>
-              <w:t xml:space="preserve"> Level.</w:t>
+              <w:t>Das System kreiert einen temporäten Level.</w:t>
             </w:r>
           </w:p>
           <w:p>
@@ -7602,15 +7545,7 @@
               </w:tabs>
             </w:pPr>
             <w:r>
-              <w:t xml:space="preserve">2a. Die Zeit für den </w:t>
-            </w:r>
-            <w:proofErr w:type="spellStart"/>
-            <w:r>
-              <w:t>Cooldown</w:t>
-            </w:r>
-            <w:proofErr w:type="spellEnd"/>
-            <w:r>
-              <w:t xml:space="preserve"> ist noch nicht vergangen.</w:t>
+              <w:t>2a. Die Zeit für den Cooldown ist noch nicht vergangen.</w:t>
             </w:r>
           </w:p>
           <w:p>
@@ -7913,15 +7848,7 @@
               </w:numPr>
             </w:pPr>
             <w:r>
-              <w:t xml:space="preserve">Das System Stellt die Aktuellen </w:t>
-            </w:r>
-            <w:proofErr w:type="spellStart"/>
-            <w:r>
-              <w:t>Lebenspunte</w:t>
-            </w:r>
-            <w:proofErr w:type="spellEnd"/>
-            <w:r>
-              <w:t xml:space="preserve"> des Spielers dar.</w:t>
+              <w:t>Das System Stellt die Aktuellen Lebenspunte des Spielers dar.</w:t>
             </w:r>
           </w:p>
           <w:p>
@@ -8658,31 +8585,7 @@
               </w:numPr>
             </w:pPr>
             <w:r>
-              <w:t xml:space="preserve">Das System zeigt dem </w:t>
-            </w:r>
-            <w:proofErr w:type="spellStart"/>
-            <w:r>
-              <w:t>spieler</w:t>
-            </w:r>
-            <w:proofErr w:type="spellEnd"/>
-            <w:r>
-              <w:t xml:space="preserve"> die Schussrichtung und Distanz </w:t>
-            </w:r>
-            <w:proofErr w:type="gramStart"/>
-            <w:r>
-              <w:t>an ,</w:t>
-            </w:r>
-            <w:proofErr w:type="gramEnd"/>
-            <w:r>
-              <w:t xml:space="preserve"> die er im </w:t>
-            </w:r>
-            <w:proofErr w:type="spellStart"/>
-            <w:r>
-              <w:t>moment</w:t>
-            </w:r>
-            <w:proofErr w:type="spellEnd"/>
-            <w:r>
-              <w:t xml:space="preserve"> hat.</w:t>
+              <w:t>Das System zeigt dem spieler die Schussrichtung und Distanz an , die er im moment hat.</w:t>
             </w:r>
           </w:p>
         </w:tc>
@@ -9537,40 +9440,18 @@
           <w:lang w:val="en-US"/>
         </w:rPr>
       </w:pPr>
-      <w:proofErr w:type="spellStart"/>
       <w:r>
         <w:rPr>
           <w:lang w:val="en-US"/>
         </w:rPr>
-        <w:t>Priorität</w:t>
-      </w:r>
-      <w:proofErr w:type="spellEnd"/>
-      <w:r>
-        <w:rPr>
-          <w:lang w:val="en-US"/>
-        </w:rPr>
-        <w:t xml:space="preserve">: </w:t>
+        <w:t xml:space="preserve">Priorität: </w:t>
       </w:r>
       <w:r>
         <w:rPr>
           <w:lang w:val="en-US"/>
         </w:rPr>
         <w:tab/>
-        <w:t xml:space="preserve">Muss / Optional P1, P2, P3  </w:t>
-      </w:r>
-      <w:proofErr w:type="gramStart"/>
-      <w:r>
-        <w:rPr>
-          <w:lang w:val="en-US"/>
-        </w:rPr>
-        <w:t>/  Wunsch</w:t>
-      </w:r>
-      <w:proofErr w:type="gramEnd"/>
-      <w:r>
-        <w:rPr>
-          <w:lang w:val="en-US"/>
-        </w:rPr>
-        <w:t xml:space="preserve"> (Nice to have)</w:t>
+        <w:t>Muss / Optional P1, P2, P3  /  Wunsch (Nice to have)</w:t>
       </w:r>
     </w:p>
     <w:p>
@@ -9625,9 +9506,9 @@
       </w:tblPr>
       <w:tblGrid>
         <w:gridCol w:w="671"/>
-        <w:gridCol w:w="921"/>
+        <w:gridCol w:w="920"/>
         <w:gridCol w:w="604"/>
-        <w:gridCol w:w="7262"/>
+        <w:gridCol w:w="7263"/>
       </w:tblGrid>
       <w:tr>
         <w:tc>
@@ -9702,7 +9583,6 @@
                 <w:color w:val="FFFFFF"/>
               </w:rPr>
             </w:pPr>
-            <w:proofErr w:type="spellStart"/>
             <w:r>
               <w:rPr>
                 <w:b/>
@@ -9711,7 +9591,6 @@
               </w:rPr>
               <w:t>Prio</w:t>
             </w:r>
-            <w:proofErr w:type="spellEnd"/>
           </w:p>
         </w:tc>
         <w:tc>
@@ -9907,9 +9786,9 @@
       </w:tblPr>
       <w:tblGrid>
         <w:gridCol w:w="645"/>
-        <w:gridCol w:w="921"/>
+        <w:gridCol w:w="920"/>
         <w:gridCol w:w="603"/>
-        <w:gridCol w:w="7289"/>
+        <w:gridCol w:w="7290"/>
       </w:tblGrid>
       <w:tr>
         <w:tc>
@@ -9984,7 +9863,6 @@
                 <w:color w:val="FFFFFF"/>
               </w:rPr>
             </w:pPr>
-            <w:proofErr w:type="spellStart"/>
             <w:r>
               <w:rPr>
                 <w:b/>
@@ -9993,7 +9871,6 @@
               </w:rPr>
               <w:t>Prio</w:t>
             </w:r>
-            <w:proofErr w:type="spellEnd"/>
           </w:p>
         </w:tc>
         <w:tc>
@@ -10424,15 +10301,7 @@
         </w:numPr>
       </w:pPr>
       <w:r>
-        <w:t xml:space="preserve">Definition </w:t>
-      </w:r>
-      <w:proofErr w:type="spellStart"/>
-      <w:r>
-        <w:t>of</w:t>
-      </w:r>
-      <w:proofErr w:type="spellEnd"/>
-      <w:r>
-        <w:t xml:space="preserve"> Ready – Checklist</w:t>
+        <w:t>Definition of Ready – Checklist</w:t>
       </w:r>
     </w:p>
     <w:p>
@@ -10817,8 +10686,8 @@
     </w:tbl>
     <w:p/>
     <w:sectPr>
-      <w:headerReference w:type="default" r:id="rId19"/>
-      <w:footerReference w:type="default" r:id="rId20"/>
+      <w:headerReference w:type="default" r:id="rId18"/>
+      <w:footerReference w:type="default" r:id="rId19"/>
       <w:pgSz w:w="11906" w:h="16838"/>
       <w:pgMar w:top="1758" w:right="1004" w:bottom="680" w:left="1435" w:header="709" w:footer="510" w:gutter="0"/>
       <w:cols w:space="720"/>
@@ -10830,7 +10699,7 @@
 </file>
 
 <file path=word/endnotes.xml><?xml version="1.0" encoding="utf-8"?>
-<w:endnotes xmlns:wpc="http://schemas.microsoft.com/office/word/2010/wordprocessingCanvas" xmlns:mo="http://schemas.microsoft.com/office/mac/office/2008/main" xmlns:mc="http://schemas.openxmlformats.org/markup-compatibility/2006" xmlns:mv="urn:schemas-microsoft-com:mac:vml" xmlns:o="urn:schemas-microsoft-com:office:office" xmlns:r="http://schemas.openxmlformats.org/officeDocument/2006/relationships" xmlns:m="http://schemas.openxmlformats.org/officeDocument/2006/math" xmlns:v="urn:schemas-microsoft-com:vml" xmlns:wp14="http://schemas.microsoft.com/office/word/2010/wordprocessingDrawing" xmlns:wp="http://schemas.openxmlformats.org/drawingml/2006/wordprocessingDrawing" xmlns:w10="urn:schemas-microsoft-com:office:word" xmlns:w="http://schemas.openxmlformats.org/wordprocessingml/2006/main" xmlns:w14="http://schemas.microsoft.com/office/word/2010/wordml" xmlns:wpg="http://schemas.microsoft.com/office/word/2010/wordprocessingGroup" xmlns:wpi="http://schemas.microsoft.com/office/word/2010/wordprocessingInk" xmlns:wne="http://schemas.microsoft.com/office/word/2006/wordml" xmlns:wps="http://schemas.microsoft.com/office/word/2010/wordprocessingShape" mc:Ignorable="w14 wp14">
+<w:endnotes xmlns:wpc="http://schemas.microsoft.com/office/word/2010/wordprocessingCanvas" xmlns:cx="http://schemas.microsoft.com/office/drawing/2014/chartex" xmlns:cx1="http://schemas.microsoft.com/office/drawing/2015/9/8/chartex" xmlns:cx2="http://schemas.microsoft.com/office/drawing/2015/10/21/chartex" xmlns:cx3="http://schemas.microsoft.com/office/drawing/2016/5/9/chartex" xmlns:cx4="http://schemas.microsoft.com/office/drawing/2016/5/10/chartex" xmlns:cx5="http://schemas.microsoft.com/office/drawing/2016/5/11/chartex" xmlns:cx6="http://schemas.microsoft.com/office/drawing/2016/5/12/chartex" xmlns:cx7="http://schemas.microsoft.com/office/drawing/2016/5/13/chartex" xmlns:cx8="http://schemas.microsoft.com/office/drawing/2016/5/14/chartex" xmlns:mc="http://schemas.openxmlformats.org/markup-compatibility/2006" xmlns:aink="http://schemas.microsoft.com/office/drawing/2016/ink" xmlns:am3d="http://schemas.microsoft.com/office/drawing/2017/model3d" xmlns:o="urn:schemas-microsoft-com:office:office" xmlns:r="http://schemas.openxmlformats.org/officeDocument/2006/relationships" xmlns:m="http://schemas.openxmlformats.org/officeDocument/2006/math" xmlns:v="urn:schemas-microsoft-com:vml" xmlns:wp14="http://schemas.microsoft.com/office/word/2010/wordprocessingDrawing" xmlns:wp="http://schemas.openxmlformats.org/drawingml/2006/wordprocessingDrawing" xmlns:w10="urn:schemas-microsoft-com:office:word" xmlns:w="http://schemas.openxmlformats.org/wordprocessingml/2006/main" xmlns:w14="http://schemas.microsoft.com/office/word/2010/wordml" xmlns:w15="http://schemas.microsoft.com/office/word/2012/wordml" xmlns:w16cid="http://schemas.microsoft.com/office/word/2016/wordml/cid" xmlns:w16se="http://schemas.microsoft.com/office/word/2015/wordml/symex" xmlns:wpg="http://schemas.microsoft.com/office/word/2010/wordprocessingGroup" xmlns:wpi="http://schemas.microsoft.com/office/word/2010/wordprocessingInk" xmlns:wne="http://schemas.microsoft.com/office/word/2006/wordml" xmlns:wps="http://schemas.microsoft.com/office/word/2010/wordprocessingShape" mc:Ignorable="w14 w15 w16se w16cid wp14">
   <w:endnote w:type="separator" w:id="-1">
     <w:p>
       <w:pPr>
@@ -10855,7 +10724,7 @@
 </file>
 
 <file path=word/footer1.xml><?xml version="1.0" encoding="utf-8"?>
-<w:ftr xmlns:wpc="http://schemas.microsoft.com/office/word/2010/wordprocessingCanvas" xmlns:mo="http://schemas.microsoft.com/office/mac/office/2008/main" xmlns:mc="http://schemas.openxmlformats.org/markup-compatibility/2006" xmlns:mv="urn:schemas-microsoft-com:mac:vml" xmlns:o="urn:schemas-microsoft-com:office:office" xmlns:r="http://schemas.openxmlformats.org/officeDocument/2006/relationships" xmlns:m="http://schemas.openxmlformats.org/officeDocument/2006/math" xmlns:v="urn:schemas-microsoft-com:vml" xmlns:wp14="http://schemas.microsoft.com/office/word/2010/wordprocessingDrawing" xmlns:wp="http://schemas.openxmlformats.org/drawingml/2006/wordprocessingDrawing" xmlns:w10="urn:schemas-microsoft-com:office:word" xmlns:w="http://schemas.openxmlformats.org/wordprocessingml/2006/main" xmlns:w14="http://schemas.microsoft.com/office/word/2010/wordml" xmlns:wpg="http://schemas.microsoft.com/office/word/2010/wordprocessingGroup" xmlns:wpi="http://schemas.microsoft.com/office/word/2010/wordprocessingInk" xmlns:wne="http://schemas.microsoft.com/office/word/2006/wordml" xmlns:wps="http://schemas.microsoft.com/office/word/2010/wordprocessingShape" mc:Ignorable="w14 wp14">
+<w:ftr xmlns:wpc="http://schemas.microsoft.com/office/word/2010/wordprocessingCanvas" xmlns:cx="http://schemas.microsoft.com/office/drawing/2014/chartex" xmlns:cx1="http://schemas.microsoft.com/office/drawing/2015/9/8/chartex" xmlns:cx2="http://schemas.microsoft.com/office/drawing/2015/10/21/chartex" xmlns:cx3="http://schemas.microsoft.com/office/drawing/2016/5/9/chartex" xmlns:cx4="http://schemas.microsoft.com/office/drawing/2016/5/10/chartex" xmlns:cx5="http://schemas.microsoft.com/office/drawing/2016/5/11/chartex" xmlns:cx6="http://schemas.microsoft.com/office/drawing/2016/5/12/chartex" xmlns:cx7="http://schemas.microsoft.com/office/drawing/2016/5/13/chartex" xmlns:cx8="http://schemas.microsoft.com/office/drawing/2016/5/14/chartex" xmlns:mc="http://schemas.openxmlformats.org/markup-compatibility/2006" xmlns:aink="http://schemas.microsoft.com/office/drawing/2016/ink" xmlns:am3d="http://schemas.microsoft.com/office/drawing/2017/model3d" xmlns:o="urn:schemas-microsoft-com:office:office" xmlns:r="http://schemas.openxmlformats.org/officeDocument/2006/relationships" xmlns:m="http://schemas.openxmlformats.org/officeDocument/2006/math" xmlns:v="urn:schemas-microsoft-com:vml" xmlns:wp14="http://schemas.microsoft.com/office/word/2010/wordprocessingDrawing" xmlns:wp="http://schemas.openxmlformats.org/drawingml/2006/wordprocessingDrawing" xmlns:w10="urn:schemas-microsoft-com:office:word" xmlns:w="http://schemas.openxmlformats.org/wordprocessingml/2006/main" xmlns:w14="http://schemas.microsoft.com/office/word/2010/wordml" xmlns:w15="http://schemas.microsoft.com/office/word/2012/wordml" xmlns:w16cid="http://schemas.microsoft.com/office/word/2016/wordml/cid" xmlns:w16se="http://schemas.microsoft.com/office/word/2015/wordml/symex" xmlns:wpg="http://schemas.microsoft.com/office/word/2010/wordprocessingGroup" xmlns:wpi="http://schemas.microsoft.com/office/word/2010/wordprocessingInk" xmlns:wne="http://schemas.microsoft.com/office/word/2006/wordml" xmlns:wps="http://schemas.microsoft.com/office/word/2010/wordprocessingShape" mc:Ignorable="w14 w15 w16se w16cid wp14">
   <w:p>
     <w:pPr>
       <w:pStyle w:val="Fuzeile1"/>
@@ -10865,7 +10734,7 @@
 </file>
 
 <file path=word/footer2.xml><?xml version="1.0" encoding="utf-8"?>
-<w:ftr xmlns:wpc="http://schemas.microsoft.com/office/word/2010/wordprocessingCanvas" xmlns:mo="http://schemas.microsoft.com/office/mac/office/2008/main" xmlns:mc="http://schemas.openxmlformats.org/markup-compatibility/2006" xmlns:mv="urn:schemas-microsoft-com:mac:vml" xmlns:o="urn:schemas-microsoft-com:office:office" xmlns:r="http://schemas.openxmlformats.org/officeDocument/2006/relationships" xmlns:m="http://schemas.openxmlformats.org/officeDocument/2006/math" xmlns:v="urn:schemas-microsoft-com:vml" xmlns:wp14="http://schemas.microsoft.com/office/word/2010/wordprocessingDrawing" xmlns:wp="http://schemas.openxmlformats.org/drawingml/2006/wordprocessingDrawing" xmlns:w10="urn:schemas-microsoft-com:office:word" xmlns:w="http://schemas.openxmlformats.org/wordprocessingml/2006/main" xmlns:w14="http://schemas.microsoft.com/office/word/2010/wordml" xmlns:wpg="http://schemas.microsoft.com/office/word/2010/wordprocessingGroup" xmlns:wpi="http://schemas.microsoft.com/office/word/2010/wordprocessingInk" xmlns:wne="http://schemas.microsoft.com/office/word/2006/wordml" xmlns:wps="http://schemas.microsoft.com/office/word/2010/wordprocessingShape" mc:Ignorable="w14 wp14">
+<w:ftr xmlns:wpc="http://schemas.microsoft.com/office/word/2010/wordprocessingCanvas" xmlns:cx="http://schemas.microsoft.com/office/drawing/2014/chartex" xmlns:cx1="http://schemas.microsoft.com/office/drawing/2015/9/8/chartex" xmlns:cx2="http://schemas.microsoft.com/office/drawing/2015/10/21/chartex" xmlns:cx3="http://schemas.microsoft.com/office/drawing/2016/5/9/chartex" xmlns:cx4="http://schemas.microsoft.com/office/drawing/2016/5/10/chartex" xmlns:cx5="http://schemas.microsoft.com/office/drawing/2016/5/11/chartex" xmlns:cx6="http://schemas.microsoft.com/office/drawing/2016/5/12/chartex" xmlns:cx7="http://schemas.microsoft.com/office/drawing/2016/5/13/chartex" xmlns:cx8="http://schemas.microsoft.com/office/drawing/2016/5/14/chartex" xmlns:mc="http://schemas.openxmlformats.org/markup-compatibility/2006" xmlns:aink="http://schemas.microsoft.com/office/drawing/2016/ink" xmlns:am3d="http://schemas.microsoft.com/office/drawing/2017/model3d" xmlns:o="urn:schemas-microsoft-com:office:office" xmlns:r="http://schemas.openxmlformats.org/officeDocument/2006/relationships" xmlns:m="http://schemas.openxmlformats.org/officeDocument/2006/math" xmlns:v="urn:schemas-microsoft-com:vml" xmlns:wp14="http://schemas.microsoft.com/office/word/2010/wordprocessingDrawing" xmlns:wp="http://schemas.openxmlformats.org/drawingml/2006/wordprocessingDrawing" xmlns:w10="urn:schemas-microsoft-com:office:word" xmlns:w="http://schemas.openxmlformats.org/wordprocessingml/2006/main" xmlns:w14="http://schemas.microsoft.com/office/word/2010/wordml" xmlns:w15="http://schemas.microsoft.com/office/word/2012/wordml" xmlns:w16cid="http://schemas.microsoft.com/office/word/2016/wordml/cid" xmlns:w16se="http://schemas.microsoft.com/office/word/2015/wordml/symex" xmlns:wpg="http://schemas.microsoft.com/office/word/2010/wordprocessingGroup" xmlns:wpi="http://schemas.microsoft.com/office/word/2010/wordprocessingInk" xmlns:wne="http://schemas.microsoft.com/office/word/2006/wordml" xmlns:wps="http://schemas.microsoft.com/office/word/2010/wordprocessingShape" mc:Ignorable="w14 w15 w16se w16cid wp14">
   <w:p>
     <w:pPr>
       <w:pStyle w:val="Fuzeile1"/>
@@ -10886,7 +10755,7 @@
 </file>
 
 <file path=word/footnotes.xml><?xml version="1.0" encoding="utf-8"?>
-<w:footnotes xmlns:wpc="http://schemas.microsoft.com/office/word/2010/wordprocessingCanvas" xmlns:mo="http://schemas.microsoft.com/office/mac/office/2008/main" xmlns:mc="http://schemas.openxmlformats.org/markup-compatibility/2006" xmlns:mv="urn:schemas-microsoft-com:mac:vml" xmlns:o="urn:schemas-microsoft-com:office:office" xmlns:r="http://schemas.openxmlformats.org/officeDocument/2006/relationships" xmlns:m="http://schemas.openxmlformats.org/officeDocument/2006/math" xmlns:v="urn:schemas-microsoft-com:vml" xmlns:wp14="http://schemas.microsoft.com/office/word/2010/wordprocessingDrawing" xmlns:wp="http://schemas.openxmlformats.org/drawingml/2006/wordprocessingDrawing" xmlns:w10="urn:schemas-microsoft-com:office:word" xmlns:w="http://schemas.openxmlformats.org/wordprocessingml/2006/main" xmlns:w14="http://schemas.microsoft.com/office/word/2010/wordml" xmlns:wpg="http://schemas.microsoft.com/office/word/2010/wordprocessingGroup" xmlns:wpi="http://schemas.microsoft.com/office/word/2010/wordprocessingInk" xmlns:wne="http://schemas.microsoft.com/office/word/2006/wordml" xmlns:wps="http://schemas.microsoft.com/office/word/2010/wordprocessingShape" mc:Ignorable="w14 wp14">
+<w:footnotes xmlns:wpc="http://schemas.microsoft.com/office/word/2010/wordprocessingCanvas" xmlns:cx="http://schemas.microsoft.com/office/drawing/2014/chartex" xmlns:cx1="http://schemas.microsoft.com/office/drawing/2015/9/8/chartex" xmlns:cx2="http://schemas.microsoft.com/office/drawing/2015/10/21/chartex" xmlns:cx3="http://schemas.microsoft.com/office/drawing/2016/5/9/chartex" xmlns:cx4="http://schemas.microsoft.com/office/drawing/2016/5/10/chartex" xmlns:cx5="http://schemas.microsoft.com/office/drawing/2016/5/11/chartex" xmlns:cx6="http://schemas.microsoft.com/office/drawing/2016/5/12/chartex" xmlns:cx7="http://schemas.microsoft.com/office/drawing/2016/5/13/chartex" xmlns:cx8="http://schemas.microsoft.com/office/drawing/2016/5/14/chartex" xmlns:mc="http://schemas.openxmlformats.org/markup-compatibility/2006" xmlns:aink="http://schemas.microsoft.com/office/drawing/2016/ink" xmlns:am3d="http://schemas.microsoft.com/office/drawing/2017/model3d" xmlns:o="urn:schemas-microsoft-com:office:office" xmlns:r="http://schemas.openxmlformats.org/officeDocument/2006/relationships" xmlns:m="http://schemas.openxmlformats.org/officeDocument/2006/math" xmlns:v="urn:schemas-microsoft-com:vml" xmlns:wp14="http://schemas.microsoft.com/office/word/2010/wordprocessingDrawing" xmlns:wp="http://schemas.openxmlformats.org/drawingml/2006/wordprocessingDrawing" xmlns:w10="urn:schemas-microsoft-com:office:word" xmlns:w="http://schemas.openxmlformats.org/wordprocessingml/2006/main" xmlns:w14="http://schemas.microsoft.com/office/word/2010/wordml" xmlns:w15="http://schemas.microsoft.com/office/word/2012/wordml" xmlns:w16cid="http://schemas.microsoft.com/office/word/2016/wordml/cid" xmlns:w16se="http://schemas.microsoft.com/office/word/2015/wordml/symex" xmlns:wpg="http://schemas.microsoft.com/office/word/2010/wordprocessingGroup" xmlns:wpi="http://schemas.microsoft.com/office/word/2010/wordprocessingInk" xmlns:wne="http://schemas.microsoft.com/office/word/2006/wordml" xmlns:wps="http://schemas.microsoft.com/office/word/2010/wordprocessingShape" mc:Ignorable="w14 w15 w16se w16cid wp14">
   <w:footnote w:type="separator" w:id="-1">
     <w:p>
       <w:pPr>
@@ -10911,7 +10780,7 @@
 </file>
 
 <file path=word/header1.xml><?xml version="1.0" encoding="utf-8"?>
-<w:hdr xmlns:wpc="http://schemas.microsoft.com/office/word/2010/wordprocessingCanvas" xmlns:mo="http://schemas.microsoft.com/office/mac/office/2008/main" xmlns:mc="http://schemas.openxmlformats.org/markup-compatibility/2006" xmlns:mv="urn:schemas-microsoft-com:mac:vml" xmlns:o="urn:schemas-microsoft-com:office:office" xmlns:r="http://schemas.openxmlformats.org/officeDocument/2006/relationships" xmlns:m="http://schemas.openxmlformats.org/officeDocument/2006/math" xmlns:v="urn:schemas-microsoft-com:vml" xmlns:wp14="http://schemas.microsoft.com/office/word/2010/wordprocessingDrawing" xmlns:wp="http://schemas.openxmlformats.org/drawingml/2006/wordprocessingDrawing" xmlns:w10="urn:schemas-microsoft-com:office:word" xmlns:w="http://schemas.openxmlformats.org/wordprocessingml/2006/main" xmlns:w14="http://schemas.microsoft.com/office/word/2010/wordml" xmlns:wpg="http://schemas.microsoft.com/office/word/2010/wordprocessingGroup" xmlns:wpi="http://schemas.microsoft.com/office/word/2010/wordprocessingInk" xmlns:wne="http://schemas.microsoft.com/office/word/2006/wordml" xmlns:wps="http://schemas.microsoft.com/office/word/2010/wordprocessingShape" mc:Ignorable="w14 wp14">
+<w:hdr xmlns:wpc="http://schemas.microsoft.com/office/word/2010/wordprocessingCanvas" xmlns:cx="http://schemas.microsoft.com/office/drawing/2014/chartex" xmlns:cx1="http://schemas.microsoft.com/office/drawing/2015/9/8/chartex" xmlns:cx2="http://schemas.microsoft.com/office/drawing/2015/10/21/chartex" xmlns:cx3="http://schemas.microsoft.com/office/drawing/2016/5/9/chartex" xmlns:cx4="http://schemas.microsoft.com/office/drawing/2016/5/10/chartex" xmlns:cx5="http://schemas.microsoft.com/office/drawing/2016/5/11/chartex" xmlns:cx6="http://schemas.microsoft.com/office/drawing/2016/5/12/chartex" xmlns:cx7="http://schemas.microsoft.com/office/drawing/2016/5/13/chartex" xmlns:cx8="http://schemas.microsoft.com/office/drawing/2016/5/14/chartex" xmlns:mc="http://schemas.openxmlformats.org/markup-compatibility/2006" xmlns:aink="http://schemas.microsoft.com/office/drawing/2016/ink" xmlns:am3d="http://schemas.microsoft.com/office/drawing/2017/model3d" xmlns:o="urn:schemas-microsoft-com:office:office" xmlns:r="http://schemas.openxmlformats.org/officeDocument/2006/relationships" xmlns:m="http://schemas.openxmlformats.org/officeDocument/2006/math" xmlns:v="urn:schemas-microsoft-com:vml" xmlns:wp14="http://schemas.microsoft.com/office/word/2010/wordprocessingDrawing" xmlns:wp="http://schemas.openxmlformats.org/drawingml/2006/wordprocessingDrawing" xmlns:w10="urn:schemas-microsoft-com:office:word" xmlns:w="http://schemas.openxmlformats.org/wordprocessingml/2006/main" xmlns:w14="http://schemas.microsoft.com/office/word/2010/wordml" xmlns:w15="http://schemas.microsoft.com/office/word/2012/wordml" xmlns:w16cid="http://schemas.microsoft.com/office/word/2016/wordml/cid" xmlns:w16se="http://schemas.microsoft.com/office/word/2015/wordml/symex" xmlns:wpg="http://schemas.microsoft.com/office/word/2010/wordprocessingGroup" xmlns:wpi="http://schemas.microsoft.com/office/word/2010/wordprocessingInk" xmlns:wne="http://schemas.microsoft.com/office/word/2006/wordml" xmlns:wps="http://schemas.microsoft.com/office/word/2010/wordprocessingShape" mc:Ignorable="w14 w15 w16se w16cid wp14">
   <w:p>
     <w:pPr>
       <w:pStyle w:val="Kopfzeile1"/>
@@ -11027,7 +10896,7 @@
 </file>
 
 <file path=word/header2.xml><?xml version="1.0" encoding="utf-8"?>
-<w:hdr xmlns:wpc="http://schemas.microsoft.com/office/word/2010/wordprocessingCanvas" xmlns:mo="http://schemas.microsoft.com/office/mac/office/2008/main" xmlns:mc="http://schemas.openxmlformats.org/markup-compatibility/2006" xmlns:mv="urn:schemas-microsoft-com:mac:vml" xmlns:o="urn:schemas-microsoft-com:office:office" xmlns:r="http://schemas.openxmlformats.org/officeDocument/2006/relationships" xmlns:m="http://schemas.openxmlformats.org/officeDocument/2006/math" xmlns:v="urn:schemas-microsoft-com:vml" xmlns:wp14="http://schemas.microsoft.com/office/word/2010/wordprocessingDrawing" xmlns:wp="http://schemas.openxmlformats.org/drawingml/2006/wordprocessingDrawing" xmlns:w10="urn:schemas-microsoft-com:office:word" xmlns:w="http://schemas.openxmlformats.org/wordprocessingml/2006/main" xmlns:w14="http://schemas.microsoft.com/office/word/2010/wordml" xmlns:wpg="http://schemas.microsoft.com/office/word/2010/wordprocessingGroup" xmlns:wpi="http://schemas.microsoft.com/office/word/2010/wordprocessingInk" xmlns:wne="http://schemas.microsoft.com/office/word/2006/wordml" xmlns:wps="http://schemas.microsoft.com/office/word/2010/wordprocessingShape" mc:Ignorable="w14 wp14">
+<w:hdr xmlns:wpc="http://schemas.microsoft.com/office/word/2010/wordprocessingCanvas" xmlns:cx="http://schemas.microsoft.com/office/drawing/2014/chartex" xmlns:cx1="http://schemas.microsoft.com/office/drawing/2015/9/8/chartex" xmlns:cx2="http://schemas.microsoft.com/office/drawing/2015/10/21/chartex" xmlns:cx3="http://schemas.microsoft.com/office/drawing/2016/5/9/chartex" xmlns:cx4="http://schemas.microsoft.com/office/drawing/2016/5/10/chartex" xmlns:cx5="http://schemas.microsoft.com/office/drawing/2016/5/11/chartex" xmlns:cx6="http://schemas.microsoft.com/office/drawing/2016/5/12/chartex" xmlns:cx7="http://schemas.microsoft.com/office/drawing/2016/5/13/chartex" xmlns:cx8="http://schemas.microsoft.com/office/drawing/2016/5/14/chartex" xmlns:mc="http://schemas.openxmlformats.org/markup-compatibility/2006" xmlns:aink="http://schemas.microsoft.com/office/drawing/2016/ink" xmlns:am3d="http://schemas.microsoft.com/office/drawing/2017/model3d" xmlns:o="urn:schemas-microsoft-com:office:office" xmlns:r="http://schemas.openxmlformats.org/officeDocument/2006/relationships" xmlns:m="http://schemas.openxmlformats.org/officeDocument/2006/math" xmlns:v="urn:schemas-microsoft-com:vml" xmlns:wp14="http://schemas.microsoft.com/office/word/2010/wordprocessingDrawing" xmlns:wp="http://schemas.openxmlformats.org/drawingml/2006/wordprocessingDrawing" xmlns:w10="urn:schemas-microsoft-com:office:word" xmlns:w="http://schemas.openxmlformats.org/wordprocessingml/2006/main" xmlns:w14="http://schemas.microsoft.com/office/word/2010/wordml" xmlns:w15="http://schemas.microsoft.com/office/word/2012/wordml" xmlns:w16cid="http://schemas.microsoft.com/office/word/2016/wordml/cid" xmlns:w16se="http://schemas.microsoft.com/office/word/2015/wordml/symex" xmlns:wpg="http://schemas.microsoft.com/office/word/2010/wordprocessingGroup" xmlns:wpi="http://schemas.microsoft.com/office/word/2010/wordprocessingInk" xmlns:wne="http://schemas.microsoft.com/office/word/2006/wordml" xmlns:wps="http://schemas.microsoft.com/office/word/2010/wordprocessingShape" mc:Ignorable="w14 w15 w16se w16cid wp14">
   <w:p>
     <w:pPr>
       <w:pStyle w:val="Kopfzeile1"/>
@@ -11037,8 +10906,8 @@
 </file>
 
 <file path=word/numbering.xml><?xml version="1.0" encoding="utf-8"?>
-<w:numbering xmlns:wpc="http://schemas.microsoft.com/office/word/2010/wordprocessingCanvas" xmlns:mo="http://schemas.microsoft.com/office/mac/office/2008/main" xmlns:mc="http://schemas.openxmlformats.org/markup-compatibility/2006" xmlns:mv="urn:schemas-microsoft-com:mac:vml" xmlns:o="urn:schemas-microsoft-com:office:office" xmlns:r="http://schemas.openxmlformats.org/officeDocument/2006/relationships" xmlns:m="http://schemas.openxmlformats.org/officeDocument/2006/math" xmlns:v="urn:schemas-microsoft-com:vml" xmlns:wp14="http://schemas.microsoft.com/office/word/2010/wordprocessingDrawing" xmlns:wp="http://schemas.openxmlformats.org/drawingml/2006/wordprocessingDrawing" xmlns:w10="urn:schemas-microsoft-com:office:word" xmlns:w="http://schemas.openxmlformats.org/wordprocessingml/2006/main" xmlns:w14="http://schemas.microsoft.com/office/word/2010/wordml" xmlns:wpg="http://schemas.microsoft.com/office/word/2010/wordprocessingGroup" xmlns:wpi="http://schemas.microsoft.com/office/word/2010/wordprocessingInk" xmlns:wne="http://schemas.microsoft.com/office/word/2006/wordml" xmlns:wps="http://schemas.microsoft.com/office/word/2010/wordprocessingShape" mc:Ignorable="w14 wp14">
-  <w:abstractNum w:abstractNumId="0">
+<w:numbering xmlns:wpc="http://schemas.microsoft.com/office/word/2010/wordprocessingCanvas" xmlns:cx="http://schemas.microsoft.com/office/drawing/2014/chartex" xmlns:cx1="http://schemas.microsoft.com/office/drawing/2015/9/8/chartex" xmlns:cx2="http://schemas.microsoft.com/office/drawing/2015/10/21/chartex" xmlns:cx3="http://schemas.microsoft.com/office/drawing/2016/5/9/chartex" xmlns:cx4="http://schemas.microsoft.com/office/drawing/2016/5/10/chartex" xmlns:cx5="http://schemas.microsoft.com/office/drawing/2016/5/11/chartex" xmlns:cx6="http://schemas.microsoft.com/office/drawing/2016/5/12/chartex" xmlns:cx7="http://schemas.microsoft.com/office/drawing/2016/5/13/chartex" xmlns:cx8="http://schemas.microsoft.com/office/drawing/2016/5/14/chartex" xmlns:mc="http://schemas.openxmlformats.org/markup-compatibility/2006" xmlns:aink="http://schemas.microsoft.com/office/drawing/2016/ink" xmlns:am3d="http://schemas.microsoft.com/office/drawing/2017/model3d" xmlns:o="urn:schemas-microsoft-com:office:office" xmlns:r="http://schemas.openxmlformats.org/officeDocument/2006/relationships" xmlns:m="http://schemas.openxmlformats.org/officeDocument/2006/math" xmlns:v="urn:schemas-microsoft-com:vml" xmlns:wp14="http://schemas.microsoft.com/office/word/2010/wordprocessingDrawing" xmlns:wp="http://schemas.openxmlformats.org/drawingml/2006/wordprocessingDrawing" xmlns:w10="urn:schemas-microsoft-com:office:word" xmlns:w="http://schemas.openxmlformats.org/wordprocessingml/2006/main" xmlns:w14="http://schemas.microsoft.com/office/word/2010/wordml" xmlns:w15="http://schemas.microsoft.com/office/word/2012/wordml" xmlns:w16cid="http://schemas.microsoft.com/office/word/2016/wordml/cid" xmlns:w16se="http://schemas.microsoft.com/office/word/2015/wordml/symex" xmlns:wpg="http://schemas.microsoft.com/office/word/2010/wordprocessingGroup" xmlns:wpi="http://schemas.microsoft.com/office/word/2010/wordprocessingInk" xmlns:wne="http://schemas.microsoft.com/office/word/2006/wordml" xmlns:wps="http://schemas.microsoft.com/office/word/2010/wordprocessingShape" mc:Ignorable="w14 w15 w16se w16cid wp14">
+  <w:abstractNum w:abstractNumId="0" w15:restartNumberingAfterBreak="0">
     <w:nsid w:val="064667D9"/>
     <w:multiLevelType w:val="multilevel"/>
     <w:tmpl w:val="9C609BDE"/>
@@ -11124,7 +10993,7 @@
       </w:pPr>
     </w:lvl>
   </w:abstractNum>
-  <w:abstractNum w:abstractNumId="1">
+  <w:abstractNum w:abstractNumId="1" w15:restartNumberingAfterBreak="0">
     <w:nsid w:val="0AAD4AA8"/>
     <w:multiLevelType w:val="multilevel"/>
     <w:tmpl w:val="85BE63EA"/>
@@ -11210,7 +11079,7 @@
       </w:pPr>
     </w:lvl>
   </w:abstractNum>
-  <w:abstractNum w:abstractNumId="2">
+  <w:abstractNum w:abstractNumId="2" w15:restartNumberingAfterBreak="0">
     <w:nsid w:val="11330EC5"/>
     <w:multiLevelType w:val="multilevel"/>
     <w:tmpl w:val="8DE62918"/>
@@ -11323,7 +11192,7 @@
       </w:rPr>
     </w:lvl>
   </w:abstractNum>
-  <w:abstractNum w:abstractNumId="3">
+  <w:abstractNum w:abstractNumId="3" w15:restartNumberingAfterBreak="0">
     <w:nsid w:val="15DC55E2"/>
     <w:multiLevelType w:val="multilevel"/>
     <w:tmpl w:val="1F3EE770"/>
@@ -11436,7 +11305,7 @@
       </w:pPr>
     </w:lvl>
   </w:abstractNum>
-  <w:abstractNum w:abstractNumId="4">
+  <w:abstractNum w:abstractNumId="4" w15:restartNumberingAfterBreak="0">
     <w:nsid w:val="192E1CDA"/>
     <w:multiLevelType w:val="multilevel"/>
     <w:tmpl w:val="9C609BDE"/>
@@ -11522,7 +11391,7 @@
       </w:pPr>
     </w:lvl>
   </w:abstractNum>
-  <w:abstractNum w:abstractNumId="5">
+  <w:abstractNum w:abstractNumId="5" w15:restartNumberingAfterBreak="0">
     <w:nsid w:val="194F2F37"/>
     <w:multiLevelType w:val="multilevel"/>
     <w:tmpl w:val="3E86EB6E"/>
@@ -11635,7 +11504,7 @@
       </w:pPr>
     </w:lvl>
   </w:abstractNum>
-  <w:abstractNum w:abstractNumId="6">
+  <w:abstractNum w:abstractNumId="6" w15:restartNumberingAfterBreak="0">
     <w:nsid w:val="19F5787E"/>
     <w:multiLevelType w:val="multilevel"/>
     <w:tmpl w:val="A872C03E"/>
@@ -11721,7 +11590,7 @@
       </w:pPr>
     </w:lvl>
   </w:abstractNum>
-  <w:abstractNum w:abstractNumId="7">
+  <w:abstractNum w:abstractNumId="7" w15:restartNumberingAfterBreak="0">
     <w:nsid w:val="1D5507DE"/>
     <w:multiLevelType w:val="multilevel"/>
     <w:tmpl w:val="ECE83BB0"/>
@@ -11834,7 +11703,7 @@
       </w:pPr>
     </w:lvl>
   </w:abstractNum>
-  <w:abstractNum w:abstractNumId="8">
+  <w:abstractNum w:abstractNumId="8" w15:restartNumberingAfterBreak="0">
     <w:nsid w:val="205D53DC"/>
     <w:multiLevelType w:val="multilevel"/>
     <w:tmpl w:val="DEB0C6CC"/>
@@ -11974,7 +11843,7 @@
       </w:rPr>
     </w:lvl>
   </w:abstractNum>
-  <w:abstractNum w:abstractNumId="9">
+  <w:abstractNum w:abstractNumId="9" w15:restartNumberingAfterBreak="0">
     <w:nsid w:val="25E862D3"/>
     <w:multiLevelType w:val="multilevel"/>
     <w:tmpl w:val="FBD2750E"/>
@@ -12083,7 +11952,7 @@
       </w:pPr>
     </w:lvl>
   </w:abstractNum>
-  <w:abstractNum w:abstractNumId="10">
+  <w:abstractNum w:abstractNumId="10" w15:restartNumberingAfterBreak="0">
     <w:nsid w:val="2D2A65B6"/>
     <w:multiLevelType w:val="multilevel"/>
     <w:tmpl w:val="3E86EB6E"/>
@@ -12196,7 +12065,7 @@
       </w:pPr>
     </w:lvl>
   </w:abstractNum>
-  <w:abstractNum w:abstractNumId="11">
+  <w:abstractNum w:abstractNumId="11" w15:restartNumberingAfterBreak="0">
     <w:nsid w:val="2E2D229E"/>
     <w:multiLevelType w:val="multilevel"/>
     <w:tmpl w:val="76FE64BC"/>
@@ -12309,7 +12178,7 @@
       </w:pPr>
     </w:lvl>
   </w:abstractNum>
-  <w:abstractNum w:abstractNumId="12">
+  <w:abstractNum w:abstractNumId="12" w15:restartNumberingAfterBreak="0">
     <w:nsid w:val="3BBA1C0A"/>
     <w:multiLevelType w:val="multilevel"/>
     <w:tmpl w:val="D6400264"/>
@@ -12422,7 +12291,7 @@
       </w:pPr>
     </w:lvl>
   </w:abstractNum>
-  <w:abstractNum w:abstractNumId="13">
+  <w:abstractNum w:abstractNumId="13" w15:restartNumberingAfterBreak="0">
     <w:nsid w:val="3EC41EDC"/>
     <w:multiLevelType w:val="multilevel"/>
     <w:tmpl w:val="3D32F030"/>
@@ -12508,7 +12377,7 @@
       </w:pPr>
     </w:lvl>
   </w:abstractNum>
-  <w:abstractNum w:abstractNumId="14">
+  <w:abstractNum w:abstractNumId="14" w15:restartNumberingAfterBreak="0">
     <w:nsid w:val="3F567ED2"/>
     <w:multiLevelType w:val="multilevel"/>
     <w:tmpl w:val="39747FAC"/>
@@ -12594,7 +12463,7 @@
       </w:pPr>
     </w:lvl>
   </w:abstractNum>
-  <w:abstractNum w:abstractNumId="15">
+  <w:abstractNum w:abstractNumId="15" w15:restartNumberingAfterBreak="0">
     <w:nsid w:val="424C303A"/>
     <w:multiLevelType w:val="multilevel"/>
     <w:tmpl w:val="3E86EB6E"/>
@@ -12707,7 +12576,7 @@
       </w:pPr>
     </w:lvl>
   </w:abstractNum>
-  <w:abstractNum w:abstractNumId="16">
+  <w:abstractNum w:abstractNumId="16" w15:restartNumberingAfterBreak="0">
     <w:nsid w:val="42F0463C"/>
     <w:multiLevelType w:val="multilevel"/>
     <w:tmpl w:val="413C122E"/>
@@ -12820,7 +12689,7 @@
       </w:rPr>
     </w:lvl>
   </w:abstractNum>
-  <w:abstractNum w:abstractNumId="17">
+  <w:abstractNum w:abstractNumId="17" w15:restartNumberingAfterBreak="0">
     <w:nsid w:val="46A72B43"/>
     <w:multiLevelType w:val="multilevel"/>
     <w:tmpl w:val="BECC1852"/>
@@ -12933,7 +12802,7 @@
       </w:pPr>
     </w:lvl>
   </w:abstractNum>
-  <w:abstractNum w:abstractNumId="18">
+  <w:abstractNum w:abstractNumId="18" w15:restartNumberingAfterBreak="0">
     <w:nsid w:val="506151A1"/>
     <w:multiLevelType w:val="multilevel"/>
     <w:tmpl w:val="BECC1852"/>
@@ -13046,7 +12915,7 @@
       </w:pPr>
     </w:lvl>
   </w:abstractNum>
-  <w:abstractNum w:abstractNumId="19">
+  <w:abstractNum w:abstractNumId="19" w15:restartNumberingAfterBreak="0">
     <w:nsid w:val="55921828"/>
     <w:multiLevelType w:val="multilevel"/>
     <w:tmpl w:val="BECC1852"/>
@@ -13159,7 +13028,7 @@
       </w:pPr>
     </w:lvl>
   </w:abstractNum>
-  <w:abstractNum w:abstractNumId="20">
+  <w:abstractNum w:abstractNumId="20" w15:restartNumberingAfterBreak="0">
     <w:nsid w:val="5ABD4AC2"/>
     <w:multiLevelType w:val="multilevel"/>
     <w:tmpl w:val="5D063B9E"/>
@@ -13272,7 +13141,7 @@
       </w:rPr>
     </w:lvl>
   </w:abstractNum>
-  <w:abstractNum w:abstractNumId="21">
+  <w:abstractNum w:abstractNumId="21" w15:restartNumberingAfterBreak="0">
     <w:nsid w:val="5D9F5409"/>
     <w:multiLevelType w:val="multilevel"/>
     <w:tmpl w:val="5D1089F0"/>
@@ -13378,7 +13247,7 @@
       </w:pPr>
     </w:lvl>
   </w:abstractNum>
-  <w:abstractNum w:abstractNumId="22">
+  <w:abstractNum w:abstractNumId="22" w15:restartNumberingAfterBreak="0">
     <w:nsid w:val="688761A3"/>
     <w:multiLevelType w:val="multilevel"/>
     <w:tmpl w:val="ABE28A1E"/>
@@ -13518,7 +13387,7 @@
       </w:rPr>
     </w:lvl>
   </w:abstractNum>
-  <w:abstractNum w:abstractNumId="23">
+  <w:abstractNum w:abstractNumId="23" w15:restartNumberingAfterBreak="0">
     <w:nsid w:val="6A807633"/>
     <w:multiLevelType w:val="multilevel"/>
     <w:tmpl w:val="A502EBDC"/>
@@ -13604,7 +13473,7 @@
       </w:pPr>
     </w:lvl>
   </w:abstractNum>
-  <w:abstractNum w:abstractNumId="24">
+  <w:abstractNum w:abstractNumId="24" w15:restartNumberingAfterBreak="0">
     <w:nsid w:val="6C6404F2"/>
     <w:multiLevelType w:val="multilevel"/>
     <w:tmpl w:val="B53087B6"/>
@@ -13717,7 +13586,7 @@
       </w:rPr>
     </w:lvl>
   </w:abstractNum>
-  <w:abstractNum w:abstractNumId="25">
+  <w:abstractNum w:abstractNumId="25" w15:restartNumberingAfterBreak="0">
     <w:nsid w:val="7B6A6659"/>
     <w:multiLevelType w:val="multilevel"/>
     <w:tmpl w:val="76181A6E"/>
@@ -13830,7 +13699,7 @@
       </w:pPr>
     </w:lvl>
   </w:abstractNum>
-  <w:abstractNum w:abstractNumId="26">
+  <w:abstractNum w:abstractNumId="26" w15:restartNumberingAfterBreak="0">
     <w:nsid w:val="7C674773"/>
     <w:multiLevelType w:val="multilevel"/>
     <w:tmpl w:val="9C609BDE"/>
@@ -13916,7 +13785,7 @@
       </w:pPr>
     </w:lvl>
   </w:abstractNum>
-  <w:abstractNum w:abstractNumId="27">
+  <w:abstractNum w:abstractNumId="27" w15:restartNumberingAfterBreak="0">
     <w:nsid w:val="7FF23062"/>
     <w:multiLevelType w:val="multilevel"/>
     <w:tmpl w:val="ABE28A1E"/>
@@ -14144,7 +14013,7 @@
 </file>
 
 <file path=word/styles.xml><?xml version="1.0" encoding="utf-8"?>
-<w:styles xmlns:mc="http://schemas.openxmlformats.org/markup-compatibility/2006" xmlns:r="http://schemas.openxmlformats.org/officeDocument/2006/relationships" xmlns:w="http://schemas.openxmlformats.org/wordprocessingml/2006/main" xmlns:w14="http://schemas.microsoft.com/office/word/2010/wordml" mc:Ignorable="w14">
+<w:styles xmlns:mc="http://schemas.openxmlformats.org/markup-compatibility/2006" xmlns:r="http://schemas.openxmlformats.org/officeDocument/2006/relationships" xmlns:w="http://schemas.openxmlformats.org/wordprocessingml/2006/main" xmlns:w14="http://schemas.microsoft.com/office/word/2010/wordml" xmlns:w15="http://schemas.microsoft.com/office/word/2012/wordml" xmlns:w16cid="http://schemas.microsoft.com/office/word/2016/wordml/cid" xmlns:w16se="http://schemas.microsoft.com/office/word/2015/wordml/symex" mc:Ignorable="w14 w15 w16se w16cid">
   <w:docDefaults>
     <w:rPrDefault>
       <w:rPr>
@@ -14154,153 +14023,381 @@
     </w:rPrDefault>
     <w:pPrDefault/>
   </w:docDefaults>
-  <w:latentStyles w:defLockedState="0" w:defUIPriority="99" w:defSemiHidden="1" w:defUnhideWhenUsed="1" w:defQFormat="0" w:count="276">
-    <w:lsdException w:name="Normal" w:semiHidden="0" w:uiPriority="0" w:unhideWhenUsed="0" w:qFormat="1"/>
-    <w:lsdException w:name="heading 1" w:semiHidden="0" w:uiPriority="0" w:unhideWhenUsed="0" w:qFormat="1"/>
-    <w:lsdException w:name="heading 2" w:semiHidden="0" w:uiPriority="0" w:unhideWhenUsed="0" w:qFormat="1"/>
-    <w:lsdException w:name="heading 3" w:semiHidden="0" w:uiPriority="0" w:unhideWhenUsed="0" w:qFormat="1"/>
-    <w:lsdException w:name="heading 4" w:semiHidden="0" w:uiPriority="0" w:unhideWhenUsed="0" w:qFormat="1"/>
-    <w:lsdException w:name="heading 5" w:semiHidden="0" w:uiPriority="0" w:unhideWhenUsed="0" w:qFormat="1"/>
-    <w:lsdException w:name="heading 6" w:semiHidden="0" w:uiPriority="9" w:unhideWhenUsed="0" w:qFormat="1"/>
-    <w:lsdException w:name="heading 7" w:semiHidden="0" w:uiPriority="9" w:unhideWhenUsed="0" w:qFormat="1"/>
-    <w:lsdException w:name="heading 8" w:uiPriority="9" w:qFormat="1"/>
-    <w:lsdException w:name="heading 9" w:uiPriority="9" w:qFormat="1"/>
-    <w:lsdException w:name="toc 1" w:uiPriority="39"/>
-    <w:lsdException w:name="toc 2" w:uiPriority="39"/>
-    <w:lsdException w:name="toc 3" w:uiPriority="39"/>
-    <w:lsdException w:name="toc 4" w:uiPriority="39"/>
-    <w:lsdException w:name="toc 5" w:uiPriority="39"/>
-    <w:lsdException w:name="toc 6" w:uiPriority="39"/>
-    <w:lsdException w:name="toc 7" w:uiPriority="39"/>
-    <w:lsdException w:name="toc 8" w:uiPriority="39"/>
-    <w:lsdException w:name="toc 9" w:uiPriority="39"/>
-    <w:lsdException w:name="caption" w:semiHidden="0" w:uiPriority="35" w:unhideWhenUsed="0" w:qFormat="1"/>
-    <w:lsdException w:name="Title" w:semiHidden="0" w:uiPriority="10" w:unhideWhenUsed="0" w:qFormat="1"/>
-    <w:lsdException w:name="Default Paragraph Font" w:uiPriority="1"/>
-    <w:lsdException w:name="Subtitle" w:semiHidden="0" w:uiPriority="11" w:unhideWhenUsed="0" w:qFormat="1"/>
-    <w:lsdException w:name="Strong" w:semiHidden="0" w:uiPriority="22" w:unhideWhenUsed="0" w:qFormat="1"/>
-    <w:lsdException w:name="Emphasis" w:semiHidden="0" w:uiPriority="20" w:unhideWhenUsed="0" w:qFormat="1"/>
-    <w:lsdException w:name="Table Grid" w:semiHidden="0" w:uiPriority="59" w:unhideWhenUsed="0"/>
-    <w:lsdException w:name="Note Level 1" w:semiHidden="0" w:unhideWhenUsed="0"/>
-    <w:lsdException w:name="Note Level 2" w:semiHidden="0" w:unhideWhenUsed="0"/>
-    <w:lsdException w:name="Note Level 3" w:semiHidden="0" w:unhideWhenUsed="0"/>
-    <w:lsdException w:name="Note Level 4" w:semiHidden="0" w:unhideWhenUsed="0"/>
-    <w:lsdException w:name="Note Level 5" w:semiHidden="0" w:unhideWhenUsed="0"/>
-    <w:lsdException w:name="Note Level 6" w:semiHidden="0" w:unhideWhenUsed="0"/>
-    <w:lsdException w:name="Note Level 7" w:semiHidden="0" w:unhideWhenUsed="0"/>
-    <w:lsdException w:name="Note Level 8" w:semiHidden="0" w:unhideWhenUsed="0"/>
-    <w:lsdException w:name="Note Level 9" w:semiHidden="0" w:unhideWhenUsed="0"/>
-    <w:lsdException w:name="Placeholder Text" w:unhideWhenUsed="0"/>
-    <w:lsdException w:name="No Spacing" w:semiHidden="0" w:uiPriority="1" w:unhideWhenUsed="0" w:qFormat="1"/>
-    <w:lsdException w:name="Light Shading" w:semiHidden="0" w:uiPriority="60" w:unhideWhenUsed="0"/>
-    <w:lsdException w:name="Light List" w:semiHidden="0" w:uiPriority="61" w:unhideWhenUsed="0"/>
-    <w:lsdException w:name="Light Grid" w:semiHidden="0" w:uiPriority="62" w:unhideWhenUsed="0"/>
-    <w:lsdException w:name="Medium Shading 1" w:semiHidden="0" w:uiPriority="63" w:unhideWhenUsed="0"/>
-    <w:lsdException w:name="Medium Shading 2" w:semiHidden="0" w:uiPriority="64" w:unhideWhenUsed="0"/>
-    <w:lsdException w:name="Medium List 1" w:semiHidden="0" w:uiPriority="65" w:unhideWhenUsed="0"/>
-    <w:lsdException w:name="Medium List 2" w:semiHidden="0" w:uiPriority="66" w:unhideWhenUsed="0"/>
-    <w:lsdException w:name="Medium Grid 1" w:semiHidden="0" w:uiPriority="67" w:unhideWhenUsed="0"/>
-    <w:lsdException w:name="Medium Grid 2" w:semiHidden="0" w:uiPriority="68" w:unhideWhenUsed="0"/>
-    <w:lsdException w:name="Medium Grid 3" w:semiHidden="0" w:uiPriority="69" w:unhideWhenUsed="0"/>
-    <w:lsdException w:name="Dark List" w:semiHidden="0" w:uiPriority="70" w:unhideWhenUsed="0"/>
-    <w:lsdException w:name="Colorful Shading" w:semiHidden="0" w:uiPriority="71" w:unhideWhenUsed="0"/>
-    <w:lsdException w:name="Colorful List" w:semiHidden="0" w:uiPriority="72" w:unhideWhenUsed="0"/>
-    <w:lsdException w:name="Colorful Grid" w:semiHidden="0" w:uiPriority="73" w:unhideWhenUsed="0"/>
-    <w:lsdException w:name="Light Shading Accent 1" w:semiHidden="0" w:uiPriority="60" w:unhideWhenUsed="0"/>
-    <w:lsdException w:name="Light List Accent 1" w:semiHidden="0" w:uiPriority="61" w:unhideWhenUsed="0"/>
-    <w:lsdException w:name="Light Grid Accent 1" w:semiHidden="0" w:uiPriority="62" w:unhideWhenUsed="0"/>
-    <w:lsdException w:name="Medium Shading 1 Accent 1" w:semiHidden="0" w:uiPriority="63" w:unhideWhenUsed="0"/>
-    <w:lsdException w:name="Medium Shading 2 Accent 1" w:semiHidden="0" w:uiPriority="64" w:unhideWhenUsed="0"/>
-    <w:lsdException w:name="Medium List 1 Accent 1" w:semiHidden="0" w:uiPriority="65" w:unhideWhenUsed="0"/>
-    <w:lsdException w:name="Revision" w:unhideWhenUsed="0"/>
-    <w:lsdException w:name="List Paragraph" w:semiHidden="0" w:uiPriority="34" w:unhideWhenUsed="0" w:qFormat="1"/>
-    <w:lsdException w:name="Quote" w:semiHidden="0" w:uiPriority="29" w:unhideWhenUsed="0" w:qFormat="1"/>
-    <w:lsdException w:name="Intense Quote" w:semiHidden="0" w:uiPriority="30" w:unhideWhenUsed="0" w:qFormat="1"/>
-    <w:lsdException w:name="Medium List 2 Accent 1" w:semiHidden="0" w:uiPriority="66" w:unhideWhenUsed="0"/>
-    <w:lsdException w:name="Medium Grid 1 Accent 1" w:semiHidden="0" w:uiPriority="67" w:unhideWhenUsed="0"/>
-    <w:lsdException w:name="Medium Grid 2 Accent 1" w:semiHidden="0" w:uiPriority="68" w:unhideWhenUsed="0"/>
-    <w:lsdException w:name="Medium Grid 3 Accent 1" w:semiHidden="0" w:uiPriority="69" w:unhideWhenUsed="0"/>
-    <w:lsdException w:name="Dark List Accent 1" w:semiHidden="0" w:uiPriority="70" w:unhideWhenUsed="0"/>
-    <w:lsdException w:name="Colorful Shading Accent 1" w:semiHidden="0" w:uiPriority="71" w:unhideWhenUsed="0"/>
-    <w:lsdException w:name="Colorful List Accent 1" w:semiHidden="0" w:uiPriority="72" w:unhideWhenUsed="0"/>
-    <w:lsdException w:name="Colorful Grid Accent 1" w:semiHidden="0" w:uiPriority="73" w:unhideWhenUsed="0"/>
-    <w:lsdException w:name="Light Shading Accent 2" w:semiHidden="0" w:uiPriority="60" w:unhideWhenUsed="0"/>
-    <w:lsdException w:name="Light List Accent 2" w:semiHidden="0" w:uiPriority="61" w:unhideWhenUsed="0"/>
-    <w:lsdException w:name="Light Grid Accent 2" w:semiHidden="0" w:uiPriority="62" w:unhideWhenUsed="0"/>
-    <w:lsdException w:name="Medium Shading 1 Accent 2" w:semiHidden="0" w:uiPriority="63" w:unhideWhenUsed="0"/>
-    <w:lsdException w:name="Medium Shading 2 Accent 2" w:semiHidden="0" w:uiPriority="64" w:unhideWhenUsed="0"/>
-    <w:lsdException w:name="Medium List 1 Accent 2" w:semiHidden="0" w:uiPriority="65" w:unhideWhenUsed="0"/>
-    <w:lsdException w:name="Medium List 2 Accent 2" w:semiHidden="0" w:uiPriority="66" w:unhideWhenUsed="0"/>
-    <w:lsdException w:name="Medium Grid 1 Accent 2" w:semiHidden="0" w:uiPriority="67" w:unhideWhenUsed="0"/>
-    <w:lsdException w:name="Medium Grid 2 Accent 2" w:semiHidden="0" w:uiPriority="68" w:unhideWhenUsed="0"/>
-    <w:lsdException w:name="Medium Grid 3 Accent 2" w:semiHidden="0" w:uiPriority="69" w:unhideWhenUsed="0"/>
-    <w:lsdException w:name="Dark List Accent 2" w:semiHidden="0" w:uiPriority="70" w:unhideWhenUsed="0"/>
-    <w:lsdException w:name="Colorful Shading Accent 2" w:semiHidden="0" w:uiPriority="71" w:unhideWhenUsed="0"/>
-    <w:lsdException w:name="Colorful List Accent 2" w:semiHidden="0" w:uiPriority="72" w:unhideWhenUsed="0"/>
-    <w:lsdException w:name="Colorful Grid Accent 2" w:semiHidden="0" w:uiPriority="73" w:unhideWhenUsed="0"/>
-    <w:lsdException w:name="Light Shading Accent 3" w:semiHidden="0" w:uiPriority="60" w:unhideWhenUsed="0"/>
-    <w:lsdException w:name="Light List Accent 3" w:semiHidden="0" w:uiPriority="61" w:unhideWhenUsed="0"/>
-    <w:lsdException w:name="Light Grid Accent 3" w:semiHidden="0" w:uiPriority="62" w:unhideWhenUsed="0"/>
-    <w:lsdException w:name="Medium Shading 1 Accent 3" w:semiHidden="0" w:uiPriority="63" w:unhideWhenUsed="0"/>
-    <w:lsdException w:name="Medium Shading 2 Accent 3" w:semiHidden="0" w:uiPriority="64" w:unhideWhenUsed="0"/>
-    <w:lsdException w:name="Medium List 1 Accent 3" w:semiHidden="0" w:uiPriority="65" w:unhideWhenUsed="0"/>
-    <w:lsdException w:name="Medium List 2 Accent 3" w:semiHidden="0" w:uiPriority="66" w:unhideWhenUsed="0"/>
-    <w:lsdException w:name="Medium Grid 1 Accent 3" w:semiHidden="0" w:uiPriority="67" w:unhideWhenUsed="0"/>
-    <w:lsdException w:name="Medium Grid 2 Accent 3" w:semiHidden="0" w:uiPriority="68" w:unhideWhenUsed="0"/>
-    <w:lsdException w:name="Medium Grid 3 Accent 3" w:semiHidden="0" w:uiPriority="69" w:unhideWhenUsed="0"/>
-    <w:lsdException w:name="Dark List Accent 3" w:semiHidden="0" w:uiPriority="70" w:unhideWhenUsed="0"/>
-    <w:lsdException w:name="Colorful Shading Accent 3" w:semiHidden="0" w:uiPriority="71" w:unhideWhenUsed="0"/>
-    <w:lsdException w:name="Colorful List Accent 3" w:semiHidden="0" w:uiPriority="72" w:unhideWhenUsed="0"/>
-    <w:lsdException w:name="Colorful Grid Accent 3" w:semiHidden="0" w:uiPriority="73" w:unhideWhenUsed="0"/>
-    <w:lsdException w:name="Light Shading Accent 4" w:semiHidden="0" w:uiPriority="60" w:unhideWhenUsed="0"/>
-    <w:lsdException w:name="Light List Accent 4" w:semiHidden="0" w:uiPriority="61" w:unhideWhenUsed="0"/>
-    <w:lsdException w:name="Light Grid Accent 4" w:semiHidden="0" w:uiPriority="62" w:unhideWhenUsed="0"/>
-    <w:lsdException w:name="Medium Shading 1 Accent 4" w:semiHidden="0" w:uiPriority="63" w:unhideWhenUsed="0"/>
-    <w:lsdException w:name="Medium Shading 2 Accent 4" w:semiHidden="0" w:uiPriority="64" w:unhideWhenUsed="0"/>
-    <w:lsdException w:name="Medium List 1 Accent 4" w:semiHidden="0" w:uiPriority="65" w:unhideWhenUsed="0"/>
-    <w:lsdException w:name="Medium List 2 Accent 4" w:semiHidden="0" w:uiPriority="66" w:unhideWhenUsed="0"/>
-    <w:lsdException w:name="Medium Grid 1 Accent 4" w:semiHidden="0" w:uiPriority="67" w:unhideWhenUsed="0"/>
-    <w:lsdException w:name="Medium Grid 2 Accent 4" w:semiHidden="0" w:uiPriority="68" w:unhideWhenUsed="0"/>
-    <w:lsdException w:name="Medium Grid 3 Accent 4" w:semiHidden="0" w:uiPriority="69" w:unhideWhenUsed="0"/>
-    <w:lsdException w:name="Dark List Accent 4" w:semiHidden="0" w:uiPriority="70" w:unhideWhenUsed="0"/>
-    <w:lsdException w:name="Colorful Shading Accent 4" w:semiHidden="0" w:uiPriority="71" w:unhideWhenUsed="0"/>
-    <w:lsdException w:name="Colorful List Accent 4" w:semiHidden="0" w:uiPriority="72" w:unhideWhenUsed="0"/>
-    <w:lsdException w:name="Colorful Grid Accent 4" w:semiHidden="0" w:uiPriority="73" w:unhideWhenUsed="0"/>
-    <w:lsdException w:name="Light Shading Accent 5" w:semiHidden="0" w:uiPriority="60" w:unhideWhenUsed="0"/>
-    <w:lsdException w:name="Light List Accent 5" w:semiHidden="0" w:uiPriority="61" w:unhideWhenUsed="0"/>
-    <w:lsdException w:name="Light Grid Accent 5" w:semiHidden="0" w:uiPriority="62" w:unhideWhenUsed="0"/>
-    <w:lsdException w:name="Medium Shading 1 Accent 5" w:semiHidden="0" w:uiPriority="63" w:unhideWhenUsed="0"/>
-    <w:lsdException w:name="Medium Shading 2 Accent 5" w:semiHidden="0" w:uiPriority="64" w:unhideWhenUsed="0"/>
-    <w:lsdException w:name="Medium List 1 Accent 5" w:semiHidden="0" w:uiPriority="65" w:unhideWhenUsed="0"/>
-    <w:lsdException w:name="Medium List 2 Accent 5" w:semiHidden="0" w:uiPriority="66" w:unhideWhenUsed="0"/>
-    <w:lsdException w:name="Medium Grid 1 Accent 5" w:semiHidden="0" w:uiPriority="67" w:unhideWhenUsed="0"/>
-    <w:lsdException w:name="Medium Grid 2 Accent 5" w:semiHidden="0" w:uiPriority="68" w:unhideWhenUsed="0"/>
-    <w:lsdException w:name="Medium Grid 3 Accent 5" w:semiHidden="0" w:uiPriority="69" w:unhideWhenUsed="0"/>
-    <w:lsdException w:name="Dark List Accent 5" w:semiHidden="0" w:uiPriority="70" w:unhideWhenUsed="0"/>
-    <w:lsdException w:name="Colorful Shading Accent 5" w:semiHidden="0" w:uiPriority="71" w:unhideWhenUsed="0"/>
-    <w:lsdException w:name="Colorful List Accent 5" w:semiHidden="0" w:uiPriority="72" w:unhideWhenUsed="0"/>
-    <w:lsdException w:name="Colorful Grid Accent 5" w:semiHidden="0" w:uiPriority="73" w:unhideWhenUsed="0"/>
-    <w:lsdException w:name="Light Shading Accent 6" w:semiHidden="0" w:uiPriority="60" w:unhideWhenUsed="0"/>
-    <w:lsdException w:name="Light List Accent 6" w:semiHidden="0" w:uiPriority="61" w:unhideWhenUsed="0"/>
-    <w:lsdException w:name="Light Grid Accent 6" w:semiHidden="0" w:uiPriority="62" w:unhideWhenUsed="0"/>
-    <w:lsdException w:name="Medium Shading 1 Accent 6" w:semiHidden="0" w:uiPriority="63" w:unhideWhenUsed="0"/>
-    <w:lsdException w:name="Medium Shading 2 Accent 6" w:semiHidden="0" w:uiPriority="64" w:unhideWhenUsed="0"/>
-    <w:lsdException w:name="Medium List 1 Accent 6" w:semiHidden="0" w:uiPriority="65" w:unhideWhenUsed="0"/>
-    <w:lsdException w:name="Medium List 2 Accent 6" w:semiHidden="0" w:uiPriority="66" w:unhideWhenUsed="0"/>
-    <w:lsdException w:name="Medium Grid 1 Accent 6" w:semiHidden="0" w:uiPriority="67" w:unhideWhenUsed="0"/>
-    <w:lsdException w:name="Medium Grid 2 Accent 6" w:semiHidden="0" w:uiPriority="68" w:unhideWhenUsed="0"/>
-    <w:lsdException w:name="Medium Grid 3 Accent 6" w:semiHidden="0" w:uiPriority="69" w:unhideWhenUsed="0"/>
-    <w:lsdException w:name="Dark List Accent 6" w:semiHidden="0" w:uiPriority="70" w:unhideWhenUsed="0"/>
-    <w:lsdException w:name="Colorful Shading Accent 6" w:semiHidden="0" w:uiPriority="71" w:unhideWhenUsed="0"/>
-    <w:lsdException w:name="Colorful List Accent 6" w:semiHidden="0" w:uiPriority="72" w:unhideWhenUsed="0"/>
-    <w:lsdException w:name="Colorful Grid Accent 6" w:semiHidden="0" w:uiPriority="73" w:unhideWhenUsed="0"/>
-    <w:lsdException w:name="Subtle Emphasis" w:semiHidden="0" w:uiPriority="19" w:unhideWhenUsed="0" w:qFormat="1"/>
-    <w:lsdException w:name="Intense Emphasis" w:semiHidden="0" w:uiPriority="21" w:unhideWhenUsed="0" w:qFormat="1"/>
-    <w:lsdException w:name="Subtle Reference" w:semiHidden="0" w:uiPriority="31" w:unhideWhenUsed="0" w:qFormat="1"/>
-    <w:lsdException w:name="Intense Reference" w:semiHidden="0" w:uiPriority="32" w:unhideWhenUsed="0" w:qFormat="1"/>
-    <w:lsdException w:name="Book Title" w:semiHidden="0" w:uiPriority="33" w:unhideWhenUsed="0" w:qFormat="1"/>
-    <w:lsdException w:name="Bibliography" w:uiPriority="37"/>
-    <w:lsdException w:name="TOC Heading" w:uiPriority="39" w:qFormat="1"/>
+  <w:latentStyles w:defLockedState="0" w:defUIPriority="99" w:defSemiHidden="0" w:defUnhideWhenUsed="0" w:defQFormat="0" w:count="377">
+    <w:lsdException w:name="Normal" w:uiPriority="0" w:qFormat="1"/>
+    <w:lsdException w:name="heading 1" w:uiPriority="0" w:qFormat="1"/>
+    <w:lsdException w:name="heading 2" w:uiPriority="0" w:qFormat="1"/>
+    <w:lsdException w:name="heading 3" w:uiPriority="0" w:qFormat="1"/>
+    <w:lsdException w:name="heading 4" w:uiPriority="0" w:qFormat="1"/>
+    <w:lsdException w:name="heading 5" w:uiPriority="0" w:qFormat="1"/>
+    <w:lsdException w:name="heading 6" w:uiPriority="9" w:qFormat="1"/>
+    <w:lsdException w:name="heading 7" w:uiPriority="9" w:qFormat="1"/>
+    <w:lsdException w:name="heading 8" w:semiHidden="1" w:uiPriority="9" w:unhideWhenUsed="1" w:qFormat="1"/>
+    <w:lsdException w:name="heading 9" w:semiHidden="1" w:uiPriority="9" w:unhideWhenUsed="1" w:qFormat="1"/>
+    <w:lsdException w:name="index 1" w:semiHidden="1" w:unhideWhenUsed="1"/>
+    <w:lsdException w:name="index 2" w:semiHidden="1" w:unhideWhenUsed="1"/>
+    <w:lsdException w:name="index 3" w:semiHidden="1" w:unhideWhenUsed="1"/>
+    <w:lsdException w:name="index 4" w:semiHidden="1" w:unhideWhenUsed="1"/>
+    <w:lsdException w:name="index 5" w:semiHidden="1" w:unhideWhenUsed="1"/>
+    <w:lsdException w:name="index 6" w:semiHidden="1" w:unhideWhenUsed="1"/>
+    <w:lsdException w:name="index 7" w:semiHidden="1" w:unhideWhenUsed="1"/>
+    <w:lsdException w:name="index 8" w:semiHidden="1" w:unhideWhenUsed="1"/>
+    <w:lsdException w:name="index 9" w:semiHidden="1" w:unhideWhenUsed="1"/>
+    <w:lsdException w:name="toc 1" w:semiHidden="1" w:uiPriority="39" w:unhideWhenUsed="1"/>
+    <w:lsdException w:name="toc 2" w:semiHidden="1" w:uiPriority="39" w:unhideWhenUsed="1"/>
+    <w:lsdException w:name="toc 3" w:semiHidden="1" w:uiPriority="39" w:unhideWhenUsed="1"/>
+    <w:lsdException w:name="toc 4" w:semiHidden="1" w:uiPriority="39" w:unhideWhenUsed="1"/>
+    <w:lsdException w:name="toc 5" w:semiHidden="1" w:uiPriority="39" w:unhideWhenUsed="1"/>
+    <w:lsdException w:name="toc 6" w:semiHidden="1" w:uiPriority="39" w:unhideWhenUsed="1"/>
+    <w:lsdException w:name="toc 7" w:semiHidden="1" w:uiPriority="39" w:unhideWhenUsed="1"/>
+    <w:lsdException w:name="toc 8" w:semiHidden="1" w:uiPriority="39" w:unhideWhenUsed="1"/>
+    <w:lsdException w:name="toc 9" w:semiHidden="1" w:uiPriority="39" w:unhideWhenUsed="1"/>
+    <w:lsdException w:name="Normal Indent" w:semiHidden="1" w:unhideWhenUsed="1"/>
+    <w:lsdException w:name="footnote text" w:semiHidden="1" w:unhideWhenUsed="1"/>
+    <w:lsdException w:name="annotation text" w:semiHidden="1" w:unhideWhenUsed="1"/>
+    <w:lsdException w:name="header" w:semiHidden="1" w:unhideWhenUsed="1"/>
+    <w:lsdException w:name="footer" w:semiHidden="1" w:unhideWhenUsed="1"/>
+    <w:lsdException w:name="index heading" w:semiHidden="1" w:unhideWhenUsed="1"/>
+    <w:lsdException w:name="caption" w:uiPriority="35" w:qFormat="1"/>
+    <w:lsdException w:name="table of figures" w:semiHidden="1" w:unhideWhenUsed="1"/>
+    <w:lsdException w:name="envelope address" w:semiHidden="1" w:unhideWhenUsed="1"/>
+    <w:lsdException w:name="envelope return" w:semiHidden="1" w:unhideWhenUsed="1"/>
+    <w:lsdException w:name="footnote reference" w:semiHidden="1" w:unhideWhenUsed="1"/>
+    <w:lsdException w:name="annotation reference" w:semiHidden="1" w:unhideWhenUsed="1"/>
+    <w:lsdException w:name="line number" w:semiHidden="1" w:unhideWhenUsed="1"/>
+    <w:lsdException w:name="page number" w:semiHidden="1" w:unhideWhenUsed="1"/>
+    <w:lsdException w:name="endnote reference" w:semiHidden="1" w:unhideWhenUsed="1"/>
+    <w:lsdException w:name="endnote text" w:semiHidden="1" w:unhideWhenUsed="1"/>
+    <w:lsdException w:name="table of authorities" w:semiHidden="1" w:unhideWhenUsed="1"/>
+    <w:lsdException w:name="macro" w:semiHidden="1" w:unhideWhenUsed="1"/>
+    <w:lsdException w:name="toa heading" w:semiHidden="1" w:unhideWhenUsed="1"/>
+    <w:lsdException w:name="List" w:semiHidden="1" w:unhideWhenUsed="1"/>
+    <w:lsdException w:name="List Bullet" w:semiHidden="1" w:unhideWhenUsed="1"/>
+    <w:lsdException w:name="List Number" w:semiHidden="1" w:unhideWhenUsed="1"/>
+    <w:lsdException w:name="List 2" w:semiHidden="1" w:unhideWhenUsed="1"/>
+    <w:lsdException w:name="List 3" w:semiHidden="1" w:unhideWhenUsed="1"/>
+    <w:lsdException w:name="List 4" w:semiHidden="1" w:unhideWhenUsed="1"/>
+    <w:lsdException w:name="List 5" w:semiHidden="1" w:unhideWhenUsed="1"/>
+    <w:lsdException w:name="List Bullet 2" w:semiHidden="1" w:unhideWhenUsed="1"/>
+    <w:lsdException w:name="List Bullet 3" w:semiHidden="1" w:unhideWhenUsed="1"/>
+    <w:lsdException w:name="List Bullet 4" w:semiHidden="1" w:unhideWhenUsed="1"/>
+    <w:lsdException w:name="List Bullet 5" w:semiHidden="1" w:unhideWhenUsed="1"/>
+    <w:lsdException w:name="List Number 2" w:semiHidden="1" w:unhideWhenUsed="1"/>
+    <w:lsdException w:name="List Number 3" w:semiHidden="1" w:unhideWhenUsed="1"/>
+    <w:lsdException w:name="List Number 4" w:semiHidden="1" w:unhideWhenUsed="1"/>
+    <w:lsdException w:name="List Number 5" w:semiHidden="1" w:unhideWhenUsed="1"/>
+    <w:lsdException w:name="Title" w:uiPriority="10" w:qFormat="1"/>
+    <w:lsdException w:name="Closing" w:semiHidden="1" w:unhideWhenUsed="1"/>
+    <w:lsdException w:name="Signature" w:semiHidden="1" w:unhideWhenUsed="1"/>
+    <w:lsdException w:name="Default Paragraph Font" w:semiHidden="1" w:uiPriority="1" w:unhideWhenUsed="1"/>
+    <w:lsdException w:name="Body Text" w:semiHidden="1" w:unhideWhenUsed="1"/>
+    <w:lsdException w:name="Body Text Indent" w:semiHidden="1" w:unhideWhenUsed="1"/>
+    <w:lsdException w:name="List Continue" w:semiHidden="1" w:unhideWhenUsed="1"/>
+    <w:lsdException w:name="List Continue 2" w:semiHidden="1" w:unhideWhenUsed="1"/>
+    <w:lsdException w:name="List Continue 3" w:semiHidden="1" w:unhideWhenUsed="1"/>
+    <w:lsdException w:name="List Continue 4" w:semiHidden="1" w:unhideWhenUsed="1"/>
+    <w:lsdException w:name="List Continue 5" w:semiHidden="1" w:unhideWhenUsed="1"/>
+    <w:lsdException w:name="Message Header" w:semiHidden="1" w:unhideWhenUsed="1"/>
+    <w:lsdException w:name="Subtitle" w:uiPriority="11" w:qFormat="1"/>
+    <w:lsdException w:name="Salutation" w:semiHidden="1" w:unhideWhenUsed="1"/>
+    <w:lsdException w:name="Date" w:semiHidden="1" w:unhideWhenUsed="1"/>
+    <w:lsdException w:name="Body Text First Indent" w:semiHidden="1" w:unhideWhenUsed="1"/>
+    <w:lsdException w:name="Body Text First Indent 2" w:semiHidden="1" w:unhideWhenUsed="1"/>
+    <w:lsdException w:name="Note Heading" w:semiHidden="1" w:unhideWhenUsed="1"/>
+    <w:lsdException w:name="Body Text 2" w:semiHidden="1" w:unhideWhenUsed="1"/>
+    <w:lsdException w:name="Body Text 3" w:semiHidden="1" w:unhideWhenUsed="1"/>
+    <w:lsdException w:name="Body Text Indent 2" w:semiHidden="1" w:unhideWhenUsed="1"/>
+    <w:lsdException w:name="Body Text Indent 3" w:semiHidden="1" w:unhideWhenUsed="1"/>
+    <w:lsdException w:name="Block Text" w:semiHidden="1" w:unhideWhenUsed="1"/>
+    <w:lsdException w:name="Hyperlink" w:semiHidden="1" w:unhideWhenUsed="1"/>
+    <w:lsdException w:name="FollowedHyperlink" w:semiHidden="1" w:unhideWhenUsed="1"/>
+    <w:lsdException w:name="Strong" w:uiPriority="22" w:qFormat="1"/>
+    <w:lsdException w:name="Emphasis" w:uiPriority="20" w:qFormat="1"/>
+    <w:lsdException w:name="Document Map" w:semiHidden="1" w:unhideWhenUsed="1"/>
+    <w:lsdException w:name="Plain Text" w:semiHidden="1" w:unhideWhenUsed="1"/>
+    <w:lsdException w:name="E-mail Signature" w:semiHidden="1" w:unhideWhenUsed="1"/>
+    <w:lsdException w:name="HTML Top of Form" w:semiHidden="1" w:unhideWhenUsed="1"/>
+    <w:lsdException w:name="HTML Bottom of Form" w:semiHidden="1" w:unhideWhenUsed="1"/>
+    <w:lsdException w:name="Normal (Web)" w:semiHidden="1" w:unhideWhenUsed="1"/>
+    <w:lsdException w:name="HTML Acronym" w:semiHidden="1" w:unhideWhenUsed="1"/>
+    <w:lsdException w:name="HTML Address" w:semiHidden="1" w:unhideWhenUsed="1"/>
+    <w:lsdException w:name="HTML Cite" w:semiHidden="1" w:unhideWhenUsed="1"/>
+    <w:lsdException w:name="HTML Code" w:semiHidden="1" w:unhideWhenUsed="1"/>
+    <w:lsdException w:name="HTML Definition" w:semiHidden="1" w:unhideWhenUsed="1"/>
+    <w:lsdException w:name="HTML Keyboard" w:semiHidden="1" w:unhideWhenUsed="1"/>
+    <w:lsdException w:name="HTML Preformatted" w:semiHidden="1" w:unhideWhenUsed="1"/>
+    <w:lsdException w:name="HTML Sample" w:semiHidden="1" w:unhideWhenUsed="1"/>
+    <w:lsdException w:name="HTML Typewriter" w:semiHidden="1" w:unhideWhenUsed="1"/>
+    <w:lsdException w:name="HTML Variable" w:semiHidden="1" w:unhideWhenUsed="1"/>
+    <w:lsdException w:name="Normal Table" w:semiHidden="1" w:unhideWhenUsed="1"/>
+    <w:lsdException w:name="annotation subject" w:semiHidden="1" w:unhideWhenUsed="1"/>
+    <w:lsdException w:name="No List" w:semiHidden="1" w:unhideWhenUsed="1"/>
+    <w:lsdException w:name="Outline List 1" w:semiHidden="1" w:unhideWhenUsed="1"/>
+    <w:lsdException w:name="Outline List 2" w:semiHidden="1" w:unhideWhenUsed="1"/>
+    <w:lsdException w:name="Outline List 3" w:semiHidden="1" w:unhideWhenUsed="1"/>
+    <w:lsdException w:name="Table Simple 1" w:semiHidden="1" w:unhideWhenUsed="1"/>
+    <w:lsdException w:name="Table Simple 2" w:semiHidden="1" w:unhideWhenUsed="1"/>
+    <w:lsdException w:name="Table Simple 3" w:semiHidden="1" w:unhideWhenUsed="1"/>
+    <w:lsdException w:name="Table Classic 1" w:semiHidden="1" w:unhideWhenUsed="1"/>
+    <w:lsdException w:name="Table Classic 2" w:semiHidden="1" w:unhideWhenUsed="1"/>
+    <w:lsdException w:name="Table Classic 3" w:semiHidden="1" w:unhideWhenUsed="1"/>
+    <w:lsdException w:name="Table Classic 4" w:semiHidden="1" w:unhideWhenUsed="1"/>
+    <w:lsdException w:name="Table Colorful 1" w:semiHidden="1" w:unhideWhenUsed="1"/>
+    <w:lsdException w:name="Table Colorful 2" w:semiHidden="1" w:unhideWhenUsed="1"/>
+    <w:lsdException w:name="Table Colorful 3" w:semiHidden="1" w:unhideWhenUsed="1"/>
+    <w:lsdException w:name="Table Columns 1" w:semiHidden="1" w:unhideWhenUsed="1"/>
+    <w:lsdException w:name="Table Columns 2" w:semiHidden="1" w:unhideWhenUsed="1"/>
+    <w:lsdException w:name="Table Columns 3" w:semiHidden="1" w:unhideWhenUsed="1"/>
+    <w:lsdException w:name="Table Columns 4" w:semiHidden="1" w:unhideWhenUsed="1"/>
+    <w:lsdException w:name="Table Columns 5" w:semiHidden="1" w:unhideWhenUsed="1"/>
+    <w:lsdException w:name="Table Grid 1" w:semiHidden="1" w:unhideWhenUsed="1"/>
+    <w:lsdException w:name="Table Grid 2" w:semiHidden="1" w:unhideWhenUsed="1"/>
+    <w:lsdException w:name="Table Grid 3" w:semiHidden="1" w:unhideWhenUsed="1"/>
+    <w:lsdException w:name="Table Grid 4" w:semiHidden="1" w:unhideWhenUsed="1"/>
+    <w:lsdException w:name="Table Grid 5" w:semiHidden="1" w:unhideWhenUsed="1"/>
+    <w:lsdException w:name="Table Grid 6" w:semiHidden="1" w:unhideWhenUsed="1"/>
+    <w:lsdException w:name="Table Grid 7" w:semiHidden="1" w:unhideWhenUsed="1"/>
+    <w:lsdException w:name="Table Grid 8" w:semiHidden="1" w:unhideWhenUsed="1"/>
+    <w:lsdException w:name="Table List 1" w:semiHidden="1" w:unhideWhenUsed="1"/>
+    <w:lsdException w:name="Table List 2" w:semiHidden="1" w:unhideWhenUsed="1"/>
+    <w:lsdException w:name="Table List 3" w:semiHidden="1" w:unhideWhenUsed="1"/>
+    <w:lsdException w:name="Table List 4" w:semiHidden="1" w:unhideWhenUsed="1"/>
+    <w:lsdException w:name="Table List 5" w:semiHidden="1" w:unhideWhenUsed="1"/>
+    <w:lsdException w:name="Table List 6" w:semiHidden="1" w:unhideWhenUsed="1"/>
+    <w:lsdException w:name="Table List 7" w:semiHidden="1" w:unhideWhenUsed="1"/>
+    <w:lsdException w:name="Table List 8" w:semiHidden="1" w:unhideWhenUsed="1"/>
+    <w:lsdException w:name="Table 3D effects 1" w:semiHidden="1" w:unhideWhenUsed="1"/>
+    <w:lsdException w:name="Table 3D effects 2" w:semiHidden="1" w:unhideWhenUsed="1"/>
+    <w:lsdException w:name="Table 3D effects 3" w:semiHidden="1" w:unhideWhenUsed="1"/>
+    <w:lsdException w:name="Table Contemporary" w:semiHidden="1" w:unhideWhenUsed="1"/>
+    <w:lsdException w:name="Table Elegant" w:semiHidden="1" w:unhideWhenUsed="1"/>
+    <w:lsdException w:name="Table Professional" w:semiHidden="1" w:unhideWhenUsed="1"/>
+    <w:lsdException w:name="Table Subtle 1" w:semiHidden="1" w:unhideWhenUsed="1"/>
+    <w:lsdException w:name="Table Subtle 2" w:semiHidden="1" w:unhideWhenUsed="1"/>
+    <w:lsdException w:name="Table Web 1" w:semiHidden="1" w:unhideWhenUsed="1"/>
+    <w:lsdException w:name="Table Web 2" w:semiHidden="1" w:unhideWhenUsed="1"/>
+    <w:lsdException w:name="Table Web 3" w:semiHidden="1" w:unhideWhenUsed="1"/>
+    <w:lsdException w:name="Balloon Text" w:semiHidden="1" w:unhideWhenUsed="1"/>
+    <w:lsdException w:name="Table Grid" w:uiPriority="59"/>
+    <w:lsdException w:name="Table Theme" w:semiHidden="1" w:unhideWhenUsed="1"/>
+    <w:lsdException w:name="Placeholder Text" w:semiHidden="1"/>
+    <w:lsdException w:name="No Spacing" w:uiPriority="1" w:qFormat="1"/>
+    <w:lsdException w:name="Light Shading" w:uiPriority="60"/>
+    <w:lsdException w:name="Light List" w:uiPriority="61"/>
+    <w:lsdException w:name="Light Grid" w:uiPriority="62"/>
+    <w:lsdException w:name="Medium Shading 1" w:uiPriority="63"/>
+    <w:lsdException w:name="Medium Shading 2" w:uiPriority="64"/>
+    <w:lsdException w:name="Medium List 1" w:uiPriority="65"/>
+    <w:lsdException w:name="Medium List 2" w:uiPriority="66"/>
+    <w:lsdException w:name="Medium Grid 1" w:uiPriority="67"/>
+    <w:lsdException w:name="Medium Grid 2" w:uiPriority="68"/>
+    <w:lsdException w:name="Medium Grid 3" w:uiPriority="69"/>
+    <w:lsdException w:name="Dark List" w:uiPriority="70"/>
+    <w:lsdException w:name="Colorful Shading" w:uiPriority="71"/>
+    <w:lsdException w:name="Colorful List" w:uiPriority="72"/>
+    <w:lsdException w:name="Colorful Grid" w:uiPriority="73"/>
+    <w:lsdException w:name="Light Shading Accent 1" w:uiPriority="60"/>
+    <w:lsdException w:name="Light List Accent 1" w:uiPriority="61"/>
+    <w:lsdException w:name="Light Grid Accent 1" w:uiPriority="62"/>
+    <w:lsdException w:name="Medium Shading 1 Accent 1" w:uiPriority="63"/>
+    <w:lsdException w:name="Medium Shading 2 Accent 1" w:uiPriority="64"/>
+    <w:lsdException w:name="Medium List 1 Accent 1" w:uiPriority="65"/>
+    <w:lsdException w:name="Revision" w:semiHidden="1"/>
+    <w:lsdException w:name="List Paragraph" w:uiPriority="34" w:qFormat="1"/>
+    <w:lsdException w:name="Quote" w:uiPriority="29" w:qFormat="1"/>
+    <w:lsdException w:name="Intense Quote" w:uiPriority="30" w:qFormat="1"/>
+    <w:lsdException w:name="Medium List 2 Accent 1" w:uiPriority="66"/>
+    <w:lsdException w:name="Medium Grid 1 Accent 1" w:uiPriority="67"/>
+    <w:lsdException w:name="Medium Grid 2 Accent 1" w:uiPriority="68"/>
+    <w:lsdException w:name="Medium Grid 3 Accent 1" w:uiPriority="69"/>
+    <w:lsdException w:name="Dark List Accent 1" w:uiPriority="70"/>
+    <w:lsdException w:name="Colorful Shading Accent 1" w:uiPriority="71"/>
+    <w:lsdException w:name="Colorful List Accent 1" w:uiPriority="72"/>
+    <w:lsdException w:name="Colorful Grid Accent 1" w:uiPriority="73"/>
+    <w:lsdException w:name="Light Shading Accent 2" w:uiPriority="60"/>
+    <w:lsdException w:name="Light List Accent 2" w:uiPriority="61"/>
+    <w:lsdException w:name="Light Grid Accent 2" w:uiPriority="62"/>
+    <w:lsdException w:name="Medium Shading 1 Accent 2" w:uiPriority="63"/>
+    <w:lsdException w:name="Medium Shading 2 Accent 2" w:uiPriority="64"/>
+    <w:lsdException w:name="Medium List 1 Accent 2" w:uiPriority="65"/>
+    <w:lsdException w:name="Medium List 2 Accent 2" w:uiPriority="66"/>
+    <w:lsdException w:name="Medium Grid 1 Accent 2" w:uiPriority="67"/>
+    <w:lsdException w:name="Medium Grid 2 Accent 2" w:uiPriority="68"/>
+    <w:lsdException w:name="Medium Grid 3 Accent 2" w:uiPriority="69"/>
+    <w:lsdException w:name="Dark List Accent 2" w:uiPriority="70"/>
+    <w:lsdException w:name="Colorful Shading Accent 2" w:uiPriority="71"/>
+    <w:lsdException w:name="Colorful List Accent 2" w:uiPriority="72"/>
+    <w:lsdException w:name="Colorful Grid Accent 2" w:uiPriority="73"/>
+    <w:lsdException w:name="Light Shading Accent 3" w:uiPriority="60"/>
+    <w:lsdException w:name="Light List Accent 3" w:uiPriority="61"/>
+    <w:lsdException w:name="Light Grid Accent 3" w:uiPriority="62"/>
+    <w:lsdException w:name="Medium Shading 1 Accent 3" w:uiPriority="63"/>
+    <w:lsdException w:name="Medium Shading 2 Accent 3" w:uiPriority="64"/>
+    <w:lsdException w:name="Medium List 1 Accent 3" w:uiPriority="65"/>
+    <w:lsdException w:name="Medium List 2 Accent 3" w:uiPriority="66"/>
+    <w:lsdException w:name="Medium Grid 1 Accent 3" w:uiPriority="67"/>
+    <w:lsdException w:name="Medium Grid 2 Accent 3" w:uiPriority="68"/>
+    <w:lsdException w:name="Medium Grid 3 Accent 3" w:uiPriority="69"/>
+    <w:lsdException w:name="Dark List Accent 3" w:uiPriority="70"/>
+    <w:lsdException w:name="Colorful Shading Accent 3" w:uiPriority="71"/>
+    <w:lsdException w:name="Colorful List Accent 3" w:uiPriority="72"/>
+    <w:lsdException w:name="Colorful Grid Accent 3" w:uiPriority="73"/>
+    <w:lsdException w:name="Light Shading Accent 4" w:uiPriority="60"/>
+    <w:lsdException w:name="Light List Accent 4" w:uiPriority="61"/>
+    <w:lsdException w:name="Light Grid Accent 4" w:uiPriority="62"/>
+    <w:lsdException w:name="Medium Shading 1 Accent 4" w:uiPriority="63"/>
+    <w:lsdException w:name="Medium Shading 2 Accent 4" w:uiPriority="64"/>
+    <w:lsdException w:name="Medium List 1 Accent 4" w:uiPriority="65"/>
+    <w:lsdException w:name="Medium List 2 Accent 4" w:uiPriority="66"/>
+    <w:lsdException w:name="Medium Grid 1 Accent 4" w:uiPriority="67"/>
+    <w:lsdException w:name="Medium Grid 2 Accent 4" w:uiPriority="68"/>
+    <w:lsdException w:name="Medium Grid 3 Accent 4" w:uiPriority="69"/>
+    <w:lsdException w:name="Dark List Accent 4" w:uiPriority="70"/>
+    <w:lsdException w:name="Colorful Shading Accent 4" w:uiPriority="71"/>
+    <w:lsdException w:name="Colorful List Accent 4" w:uiPriority="72"/>
+    <w:lsdException w:name="Colorful Grid Accent 4" w:uiPriority="73"/>
+    <w:lsdException w:name="Light Shading Accent 5" w:uiPriority="60"/>
+    <w:lsdException w:name="Light List Accent 5" w:uiPriority="61"/>
+    <w:lsdException w:name="Light Grid Accent 5" w:uiPriority="62"/>
+    <w:lsdException w:name="Medium Shading 1 Accent 5" w:uiPriority="63"/>
+    <w:lsdException w:name="Medium Shading 2 Accent 5" w:uiPriority="64"/>
+    <w:lsdException w:name="Medium List 1 Accent 5" w:uiPriority="65"/>
+    <w:lsdException w:name="Medium List 2 Accent 5" w:uiPriority="66"/>
+    <w:lsdException w:name="Medium Grid 1 Accent 5" w:uiPriority="67"/>
+    <w:lsdException w:name="Medium Grid 2 Accent 5" w:uiPriority="68"/>
+    <w:lsdException w:name="Medium Grid 3 Accent 5" w:uiPriority="69"/>
+    <w:lsdException w:name="Dark List Accent 5" w:uiPriority="70"/>
+    <w:lsdException w:name="Colorful Shading Accent 5" w:uiPriority="71"/>
+    <w:lsdException w:name="Colorful List Accent 5" w:uiPriority="72"/>
+    <w:lsdException w:name="Colorful Grid Accent 5" w:uiPriority="73"/>
+    <w:lsdException w:name="Light Shading Accent 6" w:uiPriority="60"/>
+    <w:lsdException w:name="Light List Accent 6" w:uiPriority="61"/>
+    <w:lsdException w:name="Light Grid Accent 6" w:uiPriority="62"/>
+    <w:lsdException w:name="Medium Shading 1 Accent 6" w:uiPriority="63"/>
+    <w:lsdException w:name="Medium Shading 2 Accent 6" w:uiPriority="64"/>
+    <w:lsdException w:name="Medium List 1 Accent 6" w:uiPriority="65"/>
+    <w:lsdException w:name="Medium List 2 Accent 6" w:uiPriority="66"/>
+    <w:lsdException w:name="Medium Grid 1 Accent 6" w:uiPriority="67"/>
+    <w:lsdException w:name="Medium Grid 2 Accent 6" w:uiPriority="68"/>
+    <w:lsdException w:name="Medium Grid 3 Accent 6" w:uiPriority="69"/>
+    <w:lsdException w:name="Dark List Accent 6" w:uiPriority="70"/>
+    <w:lsdException w:name="Colorful Shading Accent 6" w:uiPriority="71"/>
+    <w:lsdException w:name="Colorful List Accent 6" w:uiPriority="72"/>
+    <w:lsdException w:name="Colorful Grid Accent 6" w:uiPriority="73"/>
+    <w:lsdException w:name="Subtle Emphasis" w:uiPriority="19" w:qFormat="1"/>
+    <w:lsdException w:name="Intense Emphasis" w:uiPriority="21" w:qFormat="1"/>
+    <w:lsdException w:name="Subtle Reference" w:uiPriority="31" w:qFormat="1"/>
+    <w:lsdException w:name="Intense Reference" w:uiPriority="32" w:qFormat="1"/>
+    <w:lsdException w:name="Book Title" w:uiPriority="33" w:qFormat="1"/>
+    <w:lsdException w:name="Bibliography" w:semiHidden="1" w:uiPriority="37" w:unhideWhenUsed="1"/>
+    <w:lsdException w:name="TOC Heading" w:semiHidden="1" w:uiPriority="39" w:unhideWhenUsed="1" w:qFormat="1"/>
+    <w:lsdException w:name="Plain Table 4" w:semiHidden="1" w:unhideWhenUsed="1"/>
+    <w:lsdException w:name="Plain Table 5" w:semiHidden="1" w:unhideWhenUsed="1"/>
+    <w:lsdException w:name="Grid Table Light" w:semiHidden="1" w:unhideWhenUsed="1"/>
+    <w:lsdException w:name="Grid Table 1 Light" w:semiHidden="1" w:unhideWhenUsed="1"/>
+    <w:lsdException w:name="Grid Table 2" w:semiHidden="1" w:unhideWhenUsed="1"/>
+    <w:lsdException w:name="Grid Table 3" w:semiHidden="1" w:unhideWhenUsed="1"/>
+    <w:lsdException w:name="Grid Table 4" w:uiPriority="49"/>
+    <w:lsdException w:name="Grid Table 5 Dark" w:uiPriority="50"/>
+    <w:lsdException w:name="Grid Table 6 Colorful" w:uiPriority="51"/>
+    <w:lsdException w:name="Grid Table 7 Colorful" w:uiPriority="52"/>
+    <w:lsdException w:name="Grid Table 1 Light Accent 1" w:uiPriority="46"/>
+    <w:lsdException w:name="Grid Table 2 Accent 1" w:uiPriority="47"/>
+    <w:lsdException w:name="Grid Table 3 Accent 1" w:uiPriority="48"/>
+    <w:lsdException w:name="Grid Table 4 Accent 1" w:uiPriority="49"/>
+    <w:lsdException w:name="Grid Table 5 Dark Accent 1" w:uiPriority="50"/>
+    <w:lsdException w:name="Grid Table 6 Colorful Accent 1" w:uiPriority="51"/>
+    <w:lsdException w:name="Grid Table 7 Colorful Accent 1" w:uiPriority="52"/>
+    <w:lsdException w:name="Grid Table 1 Light Accent 2" w:uiPriority="46"/>
+    <w:lsdException w:name="Grid Table 2 Accent 2" w:uiPriority="47"/>
+    <w:lsdException w:name="Grid Table 3 Accent 2" w:uiPriority="48"/>
+    <w:lsdException w:name="Grid Table 4 Accent 2" w:uiPriority="49"/>
+    <w:lsdException w:name="Grid Table 5 Dark Accent 2" w:uiPriority="50"/>
+    <w:lsdException w:name="Grid Table 6 Colorful Accent 2" w:uiPriority="51"/>
+    <w:lsdException w:name="Grid Table 7 Colorful Accent 2" w:uiPriority="52"/>
+    <w:lsdException w:name="Grid Table 1 Light Accent 3" w:uiPriority="46"/>
+    <w:lsdException w:name="Grid Table 2 Accent 3" w:uiPriority="47"/>
+    <w:lsdException w:name="Grid Table 3 Accent 3" w:uiPriority="48"/>
+    <w:lsdException w:name="Grid Table 4 Accent 3" w:uiPriority="49"/>
+    <w:lsdException w:name="Grid Table 5 Dark Accent 3" w:uiPriority="50"/>
+    <w:lsdException w:name="Grid Table 6 Colorful Accent 3" w:uiPriority="51"/>
+    <w:lsdException w:name="Grid Table 7 Colorful Accent 3" w:uiPriority="52"/>
+    <w:lsdException w:name="Grid Table 1 Light Accent 4" w:uiPriority="46"/>
+    <w:lsdException w:name="Grid Table 2 Accent 4" w:uiPriority="47"/>
+    <w:lsdException w:name="Grid Table 3 Accent 4" w:uiPriority="48"/>
+    <w:lsdException w:name="Grid Table 4 Accent 4" w:uiPriority="49"/>
+    <w:lsdException w:name="Grid Table 5 Dark Accent 4" w:uiPriority="50"/>
+    <w:lsdException w:name="Grid Table 6 Colorful Accent 4" w:uiPriority="51"/>
+    <w:lsdException w:name="Grid Table 7 Colorful Accent 4" w:uiPriority="52"/>
+    <w:lsdException w:name="Grid Table 1 Light Accent 5" w:uiPriority="46"/>
+    <w:lsdException w:name="Grid Table 2 Accent 5" w:uiPriority="47"/>
+    <w:lsdException w:name="Grid Table 3 Accent 5" w:uiPriority="48"/>
+    <w:lsdException w:name="Grid Table 4 Accent 5" w:uiPriority="49"/>
+    <w:lsdException w:name="Grid Table 5 Dark Accent 5" w:uiPriority="50"/>
+    <w:lsdException w:name="Grid Table 6 Colorful Accent 5" w:uiPriority="51"/>
+    <w:lsdException w:name="Grid Table 7 Colorful Accent 5" w:uiPriority="52"/>
+    <w:lsdException w:name="Grid Table 1 Light Accent 6" w:uiPriority="46"/>
+    <w:lsdException w:name="Grid Table 2 Accent 6" w:uiPriority="47"/>
+    <w:lsdException w:name="Grid Table 3 Accent 6" w:uiPriority="48"/>
+    <w:lsdException w:name="Grid Table 4 Accent 6" w:uiPriority="49"/>
+    <w:lsdException w:name="Grid Table 5 Dark Accent 6" w:uiPriority="50"/>
+    <w:lsdException w:name="Grid Table 6 Colorful Accent 6" w:uiPriority="51"/>
+    <w:lsdException w:name="Grid Table 7 Colorful Accent 6" w:uiPriority="52"/>
+    <w:lsdException w:name="List Table 1 Light" w:uiPriority="46"/>
+    <w:lsdException w:name="List Table 2" w:uiPriority="47"/>
+    <w:lsdException w:name="List Table 3" w:uiPriority="48"/>
+    <w:lsdException w:name="List Table 4" w:uiPriority="49"/>
+    <w:lsdException w:name="List Table 5 Dark" w:uiPriority="50"/>
+    <w:lsdException w:name="List Table 6 Colorful" w:uiPriority="51"/>
+    <w:lsdException w:name="List Table 7 Colorful" w:uiPriority="52"/>
+    <w:lsdException w:name="List Table 1 Light Accent 1" w:uiPriority="46"/>
+    <w:lsdException w:name="List Table 2 Accent 1" w:uiPriority="47"/>
+    <w:lsdException w:name="List Table 3 Accent 1" w:uiPriority="48"/>
+    <w:lsdException w:name="List Table 4 Accent 1" w:uiPriority="49"/>
+    <w:lsdException w:name="List Table 5 Dark Accent 1" w:uiPriority="50"/>
+    <w:lsdException w:name="List Table 6 Colorful Accent 1" w:uiPriority="51"/>
+    <w:lsdException w:name="List Table 7 Colorful Accent 1" w:uiPriority="52"/>
+    <w:lsdException w:name="List Table 1 Light Accent 2" w:uiPriority="46"/>
+    <w:lsdException w:name="List Table 2 Accent 2" w:uiPriority="47"/>
+    <w:lsdException w:name="List Table 3 Accent 2" w:uiPriority="48"/>
+    <w:lsdException w:name="List Table 4 Accent 2" w:uiPriority="49"/>
+    <w:lsdException w:name="List Table 5 Dark Accent 2" w:uiPriority="50"/>
+    <w:lsdException w:name="List Table 6 Colorful Accent 2" w:uiPriority="51"/>
+    <w:lsdException w:name="List Table 7 Colorful Accent 2" w:uiPriority="52"/>
+    <w:lsdException w:name="List Table 1 Light Accent 3" w:uiPriority="46"/>
+    <w:lsdException w:name="List Table 2 Accent 3" w:uiPriority="47"/>
+    <w:lsdException w:name="List Table 3 Accent 3" w:uiPriority="48"/>
+    <w:lsdException w:name="List Table 4 Accent 3" w:uiPriority="49"/>
+    <w:lsdException w:name="List Table 5 Dark Accent 3" w:uiPriority="50"/>
+    <w:lsdException w:name="List Table 6 Colorful Accent 3" w:uiPriority="51"/>
+    <w:lsdException w:name="List Table 7 Colorful Accent 3" w:uiPriority="52"/>
+    <w:lsdException w:name="List Table 1 Light Accent 4" w:uiPriority="46"/>
+    <w:lsdException w:name="List Table 2 Accent 4" w:uiPriority="47"/>
+    <w:lsdException w:name="List Table 3 Accent 4" w:uiPriority="48"/>
+    <w:lsdException w:name="List Table 4 Accent 4" w:uiPriority="49"/>
+    <w:lsdException w:name="List Table 5 Dark Accent 4" w:uiPriority="50"/>
+    <w:lsdException w:name="List Table 6 Colorful Accent 4" w:uiPriority="51"/>
+    <w:lsdException w:name="List Table 7 Colorful Accent 4" w:uiPriority="52"/>
+    <w:lsdException w:name="List Table 1 Light Accent 5" w:uiPriority="46"/>
+    <w:lsdException w:name="List Table 2 Accent 5" w:uiPriority="47"/>
+    <w:lsdException w:name="List Table 3 Accent 5" w:uiPriority="48"/>
+    <w:lsdException w:name="List Table 4 Accent 5" w:uiPriority="49"/>
+    <w:lsdException w:name="List Table 5 Dark Accent 5" w:uiPriority="50"/>
+    <w:lsdException w:name="List Table 6 Colorful Accent 5" w:uiPriority="51"/>
+    <w:lsdException w:name="List Table 7 Colorful Accent 5" w:uiPriority="52"/>
+    <w:lsdException w:name="List Table 1 Light Accent 6" w:uiPriority="46"/>
+    <w:lsdException w:name="List Table 2 Accent 6" w:uiPriority="47"/>
+    <w:lsdException w:name="List Table 3 Accent 6" w:uiPriority="48"/>
+    <w:lsdException w:name="List Table 4 Accent 6" w:uiPriority="49"/>
+    <w:lsdException w:name="List Table 5 Dark Accent 6" w:uiPriority="50"/>
+    <w:lsdException w:name="List Table 6 Colorful Accent 6" w:uiPriority="51"/>
+    <w:lsdException w:name="List Table 7 Colorful Accent 6" w:uiPriority="52"/>
+    <w:lsdException w:name="Mention" w:semiHidden="1" w:unhideWhenUsed="1"/>
+    <w:lsdException w:name="Smart Hyperlink" w:semiHidden="1" w:unhideWhenUsed="1"/>
+    <w:lsdException w:name="Hashtag" w:semiHidden="1" w:unhideWhenUsed="1"/>
+    <w:lsdException w:name="Unresolved Mention" w:semiHidden="1" w:unhideWhenUsed="1"/>
+    <w:lsdException w:name="Smart Link" w:semiHidden="1" w:unhideWhenUsed="1"/>
+    <w:lsdException w:name="Smart Link Error" w:semiHidden="1" w:unhideWhenUsed="1"/>
   </w:latentStyles>
   <w:style w:type="paragraph" w:default="1" w:styleId="Standard">
     <w:name w:val="Normal"/>
@@ -14314,7 +14411,7 @@
       <w:lang w:eastAsia="en-US"/>
     </w:rPr>
   </w:style>
-  <w:style w:type="character" w:default="1" w:styleId="Absatzstandardschriftart">
+  <w:style w:type="character" w:default="1" w:styleId="Absatz-Standardschriftart">
     <w:name w:val="Default Paragraph Font"/>
     <w:uiPriority w:val="1"/>
     <w:semiHidden/>
@@ -14527,8 +14624,8 @@
       <w:lang w:val="de-CH" w:eastAsia="en-US" w:bidi="ar-SA"/>
     </w:rPr>
   </w:style>
-  <w:style w:type="character" w:customStyle="1" w:styleId="TitelZeichen">
-    <w:name w:val="Titel Zeichen"/>
+  <w:style w:type="character" w:customStyle="1" w:styleId="TitelZchn">
+    <w:name w:val="Titel Zchn"/>
     <w:link w:val="Titel"/>
     <w:uiPriority w:val="1"/>
     <w:qFormat/>
@@ -14559,8 +14656,8 @@
       <w:vertAlign w:val="superscript"/>
     </w:rPr>
   </w:style>
-  <w:style w:type="character" w:customStyle="1" w:styleId="SprechblasentextZeichen">
-    <w:name w:val="Sprechblasentext Zeichen"/>
+  <w:style w:type="character" w:customStyle="1" w:styleId="SprechblasentextZchn">
+    <w:name w:val="Sprechblasentext Zchn"/>
     <w:link w:val="Sprechblasentext"/>
     <w:uiPriority w:val="99"/>
     <w:semiHidden/>
@@ -14589,7 +14686,7 @@
     <w:qFormat/>
     <w:rsid w:val="00F71D24"/>
   </w:style>
-  <w:style w:type="character" w:styleId="GesichteterLink">
+  <w:style w:type="character" w:styleId="BesuchterLink">
     <w:name w:val="FollowedHyperlink"/>
     <w:uiPriority w:val="99"/>
     <w:semiHidden/>
@@ -15374,7 +15471,7 @@
   <w:style w:type="paragraph" w:styleId="Titel">
     <w:name w:val="Title"/>
     <w:basedOn w:val="Standard"/>
-    <w:link w:val="TitelZeichen"/>
+    <w:link w:val="TitelZchn"/>
     <w:uiPriority w:val="1"/>
     <w:qFormat/>
     <w:rsid w:val="009B18B4"/>
@@ -15548,7 +15645,7 @@
     <w:qFormat/>
     <w:rsid w:val="00E9787C"/>
   </w:style>
-  <w:style w:type="paragraph" w:styleId="Anfhrungszeichen">
+  <w:style w:type="paragraph" w:styleId="Zitat">
     <w:name w:val="Quote"/>
     <w:basedOn w:val="Standard"/>
     <w:qFormat/>
@@ -15616,7 +15713,7 @@
   <w:style w:type="paragraph" w:styleId="Sprechblasentext">
     <w:name w:val="Balloon Text"/>
     <w:basedOn w:val="Standard"/>
-    <w:link w:val="SprechblasentextZeichen"/>
+    <w:link w:val="SprechblasentextZchn"/>
     <w:uiPriority w:val="99"/>
     <w:semiHidden/>
     <w:unhideWhenUsed/>
@@ -15659,11 +15756,8 @@
       <w:sz w:val="19"/>
     </w:rPr>
     <w:tblPr>
-      <w:tblInd w:w="0" w:type="dxa"/>
       <w:tblCellMar>
-        <w:top w:w="0" w:type="dxa"/>
         <w:left w:w="0" w:type="dxa"/>
-        <w:bottom w:w="0" w:type="dxa"/>
         <w:right w:w="0" w:type="dxa"/>
       </w:tblCellMar>
     </w:tblPr>
@@ -15725,7 +15819,6 @@
     <w:tblPr>
       <w:tblStyleRowBandSize w:val="1"/>
       <w:tblStyleColBandSize w:val="1"/>
-      <w:tblInd w:w="0" w:type="dxa"/>
       <w:tblBorders>
         <w:top w:val="single" w:sz="4" w:space="0" w:color="999999"/>
         <w:left w:val="single" w:sz="4" w:space="0" w:color="999999"/>
@@ -15734,12 +15827,6 @@
         <w:insideH w:val="single" w:sz="4" w:space="0" w:color="999999"/>
         <w:insideV w:val="single" w:sz="4" w:space="0" w:color="999999"/>
       </w:tblBorders>
-      <w:tblCellMar>
-        <w:top w:w="0" w:type="dxa"/>
-        <w:left w:w="108" w:type="dxa"/>
-        <w:bottom w:w="0" w:type="dxa"/>
-        <w:right w:w="108" w:type="dxa"/>
-      </w:tblCellMar>
     </w:tblPr>
     <w:tblStylePr w:type="firstRow">
       <w:rPr>
@@ -15786,7 +15873,6 @@
     <w:tblPr>
       <w:tblStyleRowBandSize w:val="1"/>
       <w:tblStyleColBandSize w:val="1"/>
-      <w:tblInd w:w="0" w:type="dxa"/>
       <w:tblBorders>
         <w:top w:val="single" w:sz="4" w:space="0" w:color="FFFFFF"/>
         <w:left w:val="single" w:sz="4" w:space="0" w:color="FFFFFF"/>
@@ -15795,12 +15881,6 @@
         <w:insideH w:val="single" w:sz="4" w:space="0" w:color="FFFFFF"/>
         <w:insideV w:val="single" w:sz="4" w:space="0" w:color="FFFFFF"/>
       </w:tblBorders>
-      <w:tblCellMar>
-        <w:top w:w="0" w:type="dxa"/>
-        <w:left w:w="108" w:type="dxa"/>
-        <w:bottom w:w="0" w:type="dxa"/>
-        <w:right w:w="108" w:type="dxa"/>
-      </w:tblCellMar>
     </w:tblPr>
     <w:tcPr>
       <w:shd w:val="clear" w:color="auto" w:fill="EDEDED"/>
@@ -15896,7 +15976,6 @@
     <w:tblPr>
       <w:tblStyleRowBandSize w:val="1"/>
       <w:tblStyleColBandSize w:val="1"/>
-      <w:tblInd w:w="0" w:type="dxa"/>
       <w:tblBorders>
         <w:top w:val="single" w:sz="8" w:space="0" w:color="BBBBBB"/>
         <w:left w:val="single" w:sz="8" w:space="0" w:color="BBBBBB"/>
@@ -15904,12 +15983,6 @@
         <w:right w:val="single" w:sz="8" w:space="0" w:color="BBBBBB"/>
         <w:insideH w:val="single" w:sz="8" w:space="0" w:color="BBBBBB"/>
       </w:tblBorders>
-      <w:tblCellMar>
-        <w:top w:w="0" w:type="dxa"/>
-        <w:left w:w="108" w:type="dxa"/>
-        <w:bottom w:w="0" w:type="dxa"/>
-        <w:right w:w="108" w:type="dxa"/>
-      </w:tblCellMar>
     </w:tblPr>
     <w:tblStylePr w:type="firstRow">
       <w:pPr>
@@ -15999,7 +16072,6 @@
     <w:tblPr>
       <w:tblStyleRowBandSize w:val="1"/>
       <w:tblStyleColBandSize w:val="1"/>
-      <w:tblInd w:w="0" w:type="dxa"/>
       <w:tblBorders>
         <w:top w:val="single" w:sz="4" w:space="0" w:color="9CC2E5"/>
         <w:left w:val="single" w:sz="4" w:space="0" w:color="9CC2E5"/>
@@ -16008,12 +16080,6 @@
         <w:insideH w:val="single" w:sz="4" w:space="0" w:color="9CC2E5"/>
         <w:insideV w:val="single" w:sz="4" w:space="0" w:color="9CC2E5"/>
       </w:tblBorders>
-      <w:tblCellMar>
-        <w:top w:w="0" w:type="dxa"/>
-        <w:left w:w="108" w:type="dxa"/>
-        <w:bottom w:w="0" w:type="dxa"/>
-        <w:right w:w="108" w:type="dxa"/>
-      </w:tblCellMar>
     </w:tblPr>
     <w:tblStylePr w:type="firstRow">
       <w:rPr>
@@ -16079,7 +16145,6 @@
     <w:tblPr>
       <w:tblStyleRowBandSize w:val="1"/>
       <w:tblStyleColBandSize w:val="1"/>
-      <w:tblInd w:w="0" w:type="dxa"/>
       <w:tblBorders>
         <w:top w:val="single" w:sz="4" w:space="0" w:color="B4C6E7" w:themeColor="accent1" w:themeTint="66"/>
         <w:left w:val="single" w:sz="4" w:space="0" w:color="B4C6E7" w:themeColor="accent1" w:themeTint="66"/>
@@ -16088,2004 +16153,6 @@
         <w:insideH w:val="single" w:sz="4" w:space="0" w:color="B4C6E7" w:themeColor="accent1" w:themeTint="66"/>
         <w:insideV w:val="single" w:sz="4" w:space="0" w:color="B4C6E7" w:themeColor="accent1" w:themeTint="66"/>
       </w:tblBorders>
-      <w:tblCellMar>
-        <w:top w:w="0" w:type="dxa"/>
-        <w:left w:w="108" w:type="dxa"/>
-        <w:bottom w:w="0" w:type="dxa"/>
-        <w:right w:w="108" w:type="dxa"/>
-      </w:tblCellMar>
-    </w:tblPr>
-    <w:tblStylePr w:type="firstRow">
-      <w:rPr>
-        <w:b/>
-        <w:bCs/>
-      </w:rPr>
-      <w:tblPr/>
-      <w:tcPr>
-        <w:tcBorders>
-          <w:bottom w:val="single" w:sz="12" w:space="0" w:color="4472C4" w:themeColor="accent1"/>
-        </w:tcBorders>
-      </w:tcPr>
-    </w:tblStylePr>
-    <w:tblStylePr w:type="lastRow">
-      <w:rPr>
-        <w:b/>
-        <w:bCs/>
-      </w:rPr>
-      <w:tblPr/>
-      <w:tcPr>
-        <w:tcBorders>
-          <w:top w:val="double" w:sz="2" w:space="0" w:color="4472C4" w:themeColor="accent1"/>
-        </w:tcBorders>
-      </w:tcPr>
-    </w:tblStylePr>
-    <w:tblStylePr w:type="firstCol">
-      <w:rPr>
-        <w:b/>
-        <w:bCs/>
-      </w:rPr>
-    </w:tblStylePr>
-    <w:tblStylePr w:type="lastCol">
-      <w:rPr>
-        <w:b/>
-        <w:bCs/>
-      </w:rPr>
-    </w:tblStylePr>
-  </w:style>
-</w:styles>
-</file>
-
-<file path=word/stylesWithEffects.xml><?xml version="1.0" encoding="utf-8"?>
-<w:styles xmlns:wpc="http://schemas.microsoft.com/office/word/2010/wordprocessingCanvas" xmlns:mo="http://schemas.microsoft.com/office/mac/office/2008/main" xmlns:mc="http://schemas.openxmlformats.org/markup-compatibility/2006" xmlns:mv="urn:schemas-microsoft-com:mac:vml" xmlns:o="urn:schemas-microsoft-com:office:office" xmlns:r="http://schemas.openxmlformats.org/officeDocument/2006/relationships" xmlns:m="http://schemas.openxmlformats.org/officeDocument/2006/math" xmlns:v="urn:schemas-microsoft-com:vml" xmlns:wp14="http://schemas.microsoft.com/office/word/2010/wordprocessingDrawing" xmlns:wp="http://schemas.openxmlformats.org/drawingml/2006/wordprocessingDrawing" xmlns:w10="urn:schemas-microsoft-com:office:word" xmlns:w="http://schemas.openxmlformats.org/wordprocessingml/2006/main" xmlns:w14="http://schemas.microsoft.com/office/word/2010/wordml" xmlns:wpg="http://schemas.microsoft.com/office/word/2010/wordprocessingGroup" xmlns:wpi="http://schemas.microsoft.com/office/word/2010/wordprocessingInk" xmlns:wne="http://schemas.microsoft.com/office/word/2006/wordml" xmlns:wps="http://schemas.microsoft.com/office/word/2010/wordprocessingShape" mc:Ignorable="w14 wp14">
-  <w:docDefaults>
-    <w:rPrDefault>
-      <w:rPr>
-        <w:rFonts w:ascii="Lucida Sans" w:eastAsia="Lucida Sans" w:hAnsi="Lucida Sans" w:cs="Times New Roman"/>
-        <w:lang w:val="de-CH" w:eastAsia="de-CH" w:bidi="ar-SA"/>
-      </w:rPr>
-    </w:rPrDefault>
-    <w:pPrDefault/>
-  </w:docDefaults>
-  <w:latentStyles w:defLockedState="0" w:defUIPriority="99" w:defSemiHidden="1" w:defUnhideWhenUsed="1" w:defQFormat="0" w:count="276">
-    <w:lsdException w:name="Normal" w:semiHidden="0" w:uiPriority="0" w:unhideWhenUsed="0" w:qFormat="1"/>
-    <w:lsdException w:name="heading 1" w:semiHidden="0" w:uiPriority="0" w:unhideWhenUsed="0" w:qFormat="1"/>
-    <w:lsdException w:name="heading 2" w:semiHidden="0" w:uiPriority="0" w:unhideWhenUsed="0" w:qFormat="1"/>
-    <w:lsdException w:name="heading 3" w:semiHidden="0" w:uiPriority="0" w:unhideWhenUsed="0" w:qFormat="1"/>
-    <w:lsdException w:name="heading 4" w:semiHidden="0" w:uiPriority="0" w:unhideWhenUsed="0" w:qFormat="1"/>
-    <w:lsdException w:name="heading 5" w:semiHidden="0" w:uiPriority="0" w:unhideWhenUsed="0" w:qFormat="1"/>
-    <w:lsdException w:name="heading 6" w:semiHidden="0" w:uiPriority="9" w:unhideWhenUsed="0" w:qFormat="1"/>
-    <w:lsdException w:name="heading 7" w:semiHidden="0" w:uiPriority="9" w:unhideWhenUsed="0" w:qFormat="1"/>
-    <w:lsdException w:name="heading 8" w:uiPriority="9" w:qFormat="1"/>
-    <w:lsdException w:name="heading 9" w:uiPriority="9" w:qFormat="1"/>
-    <w:lsdException w:name="toc 1" w:uiPriority="39"/>
-    <w:lsdException w:name="toc 2" w:uiPriority="39"/>
-    <w:lsdException w:name="toc 3" w:uiPriority="39"/>
-    <w:lsdException w:name="toc 4" w:uiPriority="39"/>
-    <w:lsdException w:name="toc 5" w:uiPriority="39"/>
-    <w:lsdException w:name="toc 6" w:uiPriority="39"/>
-    <w:lsdException w:name="toc 7" w:uiPriority="39"/>
-    <w:lsdException w:name="toc 8" w:uiPriority="39"/>
-    <w:lsdException w:name="toc 9" w:uiPriority="39"/>
-    <w:lsdException w:name="caption" w:semiHidden="0" w:uiPriority="35" w:unhideWhenUsed="0" w:qFormat="1"/>
-    <w:lsdException w:name="Title" w:semiHidden="0" w:uiPriority="10" w:unhideWhenUsed="0" w:qFormat="1"/>
-    <w:lsdException w:name="Default Paragraph Font" w:uiPriority="1"/>
-    <w:lsdException w:name="Subtitle" w:semiHidden="0" w:uiPriority="11" w:unhideWhenUsed="0" w:qFormat="1"/>
-    <w:lsdException w:name="Strong" w:semiHidden="0" w:uiPriority="22" w:unhideWhenUsed="0" w:qFormat="1"/>
-    <w:lsdException w:name="Emphasis" w:semiHidden="0" w:uiPriority="20" w:unhideWhenUsed="0" w:qFormat="1"/>
-    <w:lsdException w:name="Table Grid" w:semiHidden="0" w:uiPriority="59" w:unhideWhenUsed="0"/>
-    <w:lsdException w:name="Note Level 1" w:semiHidden="0" w:unhideWhenUsed="0"/>
-    <w:lsdException w:name="Note Level 2" w:semiHidden="0" w:unhideWhenUsed="0"/>
-    <w:lsdException w:name="Note Level 3" w:semiHidden="0" w:unhideWhenUsed="0"/>
-    <w:lsdException w:name="Note Level 4" w:semiHidden="0" w:unhideWhenUsed="0"/>
-    <w:lsdException w:name="Note Level 5" w:semiHidden="0" w:unhideWhenUsed="0"/>
-    <w:lsdException w:name="Note Level 6" w:semiHidden="0" w:unhideWhenUsed="0"/>
-    <w:lsdException w:name="Note Level 7" w:semiHidden="0" w:unhideWhenUsed="0"/>
-    <w:lsdException w:name="Note Level 8" w:semiHidden="0" w:unhideWhenUsed="0"/>
-    <w:lsdException w:name="Note Level 9" w:semiHidden="0" w:unhideWhenUsed="0"/>
-    <w:lsdException w:name="Placeholder Text" w:unhideWhenUsed="0"/>
-    <w:lsdException w:name="No Spacing" w:semiHidden="0" w:uiPriority="1" w:unhideWhenUsed="0" w:qFormat="1"/>
-    <w:lsdException w:name="Light Shading" w:semiHidden="0" w:uiPriority="60" w:unhideWhenUsed="0"/>
-    <w:lsdException w:name="Light List" w:semiHidden="0" w:uiPriority="61" w:unhideWhenUsed="0"/>
-    <w:lsdException w:name="Light Grid" w:semiHidden="0" w:uiPriority="62" w:unhideWhenUsed="0"/>
-    <w:lsdException w:name="Medium Shading 1" w:semiHidden="0" w:uiPriority="63" w:unhideWhenUsed="0"/>
-    <w:lsdException w:name="Medium Shading 2" w:semiHidden="0" w:uiPriority="64" w:unhideWhenUsed="0"/>
-    <w:lsdException w:name="Medium List 1" w:semiHidden="0" w:uiPriority="65" w:unhideWhenUsed="0"/>
-    <w:lsdException w:name="Medium List 2" w:semiHidden="0" w:uiPriority="66" w:unhideWhenUsed="0"/>
-    <w:lsdException w:name="Medium Grid 1" w:semiHidden="0" w:uiPriority="67" w:unhideWhenUsed="0"/>
-    <w:lsdException w:name="Medium Grid 2" w:semiHidden="0" w:uiPriority="68" w:unhideWhenUsed="0"/>
-    <w:lsdException w:name="Medium Grid 3" w:semiHidden="0" w:uiPriority="69" w:unhideWhenUsed="0"/>
-    <w:lsdException w:name="Dark List" w:semiHidden="0" w:uiPriority="70" w:unhideWhenUsed="0"/>
-    <w:lsdException w:name="Colorful Shading" w:semiHidden="0" w:uiPriority="71" w:unhideWhenUsed="0"/>
-    <w:lsdException w:name="Colorful List" w:semiHidden="0" w:uiPriority="72" w:unhideWhenUsed="0"/>
-    <w:lsdException w:name="Colorful Grid" w:semiHidden="0" w:uiPriority="73" w:unhideWhenUsed="0"/>
-    <w:lsdException w:name="Light Shading Accent 1" w:semiHidden="0" w:uiPriority="60" w:unhideWhenUsed="0"/>
-    <w:lsdException w:name="Light List Accent 1" w:semiHidden="0" w:uiPriority="61" w:unhideWhenUsed="0"/>
-    <w:lsdException w:name="Light Grid Accent 1" w:semiHidden="0" w:uiPriority="62" w:unhideWhenUsed="0"/>
-    <w:lsdException w:name="Medium Shading 1 Accent 1" w:semiHidden="0" w:uiPriority="63" w:unhideWhenUsed="0"/>
-    <w:lsdException w:name="Medium Shading 2 Accent 1" w:semiHidden="0" w:uiPriority="64" w:unhideWhenUsed="0"/>
-    <w:lsdException w:name="Medium List 1 Accent 1" w:semiHidden="0" w:uiPriority="65" w:unhideWhenUsed="0"/>
-    <w:lsdException w:name="Revision" w:unhideWhenUsed="0"/>
-    <w:lsdException w:name="List Paragraph" w:semiHidden="0" w:uiPriority="34" w:unhideWhenUsed="0" w:qFormat="1"/>
-    <w:lsdException w:name="Quote" w:semiHidden="0" w:uiPriority="29" w:unhideWhenUsed="0" w:qFormat="1"/>
-    <w:lsdException w:name="Intense Quote" w:semiHidden="0" w:uiPriority="30" w:unhideWhenUsed="0" w:qFormat="1"/>
-    <w:lsdException w:name="Medium List 2 Accent 1" w:semiHidden="0" w:uiPriority="66" w:unhideWhenUsed="0"/>
-    <w:lsdException w:name="Medium Grid 1 Accent 1" w:semiHidden="0" w:uiPriority="67" w:unhideWhenUsed="0"/>
-    <w:lsdException w:name="Medium Grid 2 Accent 1" w:semiHidden="0" w:uiPriority="68" w:unhideWhenUsed="0"/>
-    <w:lsdException w:name="Medium Grid 3 Accent 1" w:semiHidden="0" w:uiPriority="69" w:unhideWhenUsed="0"/>
-    <w:lsdException w:name="Dark List Accent 1" w:semiHidden="0" w:uiPriority="70" w:unhideWhenUsed="0"/>
-    <w:lsdException w:name="Colorful Shading Accent 1" w:semiHidden="0" w:uiPriority="71" w:unhideWhenUsed="0"/>
-    <w:lsdException w:name="Colorful List Accent 1" w:semiHidden="0" w:uiPriority="72" w:unhideWhenUsed="0"/>
-    <w:lsdException w:name="Colorful Grid Accent 1" w:semiHidden="0" w:uiPriority="73" w:unhideWhenUsed="0"/>
-    <w:lsdException w:name="Light Shading Accent 2" w:semiHidden="0" w:uiPriority="60" w:unhideWhenUsed="0"/>
-    <w:lsdException w:name="Light List Accent 2" w:semiHidden="0" w:uiPriority="61" w:unhideWhenUsed="0"/>
-    <w:lsdException w:name="Light Grid Accent 2" w:semiHidden="0" w:uiPriority="62" w:unhideWhenUsed="0"/>
-    <w:lsdException w:name="Medium Shading 1 Accent 2" w:semiHidden="0" w:uiPriority="63" w:unhideWhenUsed="0"/>
-    <w:lsdException w:name="Medium Shading 2 Accent 2" w:semiHidden="0" w:uiPriority="64" w:unhideWhenUsed="0"/>
-    <w:lsdException w:name="Medium List 1 Accent 2" w:semiHidden="0" w:uiPriority="65" w:unhideWhenUsed="0"/>
-    <w:lsdException w:name="Medium List 2 Accent 2" w:semiHidden="0" w:uiPriority="66" w:unhideWhenUsed="0"/>
-    <w:lsdException w:name="Medium Grid 1 Accent 2" w:semiHidden="0" w:uiPriority="67" w:unhideWhenUsed="0"/>
-    <w:lsdException w:name="Medium Grid 2 Accent 2" w:semiHidden="0" w:uiPriority="68" w:unhideWhenUsed="0"/>
-    <w:lsdException w:name="Medium Grid 3 Accent 2" w:semiHidden="0" w:uiPriority="69" w:unhideWhenUsed="0"/>
-    <w:lsdException w:name="Dark List Accent 2" w:semiHidden="0" w:uiPriority="70" w:unhideWhenUsed="0"/>
-    <w:lsdException w:name="Colorful Shading Accent 2" w:semiHidden="0" w:uiPriority="71" w:unhideWhenUsed="0"/>
-    <w:lsdException w:name="Colorful List Accent 2" w:semiHidden="0" w:uiPriority="72" w:unhideWhenUsed="0"/>
-    <w:lsdException w:name="Colorful Grid Accent 2" w:semiHidden="0" w:uiPriority="73" w:unhideWhenUsed="0"/>
-    <w:lsdException w:name="Light Shading Accent 3" w:semiHidden="0" w:uiPriority="60" w:unhideWhenUsed="0"/>
-    <w:lsdException w:name="Light List Accent 3" w:semiHidden="0" w:uiPriority="61" w:unhideWhenUsed="0"/>
-    <w:lsdException w:name="Light Grid Accent 3" w:semiHidden="0" w:uiPriority="62" w:unhideWhenUsed="0"/>
-    <w:lsdException w:name="Medium Shading 1 Accent 3" w:semiHidden="0" w:uiPriority="63" w:unhideWhenUsed="0"/>
-    <w:lsdException w:name="Medium Shading 2 Accent 3" w:semiHidden="0" w:uiPriority="64" w:unhideWhenUsed="0"/>
-    <w:lsdException w:name="Medium List 1 Accent 3" w:semiHidden="0" w:uiPriority="65" w:unhideWhenUsed="0"/>
-    <w:lsdException w:name="Medium List 2 Accent 3" w:semiHidden="0" w:uiPriority="66" w:unhideWhenUsed="0"/>
-    <w:lsdException w:name="Medium Grid 1 Accent 3" w:semiHidden="0" w:uiPriority="67" w:unhideWhenUsed="0"/>
-    <w:lsdException w:name="Medium Grid 2 Accent 3" w:semiHidden="0" w:uiPriority="68" w:unhideWhenUsed="0"/>
-    <w:lsdException w:name="Medium Grid 3 Accent 3" w:semiHidden="0" w:uiPriority="69" w:unhideWhenUsed="0"/>
-    <w:lsdException w:name="Dark List Accent 3" w:semiHidden="0" w:uiPriority="70" w:unhideWhenUsed="0"/>
-    <w:lsdException w:name="Colorful Shading Accent 3" w:semiHidden="0" w:uiPriority="71" w:unhideWhenUsed="0"/>
-    <w:lsdException w:name="Colorful List Accent 3" w:semiHidden="0" w:uiPriority="72" w:unhideWhenUsed="0"/>
-    <w:lsdException w:name="Colorful Grid Accent 3" w:semiHidden="0" w:uiPriority="73" w:unhideWhenUsed="0"/>
-    <w:lsdException w:name="Light Shading Accent 4" w:semiHidden="0" w:uiPriority="60" w:unhideWhenUsed="0"/>
-    <w:lsdException w:name="Light List Accent 4" w:semiHidden="0" w:uiPriority="61" w:unhideWhenUsed="0"/>
-    <w:lsdException w:name="Light Grid Accent 4" w:semiHidden="0" w:uiPriority="62" w:unhideWhenUsed="0"/>
-    <w:lsdException w:name="Medium Shading 1 Accent 4" w:semiHidden="0" w:uiPriority="63" w:unhideWhenUsed="0"/>
-    <w:lsdException w:name="Medium Shading 2 Accent 4" w:semiHidden="0" w:uiPriority="64" w:unhideWhenUsed="0"/>
-    <w:lsdException w:name="Medium List 1 Accent 4" w:semiHidden="0" w:uiPriority="65" w:unhideWhenUsed="0"/>
-    <w:lsdException w:name="Medium List 2 Accent 4" w:semiHidden="0" w:uiPriority="66" w:unhideWhenUsed="0"/>
-    <w:lsdException w:name="Medium Grid 1 Accent 4" w:semiHidden="0" w:uiPriority="67" w:unhideWhenUsed="0"/>
-    <w:lsdException w:name="Medium Grid 2 Accent 4" w:semiHidden="0" w:uiPriority="68" w:unhideWhenUsed="0"/>
-    <w:lsdException w:name="Medium Grid 3 Accent 4" w:semiHidden="0" w:uiPriority="69" w:unhideWhenUsed="0"/>
-    <w:lsdException w:name="Dark List Accent 4" w:semiHidden="0" w:uiPriority="70" w:unhideWhenUsed="0"/>
-    <w:lsdException w:name="Colorful Shading Accent 4" w:semiHidden="0" w:uiPriority="71" w:unhideWhenUsed="0"/>
-    <w:lsdException w:name="Colorful List Accent 4" w:semiHidden="0" w:uiPriority="72" w:unhideWhenUsed="0"/>
-    <w:lsdException w:name="Colorful Grid Accent 4" w:semiHidden="0" w:uiPriority="73" w:unhideWhenUsed="0"/>
-    <w:lsdException w:name="Light Shading Accent 5" w:semiHidden="0" w:uiPriority="60" w:unhideWhenUsed="0"/>
-    <w:lsdException w:name="Light List Accent 5" w:semiHidden="0" w:uiPriority="61" w:unhideWhenUsed="0"/>
-    <w:lsdException w:name="Light Grid Accent 5" w:semiHidden="0" w:uiPriority="62" w:unhideWhenUsed="0"/>
-    <w:lsdException w:name="Medium Shading 1 Accent 5" w:semiHidden="0" w:uiPriority="63" w:unhideWhenUsed="0"/>
-    <w:lsdException w:name="Medium Shading 2 Accent 5" w:semiHidden="0" w:uiPriority="64" w:unhideWhenUsed="0"/>
-    <w:lsdException w:name="Medium List 1 Accent 5" w:semiHidden="0" w:uiPriority="65" w:unhideWhenUsed="0"/>
-    <w:lsdException w:name="Medium List 2 Accent 5" w:semiHidden="0" w:uiPriority="66" w:unhideWhenUsed="0"/>
-    <w:lsdException w:name="Medium Grid 1 Accent 5" w:semiHidden="0" w:uiPriority="67" w:unhideWhenUsed="0"/>
-    <w:lsdException w:name="Medium Grid 2 Accent 5" w:semiHidden="0" w:uiPriority="68" w:unhideWhenUsed="0"/>
-    <w:lsdException w:name="Medium Grid 3 Accent 5" w:semiHidden="0" w:uiPriority="69" w:unhideWhenUsed="0"/>
-    <w:lsdException w:name="Dark List Accent 5" w:semiHidden="0" w:uiPriority="70" w:unhideWhenUsed="0"/>
-    <w:lsdException w:name="Colorful Shading Accent 5" w:semiHidden="0" w:uiPriority="71" w:unhideWhenUsed="0"/>
-    <w:lsdException w:name="Colorful List Accent 5" w:semiHidden="0" w:uiPriority="72" w:unhideWhenUsed="0"/>
-    <w:lsdException w:name="Colorful Grid Accent 5" w:semiHidden="0" w:uiPriority="73" w:unhideWhenUsed="0"/>
-    <w:lsdException w:name="Light Shading Accent 6" w:semiHidden="0" w:uiPriority="60" w:unhideWhenUsed="0"/>
-    <w:lsdException w:name="Light List Accent 6" w:semiHidden="0" w:uiPriority="61" w:unhideWhenUsed="0"/>
-    <w:lsdException w:name="Light Grid Accent 6" w:semiHidden="0" w:uiPriority="62" w:unhideWhenUsed="0"/>
-    <w:lsdException w:name="Medium Shading 1 Accent 6" w:semiHidden="0" w:uiPriority="63" w:unhideWhenUsed="0"/>
-    <w:lsdException w:name="Medium Shading 2 Accent 6" w:semiHidden="0" w:uiPriority="64" w:unhideWhenUsed="0"/>
-    <w:lsdException w:name="Medium List 1 Accent 6" w:semiHidden="0" w:uiPriority="65" w:unhideWhenUsed="0"/>
-    <w:lsdException w:name="Medium List 2 Accent 6" w:semiHidden="0" w:uiPriority="66" w:unhideWhenUsed="0"/>
-    <w:lsdException w:name="Medium Grid 1 Accent 6" w:semiHidden="0" w:uiPriority="67" w:unhideWhenUsed="0"/>
-    <w:lsdException w:name="Medium Grid 2 Accent 6" w:semiHidden="0" w:uiPriority="68" w:unhideWhenUsed="0"/>
-    <w:lsdException w:name="Medium Grid 3 Accent 6" w:semiHidden="0" w:uiPriority="69" w:unhideWhenUsed="0"/>
-    <w:lsdException w:name="Dark List Accent 6" w:semiHidden="0" w:uiPriority="70" w:unhideWhenUsed="0"/>
-    <w:lsdException w:name="Colorful Shading Accent 6" w:semiHidden="0" w:uiPriority="71" w:unhideWhenUsed="0"/>
-    <w:lsdException w:name="Colorful List Accent 6" w:semiHidden="0" w:uiPriority="72" w:unhideWhenUsed="0"/>
-    <w:lsdException w:name="Colorful Grid Accent 6" w:semiHidden="0" w:uiPriority="73" w:unhideWhenUsed="0"/>
-    <w:lsdException w:name="Subtle Emphasis" w:semiHidden="0" w:uiPriority="19" w:unhideWhenUsed="0" w:qFormat="1"/>
-    <w:lsdException w:name="Intense Emphasis" w:semiHidden="0" w:uiPriority="21" w:unhideWhenUsed="0" w:qFormat="1"/>
-    <w:lsdException w:name="Subtle Reference" w:semiHidden="0" w:uiPriority="31" w:unhideWhenUsed="0" w:qFormat="1"/>
-    <w:lsdException w:name="Intense Reference" w:semiHidden="0" w:uiPriority="32" w:unhideWhenUsed="0" w:qFormat="1"/>
-    <w:lsdException w:name="Book Title" w:semiHidden="0" w:uiPriority="33" w:unhideWhenUsed="0" w:qFormat="1"/>
-    <w:lsdException w:name="Bibliography" w:uiPriority="37"/>
-    <w:lsdException w:name="TOC Heading" w:uiPriority="39" w:qFormat="1"/>
-  </w:latentStyles>
-  <w:style w:type="paragraph" w:default="1" w:styleId="Standard">
-    <w:name w:val="Normal"/>
-    <w:qFormat/>
-    <w:rsid w:val="00F33235"/>
-    <w:pPr>
-      <w:spacing w:line="244" w:lineRule="atLeast"/>
-    </w:pPr>
-    <w:rPr>
-      <w:sz w:val="19"/>
-      <w:lang w:eastAsia="en-US"/>
-    </w:rPr>
-  </w:style>
-  <w:style w:type="character" w:default="1" w:styleId="Absatzstandardschriftart">
-    <w:name w:val="Default Paragraph Font"/>
-    <w:uiPriority w:val="1"/>
-    <w:semiHidden/>
-    <w:unhideWhenUsed/>
-  </w:style>
-  <w:style w:type="table" w:default="1" w:styleId="NormaleTabelle">
-    <w:name w:val="Normal Table"/>
-    <w:uiPriority w:val="99"/>
-    <w:semiHidden/>
-    <w:unhideWhenUsed/>
-    <w:tblPr>
-      <w:tblInd w:w="0" w:type="dxa"/>
-      <w:tblCellMar>
-        <w:top w:w="0" w:type="dxa"/>
-        <w:left w:w="108" w:type="dxa"/>
-        <w:bottom w:w="0" w:type="dxa"/>
-        <w:right w:w="108" w:type="dxa"/>
-      </w:tblCellMar>
-    </w:tblPr>
-  </w:style>
-  <w:style w:type="numbering" w:default="1" w:styleId="KeineListe">
-    <w:name w:val="No List"/>
-    <w:uiPriority w:val="99"/>
-    <w:semiHidden/>
-    <w:unhideWhenUsed/>
-  </w:style>
-  <w:style w:type="paragraph" w:customStyle="1" w:styleId="berschrift11">
-    <w:name w:val="Überschrift 11"/>
-    <w:basedOn w:val="Standard"/>
-    <w:qFormat/>
-    <w:rsid w:val="00E938E3"/>
-    <w:pPr>
-      <w:keepNext/>
-      <w:keepLines/>
-      <w:numPr>
-        <w:numId w:val="1"/>
-      </w:numPr>
-      <w:tabs>
-        <w:tab w:val="left" w:pos="340"/>
-        <w:tab w:val="left" w:pos="567"/>
-        <w:tab w:val="left" w:pos="794"/>
-      </w:tabs>
-      <w:spacing w:before="360" w:after="240" w:line="336" w:lineRule="atLeast"/>
-      <w:outlineLvl w:val="0"/>
-    </w:pPr>
-    <w:rPr>
-      <w:rFonts w:eastAsia="Times New Roman"/>
-      <w:b/>
-      <w:bCs/>
-      <w:sz w:val="28"/>
-      <w:szCs w:val="28"/>
-    </w:rPr>
-  </w:style>
-  <w:style w:type="paragraph" w:customStyle="1" w:styleId="berschrift21">
-    <w:name w:val="Überschrift 21"/>
-    <w:basedOn w:val="Standard"/>
-    <w:qFormat/>
-    <w:rsid w:val="00E938E3"/>
-    <w:pPr>
-      <w:keepNext/>
-      <w:keepLines/>
-      <w:numPr>
-        <w:ilvl w:val="1"/>
-        <w:numId w:val="1"/>
-      </w:numPr>
-      <w:tabs>
-        <w:tab w:val="left" w:pos="567"/>
-        <w:tab w:val="left" w:pos="794"/>
-      </w:tabs>
-      <w:spacing w:before="360" w:after="120"/>
-      <w:outlineLvl w:val="1"/>
-    </w:pPr>
-    <w:rPr>
-      <w:rFonts w:eastAsia="Times New Roman"/>
-      <w:b/>
-      <w:bCs/>
-      <w:sz w:val="22"/>
-      <w:szCs w:val="26"/>
-    </w:rPr>
-  </w:style>
-  <w:style w:type="paragraph" w:customStyle="1" w:styleId="berschrift31">
-    <w:name w:val="Überschrift 31"/>
-    <w:basedOn w:val="Standard"/>
-    <w:qFormat/>
-    <w:rsid w:val="00BF2D5F"/>
-    <w:pPr>
-      <w:keepNext/>
-      <w:numPr>
-        <w:ilvl w:val="2"/>
-        <w:numId w:val="1"/>
-      </w:numPr>
-      <w:outlineLvl w:val="2"/>
-    </w:pPr>
-    <w:rPr>
-      <w:rFonts w:cs="Arial"/>
-      <w:bCs/>
-      <w:szCs w:val="26"/>
-    </w:rPr>
-  </w:style>
-  <w:style w:type="paragraph" w:customStyle="1" w:styleId="berschrift41">
-    <w:name w:val="Überschrift 41"/>
-    <w:basedOn w:val="Standard"/>
-    <w:qFormat/>
-    <w:rsid w:val="00BF2D5F"/>
-    <w:pPr>
-      <w:keepNext/>
-      <w:numPr>
-        <w:ilvl w:val="3"/>
-        <w:numId w:val="1"/>
-      </w:numPr>
-      <w:outlineLvl w:val="3"/>
-    </w:pPr>
-    <w:rPr>
-      <w:bCs/>
-      <w:szCs w:val="28"/>
-    </w:rPr>
-  </w:style>
-  <w:style w:type="paragraph" w:customStyle="1" w:styleId="berschrift51">
-    <w:name w:val="Überschrift 51"/>
-    <w:basedOn w:val="Standard"/>
-    <w:qFormat/>
-    <w:rsid w:val="00BF2D5F"/>
-    <w:pPr>
-      <w:numPr>
-        <w:ilvl w:val="4"/>
-        <w:numId w:val="1"/>
-      </w:numPr>
-      <w:outlineLvl w:val="4"/>
-    </w:pPr>
-    <w:rPr>
-      <w:bCs/>
-      <w:iCs/>
-      <w:szCs w:val="26"/>
-    </w:rPr>
-  </w:style>
-  <w:style w:type="paragraph" w:customStyle="1" w:styleId="berschrift61">
-    <w:name w:val="Überschrift 61"/>
-    <w:basedOn w:val="Standard"/>
-    <w:qFormat/>
-    <w:rsid w:val="00CB44E0"/>
-    <w:pPr>
-      <w:outlineLvl w:val="5"/>
-    </w:pPr>
-    <w:rPr>
-      <w:rFonts w:cs="Lucida Sans"/>
-      <w:bCs/>
-      <w:szCs w:val="19"/>
-    </w:rPr>
-  </w:style>
-  <w:style w:type="paragraph" w:customStyle="1" w:styleId="berschrift71">
-    <w:name w:val="Überschrift 71"/>
-    <w:basedOn w:val="Standard"/>
-    <w:semiHidden/>
-    <w:qFormat/>
-    <w:rsid w:val="00CB44E0"/>
-    <w:pPr>
-      <w:outlineLvl w:val="6"/>
-    </w:pPr>
-    <w:rPr>
-      <w:rFonts w:cs="Lucida Sans"/>
-      <w:szCs w:val="19"/>
-    </w:rPr>
-  </w:style>
-  <w:style w:type="character" w:customStyle="1" w:styleId="berschrift1Zchn">
-    <w:name w:val="Überschrift 1 Zchn"/>
-    <w:qFormat/>
-    <w:rsid w:val="00E938E3"/>
-    <w:rPr>
-      <w:rFonts w:eastAsia="Times New Roman"/>
-      <w:b/>
-      <w:bCs/>
-      <w:sz w:val="28"/>
-      <w:szCs w:val="28"/>
-      <w:lang w:eastAsia="en-US"/>
-    </w:rPr>
-  </w:style>
-  <w:style w:type="character" w:customStyle="1" w:styleId="berschrift2Zchn">
-    <w:name w:val="Überschrift 2 Zchn"/>
-    <w:qFormat/>
-    <w:rsid w:val="00E938E3"/>
-    <w:rPr>
-      <w:rFonts w:eastAsia="Times New Roman"/>
-      <w:b/>
-      <w:bCs/>
-      <w:sz w:val="22"/>
-      <w:szCs w:val="26"/>
-      <w:lang w:eastAsia="en-US"/>
-    </w:rPr>
-  </w:style>
-  <w:style w:type="character" w:customStyle="1" w:styleId="KopfzeileZchn">
-    <w:name w:val="Kopfzeile Zchn"/>
-    <w:link w:val="Kopfzeile1"/>
-    <w:uiPriority w:val="99"/>
-    <w:qFormat/>
-    <w:rsid w:val="001F1B9C"/>
-    <w:rPr>
-      <w:sz w:val="16"/>
-    </w:rPr>
-  </w:style>
-  <w:style w:type="character" w:customStyle="1" w:styleId="FuzeileZchn">
-    <w:name w:val="Fußzeile Zchn"/>
-    <w:link w:val="Fuzeile1"/>
-    <w:uiPriority w:val="99"/>
-    <w:qFormat/>
-    <w:rsid w:val="003B1648"/>
-    <w:rPr>
-      <w:rFonts w:ascii="Lucida Sans" w:eastAsia="Lucida Sans" w:hAnsi="Lucida Sans"/>
-      <w:color w:val="64849B"/>
-      <w:sz w:val="16"/>
-      <w:lang w:val="de-CH" w:eastAsia="en-US" w:bidi="ar-SA"/>
-    </w:rPr>
-  </w:style>
-  <w:style w:type="character" w:customStyle="1" w:styleId="TitelZeichen">
-    <w:name w:val="Titel Zeichen"/>
-    <w:link w:val="Titel"/>
-    <w:uiPriority w:val="1"/>
-    <w:qFormat/>
-    <w:rsid w:val="007050ED"/>
-    <w:rPr>
-      <w:rFonts w:eastAsia="Times New Roman"/>
-      <w:color w:val="000000"/>
-      <w:spacing w:val="5"/>
-      <w:kern w:val="2"/>
-      <w:sz w:val="48"/>
-      <w:szCs w:val="52"/>
-      <w:lang w:eastAsia="en-US"/>
-    </w:rPr>
-  </w:style>
-  <w:style w:type="character" w:customStyle="1" w:styleId="Funotenanker">
-    <w:name w:val="Fußnotenanker"/>
-    <w:qFormat/>
-    <w:rPr>
-      <w:vertAlign w:val="superscript"/>
-    </w:rPr>
-  </w:style>
-  <w:style w:type="character" w:customStyle="1" w:styleId="FootnoteCharacters">
-    <w:name w:val="Footnote Characters"/>
-    <w:semiHidden/>
-    <w:qFormat/>
-    <w:rsid w:val="00556E27"/>
-    <w:rPr>
-      <w:vertAlign w:val="superscript"/>
-    </w:rPr>
-  </w:style>
-  <w:style w:type="character" w:customStyle="1" w:styleId="SprechblasentextZeichen">
-    <w:name w:val="Sprechblasentext Zeichen"/>
-    <w:link w:val="Sprechblasentext"/>
-    <w:uiPriority w:val="99"/>
-    <w:semiHidden/>
-    <w:qFormat/>
-    <w:rsid w:val="006F7567"/>
-    <w:rPr>
-      <w:rFonts w:ascii="Tahoma" w:hAnsi="Tahoma" w:cs="Tahoma"/>
-      <w:sz w:val="16"/>
-      <w:szCs w:val="16"/>
-      <w:lang w:eastAsia="en-US"/>
-    </w:rPr>
-  </w:style>
-  <w:style w:type="character" w:customStyle="1" w:styleId="Internetverknpfung">
-    <w:name w:val="Internetverknüpfung"/>
-    <w:uiPriority w:val="99"/>
-    <w:unhideWhenUsed/>
-    <w:qFormat/>
-    <w:rsid w:val="00901AFC"/>
-    <w:rPr>
-      <w:color w:val="0000FF"/>
-      <w:u w:val="single"/>
-    </w:rPr>
-  </w:style>
-  <w:style w:type="character" w:customStyle="1" w:styleId="verdananormal">
-    <w:name w:val="verdananormal"/>
-    <w:qFormat/>
-    <w:rsid w:val="00F71D24"/>
-  </w:style>
-  <w:style w:type="character" w:styleId="GesichteterLink">
-    <w:name w:val="FollowedHyperlink"/>
-    <w:uiPriority w:val="99"/>
-    <w:semiHidden/>
-    <w:unhideWhenUsed/>
-    <w:qFormat/>
-    <w:rsid w:val="00A60727"/>
-    <w:rPr>
-      <w:color w:val="954F72"/>
-      <w:u w:val="single"/>
-    </w:rPr>
-  </w:style>
-  <w:style w:type="character" w:customStyle="1" w:styleId="ListLabel1">
-    <w:name w:val="ListLabel 1"/>
-    <w:qFormat/>
-    <w:rPr>
-      <w:b/>
-      <w:i w:val="0"/>
-      <w:vanish w:val="0"/>
-      <w:color w:val="auto"/>
-      <w:sz w:val="28"/>
-    </w:rPr>
-  </w:style>
-  <w:style w:type="character" w:customStyle="1" w:styleId="ListLabel2">
-    <w:name w:val="ListLabel 2"/>
-    <w:qFormat/>
-    <w:rPr>
-      <w:b w:val="0"/>
-      <w:i w:val="0"/>
-      <w:vanish w:val="0"/>
-      <w:color w:val="auto"/>
-      <w:sz w:val="20"/>
-    </w:rPr>
-  </w:style>
-  <w:style w:type="character" w:customStyle="1" w:styleId="ListLabel3">
-    <w:name w:val="ListLabel 3"/>
-    <w:qFormat/>
-    <w:rPr>
-      <w:b w:val="0"/>
-      <w:i w:val="0"/>
-      <w:vanish w:val="0"/>
-      <w:color w:val="auto"/>
-      <w:sz w:val="20"/>
-    </w:rPr>
-  </w:style>
-  <w:style w:type="character" w:customStyle="1" w:styleId="ListLabel4">
-    <w:name w:val="ListLabel 4"/>
-    <w:qFormat/>
-    <w:rPr>
-      <w:b w:val="0"/>
-      <w:i w:val="0"/>
-      <w:vanish w:val="0"/>
-      <w:color w:val="auto"/>
-      <w:sz w:val="28"/>
-    </w:rPr>
-  </w:style>
-  <w:style w:type="character" w:customStyle="1" w:styleId="ListLabel5">
-    <w:name w:val="ListLabel 5"/>
-    <w:qFormat/>
-    <w:rPr>
-      <w:b/>
-      <w:i w:val="0"/>
-      <w:vanish w:val="0"/>
-      <w:color w:val="auto"/>
-      <w:sz w:val="19"/>
-    </w:rPr>
-  </w:style>
-  <w:style w:type="character" w:customStyle="1" w:styleId="ListLabel6">
-    <w:name w:val="ListLabel 6"/>
-    <w:qFormat/>
-    <w:rPr>
-      <w:b/>
-      <w:i w:val="0"/>
-      <w:vanish w:val="0"/>
-      <w:color w:val="auto"/>
-      <w:sz w:val="19"/>
-    </w:rPr>
-  </w:style>
-  <w:style w:type="character" w:customStyle="1" w:styleId="ListLabel7">
-    <w:name w:val="ListLabel 7"/>
-    <w:qFormat/>
-    <w:rPr>
-      <w:b/>
-      <w:i w:val="0"/>
-      <w:vanish w:val="0"/>
-      <w:color w:val="auto"/>
-      <w:sz w:val="19"/>
-    </w:rPr>
-  </w:style>
-  <w:style w:type="character" w:customStyle="1" w:styleId="ListLabel8">
-    <w:name w:val="ListLabel 8"/>
-    <w:qFormat/>
-    <w:rPr>
-      <w:b/>
-      <w:i w:val="0"/>
-      <w:vanish w:val="0"/>
-      <w:color w:val="auto"/>
-      <w:sz w:val="24"/>
-    </w:rPr>
-  </w:style>
-  <w:style w:type="character" w:customStyle="1" w:styleId="ListLabel9">
-    <w:name w:val="ListLabel 9"/>
-    <w:qFormat/>
-    <w:rPr>
-      <w:b/>
-      <w:i w:val="0"/>
-      <w:vanish w:val="0"/>
-      <w:color w:val="auto"/>
-      <w:sz w:val="24"/>
-    </w:rPr>
-  </w:style>
-  <w:style w:type="character" w:customStyle="1" w:styleId="ListLabel10">
-    <w:name w:val="ListLabel 10"/>
-    <w:qFormat/>
-    <w:rPr>
-      <w:b/>
-      <w:i w:val="0"/>
-      <w:vanish w:val="0"/>
-      <w:color w:val="auto"/>
-      <w:sz w:val="24"/>
-    </w:rPr>
-  </w:style>
-  <w:style w:type="character" w:customStyle="1" w:styleId="ListLabel11">
-    <w:name w:val="ListLabel 11"/>
-    <w:qFormat/>
-    <w:rPr>
-      <w:rFonts w:eastAsia="Lucida Sans"/>
-      <w:color w:val="0000FF"/>
-      <w:sz w:val="19"/>
-      <w:u w:val="single"/>
-    </w:rPr>
-  </w:style>
-  <w:style w:type="character" w:customStyle="1" w:styleId="ListLabel12">
-    <w:name w:val="ListLabel 12"/>
-    <w:qFormat/>
-    <w:rPr>
-      <w:rFonts w:cs="Courier New"/>
-    </w:rPr>
-  </w:style>
-  <w:style w:type="character" w:customStyle="1" w:styleId="ListLabel13">
-    <w:name w:val="ListLabel 13"/>
-    <w:qFormat/>
-    <w:rPr>
-      <w:rFonts w:cs="Courier New"/>
-    </w:rPr>
-  </w:style>
-  <w:style w:type="character" w:customStyle="1" w:styleId="ListLabel14">
-    <w:name w:val="ListLabel 14"/>
-    <w:qFormat/>
-    <w:rPr>
-      <w:rFonts w:cs="Courier New"/>
-    </w:rPr>
-  </w:style>
-  <w:style w:type="character" w:customStyle="1" w:styleId="ListLabel15">
-    <w:name w:val="ListLabel 15"/>
-    <w:qFormat/>
-    <w:rPr>
-      <w:rFonts w:cs="Courier New"/>
-    </w:rPr>
-  </w:style>
-  <w:style w:type="character" w:customStyle="1" w:styleId="ListLabel16">
-    <w:name w:val="ListLabel 16"/>
-    <w:qFormat/>
-    <w:rPr>
-      <w:rFonts w:cs="Courier New"/>
-    </w:rPr>
-  </w:style>
-  <w:style w:type="character" w:customStyle="1" w:styleId="ListLabel17">
-    <w:name w:val="ListLabel 17"/>
-    <w:qFormat/>
-    <w:rPr>
-      <w:rFonts w:cs="Courier New"/>
-    </w:rPr>
-  </w:style>
-  <w:style w:type="character" w:customStyle="1" w:styleId="ListLabel18">
-    <w:name w:val="ListLabel 18"/>
-    <w:qFormat/>
-    <w:rPr>
-      <w:rFonts w:cs="Courier New"/>
-    </w:rPr>
-  </w:style>
-  <w:style w:type="character" w:customStyle="1" w:styleId="ListLabel19">
-    <w:name w:val="ListLabel 19"/>
-    <w:qFormat/>
-    <w:rPr>
-      <w:rFonts w:cs="Courier New"/>
-    </w:rPr>
-  </w:style>
-  <w:style w:type="character" w:customStyle="1" w:styleId="ListLabel20">
-    <w:name w:val="ListLabel 20"/>
-    <w:qFormat/>
-    <w:rPr>
-      <w:rFonts w:cs="Courier New"/>
-    </w:rPr>
-  </w:style>
-  <w:style w:type="character" w:customStyle="1" w:styleId="ListLabel21">
-    <w:name w:val="ListLabel 21"/>
-    <w:qFormat/>
-    <w:rPr>
-      <w:rFonts w:eastAsia="Lucida Sans" w:cs="Times New Roman"/>
-    </w:rPr>
-  </w:style>
-  <w:style w:type="character" w:customStyle="1" w:styleId="ListLabel22">
-    <w:name w:val="ListLabel 22"/>
-    <w:qFormat/>
-    <w:rPr>
-      <w:rFonts w:cs="Courier New"/>
-    </w:rPr>
-  </w:style>
-  <w:style w:type="character" w:customStyle="1" w:styleId="ListLabel23">
-    <w:name w:val="ListLabel 23"/>
-    <w:qFormat/>
-    <w:rPr>
-      <w:rFonts w:cs="Courier New"/>
-    </w:rPr>
-  </w:style>
-  <w:style w:type="character" w:customStyle="1" w:styleId="ListLabel24">
-    <w:name w:val="ListLabel 24"/>
-    <w:qFormat/>
-    <w:rPr>
-      <w:rFonts w:cs="Courier New"/>
-    </w:rPr>
-  </w:style>
-  <w:style w:type="character" w:customStyle="1" w:styleId="ListLabel25">
-    <w:name w:val="ListLabel 25"/>
-    <w:qFormat/>
-    <w:rPr>
-      <w:rFonts w:cs="Courier New"/>
-    </w:rPr>
-  </w:style>
-  <w:style w:type="character" w:customStyle="1" w:styleId="ListLabel26">
-    <w:name w:val="ListLabel 26"/>
-    <w:qFormat/>
-    <w:rPr>
-      <w:rFonts w:cs="Courier New"/>
-    </w:rPr>
-  </w:style>
-  <w:style w:type="character" w:customStyle="1" w:styleId="ListLabel27">
-    <w:name w:val="ListLabel 27"/>
-    <w:qFormat/>
-    <w:rPr>
-      <w:rFonts w:cs="Courier New"/>
-    </w:rPr>
-  </w:style>
-  <w:style w:type="character" w:customStyle="1" w:styleId="ListLabel28">
-    <w:name w:val="ListLabel 28"/>
-    <w:qFormat/>
-    <w:rPr>
-      <w:rFonts w:eastAsia="Lucida Sans" w:cs="Times New Roman"/>
-    </w:rPr>
-  </w:style>
-  <w:style w:type="character" w:customStyle="1" w:styleId="ListLabel29">
-    <w:name w:val="ListLabel 29"/>
-    <w:qFormat/>
-    <w:rPr>
-      <w:rFonts w:cs="Courier New"/>
-    </w:rPr>
-  </w:style>
-  <w:style w:type="character" w:customStyle="1" w:styleId="ListLabel30">
-    <w:name w:val="ListLabel 30"/>
-    <w:qFormat/>
-    <w:rPr>
-      <w:rFonts w:cs="Courier New"/>
-    </w:rPr>
-  </w:style>
-  <w:style w:type="character" w:customStyle="1" w:styleId="ListLabel31">
-    <w:name w:val="ListLabel 31"/>
-    <w:qFormat/>
-    <w:rPr>
-      <w:rFonts w:cs="Courier New"/>
-    </w:rPr>
-  </w:style>
-  <w:style w:type="character" w:customStyle="1" w:styleId="Verzeichnissprung">
-    <w:name w:val="Verzeichnissprung"/>
-    <w:qFormat/>
-  </w:style>
-  <w:style w:type="character" w:customStyle="1" w:styleId="ListLabel32">
-    <w:name w:val="ListLabel 32"/>
-    <w:qFormat/>
-    <w:rPr>
-      <w:b w:val="0"/>
-      <w:i w:val="0"/>
-      <w:vanish w:val="0"/>
-      <w:color w:val="auto"/>
-      <w:sz w:val="28"/>
-    </w:rPr>
-  </w:style>
-  <w:style w:type="character" w:customStyle="1" w:styleId="ListLabel33">
-    <w:name w:val="ListLabel 33"/>
-    <w:qFormat/>
-    <w:rPr>
-      <w:b w:val="0"/>
-      <w:i w:val="0"/>
-      <w:vanish w:val="0"/>
-      <w:color w:val="auto"/>
-      <w:sz w:val="28"/>
-    </w:rPr>
-  </w:style>
-  <w:style w:type="character" w:customStyle="1" w:styleId="ListLabel34">
-    <w:name w:val="ListLabel 34"/>
-    <w:qFormat/>
-    <w:rPr>
-      <w:rFonts w:cs="Symbol"/>
-    </w:rPr>
-  </w:style>
-  <w:style w:type="character" w:customStyle="1" w:styleId="ListLabel35">
-    <w:name w:val="ListLabel 35"/>
-    <w:qFormat/>
-    <w:rPr>
-      <w:rFonts w:cs="Courier New"/>
-    </w:rPr>
-  </w:style>
-  <w:style w:type="character" w:customStyle="1" w:styleId="ListLabel36">
-    <w:name w:val="ListLabel 36"/>
-    <w:qFormat/>
-    <w:rPr>
-      <w:rFonts w:cs="Wingdings"/>
-    </w:rPr>
-  </w:style>
-  <w:style w:type="character" w:customStyle="1" w:styleId="ListLabel37">
-    <w:name w:val="ListLabel 37"/>
-    <w:qFormat/>
-    <w:rPr>
-      <w:rFonts w:cs="Symbol"/>
-    </w:rPr>
-  </w:style>
-  <w:style w:type="character" w:customStyle="1" w:styleId="ListLabel38">
-    <w:name w:val="ListLabel 38"/>
-    <w:qFormat/>
-    <w:rPr>
-      <w:rFonts w:cs="Courier New"/>
-    </w:rPr>
-  </w:style>
-  <w:style w:type="character" w:customStyle="1" w:styleId="ListLabel39">
-    <w:name w:val="ListLabel 39"/>
-    <w:qFormat/>
-    <w:rPr>
-      <w:rFonts w:cs="Wingdings"/>
-    </w:rPr>
-  </w:style>
-  <w:style w:type="character" w:customStyle="1" w:styleId="ListLabel40">
-    <w:name w:val="ListLabel 40"/>
-    <w:qFormat/>
-    <w:rPr>
-      <w:rFonts w:cs="Symbol"/>
-    </w:rPr>
-  </w:style>
-  <w:style w:type="character" w:customStyle="1" w:styleId="ListLabel41">
-    <w:name w:val="ListLabel 41"/>
-    <w:qFormat/>
-    <w:rPr>
-      <w:rFonts w:cs="Courier New"/>
-    </w:rPr>
-  </w:style>
-  <w:style w:type="character" w:customStyle="1" w:styleId="ListLabel42">
-    <w:name w:val="ListLabel 42"/>
-    <w:qFormat/>
-    <w:rPr>
-      <w:rFonts w:cs="Wingdings"/>
-    </w:rPr>
-  </w:style>
-  <w:style w:type="character" w:customStyle="1" w:styleId="ListLabel43">
-    <w:name w:val="ListLabel 43"/>
-    <w:qFormat/>
-    <w:rPr>
-      <w:rFonts w:cs="Symbol"/>
-    </w:rPr>
-  </w:style>
-  <w:style w:type="character" w:customStyle="1" w:styleId="ListLabel44">
-    <w:name w:val="ListLabel 44"/>
-    <w:qFormat/>
-    <w:rPr>
-      <w:rFonts w:cs="Courier New"/>
-    </w:rPr>
-  </w:style>
-  <w:style w:type="character" w:customStyle="1" w:styleId="ListLabel45">
-    <w:name w:val="ListLabel 45"/>
-    <w:qFormat/>
-    <w:rPr>
-      <w:rFonts w:cs="Wingdings"/>
-    </w:rPr>
-  </w:style>
-  <w:style w:type="character" w:customStyle="1" w:styleId="ListLabel46">
-    <w:name w:val="ListLabel 46"/>
-    <w:qFormat/>
-    <w:rPr>
-      <w:rFonts w:cs="Symbol"/>
-    </w:rPr>
-  </w:style>
-  <w:style w:type="character" w:customStyle="1" w:styleId="ListLabel47">
-    <w:name w:val="ListLabel 47"/>
-    <w:qFormat/>
-    <w:rPr>
-      <w:rFonts w:cs="Courier New"/>
-    </w:rPr>
-  </w:style>
-  <w:style w:type="character" w:customStyle="1" w:styleId="ListLabel48">
-    <w:name w:val="ListLabel 48"/>
-    <w:qFormat/>
-    <w:rPr>
-      <w:rFonts w:cs="Wingdings"/>
-    </w:rPr>
-  </w:style>
-  <w:style w:type="character" w:customStyle="1" w:styleId="ListLabel49">
-    <w:name w:val="ListLabel 49"/>
-    <w:qFormat/>
-    <w:rPr>
-      <w:rFonts w:cs="Symbol"/>
-    </w:rPr>
-  </w:style>
-  <w:style w:type="character" w:customStyle="1" w:styleId="ListLabel50">
-    <w:name w:val="ListLabel 50"/>
-    <w:qFormat/>
-    <w:rPr>
-      <w:rFonts w:cs="Courier New"/>
-    </w:rPr>
-  </w:style>
-  <w:style w:type="character" w:customStyle="1" w:styleId="ListLabel51">
-    <w:name w:val="ListLabel 51"/>
-    <w:qFormat/>
-    <w:rPr>
-      <w:rFonts w:cs="Wingdings"/>
-    </w:rPr>
-  </w:style>
-  <w:style w:type="character" w:customStyle="1" w:styleId="ListLabel52">
-    <w:name w:val="ListLabel 52"/>
-    <w:qFormat/>
-    <w:rPr>
-      <w:rFonts w:cs="Times New Roman"/>
-    </w:rPr>
-  </w:style>
-  <w:style w:type="character" w:customStyle="1" w:styleId="ListLabel53">
-    <w:name w:val="ListLabel 53"/>
-    <w:qFormat/>
-    <w:rPr>
-      <w:rFonts w:cs="Courier New"/>
-    </w:rPr>
-  </w:style>
-  <w:style w:type="character" w:customStyle="1" w:styleId="ListLabel54">
-    <w:name w:val="ListLabel 54"/>
-    <w:qFormat/>
-    <w:rPr>
-      <w:rFonts w:cs="Wingdings"/>
-    </w:rPr>
-  </w:style>
-  <w:style w:type="character" w:customStyle="1" w:styleId="ListLabel55">
-    <w:name w:val="ListLabel 55"/>
-    <w:qFormat/>
-    <w:rPr>
-      <w:rFonts w:cs="Symbol"/>
-    </w:rPr>
-  </w:style>
-  <w:style w:type="character" w:customStyle="1" w:styleId="ListLabel56">
-    <w:name w:val="ListLabel 56"/>
-    <w:qFormat/>
-    <w:rPr>
-      <w:rFonts w:cs="Courier New"/>
-    </w:rPr>
-  </w:style>
-  <w:style w:type="character" w:customStyle="1" w:styleId="ListLabel57">
-    <w:name w:val="ListLabel 57"/>
-    <w:qFormat/>
-    <w:rPr>
-      <w:rFonts w:cs="Wingdings"/>
-    </w:rPr>
-  </w:style>
-  <w:style w:type="character" w:customStyle="1" w:styleId="ListLabel58">
-    <w:name w:val="ListLabel 58"/>
-    <w:qFormat/>
-    <w:rPr>
-      <w:rFonts w:cs="Symbol"/>
-    </w:rPr>
-  </w:style>
-  <w:style w:type="character" w:customStyle="1" w:styleId="ListLabel59">
-    <w:name w:val="ListLabel 59"/>
-    <w:qFormat/>
-    <w:rPr>
-      <w:rFonts w:cs="Courier New"/>
-    </w:rPr>
-  </w:style>
-  <w:style w:type="character" w:customStyle="1" w:styleId="ListLabel60">
-    <w:name w:val="ListLabel 60"/>
-    <w:qFormat/>
-    <w:rPr>
-      <w:rFonts w:cs="Wingdings"/>
-    </w:rPr>
-  </w:style>
-  <w:style w:type="character" w:customStyle="1" w:styleId="ListLabel61">
-    <w:name w:val="ListLabel 61"/>
-    <w:qFormat/>
-    <w:rPr>
-      <w:rFonts w:cs="Times New Roman"/>
-    </w:rPr>
-  </w:style>
-  <w:style w:type="character" w:customStyle="1" w:styleId="ListLabel62">
-    <w:name w:val="ListLabel 62"/>
-    <w:qFormat/>
-    <w:rPr>
-      <w:rFonts w:cs="Courier New"/>
-    </w:rPr>
-  </w:style>
-  <w:style w:type="character" w:customStyle="1" w:styleId="ListLabel63">
-    <w:name w:val="ListLabel 63"/>
-    <w:qFormat/>
-    <w:rPr>
-      <w:rFonts w:cs="Wingdings"/>
-    </w:rPr>
-  </w:style>
-  <w:style w:type="character" w:customStyle="1" w:styleId="ListLabel64">
-    <w:name w:val="ListLabel 64"/>
-    <w:qFormat/>
-    <w:rPr>
-      <w:rFonts w:cs="Symbol"/>
-    </w:rPr>
-  </w:style>
-  <w:style w:type="character" w:customStyle="1" w:styleId="ListLabel65">
-    <w:name w:val="ListLabel 65"/>
-    <w:qFormat/>
-    <w:rPr>
-      <w:rFonts w:cs="Courier New"/>
-    </w:rPr>
-  </w:style>
-  <w:style w:type="character" w:customStyle="1" w:styleId="ListLabel66">
-    <w:name w:val="ListLabel 66"/>
-    <w:qFormat/>
-    <w:rPr>
-      <w:rFonts w:cs="Wingdings"/>
-    </w:rPr>
-  </w:style>
-  <w:style w:type="character" w:customStyle="1" w:styleId="ListLabel67">
-    <w:name w:val="ListLabel 67"/>
-    <w:qFormat/>
-    <w:rPr>
-      <w:rFonts w:cs="Symbol"/>
-    </w:rPr>
-  </w:style>
-  <w:style w:type="character" w:customStyle="1" w:styleId="ListLabel68">
-    <w:name w:val="ListLabel 68"/>
-    <w:qFormat/>
-    <w:rPr>
-      <w:rFonts w:cs="Courier New"/>
-    </w:rPr>
-  </w:style>
-  <w:style w:type="character" w:customStyle="1" w:styleId="ListLabel69">
-    <w:name w:val="ListLabel 69"/>
-    <w:qFormat/>
-    <w:rPr>
-      <w:rFonts w:cs="Wingdings"/>
-    </w:rPr>
-  </w:style>
-  <w:style w:type="character" w:customStyle="1" w:styleId="ListLabel70">
-    <w:name w:val="ListLabel 70"/>
-    <w:qFormat/>
-    <w:rPr>
-      <w:b w:val="0"/>
-      <w:i w:val="0"/>
-      <w:vanish w:val="0"/>
-      <w:color w:val="auto"/>
-      <w:sz w:val="28"/>
-    </w:rPr>
-  </w:style>
-  <w:style w:type="character" w:customStyle="1" w:styleId="ListLabel71">
-    <w:name w:val="ListLabel 71"/>
-    <w:qFormat/>
-    <w:rPr>
-      <w:rFonts w:cs="Courier New"/>
-    </w:rPr>
-  </w:style>
-  <w:style w:type="character" w:customStyle="1" w:styleId="ListLabel72">
-    <w:name w:val="ListLabel 72"/>
-    <w:qFormat/>
-    <w:rPr>
-      <w:rFonts w:cs="Courier New"/>
-    </w:rPr>
-  </w:style>
-  <w:style w:type="character" w:customStyle="1" w:styleId="ListLabel73">
-    <w:name w:val="ListLabel 73"/>
-    <w:qFormat/>
-    <w:rPr>
-      <w:rFonts w:cs="Courier New"/>
-    </w:rPr>
-  </w:style>
-  <w:style w:type="character" w:customStyle="1" w:styleId="ListLabel74">
-    <w:name w:val="ListLabel 74"/>
-    <w:qFormat/>
-    <w:rPr>
-      <w:rFonts w:cs="Courier New"/>
-    </w:rPr>
-  </w:style>
-  <w:style w:type="character" w:customStyle="1" w:styleId="ListLabel75">
-    <w:name w:val="ListLabel 75"/>
-    <w:qFormat/>
-    <w:rPr>
-      <w:rFonts w:cs="Courier New"/>
-    </w:rPr>
-  </w:style>
-  <w:style w:type="character" w:customStyle="1" w:styleId="ListLabel76">
-    <w:name w:val="ListLabel 76"/>
-    <w:qFormat/>
-    <w:rPr>
-      <w:rFonts w:cs="Courier New"/>
-    </w:rPr>
-  </w:style>
-  <w:style w:type="character" w:customStyle="1" w:styleId="ListLabel77">
-    <w:name w:val="ListLabel 77"/>
-    <w:qFormat/>
-    <w:rPr>
-      <w:rFonts w:cs="Courier New"/>
-    </w:rPr>
-  </w:style>
-  <w:style w:type="character" w:customStyle="1" w:styleId="ListLabel78">
-    <w:name w:val="ListLabel 78"/>
-    <w:qFormat/>
-    <w:rPr>
-      <w:rFonts w:cs="Courier New"/>
-    </w:rPr>
-  </w:style>
-  <w:style w:type="character" w:customStyle="1" w:styleId="ListLabel79">
-    <w:name w:val="ListLabel 79"/>
-    <w:qFormat/>
-    <w:rPr>
-      <w:rFonts w:cs="Courier New"/>
-    </w:rPr>
-  </w:style>
-  <w:style w:type="character" w:customStyle="1" w:styleId="NumberingSymbols">
-    <w:name w:val="Numbering Symbols"/>
-    <w:qFormat/>
-  </w:style>
-  <w:style w:type="character" w:customStyle="1" w:styleId="Bullets">
-    <w:name w:val="Bullets"/>
-    <w:qFormat/>
-    <w:rPr>
-      <w:rFonts w:ascii="OpenSymbol" w:eastAsia="OpenSymbol" w:hAnsi="OpenSymbol" w:cs="OpenSymbol"/>
-    </w:rPr>
-  </w:style>
-  <w:style w:type="paragraph" w:customStyle="1" w:styleId="Heading">
-    <w:name w:val="Heading"/>
-    <w:basedOn w:val="Standard"/>
-    <w:next w:val="Textkrper"/>
-    <w:qFormat/>
-    <w:pPr>
-      <w:keepNext/>
-      <w:spacing w:before="240" w:after="120"/>
-    </w:pPr>
-    <w:rPr>
-      <w:rFonts w:ascii="Liberation Sans" w:eastAsia="Noto Sans CJK SC Regular" w:hAnsi="Liberation Sans" w:cs="Lohit Devanagari"/>
-      <w:sz w:val="28"/>
-      <w:szCs w:val="28"/>
-    </w:rPr>
-  </w:style>
-  <w:style w:type="paragraph" w:styleId="Textkrper">
-    <w:name w:val="Body Text"/>
-    <w:basedOn w:val="Standard"/>
-    <w:pPr>
-      <w:spacing w:after="140" w:line="276" w:lineRule="auto"/>
-    </w:pPr>
-  </w:style>
-  <w:style w:type="paragraph" w:styleId="Liste">
-    <w:name w:val="List"/>
-    <w:basedOn w:val="Textkrper"/>
-    <w:rPr>
-      <w:rFonts w:cs="Lohit Devanagari"/>
-    </w:rPr>
-  </w:style>
-  <w:style w:type="paragraph" w:customStyle="1" w:styleId="Beschriftung1">
-    <w:name w:val="Beschriftung1"/>
-    <w:basedOn w:val="Standard"/>
-    <w:qFormat/>
-    <w:pPr>
-      <w:suppressLineNumbers/>
-      <w:spacing w:before="120" w:after="120"/>
-    </w:pPr>
-    <w:rPr>
-      <w:rFonts w:cs="Lohit Devanagari"/>
-      <w:i/>
-      <w:iCs/>
-      <w:sz w:val="24"/>
-      <w:szCs w:val="24"/>
-    </w:rPr>
-  </w:style>
-  <w:style w:type="paragraph" w:customStyle="1" w:styleId="Index">
-    <w:name w:val="Index"/>
-    <w:basedOn w:val="Standard"/>
-    <w:qFormat/>
-    <w:pPr>
-      <w:suppressLineNumbers/>
-    </w:pPr>
-    <w:rPr>
-      <w:rFonts w:cs="Lohit Devanagari"/>
-    </w:rPr>
-  </w:style>
-  <w:style w:type="paragraph" w:customStyle="1" w:styleId="berschrift">
-    <w:name w:val="Überschrift"/>
-    <w:basedOn w:val="Standard"/>
-    <w:qFormat/>
-    <w:pPr>
-      <w:keepNext/>
-      <w:spacing w:before="240" w:after="120"/>
-    </w:pPr>
-    <w:rPr>
-      <w:rFonts w:ascii="Liberation Sans" w:eastAsia="Noto Sans CJK SC" w:hAnsi="Liberation Sans" w:cs="Lohit Devanagari"/>
-      <w:sz w:val="28"/>
-      <w:szCs w:val="28"/>
-    </w:rPr>
-  </w:style>
-  <w:style w:type="paragraph" w:styleId="Beschriftung">
-    <w:name w:val="caption"/>
-    <w:basedOn w:val="Standard"/>
-    <w:qFormat/>
-    <w:rsid w:val="00CB44E0"/>
-    <w:pPr>
-      <w:spacing w:before="120" w:after="240"/>
-    </w:pPr>
-    <w:rPr>
-      <w:bCs/>
-      <w:sz w:val="16"/>
-      <w:lang w:val="fr-FR"/>
-    </w:rPr>
-  </w:style>
-  <w:style w:type="paragraph" w:customStyle="1" w:styleId="Verzeichnis">
-    <w:name w:val="Verzeichnis"/>
-    <w:basedOn w:val="Standard"/>
-    <w:qFormat/>
-    <w:rsid w:val="00E43329"/>
-    <w:pPr>
-      <w:pBdr>
-        <w:bottom w:val="single" w:sz="8" w:space="1" w:color="C8C8C8"/>
-      </w:pBdr>
-      <w:tabs>
-        <w:tab w:val="right" w:pos="9469"/>
-      </w:tabs>
-    </w:pPr>
-  </w:style>
-  <w:style w:type="paragraph" w:customStyle="1" w:styleId="Kopfzeile1">
-    <w:name w:val="Kopfzeile1"/>
-    <w:basedOn w:val="Standard"/>
-    <w:link w:val="KopfzeileZchn"/>
-    <w:uiPriority w:val="99"/>
-    <w:unhideWhenUsed/>
-    <w:rsid w:val="001F1B9C"/>
-    <w:pPr>
-      <w:tabs>
-        <w:tab w:val="center" w:pos="4536"/>
-        <w:tab w:val="right" w:pos="9072"/>
-      </w:tabs>
-      <w:spacing w:line="192" w:lineRule="exact"/>
-    </w:pPr>
-    <w:rPr>
-      <w:sz w:val="16"/>
-    </w:rPr>
-  </w:style>
-  <w:style w:type="paragraph" w:customStyle="1" w:styleId="Fuzeile1">
-    <w:name w:val="Fußzeile1"/>
-    <w:basedOn w:val="Standard"/>
-    <w:link w:val="FuzeileZchn"/>
-    <w:uiPriority w:val="99"/>
-    <w:unhideWhenUsed/>
-    <w:rsid w:val="003B1648"/>
-    <w:pPr>
-      <w:tabs>
-        <w:tab w:val="center" w:pos="4536"/>
-        <w:tab w:val="right" w:pos="9072"/>
-      </w:tabs>
-      <w:spacing w:line="240" w:lineRule="auto"/>
-    </w:pPr>
-    <w:rPr>
-      <w:color w:val="64849B"/>
-      <w:sz w:val="16"/>
-    </w:rPr>
-  </w:style>
-  <w:style w:type="paragraph" w:customStyle="1" w:styleId="Absenderzeile">
-    <w:name w:val="Absenderzeile"/>
-    <w:basedOn w:val="Standard"/>
-    <w:qFormat/>
-    <w:rsid w:val="001F1B9C"/>
-    <w:pPr>
-      <w:spacing w:line="240" w:lineRule="auto"/>
-    </w:pPr>
-    <w:rPr>
-      <w:sz w:val="14"/>
-    </w:rPr>
-  </w:style>
-  <w:style w:type="paragraph" w:styleId="Titel">
-    <w:name w:val="Title"/>
-    <w:basedOn w:val="Standard"/>
-    <w:link w:val="TitelZeichen"/>
-    <w:uiPriority w:val="1"/>
-    <w:qFormat/>
-    <w:rsid w:val="009B18B4"/>
-    <w:pPr>
-      <w:spacing w:line="568" w:lineRule="atLeast"/>
-    </w:pPr>
-    <w:rPr>
-      <w:rFonts w:eastAsia="Times New Roman"/>
-      <w:color w:val="000000"/>
-      <w:spacing w:val="5"/>
-      <w:kern w:val="2"/>
-      <w:sz w:val="48"/>
-      <w:szCs w:val="52"/>
-    </w:rPr>
-  </w:style>
-  <w:style w:type="paragraph" w:styleId="Untertitel">
-    <w:name w:val="Subtitle"/>
-    <w:basedOn w:val="Standard"/>
-    <w:uiPriority w:val="1"/>
-    <w:qFormat/>
-    <w:rsid w:val="00617613"/>
-    <w:pPr>
-      <w:spacing w:before="260" w:line="320" w:lineRule="exact"/>
-      <w:outlineLvl w:val="1"/>
-    </w:pPr>
-    <w:rPr>
-      <w:rFonts w:cs="Arial"/>
-      <w:sz w:val="28"/>
-      <w:szCs w:val="24"/>
-    </w:rPr>
-  </w:style>
-  <w:style w:type="paragraph" w:customStyle="1" w:styleId="RefFusszeile">
-    <w:name w:val="Ref_Fusszeile"/>
-    <w:basedOn w:val="Fuzeile1"/>
-    <w:uiPriority w:val="1"/>
-    <w:qFormat/>
-    <w:rsid w:val="003B1648"/>
-    <w:rPr>
-      <w:sz w:val="19"/>
-    </w:rPr>
-  </w:style>
-  <w:style w:type="paragraph" w:customStyle="1" w:styleId="Verzeichnis11">
-    <w:name w:val="Verzeichnis 11"/>
-    <w:basedOn w:val="Standard"/>
-    <w:autoRedefine/>
-    <w:uiPriority w:val="39"/>
-    <w:rsid w:val="00E43329"/>
-    <w:pPr>
-      <w:pBdr>
-        <w:bottom w:val="single" w:sz="8" w:space="1" w:color="D0D0D0"/>
-      </w:pBdr>
-      <w:tabs>
-        <w:tab w:val="left" w:pos="340"/>
-        <w:tab w:val="left" w:pos="567"/>
-        <w:tab w:val="left" w:pos="794"/>
-        <w:tab w:val="right" w:pos="9469"/>
-      </w:tabs>
-      <w:spacing w:line="200" w:lineRule="exact"/>
-    </w:pPr>
-    <w:rPr>
-      <w:lang w:val="fr-FR"/>
-    </w:rPr>
-  </w:style>
-  <w:style w:type="paragraph" w:customStyle="1" w:styleId="Verzeichnis21">
-    <w:name w:val="Verzeichnis 21"/>
-    <w:basedOn w:val="Standard"/>
-    <w:autoRedefine/>
-    <w:uiPriority w:val="39"/>
-    <w:rsid w:val="00F825B4"/>
-    <w:pPr>
-      <w:pBdr>
-        <w:bottom w:val="single" w:sz="8" w:space="1" w:color="D0D0D0"/>
-      </w:pBdr>
-      <w:tabs>
-        <w:tab w:val="right" w:pos="9469"/>
-      </w:tabs>
-      <w:spacing w:line="200" w:lineRule="exact"/>
-      <w:ind w:firstLine="340"/>
-    </w:pPr>
-  </w:style>
-  <w:style w:type="paragraph" w:customStyle="1" w:styleId="Verzeichnis31">
-    <w:name w:val="Verzeichnis 31"/>
-    <w:basedOn w:val="Standard"/>
-    <w:autoRedefine/>
-    <w:uiPriority w:val="39"/>
-    <w:rsid w:val="00BF2D5F"/>
-    <w:pPr>
-      <w:pBdr>
-        <w:bottom w:val="single" w:sz="8" w:space="1" w:color="D0D0D0"/>
-      </w:pBdr>
-      <w:spacing w:line="200" w:lineRule="exact"/>
-      <w:ind w:firstLine="567"/>
-    </w:pPr>
-  </w:style>
-  <w:style w:type="paragraph" w:customStyle="1" w:styleId="Verzeichnis41">
-    <w:name w:val="Verzeichnis 41"/>
-    <w:basedOn w:val="Standard"/>
-    <w:autoRedefine/>
-    <w:uiPriority w:val="39"/>
-    <w:rsid w:val="00F825B4"/>
-    <w:pPr>
-      <w:pBdr>
-        <w:bottom w:val="single" w:sz="8" w:space="1" w:color="D0D0D0"/>
-      </w:pBdr>
-      <w:tabs>
-        <w:tab w:val="right" w:pos="9469"/>
-      </w:tabs>
-      <w:spacing w:line="200" w:lineRule="exact"/>
-      <w:ind w:firstLine="794"/>
-    </w:pPr>
-  </w:style>
-  <w:style w:type="paragraph" w:customStyle="1" w:styleId="Verzeichnis51">
-    <w:name w:val="Verzeichnis 51"/>
-    <w:basedOn w:val="Standard"/>
-    <w:autoRedefine/>
-    <w:uiPriority w:val="39"/>
-    <w:rsid w:val="00BF2D5F"/>
-    <w:pPr>
-      <w:pBdr>
-        <w:bottom w:val="single" w:sz="8" w:space="1" w:color="D0D0D0"/>
-      </w:pBdr>
-      <w:spacing w:line="200" w:lineRule="exact"/>
-      <w:ind w:firstLine="1021"/>
-    </w:pPr>
-  </w:style>
-  <w:style w:type="paragraph" w:customStyle="1" w:styleId="Inhaltsverzeichnis">
-    <w:name w:val="Inhaltsverzeichnis"/>
-    <w:basedOn w:val="Untertitel"/>
-    <w:qFormat/>
-    <w:rsid w:val="00796682"/>
-    <w:pPr>
-      <w:spacing w:line="280" w:lineRule="atLeast"/>
-    </w:pPr>
-  </w:style>
-  <w:style w:type="paragraph" w:customStyle="1" w:styleId="Nummerierung">
-    <w:name w:val="Nummerierung"/>
-    <w:basedOn w:val="Standard"/>
-    <w:qFormat/>
-    <w:rsid w:val="005F7206"/>
-    <w:pPr>
-      <w:jc w:val="both"/>
-    </w:pPr>
-  </w:style>
-  <w:style w:type="paragraph" w:styleId="Aufzhlungszeichen">
-    <w:name w:val="List Bullet"/>
-    <w:basedOn w:val="Standard"/>
-    <w:qFormat/>
-    <w:rsid w:val="00E9787C"/>
-  </w:style>
-  <w:style w:type="paragraph" w:styleId="Aufzhlungszeichen2">
-    <w:name w:val="List Bullet 2"/>
-    <w:basedOn w:val="Standard"/>
-    <w:qFormat/>
-    <w:rsid w:val="00E9787C"/>
-  </w:style>
-  <w:style w:type="paragraph" w:styleId="Aufzhlungszeichen3">
-    <w:name w:val="List Bullet 3"/>
-    <w:basedOn w:val="Standard"/>
-    <w:qFormat/>
-    <w:rsid w:val="00E9787C"/>
-  </w:style>
-  <w:style w:type="paragraph" w:styleId="Aufzhlungszeichen4">
-    <w:name w:val="List Bullet 4"/>
-    <w:basedOn w:val="Standard"/>
-    <w:qFormat/>
-    <w:rsid w:val="00E9787C"/>
-  </w:style>
-  <w:style w:type="paragraph" w:styleId="Aufzhlungszeichen5">
-    <w:name w:val="List Bullet 5"/>
-    <w:basedOn w:val="Standard"/>
-    <w:qFormat/>
-    <w:rsid w:val="00E9787C"/>
-  </w:style>
-  <w:style w:type="paragraph" w:styleId="Anfhrungszeichen">
-    <w:name w:val="Quote"/>
-    <w:basedOn w:val="Standard"/>
-    <w:qFormat/>
-    <w:rsid w:val="00D37E22"/>
-    <w:pPr>
-      <w:spacing w:before="244" w:after="244"/>
-      <w:ind w:left="227" w:right="227"/>
-    </w:pPr>
-    <w:rPr>
-      <w:i/>
-    </w:rPr>
-  </w:style>
-  <w:style w:type="paragraph" w:customStyle="1" w:styleId="Funotentext1">
-    <w:name w:val="Fußnotentext1"/>
-    <w:basedOn w:val="Standard"/>
-    <w:semiHidden/>
-    <w:rsid w:val="00B97C3D"/>
-    <w:pPr>
-      <w:tabs>
-        <w:tab w:val="left" w:pos="227"/>
-      </w:tabs>
-      <w:ind w:left="227" w:hanging="227"/>
-    </w:pPr>
-    <w:rPr>
-      <w:sz w:val="16"/>
-    </w:rPr>
-  </w:style>
-  <w:style w:type="paragraph" w:customStyle="1" w:styleId="Legende">
-    <w:name w:val="Legende"/>
-    <w:basedOn w:val="Standard"/>
-    <w:semiHidden/>
-    <w:qFormat/>
-    <w:rsid w:val="006254BF"/>
-    <w:rPr>
-      <w:sz w:val="16"/>
-    </w:rPr>
-  </w:style>
-  <w:style w:type="paragraph" w:styleId="Dokumentstruktur">
-    <w:name w:val="Document Map"/>
-    <w:basedOn w:val="Standard"/>
-    <w:semiHidden/>
-    <w:qFormat/>
-    <w:rsid w:val="00003CF0"/>
-    <w:pPr>
-      <w:shd w:val="clear" w:color="auto" w:fill="000080"/>
-    </w:pPr>
-    <w:rPr>
-      <w:rFonts w:ascii="Tahoma" w:hAnsi="Tahoma" w:cs="Tahoma"/>
-      <w:sz w:val="20"/>
-    </w:rPr>
-  </w:style>
-  <w:style w:type="paragraph" w:styleId="Abbildungsverzeichnis">
-    <w:name w:val="table of figures"/>
-    <w:basedOn w:val="Standard"/>
-    <w:uiPriority w:val="99"/>
-    <w:unhideWhenUsed/>
-    <w:qFormat/>
-    <w:rsid w:val="006F7567"/>
-    <w:pPr>
-      <w:pBdr>
-        <w:bottom w:val="single" w:sz="8" w:space="1" w:color="C8C8C8"/>
-      </w:pBdr>
-    </w:pPr>
-  </w:style>
-  <w:style w:type="paragraph" w:styleId="Sprechblasentext">
-    <w:name w:val="Balloon Text"/>
-    <w:basedOn w:val="Standard"/>
-    <w:link w:val="SprechblasentextZeichen"/>
-    <w:uiPriority w:val="99"/>
-    <w:semiHidden/>
-    <w:unhideWhenUsed/>
-    <w:qFormat/>
-    <w:rsid w:val="006F7567"/>
-    <w:pPr>
-      <w:spacing w:line="240" w:lineRule="auto"/>
-    </w:pPr>
-    <w:rPr>
-      <w:rFonts w:ascii="Tahoma" w:hAnsi="Tahoma" w:cs="Tahoma"/>
-      <w:sz w:val="16"/>
-      <w:szCs w:val="16"/>
-    </w:rPr>
-  </w:style>
-  <w:style w:type="paragraph" w:styleId="Listenabsatz">
-    <w:name w:val="List Paragraph"/>
-    <w:basedOn w:val="Standard"/>
-    <w:uiPriority w:val="34"/>
-    <w:qFormat/>
-    <w:rsid w:val="00A40C72"/>
-    <w:pPr>
-      <w:ind w:left="720"/>
-      <w:contextualSpacing/>
-    </w:pPr>
-  </w:style>
-  <w:style w:type="paragraph" w:customStyle="1" w:styleId="Rahmeninhalt">
-    <w:name w:val="Rahmeninhalt"/>
-    <w:basedOn w:val="Standard"/>
-    <w:qFormat/>
-  </w:style>
-  <w:style w:type="table" w:styleId="Tabellenraster">
-    <w:name w:val="Table Grid"/>
-    <w:basedOn w:val="NormaleTabelle"/>
-    <w:uiPriority w:val="59"/>
-    <w:rsid w:val="001F1B9C"/>
-    <w:pPr>
-      <w:spacing w:line="244" w:lineRule="atLeast"/>
-    </w:pPr>
-    <w:rPr>
-      <w:sz w:val="19"/>
-    </w:rPr>
-    <w:tblPr>
-      <w:tblInd w:w="0" w:type="dxa"/>
-      <w:tblCellMar>
-        <w:top w:w="0" w:type="dxa"/>
-        <w:left w:w="0" w:type="dxa"/>
-        <w:bottom w:w="0" w:type="dxa"/>
-        <w:right w:w="0" w:type="dxa"/>
-      </w:tblCellMar>
-    </w:tblPr>
-  </w:style>
-  <w:style w:type="table" w:customStyle="1" w:styleId="TabelleBFH">
-    <w:name w:val="Tabelle_BFH"/>
-    <w:basedOn w:val="NormaleTabelle"/>
-    <w:rsid w:val="00D22D1B"/>
-    <w:pPr>
-      <w:spacing w:line="240" w:lineRule="atLeast"/>
-    </w:pPr>
-    <w:rPr>
-      <w:sz w:val="19"/>
-    </w:rPr>
-    <w:tblPr>
-      <w:tblInd w:w="85" w:type="dxa"/>
-      <w:tblBorders>
-        <w:top w:val="single" w:sz="8" w:space="0" w:color="FFFFFF"/>
-        <w:left w:val="single" w:sz="8" w:space="0" w:color="FFFFFF"/>
-        <w:bottom w:val="single" w:sz="8" w:space="0" w:color="FFFFFF"/>
-        <w:right w:val="single" w:sz="8" w:space="0" w:color="FFFFFF"/>
-        <w:insideH w:val="single" w:sz="8" w:space="0" w:color="FFFFFF"/>
-        <w:insideV w:val="single" w:sz="8" w:space="0" w:color="FFFFFF"/>
-      </w:tblBorders>
-      <w:tblCellMar>
-        <w:top w:w="40" w:type="dxa"/>
-        <w:left w:w="85" w:type="dxa"/>
-        <w:bottom w:w="40" w:type="dxa"/>
-        <w:right w:w="85" w:type="dxa"/>
-      </w:tblCellMar>
-    </w:tblPr>
-    <w:tcPr>
-      <w:shd w:val="clear" w:color="auto" w:fill="E6E6E6"/>
-    </w:tcPr>
-    <w:tblStylePr w:type="firstRow">
-      <w:rPr>
-        <w:b/>
-        <w:sz w:val="19"/>
-      </w:rPr>
-      <w:tblPr/>
-      <w:tcPr>
-        <w:tcBorders>
-          <w:top w:val="nil"/>
-          <w:left w:val="nil"/>
-          <w:bottom w:val="nil"/>
-          <w:right w:val="nil"/>
-          <w:insideH w:val="nil"/>
-          <w:insideV w:val="nil"/>
-        </w:tcBorders>
-        <w:shd w:val="clear" w:color="auto" w:fill="A6A6A6"/>
-      </w:tcPr>
-    </w:tblStylePr>
-  </w:style>
-  <w:style w:type="table" w:customStyle="1" w:styleId="Gitternetztabelle1hell1">
-    <w:name w:val="Gitternetztabelle 1 hell1"/>
-    <w:basedOn w:val="NormaleTabelle"/>
-    <w:uiPriority w:val="46"/>
-    <w:rsid w:val="0034788D"/>
-    <w:tblPr>
-      <w:tblStyleRowBandSize w:val="1"/>
-      <w:tblStyleColBandSize w:val="1"/>
-      <w:tblInd w:w="0" w:type="dxa"/>
-      <w:tblBorders>
-        <w:top w:val="single" w:sz="4" w:space="0" w:color="999999"/>
-        <w:left w:val="single" w:sz="4" w:space="0" w:color="999999"/>
-        <w:bottom w:val="single" w:sz="4" w:space="0" w:color="999999"/>
-        <w:right w:val="single" w:sz="4" w:space="0" w:color="999999"/>
-        <w:insideH w:val="single" w:sz="4" w:space="0" w:color="999999"/>
-        <w:insideV w:val="single" w:sz="4" w:space="0" w:color="999999"/>
-      </w:tblBorders>
-      <w:tblCellMar>
-        <w:top w:w="0" w:type="dxa"/>
-        <w:left w:w="108" w:type="dxa"/>
-        <w:bottom w:w="0" w:type="dxa"/>
-        <w:right w:w="108" w:type="dxa"/>
-      </w:tblCellMar>
-    </w:tblPr>
-    <w:tblStylePr w:type="firstRow">
-      <w:rPr>
-        <w:b/>
-        <w:bCs/>
-      </w:rPr>
-      <w:tblPr/>
-      <w:tcPr>
-        <w:tcBorders>
-          <w:bottom w:val="single" w:sz="12" w:space="0" w:color="666666"/>
-        </w:tcBorders>
-      </w:tcPr>
-    </w:tblStylePr>
-    <w:tblStylePr w:type="lastRow">
-      <w:rPr>
-        <w:b/>
-        <w:bCs/>
-      </w:rPr>
-      <w:tblPr/>
-      <w:tcPr>
-        <w:tcBorders>
-          <w:top w:val="double" w:sz="2" w:space="0" w:color="666666"/>
-        </w:tcBorders>
-      </w:tcPr>
-    </w:tblStylePr>
-    <w:tblStylePr w:type="firstCol">
-      <w:rPr>
-        <w:b/>
-        <w:bCs/>
-      </w:rPr>
-    </w:tblStylePr>
-    <w:tblStylePr w:type="lastCol">
-      <w:rPr>
-        <w:b/>
-        <w:bCs/>
-      </w:rPr>
-    </w:tblStylePr>
-  </w:style>
-  <w:style w:type="table" w:customStyle="1" w:styleId="Gitternetztabelle5dunkelAkzent31">
-    <w:name w:val="Gitternetztabelle 5 dunkel  – Akzent 31"/>
-    <w:basedOn w:val="NormaleTabelle"/>
-    <w:uiPriority w:val="50"/>
-    <w:rsid w:val="00A60727"/>
-    <w:tblPr>
-      <w:tblStyleRowBandSize w:val="1"/>
-      <w:tblStyleColBandSize w:val="1"/>
-      <w:tblInd w:w="0" w:type="dxa"/>
-      <w:tblBorders>
-        <w:top w:val="single" w:sz="4" w:space="0" w:color="FFFFFF"/>
-        <w:left w:val="single" w:sz="4" w:space="0" w:color="FFFFFF"/>
-        <w:bottom w:val="single" w:sz="4" w:space="0" w:color="FFFFFF"/>
-        <w:right w:val="single" w:sz="4" w:space="0" w:color="FFFFFF"/>
-        <w:insideH w:val="single" w:sz="4" w:space="0" w:color="FFFFFF"/>
-        <w:insideV w:val="single" w:sz="4" w:space="0" w:color="FFFFFF"/>
-      </w:tblBorders>
-      <w:tblCellMar>
-        <w:top w:w="0" w:type="dxa"/>
-        <w:left w:w="108" w:type="dxa"/>
-        <w:bottom w:w="0" w:type="dxa"/>
-        <w:right w:w="108" w:type="dxa"/>
-      </w:tblCellMar>
-    </w:tblPr>
-    <w:tcPr>
-      <w:shd w:val="clear" w:color="auto" w:fill="EDEDED"/>
-    </w:tcPr>
-    <w:tblStylePr w:type="firstRow">
-      <w:rPr>
-        <w:b/>
-        <w:bCs/>
-        <w:color w:val="FFFFFF"/>
-      </w:rPr>
-      <w:tblPr/>
-      <w:tcPr>
-        <w:tcBorders>
-          <w:top w:val="single" w:sz="4" w:space="0" w:color="FFFFFF"/>
-          <w:left w:val="single" w:sz="4" w:space="0" w:color="FFFFFF"/>
-          <w:right w:val="single" w:sz="4" w:space="0" w:color="FFFFFF"/>
-          <w:insideH w:val="nil"/>
-          <w:insideV w:val="nil"/>
-        </w:tcBorders>
-        <w:shd w:val="clear" w:color="auto" w:fill="A5A5A5"/>
-      </w:tcPr>
-    </w:tblStylePr>
-    <w:tblStylePr w:type="lastRow">
-      <w:rPr>
-        <w:b/>
-        <w:bCs/>
-        <w:color w:val="FFFFFF"/>
-      </w:rPr>
-      <w:tblPr/>
-      <w:tcPr>
-        <w:tcBorders>
-          <w:left w:val="single" w:sz="4" w:space="0" w:color="FFFFFF"/>
-          <w:bottom w:val="single" w:sz="4" w:space="0" w:color="FFFFFF"/>
-          <w:right w:val="single" w:sz="4" w:space="0" w:color="FFFFFF"/>
-          <w:insideH w:val="nil"/>
-          <w:insideV w:val="nil"/>
-        </w:tcBorders>
-        <w:shd w:val="clear" w:color="auto" w:fill="A5A5A5"/>
-      </w:tcPr>
-    </w:tblStylePr>
-    <w:tblStylePr w:type="firstCol">
-      <w:rPr>
-        <w:b/>
-        <w:bCs/>
-        <w:color w:val="FFFFFF"/>
-      </w:rPr>
-      <w:tblPr/>
-      <w:tcPr>
-        <w:tcBorders>
-          <w:top w:val="single" w:sz="4" w:space="0" w:color="FFFFFF"/>
-          <w:left w:val="single" w:sz="4" w:space="0" w:color="FFFFFF"/>
-          <w:bottom w:val="single" w:sz="4" w:space="0" w:color="FFFFFF"/>
-          <w:insideV w:val="nil"/>
-        </w:tcBorders>
-        <w:shd w:val="clear" w:color="auto" w:fill="A5A5A5"/>
-      </w:tcPr>
-    </w:tblStylePr>
-    <w:tblStylePr w:type="lastCol">
-      <w:rPr>
-        <w:b/>
-        <w:bCs/>
-        <w:color w:val="FFFFFF"/>
-      </w:rPr>
-      <w:tblPr/>
-      <w:tcPr>
-        <w:tcBorders>
-          <w:top w:val="single" w:sz="4" w:space="0" w:color="FFFFFF"/>
-          <w:bottom w:val="single" w:sz="4" w:space="0" w:color="FFFFFF"/>
-          <w:right w:val="single" w:sz="4" w:space="0" w:color="FFFFFF"/>
-          <w:insideV w:val="nil"/>
-        </w:tcBorders>
-        <w:shd w:val="clear" w:color="auto" w:fill="A5A5A5"/>
-      </w:tcPr>
-    </w:tblStylePr>
-    <w:tblStylePr w:type="band1Vert">
-      <w:tblPr/>
-      <w:tcPr>
-        <w:shd w:val="clear" w:color="auto" w:fill="DBDBDB"/>
-      </w:tcPr>
-    </w:tblStylePr>
-    <w:tblStylePr w:type="band1Horz">
-      <w:tblPr/>
-      <w:tcPr>
-        <w:shd w:val="clear" w:color="auto" w:fill="DBDBDB"/>
-      </w:tcPr>
-    </w:tblStylePr>
-  </w:style>
-  <w:style w:type="table" w:styleId="MittlereSchattierung1-Akzent3">
-    <w:name w:val="Medium Shading 1 Accent 3"/>
-    <w:basedOn w:val="NormaleTabelle"/>
-    <w:uiPriority w:val="63"/>
-    <w:rsid w:val="00A60727"/>
-    <w:tblPr>
-      <w:tblStyleRowBandSize w:val="1"/>
-      <w:tblStyleColBandSize w:val="1"/>
-      <w:tblInd w:w="0" w:type="dxa"/>
-      <w:tblBorders>
-        <w:top w:val="single" w:sz="8" w:space="0" w:color="BBBBBB"/>
-        <w:left w:val="single" w:sz="8" w:space="0" w:color="BBBBBB"/>
-        <w:bottom w:val="single" w:sz="8" w:space="0" w:color="BBBBBB"/>
-        <w:right w:val="single" w:sz="8" w:space="0" w:color="BBBBBB"/>
-        <w:insideH w:val="single" w:sz="8" w:space="0" w:color="BBBBBB"/>
-      </w:tblBorders>
-      <w:tblCellMar>
-        <w:top w:w="0" w:type="dxa"/>
-        <w:left w:w="108" w:type="dxa"/>
-        <w:bottom w:w="0" w:type="dxa"/>
-        <w:right w:w="108" w:type="dxa"/>
-      </w:tblCellMar>
-    </w:tblPr>
-    <w:tblStylePr w:type="firstRow">
-      <w:pPr>
-        <w:spacing w:before="0" w:after="0" w:line="240" w:lineRule="auto"/>
-      </w:pPr>
-      <w:rPr>
-        <w:b/>
-        <w:bCs/>
-        <w:color w:val="FFFFFF"/>
-      </w:rPr>
-      <w:tblPr/>
-      <w:tcPr>
-        <w:tcBorders>
-          <w:top w:val="single" w:sz="8" w:space="0" w:color="BBBBBB"/>
-          <w:left w:val="single" w:sz="8" w:space="0" w:color="BBBBBB"/>
-          <w:bottom w:val="single" w:sz="8" w:space="0" w:color="BBBBBB"/>
-          <w:right w:val="single" w:sz="8" w:space="0" w:color="BBBBBB"/>
-          <w:insideH w:val="nil"/>
-          <w:insideV w:val="nil"/>
-        </w:tcBorders>
-        <w:shd w:val="clear" w:color="auto" w:fill="A5A5A5"/>
-      </w:tcPr>
-    </w:tblStylePr>
-    <w:tblStylePr w:type="lastRow">
-      <w:pPr>
-        <w:spacing w:before="0" w:after="0" w:line="240" w:lineRule="auto"/>
-      </w:pPr>
-      <w:rPr>
-        <w:b/>
-        <w:bCs/>
-      </w:rPr>
-      <w:tblPr/>
-      <w:tcPr>
-        <w:tcBorders>
-          <w:top w:val="double" w:sz="6" w:space="0" w:color="BBBBBB"/>
-          <w:left w:val="single" w:sz="8" w:space="0" w:color="BBBBBB"/>
-          <w:bottom w:val="single" w:sz="8" w:space="0" w:color="BBBBBB"/>
-          <w:right w:val="single" w:sz="8" w:space="0" w:color="BBBBBB"/>
-          <w:insideH w:val="nil"/>
-          <w:insideV w:val="nil"/>
-        </w:tcBorders>
-      </w:tcPr>
-    </w:tblStylePr>
-    <w:tblStylePr w:type="firstCol">
-      <w:rPr>
-        <w:b/>
-        <w:bCs/>
-      </w:rPr>
-    </w:tblStylePr>
-    <w:tblStylePr w:type="lastCol">
-      <w:rPr>
-        <w:b/>
-        <w:bCs/>
-      </w:rPr>
-    </w:tblStylePr>
-    <w:tblStylePr w:type="band1Vert">
-      <w:tblPr/>
-      <w:tcPr>
-        <w:shd w:val="clear" w:color="auto" w:fill="E8E8E8"/>
-      </w:tcPr>
-    </w:tblStylePr>
-    <w:tblStylePr w:type="band1Horz">
-      <w:tblPr/>
-      <w:tcPr>
-        <w:tcBorders>
-          <w:insideH w:val="nil"/>
-          <w:insideV w:val="nil"/>
-        </w:tcBorders>
-        <w:shd w:val="clear" w:color="auto" w:fill="E8E8E8"/>
-      </w:tcPr>
-    </w:tblStylePr>
-    <w:tblStylePr w:type="band2Horz">
-      <w:tblPr/>
-      <w:tcPr>
-        <w:tcBorders>
-          <w:insideH w:val="nil"/>
-          <w:insideV w:val="nil"/>
-        </w:tcBorders>
-      </w:tcPr>
-    </w:tblStylePr>
-  </w:style>
-  <w:style w:type="table" w:customStyle="1" w:styleId="Gitternetztabelle4Akzent51">
-    <w:name w:val="Gitternetztabelle 4 – Akzent 51"/>
-    <w:basedOn w:val="NormaleTabelle"/>
-    <w:uiPriority w:val="49"/>
-    <w:rsid w:val="009A766B"/>
-    <w:tblPr>
-      <w:tblStyleRowBandSize w:val="1"/>
-      <w:tblStyleColBandSize w:val="1"/>
-      <w:tblInd w:w="0" w:type="dxa"/>
-      <w:tblBorders>
-        <w:top w:val="single" w:sz="4" w:space="0" w:color="9CC2E5"/>
-        <w:left w:val="single" w:sz="4" w:space="0" w:color="9CC2E5"/>
-        <w:bottom w:val="single" w:sz="4" w:space="0" w:color="9CC2E5"/>
-        <w:right w:val="single" w:sz="4" w:space="0" w:color="9CC2E5"/>
-        <w:insideH w:val="single" w:sz="4" w:space="0" w:color="9CC2E5"/>
-        <w:insideV w:val="single" w:sz="4" w:space="0" w:color="9CC2E5"/>
-      </w:tblBorders>
-      <w:tblCellMar>
-        <w:top w:w="0" w:type="dxa"/>
-        <w:left w:w="108" w:type="dxa"/>
-        <w:bottom w:w="0" w:type="dxa"/>
-        <w:right w:w="108" w:type="dxa"/>
-      </w:tblCellMar>
-    </w:tblPr>
-    <w:tblStylePr w:type="firstRow">
-      <w:rPr>
-        <w:b/>
-        <w:bCs/>
-        <w:color w:val="FFFFFF"/>
-      </w:rPr>
-      <w:tblPr/>
-      <w:tcPr>
-        <w:tcBorders>
-          <w:top w:val="single" w:sz="4" w:space="0" w:color="5B9BD5"/>
-          <w:left w:val="single" w:sz="4" w:space="0" w:color="5B9BD5"/>
-          <w:bottom w:val="single" w:sz="4" w:space="0" w:color="5B9BD5"/>
-          <w:right w:val="single" w:sz="4" w:space="0" w:color="5B9BD5"/>
-          <w:insideH w:val="nil"/>
-          <w:insideV w:val="nil"/>
-        </w:tcBorders>
-        <w:shd w:val="clear" w:color="auto" w:fill="5B9BD5"/>
-      </w:tcPr>
-    </w:tblStylePr>
-    <w:tblStylePr w:type="lastRow">
-      <w:rPr>
-        <w:b/>
-        <w:bCs/>
-      </w:rPr>
-      <w:tblPr/>
-      <w:tcPr>
-        <w:tcBorders>
-          <w:top w:val="double" w:sz="4" w:space="0" w:color="5B9BD5"/>
-        </w:tcBorders>
-      </w:tcPr>
-    </w:tblStylePr>
-    <w:tblStylePr w:type="firstCol">
-      <w:rPr>
-        <w:b/>
-        <w:bCs/>
-      </w:rPr>
-    </w:tblStylePr>
-    <w:tblStylePr w:type="lastCol">
-      <w:rPr>
-        <w:b/>
-        <w:bCs/>
-      </w:rPr>
-    </w:tblStylePr>
-    <w:tblStylePr w:type="band1Vert">
-      <w:tblPr/>
-      <w:tcPr>
-        <w:shd w:val="clear" w:color="auto" w:fill="DEEAF6"/>
-      </w:tcPr>
-    </w:tblStylePr>
-    <w:tblStylePr w:type="band1Horz">
-      <w:tblPr/>
-      <w:tcPr>
-        <w:shd w:val="clear" w:color="auto" w:fill="DEEAF6"/>
-      </w:tcPr>
-    </w:tblStylePr>
-  </w:style>
-  <w:style w:type="table" w:customStyle="1" w:styleId="Gitternetztabelle1hellAkzent11">
-    <w:name w:val="Gitternetztabelle 1 hell  – Akzent 11"/>
-    <w:basedOn w:val="NormaleTabelle"/>
-    <w:uiPriority w:val="46"/>
-    <w:rsid w:val="002D055A"/>
-    <w:tblPr>
-      <w:tblStyleRowBandSize w:val="1"/>
-      <w:tblStyleColBandSize w:val="1"/>
-      <w:tblInd w:w="0" w:type="dxa"/>
-      <w:tblBorders>
-        <w:top w:val="single" w:sz="4" w:space="0" w:color="B4C6E7" w:themeColor="accent1" w:themeTint="66"/>
-        <w:left w:val="single" w:sz="4" w:space="0" w:color="B4C6E7" w:themeColor="accent1" w:themeTint="66"/>
-        <w:bottom w:val="single" w:sz="4" w:space="0" w:color="B4C6E7" w:themeColor="accent1" w:themeTint="66"/>
-        <w:right w:val="single" w:sz="4" w:space="0" w:color="B4C6E7" w:themeColor="accent1" w:themeTint="66"/>
-        <w:insideH w:val="single" w:sz="4" w:space="0" w:color="B4C6E7" w:themeColor="accent1" w:themeTint="66"/>
-        <w:insideV w:val="single" w:sz="4" w:space="0" w:color="B4C6E7" w:themeColor="accent1" w:themeTint="66"/>
-      </w:tblBorders>
-      <w:tblCellMar>
-        <w:top w:w="0" w:type="dxa"/>
-        <w:left w:w="108" w:type="dxa"/>
-        <w:bottom w:w="0" w:type="dxa"/>
-        <w:right w:w="108" w:type="dxa"/>
-      </w:tblCellMar>
     </w:tblPr>
     <w:tblStylePr w:type="firstRow">
       <w:rPr>
@@ -18416,7 +16483,7 @@
   <a:extraClrSchemeLst/>
   <a:extLst>
     <a:ext uri="{05A4C25C-085E-4340-85A3-A5531E510DB2}">
-      <thm15:themeFamily xmlns:thm15="http://schemas.microsoft.com/office/thememl/2012/main" xmlns="" name="Office Theme" id="{62F939B6-93AF-4DB8-9C6B-D6C7DFDC589F}" vid="{4A3C46E8-61CC-4603-A589-7422A47A8E4A}"/>
+      <thm15:themeFamily xmlns:thm15="http://schemas.microsoft.com/office/thememl/2012/main" name="Office Theme" id="{62F939B6-93AF-4DB8-9C6B-D6C7DFDC589F}" vid="{4A3C46E8-61CC-4603-A589-7422A47A8E4A}"/>
     </a:ext>
   </a:extLst>
 </a:theme>
@@ -18427,7 +16494,7 @@
 </file>
 
 <file path=customXml/itemProps1.xml><?xml version="1.0" encoding="utf-8"?>
-<ds:datastoreItem xmlns:ds="http://schemas.openxmlformats.org/officeDocument/2006/customXml" ds:itemID="{78166590-15A5-7845-84E7-D5030ECEEE56}">
+<ds:datastoreItem xmlns:ds="http://schemas.openxmlformats.org/officeDocument/2006/customXml" ds:itemID="{87F959ED-8133-4D99-8293-152409B196CC}">
   <ds:schemaRefs>
     <ds:schemaRef ds:uri="http://schemas.openxmlformats.org/officeDocument/2006/bibliography"/>
   </ds:schemaRefs>

</xml_diff>

<commit_message>
fixed small spelling mistake
</commit_message>
<xml_diff>
--- a/doc/Anforderungsspezifikation.docx
+++ b/doc/Anforderungsspezifikation.docx
@@ -283,9 +283,9 @@
               </w:rPr>
               <w:fldChar w:fldCharType="separate"/>
             </w:r>
-            <w:bookmarkStart w:id="0" w:name="__Fieldmark__720_3287367874"/>
+            <w:bookmarkStart w:id="0" w:name="__Fieldmark__720_328"/>
             <w:bookmarkStart w:id="1" w:name="Text1"/>
-            <w:bookmarkStart w:id="2" w:name="__Fieldmark__720_328"/>
+            <w:bookmarkStart w:id="2" w:name="__Fieldmark__720_3287367874"/>
             <w:bookmarkStart w:id="3" w:name="Text11"/>
             <w:bookmarkEnd w:id="0"/>
             <w:bookmarkEnd w:id="1"/>
@@ -1133,7 +1133,15 @@
     </w:p>
     <w:p>
       <w:r>
-        <w:t>Früher war alles besser. Wer hat diesen Spruch nicht schon gehört und sich dabei so seine Gedanken gemacht? Gemäss diesem Ansatz wird in diesem Projekt ein Space Shooter nach Arcade Vorbild erstellt. Zum Arcade-Genre gehören Spiele, welche sich durch einfache Spielmechaniken und eine intuitive Steuerung auszeichnen. Massgebend für dieses Genre sind die heute nicht mehr häufig anzutreffenden Arcade-Automaten. Das Spiel siedelt sich in diesem Umfeld an um eine Lücke zu füllen. Arcadespiele sind nicht mehr so verbreitet und wir möchten mit unserem Projekt diesem unterhaltsamen Genre wieder zu mehr Bekanntheit verhelfen. Damit sich nicht jeder Spieler einen Spielautomaten für zuhause beschaffen muss, wird das Spiel auf dem Computer gespielt werden können.</w:t>
+        <w:t xml:space="preserve">Früher war alles besser. Wer hat diesen Spruch nicht schon gehört und sich dabei so seine Gedanken gemacht? Gemäss diesem Ansatz wird in diesem Projekt ein Space Shooter nach Arcade Vorbild erstellt. Zum Arcade-Genre gehören Spiele, welche sich durch einfache Spielmechaniken und eine intuitive Steuerung auszeichnen. Massgebend für dieses Genre sind die heute nicht mehr häufig anzutreffenden Arcade-Automaten. Das Spiel siedelt sich in diesem Umfeld an um eine Lücke zu füllen. </w:t>
+      </w:r>
+      <w:proofErr w:type="spellStart"/>
+      <w:r>
+        <w:t>Arcadespiele</w:t>
+      </w:r>
+      <w:proofErr w:type="spellEnd"/>
+      <w:r>
+        <w:t xml:space="preserve"> sind nicht mehr so verbreitet und wir möchten mit unserem Projekt diesem unterhaltsamen Genre wieder zu mehr Bekanntheit verhelfen. Damit sich nicht jeder Spieler einen Spielautomaten für zuhause beschaffen muss, wird das Spiel auf dem Computer gespielt werden können.</w:t>
       </w:r>
     </w:p>
     <w:p>
@@ -1287,7 +1295,15 @@
         </w:numPr>
       </w:pPr>
       <w:r>
-        <w:t>Ein Arcadespiel wie früher an einem Spielautomaten spielen.</w:t>
+        <w:t xml:space="preserve">Ein </w:t>
+      </w:r>
+      <w:proofErr w:type="spellStart"/>
+      <w:r>
+        <w:t>Arcadespiel</w:t>
+      </w:r>
+      <w:proofErr w:type="spellEnd"/>
+      <w:r>
+        <w:t xml:space="preserve"> wie früher an einem Spielautomaten spielen.</w:t>
       </w:r>
     </w:p>
     <w:p>
@@ -1359,7 +1375,15 @@
         </w:numPr>
       </w:pPr>
       <w:r>
-        <w:t>Sich mit den Herausforderungen moderner Spieleentwicklungs-Engines auseinandersetzen.</w:t>
+        <w:t>Sich mit den Herausforderungen moderner Spieleentwicklungs-</w:t>
+      </w:r>
+      <w:proofErr w:type="spellStart"/>
+      <w:r>
+        <w:t>Engines</w:t>
+      </w:r>
+      <w:proofErr w:type="spellEnd"/>
+      <w:r>
+        <w:t xml:space="preserve"> auseinandersetzen.</w:t>
       </w:r>
     </w:p>
     <w:p>
@@ -1722,7 +1746,15 @@
     </w:p>
     <w:p>
       <w:r>
-        <w:t xml:space="preserve">Als Ausgangslage für die Usecases </w:t>
+        <w:t xml:space="preserve">Als Ausgangslage für die </w:t>
+      </w:r>
+      <w:proofErr w:type="spellStart"/>
+      <w:r>
+        <w:t>Usecases</w:t>
+      </w:r>
+      <w:proofErr w:type="spellEnd"/>
+      <w:r>
+        <w:t xml:space="preserve"> </w:t>
       </w:r>
       <w:r>
         <w:t>werden</w:t>
@@ -1739,11 +1771,24 @@
       <w:r>
         <w:t xml:space="preserve">Bestehende </w:t>
       </w:r>
-      <w:r>
-        <w:t>Arcadespiele dienen hierbei als Hauptinspirationsquelle</w:t>
-      </w:r>
-      <w:r>
-        <w:t xml:space="preserve">, zu welchen wir von Youtube und Wikipedia unsere Informationen </w:t>
+      <w:proofErr w:type="spellStart"/>
+      <w:r>
+        <w:t>Arcadespiele</w:t>
+      </w:r>
+      <w:proofErr w:type="spellEnd"/>
+      <w:r>
+        <w:t xml:space="preserve"> dienen hierbei als Hauptinspirationsquelle</w:t>
+      </w:r>
+      <w:r>
+        <w:t xml:space="preserve">, zu welchen wir von </w:t>
+      </w:r>
+      <w:proofErr w:type="spellStart"/>
+      <w:r>
+        <w:t>Youtube</w:t>
+      </w:r>
+      <w:proofErr w:type="spellEnd"/>
+      <w:r>
+        <w:t xml:space="preserve"> und Wikipedia unsere Informationen </w:t>
       </w:r>
       <w:r>
         <w:t>beziehen</w:t>
@@ -1759,10 +1804,25 @@
     </w:p>
     <w:p>
       <w:r>
-        <w:t>Mit den daraus gewonnen Informationen haben wir im Team Brainstorming betrieben um für uns wichtige und relevant erscheinende Anforderungen an das Projekt herauszukristallisieren.</w:t>
+        <w:t xml:space="preserve">Mit den daraus gewonnen Informationen </w:t>
+      </w:r>
+      <w:r>
+        <w:t>werden</w:t>
+      </w:r>
+      <w:r>
+        <w:t xml:space="preserve"> wir im Team Brainstorming betre</w:t>
+      </w:r>
+      <w:r>
+        <w:t>i</w:t>
+      </w:r>
+      <w:r>
+        <w:t>ben um für uns wichtige und relevant erscheinende Anforderungen an das Projekt herauszukristallisieren.</w:t>
       </w:r>
     </w:p>
-    <w:p/>
+    <w:p>
+      <w:bookmarkStart w:id="15" w:name="_GoBack"/>
+      <w:bookmarkEnd w:id="15"/>
+    </w:p>
     <w:p>
       <w:pPr>
         <w:pStyle w:val="berschrift21"/>
@@ -1795,12 +1855,14 @@
           <w:lang w:val="en-US"/>
         </w:rPr>
       </w:pPr>
+      <w:proofErr w:type="spellStart"/>
       <w:r>
         <w:rPr>
           <w:lang w:val="en-US"/>
         </w:rPr>
         <w:t>Priorität</w:t>
       </w:r>
+      <w:proofErr w:type="spellEnd"/>
       <w:r>
         <w:rPr>
           <w:lang w:val="en-US"/>
@@ -1912,6 +1974,7 @@
                 <w:color w:val="FFFFFF"/>
               </w:rPr>
             </w:pPr>
+            <w:proofErr w:type="spellStart"/>
             <w:r>
               <w:rPr>
                 <w:b/>
@@ -1920,6 +1983,7 @@
               </w:rPr>
               <w:t>Prio</w:t>
             </w:r>
+            <w:proofErr w:type="spellEnd"/>
           </w:p>
         </w:tc>
         <w:tc>
@@ -2466,6 +2530,7 @@
                 <w:color w:val="FFFFFF"/>
               </w:rPr>
             </w:pPr>
+            <w:proofErr w:type="spellStart"/>
             <w:r>
               <w:rPr>
                 <w:b/>
@@ -2474,6 +2539,7 @@
               </w:rPr>
               <w:t>Prio</w:t>
             </w:r>
+            <w:proofErr w:type="spellEnd"/>
           </w:p>
         </w:tc>
         <w:tc>
@@ -3083,6 +3149,7 @@
                 <w:color w:val="FFFFFF"/>
               </w:rPr>
             </w:pPr>
+            <w:proofErr w:type="spellStart"/>
             <w:r>
               <w:rPr>
                 <w:b/>
@@ -3091,6 +3158,7 @@
               </w:rPr>
               <w:t>Prio</w:t>
             </w:r>
+            <w:proofErr w:type="spellEnd"/>
           </w:p>
         </w:tc>
         <w:tc>
@@ -3540,6 +3608,7 @@
                 <w:color w:val="FFFFFF"/>
               </w:rPr>
             </w:pPr>
+            <w:proofErr w:type="spellStart"/>
             <w:r>
               <w:rPr>
                 <w:b/>
@@ -3548,6 +3617,7 @@
               </w:rPr>
               <w:t>Prio</w:t>
             </w:r>
+            <w:proofErr w:type="spellEnd"/>
           </w:p>
         </w:tc>
         <w:tc>
@@ -5625,7 +5695,15 @@
               </w:numPr>
             </w:pPr>
             <w:r>
-              <w:t>Eine Zeitspanne wird gesetzt, bis die Fähigkeit erneut eingesetzt werden kann (Cooldown genannt).</w:t>
+              <w:t>Eine Zeitspanne wird gesetzt, bis die Fähigkeit erneut eingesetzt werden kann (</w:t>
+            </w:r>
+            <w:proofErr w:type="spellStart"/>
+            <w:r>
+              <w:t>Cooldown</w:t>
+            </w:r>
+            <w:proofErr w:type="spellEnd"/>
+            <w:r>
+              <w:t xml:space="preserve"> genannt).</w:t>
             </w:r>
           </w:p>
         </w:tc>
@@ -5682,7 +5760,15 @@
               <w:ind w:firstLine="368"/>
             </w:pPr>
             <w:r>
-              <w:t>2a. Die Zeit für den Cooldown ist noch nicht vergangen.</w:t>
+              <w:t xml:space="preserve">2a. Die Zeit für den </w:t>
+            </w:r>
+            <w:proofErr w:type="spellStart"/>
+            <w:r>
+              <w:t>Cooldown</w:t>
+            </w:r>
+            <w:proofErr w:type="spellEnd"/>
+            <w:r>
+              <w:t xml:space="preserve"> ist noch nicht vergangen.</w:t>
             </w:r>
           </w:p>
           <w:p>
@@ -7852,7 +7938,15 @@
               </w:numPr>
             </w:pPr>
             <w:r>
-              <w:t>Das System kreiert einen temporäten Level.</w:t>
+              <w:t xml:space="preserve">Das System kreiert einen </w:t>
+            </w:r>
+            <w:proofErr w:type="spellStart"/>
+            <w:r>
+              <w:t>temporäten</w:t>
+            </w:r>
+            <w:proofErr w:type="spellEnd"/>
+            <w:r>
+              <w:t xml:space="preserve"> Level.</w:t>
             </w:r>
           </w:p>
           <w:p>
@@ -10343,6 +10437,7 @@
                 <w:color w:val="FFFFFF"/>
               </w:rPr>
             </w:pPr>
+            <w:proofErr w:type="spellStart"/>
             <w:r>
               <w:rPr>
                 <w:b/>
@@ -10351,6 +10446,7 @@
               </w:rPr>
               <w:t>Prio</w:t>
             </w:r>
+            <w:proofErr w:type="spellEnd"/>
           </w:p>
         </w:tc>
         <w:tc>
@@ -10623,6 +10719,7 @@
                 <w:color w:val="FFFFFF"/>
               </w:rPr>
             </w:pPr>
+            <w:proofErr w:type="spellStart"/>
             <w:r>
               <w:rPr>
                 <w:b/>
@@ -10631,6 +10728,7 @@
               </w:rPr>
               <w:t>Prio</w:t>
             </w:r>
+            <w:proofErr w:type="spellEnd"/>
           </w:p>
         </w:tc>
         <w:tc>
@@ -10817,7 +10915,15 @@
           </w:tcPr>
           <w:p>
             <w:r>
-              <w:t>Das Spiel wird mit der Engine Unitiy realisiert</w:t>
+              <w:t xml:space="preserve">Das Spiel wird mit der Engine </w:t>
+            </w:r>
+            <w:proofErr w:type="spellStart"/>
+            <w:r>
+              <w:t>Unitiy</w:t>
+            </w:r>
+            <w:proofErr w:type="spellEnd"/>
+            <w:r>
+              <w:t xml:space="preserve"> realisiert</w:t>
             </w:r>
           </w:p>
         </w:tc>
@@ -11074,6 +11180,7 @@
                 <w:color w:val="FFFFFF"/>
               </w:rPr>
             </w:pPr>
+            <w:proofErr w:type="spellStart"/>
             <w:r>
               <w:rPr>
                 <w:b/>
@@ -11082,6 +11189,7 @@
               </w:rPr>
               <w:t>Prio</w:t>
             </w:r>
+            <w:proofErr w:type="spellEnd"/>
           </w:p>
         </w:tc>
         <w:tc>
@@ -11360,7 +11468,15 @@
               <w:t>22.01.20</w:t>
             </w:r>
             <w:r>
-              <w:t xml:space="preserve"> muss das Projekt mit allen Deliverables abgeschlossen sein</w:t>
+              <w:t xml:space="preserve"> muss das Projekt mit allen </w:t>
+            </w:r>
+            <w:proofErr w:type="spellStart"/>
+            <w:r>
+              <w:t>Deliverables</w:t>
+            </w:r>
+            <w:proofErr w:type="spellEnd"/>
+            <w:r>
+              <w:t xml:space="preserve"> abgeschlossen sein</w:t>
             </w:r>
           </w:p>
         </w:tc>
@@ -11457,6 +11573,7 @@
                 <w:color w:val="FFFFFF"/>
               </w:rPr>
             </w:pPr>
+            <w:proofErr w:type="spellStart"/>
             <w:r>
               <w:rPr>
                 <w:b/>
@@ -11465,6 +11582,7 @@
               </w:rPr>
               <w:t>Prio</w:t>
             </w:r>
+            <w:proofErr w:type="spellEnd"/>
           </w:p>
         </w:tc>
         <w:tc>
@@ -11727,8 +11845,6 @@
           </wp:inline>
         </w:drawing>
       </w:r>
-      <w:bookmarkStart w:id="15" w:name="_GoBack"/>
-      <w:bookmarkEnd w:id="15"/>
     </w:p>
     <w:p>
       <w:r>
@@ -11903,7 +12019,15 @@
         </w:numPr>
       </w:pPr>
       <w:r>
-        <w:t>Definition of Ready – Checklist</w:t>
+        <w:t xml:space="preserve">Definition </w:t>
+      </w:r>
+      <w:proofErr w:type="spellStart"/>
+      <w:r>
+        <w:t>of</w:t>
+      </w:r>
+      <w:proofErr w:type="spellEnd"/>
+      <w:r>
+        <w:t xml:space="preserve"> Ready – Checklist</w:t>
       </w:r>
     </w:p>
     <w:p>
@@ -12297,8 +12421,13 @@
           </w:tcPr>
           <w:p>
             <w:r>
-              <w:t>Erster Entwurf Usecases</w:t>
-            </w:r>
+              <w:t xml:space="preserve">Erster Entwurf </w:t>
+            </w:r>
+            <w:proofErr w:type="spellStart"/>
+            <w:r>
+              <w:t>Usecases</w:t>
+            </w:r>
+            <w:proofErr w:type="spellEnd"/>
           </w:p>
         </w:tc>
         <w:tc>
@@ -12370,8 +12499,13 @@
           </w:tcPr>
           <w:p>
             <w:r>
-              <w:t>Überarbeitung, Verfeinerung Usecases</w:t>
-            </w:r>
+              <w:t xml:space="preserve">Überarbeitung, Verfeinerung </w:t>
+            </w:r>
+            <w:proofErr w:type="spellStart"/>
+            <w:r>
+              <w:t>Usecases</w:t>
+            </w:r>
+            <w:proofErr w:type="spellEnd"/>
           </w:p>
         </w:tc>
         <w:tc>
@@ -12530,7 +12664,55 @@
         <w:color w:val="697D91"/>
         <w:lang w:val="fr-CH"/>
       </w:rPr>
-      <w:t>Berner Fachhochschule | Haute école spécialisée bernoise | Bern University of Applied Sciences</w:t>
+      <w:t xml:space="preserve">Berner </w:t>
+    </w:r>
+    <w:proofErr w:type="spellStart"/>
+    <w:r>
+      <w:rPr>
+        <w:color w:val="697D91"/>
+        <w:lang w:val="fr-CH"/>
+      </w:rPr>
+      <w:t>Fachhochschule</w:t>
+    </w:r>
+    <w:proofErr w:type="spellEnd"/>
+    <w:r>
+      <w:rPr>
+        <w:color w:val="697D91"/>
+        <w:lang w:val="fr-CH"/>
+      </w:rPr>
+      <w:t xml:space="preserve"> | Haute école spécialisée bernoise | Bern </w:t>
+    </w:r>
+    <w:proofErr w:type="spellStart"/>
+    <w:r>
+      <w:rPr>
+        <w:color w:val="697D91"/>
+        <w:lang w:val="fr-CH"/>
+      </w:rPr>
+      <w:t>University</w:t>
+    </w:r>
+    <w:proofErr w:type="spellEnd"/>
+    <w:r>
+      <w:rPr>
+        <w:color w:val="697D91"/>
+        <w:lang w:val="fr-CH"/>
+      </w:rPr>
+      <w:t xml:space="preserve"> of </w:t>
+    </w:r>
+    <w:proofErr w:type="spellStart"/>
+    <w:r>
+      <w:rPr>
+        <w:color w:val="697D91"/>
+        <w:lang w:val="fr-CH"/>
+      </w:rPr>
+      <w:t>Applied</w:t>
+    </w:r>
+    <w:proofErr w:type="spellEnd"/>
+    <w:r>
+      <w:rPr>
+        <w:color w:val="697D91"/>
+        <w:lang w:val="fr-CH"/>
+      </w:rPr>
+      <w:t xml:space="preserve"> Sciences</w:t>
     </w:r>
   </w:p>
 </w:ftr>
@@ -17767,6 +17949,7 @@
   </w:compat>
   <w:rsids>
     <w:rsidRoot w:val="00AA230F"/>
+    <w:rsid w:val="006270EC"/>
     <w:rsid w:val="00654908"/>
     <w:rsid w:val="00AA230F"/>
     <w:rsid w:val="00F0717D"/>
@@ -18558,7 +18741,7 @@
 </file>
 
 <file path=customXml/itemProps2.xml><?xml version="1.0" encoding="utf-8"?>
-<ds:datastoreItem xmlns:ds="http://schemas.openxmlformats.org/officeDocument/2006/customXml" ds:itemID="{BC3B7442-23C4-4181-809A-0DB054C830B3}">
+<ds:datastoreItem xmlns:ds="http://schemas.openxmlformats.org/officeDocument/2006/customXml" ds:itemID="{E3E3C548-4C81-4206-9562-4EAE0EE53AF9}">
   <ds:schemaRefs>
     <ds:schemaRef ds:uri="http://schemas.openxmlformats.org/officeDocument/2006/bibliography"/>
   </ds:schemaRefs>

</xml_diff>

<commit_message>
modifyed model and added Usecases
</commit_message>
<xml_diff>
--- a/doc/Anforderungsspezifikation.docx
+++ b/doc/Anforderungsspezifikation.docx
@@ -197,7 +197,6 @@
                   <w:calendar w:val="gregorian"/>
                 </w:date>
               </w:sdtPr>
-              <w:sdtEndPr/>
               <w:sdtContent>
                 <w:r>
                   <w:t>16.10.2019</w:t>
@@ -272,10 +271,10 @@
               </w:rPr>
               <w:fldChar w:fldCharType="separate"/>
             </w:r>
-            <w:bookmarkStart w:id="0" w:name="__Fieldmark__3989_801366897"/>
-            <w:bookmarkStart w:id="1" w:name="__Fieldmark__720_328"/>
-            <w:bookmarkStart w:id="2" w:name="Text1"/>
-            <w:bookmarkStart w:id="3" w:name="__Fieldmark__720_3287367874"/>
+            <w:bookmarkStart w:id="0" w:name="__Fieldmark__720_3287367874"/>
+            <w:bookmarkStart w:id="1" w:name="Text1"/>
+            <w:bookmarkStart w:id="2" w:name="__Fieldmark__720_328"/>
+            <w:bookmarkStart w:id="3" w:name="__Fieldmark__3989_801366897"/>
             <w:bookmarkStart w:id="4" w:name="Text11"/>
             <w:bookmarkEnd w:id="0"/>
             <w:bookmarkEnd w:id="1"/>
@@ -1166,10 +1165,7 @@
     <w:p/>
     <w:p>
       <w:r>
-        <w:t xml:space="preserve">Das Projekt wird im Rahmen des Moduls </w:t>
-      </w:r>
-      <w:r>
-        <w:t>«BTI7082 Projekt 1» im Herbstsemester 2019/2020 an der Berner Fachhochschule durchgeführt und dabei fachlich und methodisch von Peter Lange begleitet.</w:t>
+        <w:t>Das Projekt wird im Rahmen des Moduls «BTI7082 Projekt 1» im Herbstsemester 2019/2020 an der Berner Fachhochschule durchgeführt und dabei fachlich und methodisch von Peter Lange begleitet.</w:t>
       </w:r>
     </w:p>
     <w:p>
@@ -1192,18 +1188,12 @@
     </w:p>
     <w:p>
       <w:r>
-        <w:t xml:space="preserve">Das Projekt besteht aus der Umsetzung eines Videospiels, dessen Inhalt es ist, mit einem </w:t>
-      </w:r>
-      <w:r>
-        <w:t>Raumschiff herumzufliegen, feindliche Raumschiffe zu bekämpfen und ein definiertes Ziel zu erreichen.</w:t>
+        <w:t>Das Projekt besteht aus der Umsetzung eines Videospiels, dessen Inhalt es ist, mit einem Raumschiff herumzufliegen, feindliche Raumschiffe zu bekämpfen und ein definiertes Ziel zu erreichen.</w:t>
       </w:r>
     </w:p>
     <w:p>
       <w:r>
-        <w:t>Ziel ist es, ein unterhaltsames Spiel zu entwickeln, welches durch Arcade-Spielelemente wie die Oben-herab-Sicht oder einfache Steuerung Erinnerungen an ä</w:t>
-      </w:r>
-      <w:r>
-        <w:t>ltere Videospiele weckt.</w:t>
+        <w:t>Ziel ist es, ein unterhaltsames Spiel zu entwickeln, welches durch Arcade-Spielelemente wie die Oben-herab-Sicht oder einfache Steuerung Erinnerungen an ältere Videospiele weckt.</w:t>
       </w:r>
     </w:p>
     <w:p>
@@ -1243,24 +1233,20 @@
     </w:p>
     <w:p>
       <w:r>
-        <w:t>Früher war alles besser. Wer hat diesen Spruch nicht sch</w:t>
-      </w:r>
-      <w:r>
-        <w:t>on gehört und sich dabei so seine Gedanken gemacht? Gemäss diesem Ansatz wird in diesem Projekt ein Space Shooter nach Arcade Vorbild erstellt. Zum Arcade-Genre gehören Spiele, welche sich durch einfache Spielmechaniken und eine intuitive Steuerung auszeic</w:t>
-      </w:r>
-      <w:r>
-        <w:t>hnen. Massgebend für dieses Genre sind die heute nicht mehr häufig anzutreffenden Arcade-Automaten. Das Spiel siedelt sich in diesem Umfeld an um eine Lücke zu füllen. Arcadespiele sind nicht mehr so verbreitet und wir möchten mit unserem Projekt diesem un</w:t>
-      </w:r>
-      <w:r>
-        <w:t>terhaltsamen Genre wieder zu mehr Bekanntheit verhelfen. Damit sich nicht jeder Spieler einen Spielautomaten für zuhause beschaffen muss, wird das Spiel auf dem Computer gespielt werden können.</w:t>
+        <w:t xml:space="preserve">Früher war alles besser. Wer hat diesen Spruch nicht schon gehört und sich dabei so seine Gedanken gemacht? Gemäss diesem Ansatz wird in diesem Projekt ein Space Shooter nach Arcade Vorbild erstellt. Zum Arcade-Genre gehören Spiele, welche sich durch einfache Spielmechaniken und eine intuitive Steuerung auszeichnen. Massgebend für dieses Genre sind die heute nicht mehr häufig anzutreffenden Arcade-Automaten. Das Spiel siedelt sich in diesem Umfeld an um eine Lücke zu füllen. </w:t>
+      </w:r>
+      <w:proofErr w:type="spellStart"/>
+      <w:r>
+        <w:t>Arcadespiele</w:t>
+      </w:r>
+      <w:proofErr w:type="spellEnd"/>
+      <w:r>
+        <w:t xml:space="preserve"> sind nicht mehr so verbreitet und wir möchten mit unserem Projekt diesem unterhaltsamen Genre wieder zu mehr Bekanntheit verhelfen. Damit sich nicht jeder Spieler einen Spielautomaten für zuhause beschaffen muss, wird das Spiel auf dem Computer gespielt werden können.</w:t>
       </w:r>
     </w:p>
     <w:p>
       <w:r>
-        <w:t>Das Projekt startet ohne bestehende Applikation, womit es sich</w:t>
-      </w:r>
-      <w:r>
-        <w:t xml:space="preserve"> um eine Neuentwicklung handelt.</w:t>
+        <w:t>Das Projekt startet ohne bestehende Applikation, womit es sich um eine Neuentwicklung handelt.</w:t>
       </w:r>
     </w:p>
     <w:p>
@@ -1373,14 +1359,7 @@
           <w:rStyle w:val="berschrift2Zchn"/>
           <w:rFonts w:eastAsia="Lucida Sans"/>
         </w:rPr>
-        <w:t>Zie</w:t>
-      </w:r>
-      <w:r>
-        <w:rPr>
-          <w:rStyle w:val="berschrift2Zchn"/>
-          <w:rFonts w:eastAsia="Lucida Sans"/>
-        </w:rPr>
-        <w:t>le der Stakeholder</w:t>
+        <w:t>Ziele der Stakeholder</w:t>
       </w:r>
     </w:p>
     <w:p>
@@ -1416,7 +1395,15 @@
         </w:numPr>
       </w:pPr>
       <w:r>
-        <w:t>Ein Arcadespiel wie früher an einem Spielautomaten spielen.</w:t>
+        <w:t xml:space="preserve">Ein </w:t>
+      </w:r>
+      <w:proofErr w:type="spellStart"/>
+      <w:r>
+        <w:t>Arcadespiel</w:t>
+      </w:r>
+      <w:proofErr w:type="spellEnd"/>
+      <w:r>
+        <w:t xml:space="preserve"> wie früher an einem Spielautomaten spielen.</w:t>
       </w:r>
     </w:p>
     <w:p>
@@ -1452,10 +1439,7 @@
         </w:numPr>
       </w:pPr>
       <w:r>
-        <w:t xml:space="preserve">Durchführung eines erfolgreichen </w:t>
-      </w:r>
-      <w:r>
-        <w:t>Projektes.</w:t>
+        <w:t>Durchführung eines erfolgreichen Projektes.</w:t>
       </w:r>
     </w:p>
     <w:p>
@@ -1491,7 +1475,15 @@
         </w:numPr>
       </w:pPr>
       <w:r>
-        <w:t>Sich mit den Herausforderungen moderner Spieleentwicklungs-Engines auseinandersetzen.</w:t>
+        <w:t>Sich mit den Herausforderungen moderner Spieleentwicklungs-</w:t>
+      </w:r>
+      <w:proofErr w:type="spellStart"/>
+      <w:r>
+        <w:t>Engines</w:t>
+      </w:r>
+      <w:proofErr w:type="spellEnd"/>
+      <w:r>
+        <w:t xml:space="preserve"> auseinandersetzen.</w:t>
       </w:r>
     </w:p>
     <w:p>
@@ -1515,10 +1507,7 @@
         </w:numPr>
       </w:pPr>
       <w:r>
-        <w:t xml:space="preserve">Betreuung, Unterstützung und Abnahme </w:t>
-      </w:r>
-      <w:r>
-        <w:t>einer erfolgreichen Projektdurchführung.</w:t>
+        <w:t>Betreuung, Unterstützung und Abnahme einer erfolgreichen Projektdurchführung.</w:t>
       </w:r>
     </w:p>
     <w:p>
@@ -1556,10 +1545,7 @@
         <w:ind w:left="360"/>
       </w:pPr>
       <w:r>
-        <w:t>Da es sich bei einem Computerspiel um eine aufwendige und komplexe Applikation handelt, werden die Prioritäten wie folgt gesetzt. Das Projektvorgehen wird iterativ sein, somit werden Ziele erster Pr</w:t>
-      </w:r>
-      <w:r>
-        <w:t>iorität zuerst abgeschlossen, bevor ein neues Ziel angefangen wird.</w:t>
+        <w:t>Da es sich bei einem Computerspiel um eine aufwendige und komplexe Applikation handelt, werden die Prioritäten wie folgt gesetzt. Das Projektvorgehen wird iterativ sein, somit werden Ziele erster Priorität zuerst abgeschlossen, bevor ein neues Ziel angefangen wird.</w:t>
       </w:r>
     </w:p>
     <w:p>
@@ -1584,10 +1570,7 @@
       </w:r>
       <w:r>
         <w:br/>
-        <w:t xml:space="preserve">Der Fokus des Projekts liegt auch dem Programmieren des Spiels. Bevor neue Elemente hinzugefügt werden, muss die technische Umsetzung der </w:t>
-      </w:r>
-      <w:r>
-        <w:t>zugrundeliegenden Ziele erfolgt sein.</w:t>
+        <w:t>Der Fokus des Projekts liegt auch dem Programmieren des Spiels. Bevor neue Elemente hinzugefügt werden, muss die technische Umsetzung der zugrundeliegenden Ziele erfolgt sein.</w:t>
       </w:r>
     </w:p>
     <w:p>
@@ -1627,10 +1610,7 @@
       </w:r>
       <w:r>
         <w:br/>
-        <w:t>Die Elemente des Spiels werden graphisch aufgewertet um dem Spieler ein besseres Erlebni</w:t>
-      </w:r>
-      <w:r>
-        <w:t>s zu bieten.</w:t>
+        <w:t>Die Elemente des Spiels werden graphisch aufgewertet um dem Spieler ein besseres Erlebnis zu bieten.</w:t>
       </w:r>
     </w:p>
     <w:p/>
@@ -1683,10 +1663,7 @@
     </w:p>
     <w:p>
       <w:r>
-        <w:t>In diesem Projekt existieren</w:t>
-      </w:r>
-      <w:r>
-        <w:t xml:space="preserve"> nur Spieler und System.</w:t>
+        <w:t>In diesem Projekt existieren nur Spieler und System.</w:t>
       </w:r>
     </w:p>
     <w:p>
@@ -1844,31 +1821,46 @@
         </w:numPr>
       </w:pPr>
       <w:r>
-        <w:t>Quellen und V</w:t>
-      </w:r>
-      <w:r>
-        <w:t xml:space="preserve">orgehen </w:t>
+        <w:t xml:space="preserve">Quellen und Vorgehen </w:t>
       </w:r>
     </w:p>
     <w:p>
       <w:r>
-        <w:t>Als Ausgangslage für die Usecases werden wir uns an bestehenden Spielen und deren Mechaniken orientieren. Bestehende Arcadespiele dienen hierbei als Hauptinspirationsquelle, zu welchen wir von Youtube und Wikipedia unsere Informationen beziehen.</w:t>
+        <w:t xml:space="preserve">Als Ausgangslage für die </w:t>
+      </w:r>
+      <w:proofErr w:type="spellStart"/>
+      <w:r>
+        <w:t>Usecases</w:t>
+      </w:r>
+      <w:proofErr w:type="spellEnd"/>
+      <w:r>
+        <w:t xml:space="preserve"> werden wir uns an bestehenden Spielen und deren Mechaniken orientieren. Bestehende </w:t>
+      </w:r>
+      <w:proofErr w:type="spellStart"/>
+      <w:r>
+        <w:t>Arcadespiele</w:t>
+      </w:r>
+      <w:proofErr w:type="spellEnd"/>
+      <w:r>
+        <w:t xml:space="preserve"> dienen hierbei als Hauptinspirationsquelle, zu welchen wir von </w:t>
+      </w:r>
+      <w:proofErr w:type="spellStart"/>
+      <w:r>
+        <w:t>Youtube</w:t>
+      </w:r>
+      <w:proofErr w:type="spellEnd"/>
+      <w:r>
+        <w:t xml:space="preserve"> und Wikipedia unsere Informationen beziehen.</w:t>
       </w:r>
     </w:p>
     <w:p>
       <w:r>
-        <w:t>Z</w:t>
-      </w:r>
-      <w:r>
-        <w:t>usätzlich dient uns die Homepage von Unity (unity.com) als Informationsquelle, was mit der Engine alles realisierbar ist.</w:t>
+        <w:t>Zusätzlich dient uns die Homepage von Unity (unity.com) als Informationsquelle, was mit der Engine alles realisierbar ist.</w:t>
       </w:r>
     </w:p>
     <w:p>
       <w:r>
-        <w:t>Mit den daraus gewonnen Informationen werden wir im Team Brainstorming betreiben um für uns wichtige und relevant erscheinende Anforde</w:t>
-      </w:r>
-      <w:r>
-        <w:t>rungen an das Projekt herauszukristallisieren.</w:t>
+        <w:t>Mit den daraus gewonnen Informationen werden wir im Team Brainstorming betreiben um für uns wichtige und relevant erscheinende Anforderungen an das Projekt herauszukristallisieren.</w:t>
       </w:r>
     </w:p>
     <w:p/>
@@ -1896,7 +1888,85 @@
         <w:t>Use Cases</w:t>
       </w:r>
     </w:p>
+    <w:p>
+      <w:pPr>
+        <w:pStyle w:val="berschrift31"/>
+      </w:pPr>
+    </w:p>
+    <w:p>
+      <w:pPr>
+        <w:pStyle w:val="berschrift31"/>
+      </w:pPr>
+      <w:r>
+        <w:rPr>
+          <w:noProof/>
+        </w:rPr>
+        <w:drawing>
+          <wp:inline distT="0" distB="0" distL="0" distR="0">
+            <wp:extent cx="6011545" cy="3644265"/>
+            <wp:effectExtent l="0" t="0" r="8255" b="0"/>
+            <wp:docPr id="21" name="Grafik 21"/>
+            <wp:cNvGraphicFramePr>
+              <a:graphicFrameLocks xmlns:a="http://schemas.openxmlformats.org/drawingml/2006/main" noChangeAspect="1"/>
+            </wp:cNvGraphicFramePr>
+            <a:graphic xmlns:a="http://schemas.openxmlformats.org/drawingml/2006/main">
+              <a:graphicData uri="http://schemas.openxmlformats.org/drawingml/2006/picture">
+                <pic:pic xmlns:pic="http://schemas.openxmlformats.org/drawingml/2006/picture">
+                  <pic:nvPicPr>
+                    <pic:cNvPr id="0" name="Picture 5"/>
+                    <pic:cNvPicPr>
+                      <a:picLocks noChangeAspect="1" noChangeArrowheads="1"/>
+                    </pic:cNvPicPr>
+                  </pic:nvPicPr>
+                  <pic:blipFill>
+                    <a:blip r:embed="rId13" cstate="print">
+                      <a:extLst>
+                        <a:ext uri="{28A0092B-C50C-407E-A947-70E740481C1C}">
+                          <a14:useLocalDpi xmlns:a14="http://schemas.microsoft.com/office/drawing/2010/main" val="0"/>
+                        </a:ext>
+                      </a:extLst>
+                    </a:blip>
+                    <a:srcRect/>
+                    <a:stretch>
+                      <a:fillRect/>
+                    </a:stretch>
+                  </pic:blipFill>
+                  <pic:spPr bwMode="auto">
+                    <a:xfrm>
+                      <a:off x="0" y="0"/>
+                      <a:ext cx="6011545" cy="3644265"/>
+                    </a:xfrm>
+                    <a:prstGeom prst="rect">
+                      <a:avLst/>
+                    </a:prstGeom>
+                    <a:noFill/>
+                    <a:ln>
+                      <a:noFill/>
+                    </a:ln>
+                  </pic:spPr>
+                </pic:pic>
+              </a:graphicData>
+            </a:graphic>
+          </wp:inline>
+        </w:drawing>
+      </w:r>
+    </w:p>
     <w:p/>
+    <w:p>
+      <w:pPr>
+        <w:spacing w:line="240" w:lineRule="auto"/>
+        <w:rPr>
+          <w:lang w:val="en-US"/>
+        </w:rPr>
+      </w:pPr>
+      <w:bookmarkStart w:id="21" w:name="_Hlk22140212"/>
+      <w:r>
+        <w:rPr>
+          <w:lang w:val="en-US"/>
+        </w:rPr>
+        <w:br w:type="page"/>
+      </w:r>
+    </w:p>
     <w:p>
       <w:pPr>
         <w:ind w:left="993" w:hanging="993"/>
@@ -1904,18 +1974,20 @@
           <w:lang w:val="en-US"/>
         </w:rPr>
       </w:pPr>
-      <w:bookmarkStart w:id="21" w:name="_Hlk22140212"/>
+      <w:proofErr w:type="spellStart"/>
       <w:r>
         <w:rPr>
           <w:lang w:val="en-US"/>
         </w:rPr>
-        <w:t xml:space="preserve">Priorität: </w:t>
-      </w:r>
+        <w:lastRenderedPageBreak/>
+        <w:t>Priorität</w:t>
+      </w:r>
+      <w:proofErr w:type="spellEnd"/>
       <w:r>
         <w:rPr>
           <w:lang w:val="en-US"/>
         </w:rPr>
-        <w:t>M = Muss / O = Optional / W = Wunsch</w:t>
+        <w:t>: M = Muss / O = Optional / W = Wunsch</w:t>
       </w:r>
     </w:p>
     <w:bookmarkEnd w:id="21"/>
@@ -2016,6 +2088,7 @@
                 <w:color w:val="FFFFFF"/>
               </w:rPr>
             </w:pPr>
+            <w:proofErr w:type="spellStart"/>
             <w:r>
               <w:rPr>
                 <w:b/>
@@ -2024,6 +2097,7 @@
               </w:rPr>
               <w:t>Prio</w:t>
             </w:r>
+            <w:proofErr w:type="spellEnd"/>
           </w:p>
         </w:tc>
         <w:tc>
@@ -2460,10 +2534,7 @@
               </w:tabs>
             </w:pPr>
             <w:r>
-              <w:t xml:space="preserve">Der Spieler kann per </w:t>
-            </w:r>
-            <w:r>
-              <w:t>Nummerntasten Fähigkeiten Einsetzen</w:t>
+              <w:t>Der Spieler kann per Nummerntasten Fähigkeiten Einsetzen</w:t>
             </w:r>
           </w:p>
         </w:tc>
@@ -2573,6 +2644,7 @@
                 <w:color w:val="FFFFFF"/>
               </w:rPr>
             </w:pPr>
+            <w:proofErr w:type="spellStart"/>
             <w:r>
               <w:rPr>
                 <w:b/>
@@ -2581,6 +2653,7 @@
               </w:rPr>
               <w:t>Prio</w:t>
             </w:r>
+            <w:proofErr w:type="spellEnd"/>
           </w:p>
         </w:tc>
         <w:tc>
@@ -2831,10 +2904,7 @@
           </w:tcPr>
           <w:p>
             <w:r>
-              <w:t xml:space="preserve">Der Spieler kann in der Spielwelt zu einem Ziel gelangen, um das Spiel zu </w:t>
-            </w:r>
-            <w:r>
-              <w:t>gewinnen.</w:t>
+              <w:t>Der Spieler kann in der Spielwelt zu einem Ziel gelangen, um das Spiel zu gewinnen.</w:t>
             </w:r>
           </w:p>
         </w:tc>
@@ -3236,6 +3306,7 @@
                 <w:color w:val="FFFFFF"/>
               </w:rPr>
             </w:pPr>
+            <w:proofErr w:type="spellStart"/>
             <w:r>
               <w:rPr>
                 <w:b/>
@@ -3244,6 +3315,7 @@
               </w:rPr>
               <w:t>Prio</w:t>
             </w:r>
+            <w:proofErr w:type="spellEnd"/>
           </w:p>
         </w:tc>
         <w:tc>
@@ -3606,13 +3678,6 @@
         </w:tc>
       </w:tr>
     </w:tbl>
-    <w:p>
-      <w:pPr>
-        <w:rPr>
-          <w:u w:val="single"/>
-        </w:rPr>
-      </w:pPr>
-    </w:p>
     <w:p>
       <w:pPr>
         <w:spacing w:line="240" w:lineRule="auto"/>
@@ -3620,12 +3685,6 @@
           <w:u w:val="single"/>
         </w:rPr>
       </w:pPr>
-      <w:r>
-        <w:rPr>
-          <w:u w:val="single"/>
-        </w:rPr>
-        <w:br w:type="page"/>
-      </w:r>
     </w:p>
     <w:tbl>
       <w:tblPr>
@@ -3663,15 +3722,12 @@
                 <w:color w:val="FFFFFF"/>
               </w:rPr>
             </w:pPr>
-            <w:bookmarkStart w:id="22" w:name="_GoBack"/>
-            <w:bookmarkEnd w:id="22"/>
             <w:r>
               <w:rPr>
                 <w:b/>
                 <w:bCs/>
                 <w:color w:val="FFFFFF"/>
               </w:rPr>
-              <w:lastRenderedPageBreak/>
               <w:t>ID</w:t>
             </w:r>
           </w:p>
@@ -3720,6 +3776,7 @@
                 <w:color w:val="FFFFFF"/>
               </w:rPr>
             </w:pPr>
+            <w:proofErr w:type="spellStart"/>
             <w:r>
               <w:rPr>
                 <w:b/>
@@ -3728,6 +3785,7 @@
               </w:rPr>
               <w:t>Prio</w:t>
             </w:r>
+            <w:proofErr w:type="spellEnd"/>
           </w:p>
         </w:tc>
         <w:tc>
@@ -3834,10 +3892,7 @@
           </w:tcPr>
           <w:p>
             <w:r>
-              <w:t xml:space="preserve">Spielerschiff mit Upgrades </w:t>
-            </w:r>
-            <w:r>
-              <w:t>ausstatten können.</w:t>
+              <w:t>Spielerschiff mit Upgrades ausstatten können.</w:t>
             </w:r>
           </w:p>
         </w:tc>
@@ -4004,6 +4059,19 @@
       </w:tr>
     </w:tbl>
     <w:p/>
+    <w:p>
+      <w:pPr>
+        <w:spacing w:line="240" w:lineRule="auto"/>
+        <w:rPr>
+          <w:rFonts w:cs="Arial"/>
+          <w:bCs/>
+          <w:szCs w:val="26"/>
+        </w:rPr>
+      </w:pPr>
+      <w:r>
+        <w:br w:type="page"/>
+      </w:r>
+    </w:p>
     <w:p>
       <w:pPr>
         <w:pStyle w:val="berschrift31"/>
@@ -4013,6 +4081,7 @@
         </w:numPr>
       </w:pPr>
       <w:r>
+        <w:lastRenderedPageBreak/>
         <w:t>Detaillierte Anforderungen</w:t>
       </w:r>
     </w:p>
@@ -4110,15 +4179,7 @@
                 <w:bCs/>
                 <w:color w:val="FFFFFF" w:themeColor="background1"/>
               </w:rPr>
-              <w:t xml:space="preserve">Ziel im </w:t>
-            </w:r>
-            <w:r>
-              <w:rPr>
-                <w:b/>
-                <w:bCs/>
-                <w:color w:val="FFFFFF" w:themeColor="background1"/>
-              </w:rPr>
-              <w:t>Kontext</w:t>
+              <w:t>Ziel im Kontext</w:t>
             </w:r>
           </w:p>
         </w:tc>
@@ -4295,10 +4356,7 @@
               </w:numPr>
             </w:pPr>
             <w:r>
-              <w:t xml:space="preserve">Der Spieler betätigt eine </w:t>
-            </w:r>
-            <w:r>
-              <w:t>Steuertaste zum Steuern des Raumschiffes.</w:t>
+              <w:t>Der Spieler betätigt eine Steuertaste zum Steuern des Raumschiffes.</w:t>
             </w:r>
           </w:p>
           <w:p>
@@ -4413,10 +4471,7 @@
               <w:ind w:firstLine="382"/>
             </w:pPr>
             <w:r>
-              <w:t xml:space="preserve">2c. </w:t>
-            </w:r>
-            <w:r>
-              <w:t>Richtungstaste rechts</w:t>
+              <w:t>2c. Richtungstaste rechts</w:t>
             </w:r>
           </w:p>
           <w:p>
@@ -4521,7 +4576,7 @@
                           </pic:cNvPicPr>
                         </pic:nvPicPr>
                         <pic:blipFill>
-                          <a:blip r:embed="rId13"/>
+                          <a:blip r:embed="rId14"/>
                           <a:stretch>
                             <a:fillRect/>
                           </a:stretch>
@@ -4549,9 +4604,6 @@
       <w:pPr>
         <w:spacing w:line="240" w:lineRule="auto"/>
       </w:pPr>
-      <w:r>
-        <w:br w:type="page"/>
-      </w:r>
     </w:p>
     <w:tbl>
       <w:tblPr>
@@ -4711,10 +4763,7 @@
           </w:tcPr>
           <w:p>
             <w:r>
-              <w:t xml:space="preserve">Spieler und </w:t>
-            </w:r>
-            <w:r>
-              <w:t>System</w:t>
+              <w:t>Spieler und System</w:t>
             </w:r>
           </w:p>
         </w:tc>
@@ -4847,10 +4896,7 @@
               </w:numPr>
             </w:pPr>
             <w:r>
-              <w:t xml:space="preserve">Die Waffen des </w:t>
-            </w:r>
-            <w:r>
-              <w:t>Spielerschiffes richten sich in die Richtung, in die gezielt wird.</w:t>
+              <w:t>Die Waffen des Spielerschiffes richten sich in die Richtung, in die gezielt wird.</w:t>
             </w:r>
           </w:p>
         </w:tc>
@@ -4977,7 +5023,7 @@
                           </pic:cNvPicPr>
                         </pic:nvPicPr>
                         <pic:blipFill>
-                          <a:blip r:embed="rId14"/>
+                          <a:blip r:embed="rId15"/>
                           <a:stretch>
                             <a:fillRect/>
                           </a:stretch>
@@ -5225,10 +5271,7 @@
           </w:tcPr>
           <w:p>
             <w:r>
-              <w:t xml:space="preserve">Der Spieler befindet sich im Level und </w:t>
-            </w:r>
-            <w:r>
-              <w:t>klickt mit der Maus.</w:t>
+              <w:t>Der Spieler befindet sich im Level und klickt mit der Maus.</w:t>
             </w:r>
           </w:p>
         </w:tc>
@@ -5367,10 +5410,7 @@
               <w:ind w:firstLine="368"/>
             </w:pPr>
             <w:r>
-              <w:t>3a. Der z</w:t>
-            </w:r>
-            <w:r>
-              <w:t>ugefügte Schaden übersteigt die verbleibenden Lebenspunkte des Feindes</w:t>
+              <w:t>3a. Der zugefügte Schaden übersteigt die verbleibenden Lebenspunkte des Feindes</w:t>
             </w:r>
           </w:p>
           <w:p>
@@ -5428,10 +5468,7 @@
             </w:pPr>
             <w:r>
               <w:tab/>
-              <w:t>3c1. Das Geschoss fliegt weiter bis e</w:t>
-            </w:r>
-            <w:r>
-              <w:t>s auf ein Hindernis trifft oder eine fixe Zeitspanne vergangen ist und verschwindet anschliessend.</w:t>
+              <w:t>3c1. Das Geschoss fliegt weiter bis es auf ein Hindernis trifft oder eine fixe Zeitspanne vergangen ist und verschwindet anschliessend.</w:t>
             </w:r>
           </w:p>
         </w:tc>
@@ -5509,7 +5546,7 @@
                           </pic:cNvPicPr>
                         </pic:nvPicPr>
                         <pic:blipFill>
-                          <a:blip r:embed="rId15"/>
+                          <a:blip r:embed="rId16"/>
                           <a:stretch>
                             <a:fillRect/>
                           </a:stretch>
@@ -5731,10 +5768,7 @@
           </w:tcPr>
           <w:p>
             <w:r>
-              <w:t xml:space="preserve">Der Spieler befindet sich im </w:t>
-            </w:r>
-            <w:r>
-              <w:t>Level und drückt eine für Fähigkeiten definierte Taste auf der Tastatur.</w:t>
+              <w:t>Der Spieler befindet sich im Level und drückt eine für Fähigkeiten definierte Taste auf der Tastatur.</w:t>
             </w:r>
           </w:p>
         </w:tc>
@@ -5816,10 +5850,15 @@
               </w:numPr>
             </w:pPr>
             <w:r>
-              <w:t>Eine Zeitspanne wird gesetzt, bis die Fähigkeit ern</w:t>
-            </w:r>
-            <w:r>
-              <w:t>eut eingesetzt werden kann (Cooldown genannt).</w:t>
+              <w:t>Eine Zeitspanne wird gesetzt, bis die Fähigkeit erneut eingesetzt werden kann (</w:t>
+            </w:r>
+            <w:proofErr w:type="spellStart"/>
+            <w:r>
+              <w:t>Cooldown</w:t>
+            </w:r>
+            <w:proofErr w:type="spellEnd"/>
+            <w:r>
+              <w:t xml:space="preserve"> genannt).</w:t>
             </w:r>
           </w:p>
         </w:tc>
@@ -5876,7 +5915,15 @@
               <w:ind w:firstLine="368"/>
             </w:pPr>
             <w:r>
-              <w:t>2a. Die Zeit für den Cooldown ist noch nicht vergangen.</w:t>
+              <w:t xml:space="preserve">2a. Die Zeit für den </w:t>
+            </w:r>
+            <w:proofErr w:type="spellStart"/>
+            <w:r>
+              <w:t>Cooldown</w:t>
+            </w:r>
+            <w:proofErr w:type="spellEnd"/>
+            <w:r>
+              <w:t xml:space="preserve"> ist noch nicht vergangen.</w:t>
             </w:r>
           </w:p>
           <w:p>
@@ -5958,7 +6005,7 @@
                           </pic:cNvPicPr>
                         </pic:nvPicPr>
                         <pic:blipFill>
-                          <a:blip r:embed="rId16"/>
+                          <a:blip r:embed="rId17"/>
                           <a:stretch>
                             <a:fillRect/>
                           </a:stretch>
@@ -6142,10 +6189,7 @@
           </w:tcPr>
           <w:p>
             <w:r>
-              <w:t xml:space="preserve">Spieler, </w:t>
-            </w:r>
-            <w:r>
-              <w:t>System</w:t>
+              <w:t>Spieler, System</w:t>
             </w:r>
           </w:p>
         </w:tc>
@@ -6419,15 +6463,7 @@
                 <w:bCs/>
                 <w:color w:val="FFFFFF" w:themeColor="background1"/>
               </w:rPr>
-              <w:t xml:space="preserve">Ziel im </w:t>
-            </w:r>
-            <w:r>
-              <w:rPr>
-                <w:b/>
-                <w:bCs/>
-                <w:color w:val="FFFFFF" w:themeColor="background1"/>
-              </w:rPr>
-              <w:t>Kontext</w:t>
+              <w:t>Ziel im Kontext</w:t>
             </w:r>
           </w:p>
         </w:tc>
@@ -6620,10 +6656,7 @@
               </w:numPr>
             </w:pPr>
             <w:r>
-              <w:t xml:space="preserve">Das System </w:t>
-            </w:r>
-            <w:r>
-              <w:t>beendet das Level</w:t>
+              <w:t>Das System beendet das Level</w:t>
             </w:r>
           </w:p>
         </w:tc>
@@ -6750,7 +6783,7 @@
                           </pic:cNvPicPr>
                         </pic:nvPicPr>
                         <pic:blipFill>
-                          <a:blip r:embed="rId17"/>
+                          <a:blip r:embed="rId18"/>
                           <a:stretch>
                             <a:fillRect/>
                           </a:stretch>
@@ -7055,10 +7088,7 @@
               </w:numPr>
             </w:pPr>
             <w:r>
-              <w:t xml:space="preserve">Das System lässt </w:t>
-            </w:r>
-            <w:r>
-              <w:t>Asteroiden auf dem Spielraumherumfliegen</w:t>
+              <w:t>Das System lässt Asteroiden auf dem Spielraumherumfliegen</w:t>
             </w:r>
           </w:p>
           <w:p>
@@ -7204,7 +7234,7 @@
                           </pic:cNvPicPr>
                         </pic:nvPicPr>
                         <pic:blipFill>
-                          <a:blip r:embed="rId18"/>
+                          <a:blip r:embed="rId19"/>
                           <a:stretch>
                             <a:fillRect/>
                           </a:stretch>
@@ -7328,15 +7358,7 @@
                 <w:bCs/>
                 <w:color w:val="FFFFFF" w:themeColor="background1"/>
               </w:rPr>
-              <w:t xml:space="preserve">Ziel im </w:t>
-            </w:r>
-            <w:r>
-              <w:rPr>
-                <w:b/>
-                <w:bCs/>
-                <w:color w:val="FFFFFF" w:themeColor="background1"/>
-              </w:rPr>
-              <w:t>Kontext</w:t>
+              <w:t>Ziel im Kontext</w:t>
             </w:r>
           </w:p>
         </w:tc>
@@ -7660,7 +7682,7 @@
                           </pic:cNvPicPr>
                         </pic:nvPicPr>
                         <pic:blipFill>
-                          <a:blip r:embed="rId19"/>
+                          <a:blip r:embed="rId20"/>
                           <a:stretch>
                             <a:fillRect/>
                           </a:stretch>
@@ -7879,10 +7901,7 @@
           </w:tcPr>
           <w:p>
             <w:r>
-              <w:t xml:space="preserve">Der Spieler </w:t>
-            </w:r>
-            <w:r>
-              <w:t>wird auf 0 Lebenspunkte reduziert</w:t>
+              <w:t>Der Spieler wird auf 0 Lebenspunkte reduziert</w:t>
             </w:r>
           </w:p>
         </w:tc>
@@ -8086,7 +8105,7 @@
                           </pic:cNvPicPr>
                         </pic:nvPicPr>
                         <pic:blipFill>
-                          <a:blip r:embed="rId20"/>
+                          <a:blip r:embed="rId21"/>
                           <a:stretch>
                             <a:fillRect/>
                           </a:stretch>
@@ -8399,7 +8418,13 @@
               </w:numPr>
             </w:pPr>
             <w:r>
-              <w:t>Das System kreiert einen temporäten Level.</w:t>
+              <w:t>Das System kreiert einen temporä</w:t>
+            </w:r>
+            <w:r>
+              <w:t>r</w:t>
+            </w:r>
+            <w:r>
+              <w:t>en Level.</w:t>
             </w:r>
           </w:p>
           <w:p>
@@ -8411,10 +8436,7 @@
               </w:numPr>
             </w:pPr>
             <w:r>
-              <w:t xml:space="preserve">Das System platziert den </w:t>
-            </w:r>
-            <w:r>
-              <w:t>Spieler im Level.</w:t>
+              <w:t>Das System platziert den Spieler im Level.</w:t>
             </w:r>
           </w:p>
           <w:p>
@@ -8462,10 +8484,7 @@
               </w:numPr>
             </w:pPr>
             <w:r>
-              <w:t>Der Spieler erhält die Möglichkeit den tempor</w:t>
-            </w:r>
-            <w:r>
-              <w:t>ären Level zu spielen.</w:t>
+              <w:t>Der Spieler erhält die Möglichkeit den temporären Level zu spielen.</w:t>
             </w:r>
           </w:p>
         </w:tc>
@@ -8779,10 +8798,7 @@
               </w:numPr>
             </w:pPr>
             <w:r>
-              <w:t xml:space="preserve">Das System registriert das der </w:t>
-            </w:r>
-            <w:r>
-              <w:t>Spieler durch den Treffer Schaden erlitten hat.</w:t>
+              <w:t>Das System registriert das der Spieler durch den Treffer Schaden erlitten hat.</w:t>
             </w:r>
           </w:p>
           <w:p>
@@ -8914,7 +8930,7 @@
                           </pic:cNvPicPr>
                         </pic:nvPicPr>
                         <pic:blipFill>
-                          <a:blip r:embed="rId21"/>
+                          <a:blip r:embed="rId22"/>
                           <a:stretch>
                             <a:fillRect/>
                           </a:stretch>
@@ -9166,7 +9182,23 @@
               </w:numPr>
             </w:pPr>
             <w:r>
-              <w:t>Das System registriert das ein Feind dur den Treffer schaden erlitten hat.</w:t>
+              <w:t xml:space="preserve">Das System registriert das ein Feind </w:t>
+            </w:r>
+            <w:proofErr w:type="spellStart"/>
+            <w:r>
+              <w:t>dur</w:t>
+            </w:r>
+            <w:proofErr w:type="spellEnd"/>
+            <w:r>
+              <w:t xml:space="preserve"> den Treffer </w:t>
+            </w:r>
+            <w:proofErr w:type="spellStart"/>
+            <w:r>
+              <w:t>schaden</w:t>
+            </w:r>
+            <w:proofErr w:type="spellEnd"/>
+            <w:r>
+              <w:t xml:space="preserve"> erlitten hat.</w:t>
             </w:r>
           </w:p>
           <w:p>
@@ -9292,7 +9324,7 @@
                           </pic:cNvPicPr>
                         </pic:nvPicPr>
                         <pic:blipFill>
-                          <a:blip r:embed="rId22"/>
+                          <a:blip r:embed="rId23"/>
                           <a:stretch>
                             <a:fillRect/>
                           </a:stretch>
@@ -9611,10 +9643,7 @@
               </w:numPr>
             </w:pPr>
             <w:r>
-              <w:t xml:space="preserve">Der </w:t>
-            </w:r>
-            <w:r>
-              <w:t>Spieler kann die Richtung und Distanz zum Ziel auf dem Bildschirm ablesen.</w:t>
+              <w:t>Der Spieler kann die Richtung und Distanz zum Ziel auf dem Bildschirm ablesen.</w:t>
             </w:r>
           </w:p>
         </w:tc>
@@ -9736,7 +9765,7 @@
                           </pic:cNvPicPr>
                         </pic:nvPicPr>
                         <pic:blipFill>
-                          <a:blip r:embed="rId23"/>
+                          <a:blip r:embed="rId24"/>
                           <a:stretch>
                             <a:fillRect/>
                           </a:stretch>
@@ -9984,10 +10013,7 @@
           </w:tcPr>
           <w:p>
             <w:r>
-              <w:t xml:space="preserve">Ein Feind wurde vom </w:t>
-            </w:r>
-            <w:r>
-              <w:t>Spieler zerstört</w:t>
+              <w:t>Ein Feind wurde vom Spieler zerstört</w:t>
             </w:r>
           </w:p>
         </w:tc>
@@ -10177,7 +10203,7 @@
                           </pic:cNvPicPr>
                         </pic:nvPicPr>
                         <pic:blipFill>
-                          <a:blip r:embed="rId24"/>
+                          <a:blip r:embed="rId25"/>
                           <a:stretch>
                             <a:fillRect/>
                           </a:stretch>
@@ -10330,10 +10356,7 @@
               </w:tabs>
             </w:pPr>
             <w:r>
-              <w:t xml:space="preserve">Der Spieler kann im Austausch einer </w:t>
-            </w:r>
-            <w:r>
-              <w:t>Währung Verbesserungen für sein Schiff beziehen.</w:t>
+              <w:t>Der Spieler kann im Austausch einer Währung Verbesserungen für sein Schiff beziehen.</w:t>
             </w:r>
           </w:p>
         </w:tc>
@@ -10514,10 +10537,7 @@
               </w:numPr>
             </w:pPr>
             <w:r>
-              <w:t xml:space="preserve">Der </w:t>
-            </w:r>
-            <w:r>
-              <w:t>Spieler klickt auf den Kaufknopf</w:t>
+              <w:t>Der Spieler klickt auf den Kaufknopf</w:t>
             </w:r>
           </w:p>
           <w:p>
@@ -10610,10 +10630,7 @@
             </w:r>
             <w:r>
               <w:tab/>
-              <w:t xml:space="preserve">2a1. Das Upgrade </w:t>
-            </w:r>
-            <w:r>
-              <w:t>wird als nicht verfügbar dargestellt.</w:t>
+              <w:t>2a1. Das Upgrade wird als nicht verfügbar dargestellt.</w:t>
             </w:r>
           </w:p>
         </w:tc>
@@ -10682,7 +10699,7 @@
                           </pic:cNvPicPr>
                         </pic:nvPicPr>
                         <pic:blipFill>
-                          <a:blip r:embed="rId25"/>
+                          <a:blip r:embed="rId26"/>
                           <a:stretch>
                             <a:fillRect/>
                           </a:stretch>
@@ -10742,7 +10759,7 @@
           <w:szCs w:val="20"/>
         </w:rPr>
       </w:pPr>
-      <w:bookmarkStart w:id="23" w:name="_Hlk22140240"/>
+      <w:bookmarkStart w:id="22" w:name="_Hlk22140240"/>
       <w:r>
         <w:rPr>
           <w:rFonts w:eastAsia="Lucida Sans"/>
@@ -10754,7 +10771,7 @@
         <w:t>Priorität: M = Muss / O = Optional / W = Wunsch</w:t>
       </w:r>
     </w:p>
-    <w:bookmarkEnd w:id="23"/>
+    <w:bookmarkEnd w:id="22"/>
     <w:p/>
     <w:tbl>
       <w:tblPr>
@@ -10846,6 +10863,7 @@
                 <w:color w:val="FFFFFF"/>
               </w:rPr>
             </w:pPr>
+            <w:proofErr w:type="spellStart"/>
             <w:r>
               <w:rPr>
                 <w:b/>
@@ -10854,6 +10872,7 @@
               </w:rPr>
               <w:t>Prio</w:t>
             </w:r>
+            <w:proofErr w:type="spellEnd"/>
           </w:p>
         </w:tc>
         <w:tc>
@@ -11389,6 +11408,7 @@
                 <w:color w:val="FFFFFF"/>
               </w:rPr>
             </w:pPr>
+            <w:proofErr w:type="spellStart"/>
             <w:r>
               <w:rPr>
                 <w:b/>
@@ -11397,6 +11417,7 @@
               </w:rPr>
               <w:t>Prio</w:t>
             </w:r>
+            <w:proofErr w:type="spellEnd"/>
           </w:p>
         </w:tc>
         <w:tc>
@@ -11452,14 +11473,7 @@
                 <w:b/>
                 <w:bCs/>
               </w:rPr>
-              <w:t>Q</w:t>
-            </w:r>
-            <w:r>
-              <w:rPr>
-                <w:b/>
-                <w:bCs/>
-              </w:rPr>
-              <w:t>2</w:t>
+              <w:t>Q2</w:t>
             </w:r>
           </w:p>
         </w:tc>
@@ -11510,7 +11524,10 @@
           </w:tcPr>
           <w:p>
             <w:r>
-              <w:t>Technologievoraussetzungen</w:t>
+              <w:t>Technologie</w:t>
+            </w:r>
+            <w:r>
+              <w:t>anforderungen</w:t>
             </w:r>
           </w:p>
         </w:tc>
@@ -11676,7 +11693,15 @@
               <w:t xml:space="preserve"> minimal</w:t>
             </w:r>
             <w:r>
-              <w:t xml:space="preserve"> einem Intel i5 Prozessor, 4GB Ram und einer Onboard-Grafikkarte</w:t>
+              <w:t xml:space="preserve"> einem Intel i5 Prozessor, 4GB Ram und einer </w:t>
+            </w:r>
+            <w:proofErr w:type="spellStart"/>
+            <w:r>
+              <w:t>Onboard</w:t>
+            </w:r>
+            <w:proofErr w:type="spellEnd"/>
+            <w:r>
+              <w:t>-Grafikkarte</w:t>
             </w:r>
             <w:r>
               <w:t xml:space="preserve"> ist fähig das Spiel zu betreiben.</w:t>
@@ -11810,6 +11835,7 @@
                 <w:color w:val="FFFFFF"/>
               </w:rPr>
             </w:pPr>
+            <w:proofErr w:type="spellStart"/>
             <w:r>
               <w:rPr>
                 <w:b/>
@@ -11818,6 +11844,7 @@
               </w:rPr>
               <w:t>Prio</w:t>
             </w:r>
+            <w:proofErr w:type="spellEnd"/>
           </w:p>
         </w:tc>
         <w:tc>
@@ -12004,10 +12031,7 @@
           </w:tcPr>
           <w:p>
             <w:r>
-              <w:t xml:space="preserve">Das Spiel wird mit der </w:t>
-            </w:r>
-            <w:r>
-              <w:t>Engine Unitiy realisiert</w:t>
+              <w:t>Das Spiel wird mit der Engine Unity realisiert</w:t>
             </w:r>
           </w:p>
         </w:tc>
@@ -12264,6 +12288,7 @@
                 <w:color w:val="FFFFFF"/>
               </w:rPr>
             </w:pPr>
+            <w:proofErr w:type="spellStart"/>
             <w:r>
               <w:rPr>
                 <w:b/>
@@ -12272,6 +12297,7 @@
               </w:rPr>
               <w:t>Prio</w:t>
             </w:r>
+            <w:proofErr w:type="spellEnd"/>
           </w:p>
         </w:tc>
         <w:tc>
@@ -12538,7 +12564,15 @@
           </w:tcPr>
           <w:p>
             <w:r>
-              <w:t>Bis 22.01.20 muss das Projekt mit allen Deliverables abgeschlossen sein</w:t>
+              <w:t xml:space="preserve">Bis 22.01.20 muss das Projekt mit allen </w:t>
+            </w:r>
+            <w:proofErr w:type="spellStart"/>
+            <w:r>
+              <w:t>Deliverables</w:t>
+            </w:r>
+            <w:proofErr w:type="spellEnd"/>
+            <w:r>
+              <w:t xml:space="preserve"> abgeschlossen sein</w:t>
             </w:r>
           </w:p>
         </w:tc>
@@ -12635,6 +12669,7 @@
                 <w:color w:val="FFFFFF"/>
               </w:rPr>
             </w:pPr>
+            <w:proofErr w:type="spellStart"/>
             <w:r>
               <w:rPr>
                 <w:b/>
@@ -12643,6 +12678,7 @@
               </w:rPr>
               <w:t>Prio</w:t>
             </w:r>
+            <w:proofErr w:type="spellEnd"/>
           </w:p>
         </w:tc>
         <w:tc>
@@ -12855,10 +12891,10 @@
           <w:noProof/>
         </w:rPr>
         <w:drawing>
-          <wp:inline distT="0" distB="0" distL="0" distR="8255">
-            <wp:extent cx="6011545" cy="2712085"/>
-            <wp:effectExtent l="0" t="0" r="0" b="0"/>
-            <wp:docPr id="18" name="Image8"/>
+          <wp:inline distT="0" distB="0" distL="0" distR="0">
+            <wp:extent cx="6011545" cy="3753485"/>
+            <wp:effectExtent l="0" t="0" r="8255" b="0"/>
+            <wp:docPr id="20" name="Grafik 20"/>
             <wp:cNvGraphicFramePr>
               <a:graphicFrameLocks xmlns:a="http://schemas.openxmlformats.org/drawingml/2006/main" noChangeAspect="1"/>
             </wp:cNvGraphicFramePr>
@@ -12866,13 +12902,20 @@
               <a:graphicData uri="http://schemas.openxmlformats.org/drawingml/2006/picture">
                 <pic:pic xmlns:pic="http://schemas.openxmlformats.org/drawingml/2006/picture">
                   <pic:nvPicPr>
-                    <pic:cNvPr id="18" name="Image8"/>
+                    <pic:cNvPr id="0" name="Picture 3"/>
                     <pic:cNvPicPr>
                       <a:picLocks noChangeAspect="1" noChangeArrowheads="1"/>
                     </pic:cNvPicPr>
                   </pic:nvPicPr>
                   <pic:blipFill>
-                    <a:blip r:embed="rId26"/>
+                    <a:blip r:embed="rId27" cstate="print">
+                      <a:extLst>
+                        <a:ext uri="{28A0092B-C50C-407E-A947-70E740481C1C}">
+                          <a14:useLocalDpi xmlns:a14="http://schemas.microsoft.com/office/drawing/2010/main" val="0"/>
+                        </a:ext>
+                      </a:extLst>
+                    </a:blip>
+                    <a:srcRect/>
                     <a:stretch>
                       <a:fillRect/>
                     </a:stretch>
@@ -12880,11 +12923,15 @@
                   <pic:spPr bwMode="auto">
                     <a:xfrm>
                       <a:off x="0" y="0"/>
-                      <a:ext cx="6011545" cy="2712085"/>
+                      <a:ext cx="6011545" cy="3753485"/>
                     </a:xfrm>
                     <a:prstGeom prst="rect">
                       <a:avLst/>
                     </a:prstGeom>
+                    <a:noFill/>
+                    <a:ln>
+                      <a:noFill/>
+                    </a:ln>
                   </pic:spPr>
                 </pic:pic>
               </a:graphicData>
@@ -12906,15 +12953,15 @@
           <w:numId w:val="1"/>
         </w:numPr>
       </w:pPr>
-      <w:bookmarkStart w:id="24" w:name="_Toc21674033"/>
-      <w:bookmarkStart w:id="25" w:name="_Toc20500460"/>
-      <w:bookmarkStart w:id="26" w:name="_Toc22140435"/>
+      <w:bookmarkStart w:id="23" w:name="_Toc21674033"/>
+      <w:bookmarkStart w:id="24" w:name="_Toc20500460"/>
+      <w:bookmarkStart w:id="25" w:name="_Toc22140435"/>
       <w:r>
         <w:t>Glossar</w:t>
       </w:r>
+      <w:bookmarkEnd w:id="23"/>
       <w:bookmarkEnd w:id="24"/>
       <w:bookmarkEnd w:id="25"/>
-      <w:bookmarkEnd w:id="26"/>
     </w:p>
     <w:p/>
     <w:p>
@@ -12932,15 +12979,15 @@
           <w:numId w:val="1"/>
         </w:numPr>
       </w:pPr>
-      <w:bookmarkStart w:id="27" w:name="_Toc21674034"/>
-      <w:bookmarkStart w:id="28" w:name="_Toc20500461"/>
-      <w:bookmarkStart w:id="29" w:name="_Toc22140436"/>
+      <w:bookmarkStart w:id="26" w:name="_Toc21674034"/>
+      <w:bookmarkStart w:id="27" w:name="_Toc20500461"/>
+      <w:bookmarkStart w:id="28" w:name="_Toc22140436"/>
       <w:r>
         <w:t>Literaturverzeichnis</w:t>
       </w:r>
+      <w:bookmarkEnd w:id="26"/>
       <w:bookmarkEnd w:id="27"/>
       <w:bookmarkEnd w:id="28"/>
-      <w:bookmarkEnd w:id="29"/>
     </w:p>
     <w:p>
       <w:pPr>
@@ -12991,13 +13038,7 @@
         <w:rPr>
           <w:i/>
         </w:rPr>
-        <w:t xml:space="preserve">Autorname, </w:t>
-      </w:r>
-      <w:r>
-        <w:rPr>
-          <w:i/>
-        </w:rPr>
-        <w:t>Autorvorname, Buchtitel, Verlag, Ort, Ausgabe, Jahr</w:t>
+        <w:t>Autorname, Autorvorname, Buchtitel, Verlag, Ort, Ausgabe, Jahr</w:t>
       </w:r>
       <w:r>
         <w:tab/>
@@ -13040,15 +13081,15 @@
           <w:numId w:val="1"/>
         </w:numPr>
       </w:pPr>
-      <w:bookmarkStart w:id="30" w:name="_Toc21674035"/>
-      <w:bookmarkStart w:id="31" w:name="_Toc20500462"/>
-      <w:bookmarkStart w:id="32" w:name="_Toc22140437"/>
+      <w:bookmarkStart w:id="29" w:name="_Toc21674035"/>
+      <w:bookmarkStart w:id="30" w:name="_Toc20500462"/>
+      <w:bookmarkStart w:id="31" w:name="_Toc22140437"/>
       <w:r>
         <w:t>Anhang</w:t>
       </w:r>
+      <w:bookmarkEnd w:id="29"/>
       <w:bookmarkEnd w:id="30"/>
       <w:bookmarkEnd w:id="31"/>
-      <w:bookmarkEnd w:id="32"/>
     </w:p>
     <w:p>
       <w:pPr>
@@ -13064,10 +13105,7 @@
     </w:p>
     <w:p>
       <w:r>
-        <w:t xml:space="preserve">Eventuell aufgetretene Konflikte und die gewählte Lösung dafür werden kurz </w:t>
-      </w:r>
-      <w:r>
-        <w:t>dokumentiert</w:t>
+        <w:t>Eventuell aufgetretene Konflikte und die gewählte Lösung dafür werden kurz dokumentiert</w:t>
       </w:r>
     </w:p>
     <w:p/>
@@ -13080,8 +13118,18 @@
         </w:numPr>
       </w:pPr>
       <w:r>
-        <w:t>Definition of Ready – Checklist</w:t>
-      </w:r>
+        <w:t xml:space="preserve">Definition </w:t>
+      </w:r>
+      <w:proofErr w:type="spellStart"/>
+      <w:r>
+        <w:t>of</w:t>
+      </w:r>
+      <w:proofErr w:type="spellEnd"/>
+      <w:r>
+        <w:t xml:space="preserve"> Ready – Checklist</w:t>
+      </w:r>
+      <w:bookmarkStart w:id="32" w:name="_GoBack"/>
+      <w:bookmarkEnd w:id="32"/>
     </w:p>
     <w:p>
       <w:r>
@@ -13089,23 +13137,6 @@
       </w:r>
     </w:p>
     <w:p/>
-    <w:p>
-      <w:pPr>
-        <w:spacing w:line="240" w:lineRule="auto"/>
-        <w:rPr>
-          <w:rFonts w:eastAsia="Times New Roman"/>
-          <w:b/>
-          <w:bCs/>
-          <w:sz w:val="28"/>
-          <w:szCs w:val="28"/>
-        </w:rPr>
-      </w:pPr>
-      <w:bookmarkStart w:id="33" w:name="_Toc21674036"/>
-      <w:bookmarkStart w:id="34" w:name="_Toc20500463"/>
-      <w:r>
-        <w:br w:type="page"/>
-      </w:r>
-    </w:p>
     <w:p>
       <w:pPr>
         <w:pStyle w:val="berschrift11"/>
@@ -13114,6 +13145,8 @@
           <w:numId w:val="1"/>
         </w:numPr>
       </w:pPr>
+      <w:bookmarkStart w:id="33" w:name="_Toc21674036"/>
+      <w:bookmarkStart w:id="34" w:name="_Toc20500463"/>
       <w:bookmarkStart w:id="35" w:name="_Toc22140438"/>
       <w:r>
         <w:lastRenderedPageBreak/>
@@ -13273,10 +13306,7 @@
           </w:tcPr>
           <w:p>
             <w:r>
-              <w:t>Initiale Version kopiert un</w:t>
-            </w:r>
-            <w:r>
-              <w:t>d Angepasst</w:t>
+              <w:t>Initiale Version kopiert und Angepasst</w:t>
             </w:r>
           </w:p>
         </w:tc>
@@ -13495,8 +13525,13 @@
           </w:tcPr>
           <w:p>
             <w:r>
-              <w:t>Erster Entwurf Usecases</w:t>
-            </w:r>
+              <w:t xml:space="preserve">Erster Entwurf </w:t>
+            </w:r>
+            <w:proofErr w:type="spellStart"/>
+            <w:r>
+              <w:t>Usecases</w:t>
+            </w:r>
+            <w:proofErr w:type="spellEnd"/>
           </w:p>
         </w:tc>
         <w:tc>
@@ -13568,8 +13603,13 @@
           </w:tcPr>
           <w:p>
             <w:r>
-              <w:t>Überarbeitung, Verfeinerung Usecases</w:t>
-            </w:r>
+              <w:t xml:space="preserve">Überarbeitung, Verfeinerung </w:t>
+            </w:r>
+            <w:proofErr w:type="spellStart"/>
+            <w:r>
+              <w:t>Usecases</w:t>
+            </w:r>
+            <w:proofErr w:type="spellEnd"/>
           </w:p>
         </w:tc>
         <w:tc>
@@ -13585,10 +13625,7 @@
           </w:tcPr>
           <w:p>
             <w:r>
-              <w:t xml:space="preserve">Bühler, </w:t>
-            </w:r>
-            <w:r>
-              <w:t>Müller, Riesen</w:t>
+              <w:t>Bühler, Müller, Riesen</w:t>
             </w:r>
           </w:p>
         </w:tc>
@@ -13742,11 +13779,162 @@
           </w:p>
         </w:tc>
       </w:tr>
+      <w:tr>
+        <w:trPr>
+          <w:trHeight w:val="113"/>
+        </w:trPr>
+        <w:tc>
+          <w:tcPr>
+            <w:tcW w:w="1218" w:type="dxa"/>
+            <w:tcBorders>
+              <w:top w:val="single" w:sz="8" w:space="0" w:color="FFFFFF"/>
+              <w:left w:val="single" w:sz="8" w:space="0" w:color="FFFFFF"/>
+              <w:bottom w:val="single" w:sz="8" w:space="0" w:color="FFFFFF"/>
+              <w:right w:val="single" w:sz="8" w:space="0" w:color="FFFFFF"/>
+            </w:tcBorders>
+            <w:shd w:val="clear" w:color="auto" w:fill="E6E6E6"/>
+          </w:tcPr>
+          <w:p>
+            <w:r>
+              <w:t>1.5</w:t>
+            </w:r>
+          </w:p>
+        </w:tc>
+        <w:tc>
+          <w:tcPr>
+            <w:tcW w:w="1828" w:type="dxa"/>
+            <w:tcBorders>
+              <w:top w:val="single" w:sz="8" w:space="0" w:color="FFFFFF"/>
+              <w:left w:val="single" w:sz="8" w:space="0" w:color="FFFFFF"/>
+              <w:bottom w:val="single" w:sz="8" w:space="0" w:color="FFFFFF"/>
+              <w:right w:val="single" w:sz="8" w:space="0" w:color="FFFFFF"/>
+            </w:tcBorders>
+            <w:shd w:val="clear" w:color="auto" w:fill="E6E6E6"/>
+          </w:tcPr>
+          <w:p>
+            <w:r>
+              <w:t>18.10.2019</w:t>
+            </w:r>
+          </w:p>
+        </w:tc>
+        <w:tc>
+          <w:tcPr>
+            <w:tcW w:w="4055" w:type="dxa"/>
+            <w:tcBorders>
+              <w:top w:val="single" w:sz="8" w:space="0" w:color="FFFFFF"/>
+              <w:left w:val="single" w:sz="8" w:space="0" w:color="FFFFFF"/>
+              <w:bottom w:val="single" w:sz="8" w:space="0" w:color="FFFFFF"/>
+              <w:right w:val="single" w:sz="8" w:space="0" w:color="FFFFFF"/>
+            </w:tcBorders>
+            <w:shd w:val="clear" w:color="auto" w:fill="E6E6E6"/>
+          </w:tcPr>
+          <w:p>
+            <w:r>
+              <w:t>Überarbeitung Datenmodel</w:t>
+            </w:r>
+          </w:p>
+        </w:tc>
+        <w:tc>
+          <w:tcPr>
+            <w:tcW w:w="2367" w:type="dxa"/>
+            <w:tcBorders>
+              <w:top w:val="single" w:sz="8" w:space="0" w:color="FFFFFF"/>
+              <w:left w:val="single" w:sz="8" w:space="0" w:color="FFFFFF"/>
+              <w:bottom w:val="single" w:sz="8" w:space="0" w:color="FFFFFF"/>
+              <w:right w:val="single" w:sz="8" w:space="0" w:color="FFFFFF"/>
+            </w:tcBorders>
+            <w:shd w:val="clear" w:color="auto" w:fill="E6E6E6"/>
+          </w:tcPr>
+          <w:p>
+            <w:r>
+              <w:t>Riesen</w:t>
+            </w:r>
+          </w:p>
+        </w:tc>
+      </w:tr>
+      <w:tr>
+        <w:trPr>
+          <w:trHeight w:val="113"/>
+        </w:trPr>
+        <w:tc>
+          <w:tcPr>
+            <w:tcW w:w="1218" w:type="dxa"/>
+            <w:tcBorders>
+              <w:top w:val="single" w:sz="8" w:space="0" w:color="FFFFFF"/>
+              <w:left w:val="single" w:sz="8" w:space="0" w:color="FFFFFF"/>
+              <w:bottom w:val="single" w:sz="8" w:space="0" w:color="FFFFFF"/>
+              <w:right w:val="single" w:sz="8" w:space="0" w:color="FFFFFF"/>
+            </w:tcBorders>
+            <w:shd w:val="clear" w:color="auto" w:fill="E6E6E6"/>
+          </w:tcPr>
+          <w:p>
+            <w:r>
+              <w:t>1.5</w:t>
+            </w:r>
+          </w:p>
+        </w:tc>
+        <w:tc>
+          <w:tcPr>
+            <w:tcW w:w="1828" w:type="dxa"/>
+            <w:tcBorders>
+              <w:top w:val="single" w:sz="8" w:space="0" w:color="FFFFFF"/>
+              <w:left w:val="single" w:sz="8" w:space="0" w:color="FFFFFF"/>
+              <w:bottom w:val="single" w:sz="8" w:space="0" w:color="FFFFFF"/>
+              <w:right w:val="single" w:sz="8" w:space="0" w:color="FFFFFF"/>
+            </w:tcBorders>
+            <w:shd w:val="clear" w:color="auto" w:fill="E6E6E6"/>
+          </w:tcPr>
+          <w:p>
+            <w:r>
+              <w:t>18.10.2019</w:t>
+            </w:r>
+          </w:p>
+        </w:tc>
+        <w:tc>
+          <w:tcPr>
+            <w:tcW w:w="4055" w:type="dxa"/>
+            <w:tcBorders>
+              <w:top w:val="single" w:sz="8" w:space="0" w:color="FFFFFF"/>
+              <w:left w:val="single" w:sz="8" w:space="0" w:color="FFFFFF"/>
+              <w:bottom w:val="single" w:sz="8" w:space="0" w:color="FFFFFF"/>
+              <w:right w:val="single" w:sz="8" w:space="0" w:color="FFFFFF"/>
+            </w:tcBorders>
+            <w:shd w:val="clear" w:color="auto" w:fill="E6E6E6"/>
+          </w:tcPr>
+          <w:p>
+            <w:r>
+              <w:t xml:space="preserve">Erstellung </w:t>
+            </w:r>
+            <w:proofErr w:type="spellStart"/>
+            <w:r>
+              <w:t>Usecasediagramm</w:t>
+            </w:r>
+            <w:proofErr w:type="spellEnd"/>
+          </w:p>
+        </w:tc>
+        <w:tc>
+          <w:tcPr>
+            <w:tcW w:w="2367" w:type="dxa"/>
+            <w:tcBorders>
+              <w:top w:val="single" w:sz="8" w:space="0" w:color="FFFFFF"/>
+              <w:left w:val="single" w:sz="8" w:space="0" w:color="FFFFFF"/>
+              <w:bottom w:val="single" w:sz="8" w:space="0" w:color="FFFFFF"/>
+              <w:right w:val="single" w:sz="8" w:space="0" w:color="FFFFFF"/>
+            </w:tcBorders>
+            <w:shd w:val="clear" w:color="auto" w:fill="E6E6E6"/>
+          </w:tcPr>
+          <w:p>
+            <w:r>
+              <w:t>Bühler, Riesen</w:t>
+            </w:r>
+          </w:p>
+        </w:tc>
+      </w:tr>
     </w:tbl>
     <w:p/>
     <w:sectPr>
-      <w:headerReference w:type="default" r:id="rId27"/>
-      <w:footerReference w:type="default" r:id="rId28"/>
+      <w:headerReference w:type="default" r:id="rId28"/>
+      <w:footerReference w:type="default" r:id="rId29"/>
       <w:pgSz w:w="11906" w:h="16838"/>
       <w:pgMar w:top="1758" w:right="1004" w:bottom="680" w:left="1435" w:header="709" w:footer="510" w:gutter="0"/>
       <w:cols w:space="720"/>
@@ -13807,7 +13995,55 @@
         <w:color w:val="697D91"/>
         <w:lang w:val="fr-CH"/>
       </w:rPr>
-      <w:t>Berner Fachhochschule | Haute école spécialisée bernoise | Bern University of Applied Sciences</w:t>
+      <w:t xml:space="preserve">Berner </w:t>
+    </w:r>
+    <w:proofErr w:type="spellStart"/>
+    <w:r>
+      <w:rPr>
+        <w:color w:val="697D91"/>
+        <w:lang w:val="fr-CH"/>
+      </w:rPr>
+      <w:t>Fachhochschule</w:t>
+    </w:r>
+    <w:proofErr w:type="spellEnd"/>
+    <w:r>
+      <w:rPr>
+        <w:color w:val="697D91"/>
+        <w:lang w:val="fr-CH"/>
+      </w:rPr>
+      <w:t xml:space="preserve"> | Haute école spécialisée bernoise | Bern </w:t>
+    </w:r>
+    <w:proofErr w:type="spellStart"/>
+    <w:r>
+      <w:rPr>
+        <w:color w:val="697D91"/>
+        <w:lang w:val="fr-CH"/>
+      </w:rPr>
+      <w:t>University</w:t>
+    </w:r>
+    <w:proofErr w:type="spellEnd"/>
+    <w:r>
+      <w:rPr>
+        <w:color w:val="697D91"/>
+        <w:lang w:val="fr-CH"/>
+      </w:rPr>
+      <w:t xml:space="preserve"> of </w:t>
+    </w:r>
+    <w:proofErr w:type="spellStart"/>
+    <w:r>
+      <w:rPr>
+        <w:color w:val="697D91"/>
+        <w:lang w:val="fr-CH"/>
+      </w:rPr>
+      <w:t>Applied</w:t>
+    </w:r>
+    <w:proofErr w:type="spellEnd"/>
+    <w:r>
+      <w:rPr>
+        <w:color w:val="697D91"/>
+        <w:lang w:val="fr-CH"/>
+      </w:rPr>
+      <w:t xml:space="preserve"> Sciences</w:t>
     </w:r>
   </w:p>
 </w:ftr>
@@ -19247,7 +19483,7 @@
 </file>
 
 <file path=customXml/itemProps2.xml><?xml version="1.0" encoding="utf-8"?>
-<ds:datastoreItem xmlns:ds="http://schemas.openxmlformats.org/officeDocument/2006/customXml" ds:itemID="{AB182B5B-F765-42D8-876E-38B286D9ADDB}">
+<ds:datastoreItem xmlns:ds="http://schemas.openxmlformats.org/officeDocument/2006/customXml" ds:itemID="{26430B6B-EE4F-4106-8CE9-83F8572E201B}">
   <ds:schemaRefs>
     <ds:schemaRef ds:uri="http://schemas.openxmlformats.org/officeDocument/2006/bibliography"/>
   </ds:schemaRefs>

</xml_diff>

<commit_message>
Applied Gerry's feedback for model
</commit_message>
<xml_diff>
--- a/doc/Anforderungsspezifikation.docx
+++ b/doc/Anforderungsspezifikation.docx
@@ -1,6 +1,6 @@
 
 <file path=word/document.xml><?xml version="1.0" encoding="utf-8"?>
-<w:document xmlns:wpc="http://schemas.microsoft.com/office/word/2010/wordprocessingCanvas" xmlns:mo="http://schemas.microsoft.com/office/mac/office/2008/main" xmlns:mc="http://schemas.openxmlformats.org/markup-compatibility/2006" xmlns:mv="urn:schemas-microsoft-com:mac:vml" xmlns:o="urn:schemas-microsoft-com:office:office" xmlns:r="http://schemas.openxmlformats.org/officeDocument/2006/relationships" xmlns:m="http://schemas.openxmlformats.org/officeDocument/2006/math" xmlns:v="urn:schemas-microsoft-com:vml" xmlns:wp14="http://schemas.microsoft.com/office/word/2010/wordprocessingDrawing" xmlns:wp="http://schemas.openxmlformats.org/drawingml/2006/wordprocessingDrawing" xmlns:w10="urn:schemas-microsoft-com:office:word" xmlns:w="http://schemas.openxmlformats.org/wordprocessingml/2006/main" xmlns:w14="http://schemas.microsoft.com/office/word/2010/wordml" xmlns:wpg="http://schemas.microsoft.com/office/word/2010/wordprocessingGroup" xmlns:wpi="http://schemas.microsoft.com/office/word/2010/wordprocessingInk" xmlns:wne="http://schemas.microsoft.com/office/word/2006/wordml" xmlns:wps="http://schemas.microsoft.com/office/word/2010/wordprocessingShape" mc:Ignorable="w14 wp14">
+<w:document xmlns:wpc="http://schemas.microsoft.com/office/word/2010/wordprocessingCanvas" xmlns:cx="http://schemas.microsoft.com/office/drawing/2014/chartex" xmlns:cx1="http://schemas.microsoft.com/office/drawing/2015/9/8/chartex" xmlns:cx2="http://schemas.microsoft.com/office/drawing/2015/10/21/chartex" xmlns:cx3="http://schemas.microsoft.com/office/drawing/2016/5/9/chartex" xmlns:cx4="http://schemas.microsoft.com/office/drawing/2016/5/10/chartex" xmlns:cx5="http://schemas.microsoft.com/office/drawing/2016/5/11/chartex" xmlns:cx6="http://schemas.microsoft.com/office/drawing/2016/5/12/chartex" xmlns:cx7="http://schemas.microsoft.com/office/drawing/2016/5/13/chartex" xmlns:cx8="http://schemas.microsoft.com/office/drawing/2016/5/14/chartex" xmlns:mc="http://schemas.openxmlformats.org/markup-compatibility/2006" xmlns:aink="http://schemas.microsoft.com/office/drawing/2016/ink" xmlns:am3d="http://schemas.microsoft.com/office/drawing/2017/model3d" xmlns:o="urn:schemas-microsoft-com:office:office" xmlns:r="http://schemas.openxmlformats.org/officeDocument/2006/relationships" xmlns:m="http://schemas.openxmlformats.org/officeDocument/2006/math" xmlns:v="urn:schemas-microsoft-com:vml" xmlns:wp14="http://schemas.microsoft.com/office/word/2010/wordprocessingDrawing" xmlns:wp="http://schemas.openxmlformats.org/drawingml/2006/wordprocessingDrawing" xmlns:w10="urn:schemas-microsoft-com:office:word" xmlns:w="http://schemas.openxmlformats.org/wordprocessingml/2006/main" xmlns:w14="http://schemas.microsoft.com/office/word/2010/wordml" xmlns:w15="http://schemas.microsoft.com/office/word/2012/wordml" xmlns:w16cid="http://schemas.microsoft.com/office/word/2016/wordml/cid" xmlns:w16se="http://schemas.microsoft.com/office/word/2015/wordml/symex" xmlns:wpg="http://schemas.microsoft.com/office/word/2010/wordprocessingGroup" xmlns:wpi="http://schemas.microsoft.com/office/word/2010/wordprocessingInk" xmlns:wne="http://schemas.microsoft.com/office/word/2006/wordml" xmlns:wps="http://schemas.microsoft.com/office/word/2010/wordprocessingShape" mc:Ignorable="w14 w15 w16se w16cid wp14">
   <w:body>
     <w:tbl>
       <w:tblPr>
@@ -59,7 +59,7 @@
                           </pic:cNvPicPr>
                         </pic:nvPicPr>
                         <pic:blipFill>
-                          <a:blip r:embed="rId10"/>
+                          <a:blip r:embed="rId9"/>
                           <a:stretch>
                             <a:fillRect/>
                           </a:stretch>
@@ -198,6 +198,7 @@
                   <w:calendar w:val="gregorian"/>
                 </w:date>
               </w:sdtPr>
+              <w:sdtEndPr/>
               <w:sdtContent>
                 <w:r>
                   <w:t>24/10/2019</w:t>
@@ -272,11 +273,11 @@
               </w:rPr>
               <w:fldChar w:fldCharType="separate"/>
             </w:r>
-            <w:bookmarkStart w:id="0" w:name="__Fieldmark__3989_80"/>
-            <w:bookmarkStart w:id="1" w:name="__Fieldmark__3989_801366897"/>
+            <w:bookmarkStart w:id="0" w:name="__Fieldmark__720_3287367874"/>
+            <w:bookmarkStart w:id="1" w:name="Text1"/>
             <w:bookmarkStart w:id="2" w:name="__Fieldmark__720_328"/>
-            <w:bookmarkStart w:id="3" w:name="Text1"/>
-            <w:bookmarkStart w:id="4" w:name="__Fieldmark__720_3287367874"/>
+            <w:bookmarkStart w:id="3" w:name="__Fieldmark__3989_801366897"/>
+            <w:bookmarkStart w:id="4" w:name="__Fieldmark__3989_80"/>
             <w:bookmarkStart w:id="5" w:name="Text11"/>
             <w:bookmarkEnd w:id="0"/>
             <w:bookmarkEnd w:id="1"/>
@@ -323,8 +324,8 @@
           <w:szCs w:val="10"/>
         </w:rPr>
         <w:sectPr>
-          <w:headerReference w:type="default" r:id="rId11"/>
-          <w:footerReference w:type="default" r:id="rId12"/>
+          <w:headerReference w:type="default" r:id="rId10"/>
+          <w:footerReference w:type="default" r:id="rId11"/>
           <w:pgSz w:w="11906" w:h="16838"/>
           <w:pgMar w:top="1758" w:right="2081" w:bottom="680" w:left="1435" w:header="709" w:footer="510" w:gutter="0"/>
           <w:cols w:space="720"/>
@@ -347,7 +348,7 @@
     <w:p/>
     <w:p>
       <w:pPr>
-        <w:pStyle w:val="TOC1"/>
+        <w:pStyle w:val="Verzeichnis12"/>
         <w:tabs>
           <w:tab w:val="left" w:pos="440"/>
           <w:tab w:val="right" w:pos="9457"/>
@@ -388,7 +389,7 @@
     </w:p>
     <w:p>
       <w:pPr>
-        <w:pStyle w:val="TOC1"/>
+        <w:pStyle w:val="Verzeichnis12"/>
         <w:tabs>
           <w:tab w:val="left" w:pos="440"/>
           <w:tab w:val="right" w:pos="9457"/>
@@ -420,7 +421,7 @@
     </w:p>
     <w:p>
       <w:pPr>
-        <w:pStyle w:val="TOC1"/>
+        <w:pStyle w:val="Verzeichnis12"/>
         <w:tabs>
           <w:tab w:val="left" w:pos="440"/>
           <w:tab w:val="right" w:pos="9457"/>
@@ -452,7 +453,7 @@
     </w:p>
     <w:p>
       <w:pPr>
-        <w:pStyle w:val="TOC1"/>
+        <w:pStyle w:val="Verzeichnis12"/>
         <w:tabs>
           <w:tab w:val="left" w:pos="440"/>
           <w:tab w:val="right" w:pos="9457"/>
@@ -484,7 +485,7 @@
     </w:p>
     <w:p>
       <w:pPr>
-        <w:pStyle w:val="TOC1"/>
+        <w:pStyle w:val="Verzeichnis12"/>
         <w:tabs>
           <w:tab w:val="left" w:pos="440"/>
           <w:tab w:val="right" w:pos="9457"/>
@@ -516,7 +517,7 @@
     </w:p>
     <w:p>
       <w:pPr>
-        <w:pStyle w:val="TOC1"/>
+        <w:pStyle w:val="Verzeichnis12"/>
         <w:tabs>
           <w:tab w:val="left" w:pos="440"/>
           <w:tab w:val="right" w:pos="9457"/>
@@ -548,7 +549,7 @@
     </w:p>
     <w:p>
       <w:pPr>
-        <w:pStyle w:val="TOC1"/>
+        <w:pStyle w:val="Verzeichnis12"/>
         <w:tabs>
           <w:tab w:val="left" w:pos="440"/>
           <w:tab w:val="right" w:pos="9457"/>
@@ -580,7 +581,7 @@
     </w:p>
     <w:p>
       <w:pPr>
-        <w:pStyle w:val="TOC1"/>
+        <w:pStyle w:val="Verzeichnis12"/>
         <w:tabs>
           <w:tab w:val="left" w:pos="440"/>
           <w:tab w:val="right" w:pos="9457"/>
@@ -612,7 +613,7 @@
     </w:p>
     <w:p>
       <w:pPr>
-        <w:pStyle w:val="TOC1"/>
+        <w:pStyle w:val="Verzeichnis12"/>
         <w:tabs>
           <w:tab w:val="left" w:pos="440"/>
           <w:tab w:val="right" w:pos="9457"/>
@@ -716,8 +717,6 @@
       <w:r>
         <w:t>her</w:t>
       </w:r>
-      <w:bookmarkStart w:id="12" w:name="_GoBack"/>
-      <w:bookmarkEnd w:id="12"/>
       <w:r>
         <w:t>zufliegen, feindliche Raumschiffe zu bekämpfen und ein definiertes Ziel zu erreichen.</w:t>
       </w:r>
@@ -740,15 +739,15 @@
           <w:numId w:val="2"/>
         </w:numPr>
       </w:pPr>
-      <w:bookmarkStart w:id="13" w:name="_Toc22140432"/>
-      <w:bookmarkStart w:id="14" w:name="_Toc20500457"/>
-      <w:bookmarkStart w:id="15" w:name="_Toc21674030"/>
+      <w:bookmarkStart w:id="12" w:name="_Toc22140432"/>
+      <w:bookmarkStart w:id="13" w:name="_Toc20500457"/>
+      <w:bookmarkStart w:id="14" w:name="_Toc21674030"/>
       <w:r>
         <w:t>Projektzielsetzung</w:t>
       </w:r>
+      <w:bookmarkEnd w:id="12"/>
       <w:bookmarkEnd w:id="13"/>
       <w:bookmarkEnd w:id="14"/>
-      <w:bookmarkEnd w:id="15"/>
     </w:p>
     <w:p>
       <w:pPr>
@@ -1141,15 +1140,15 @@
           <w:numId w:val="2"/>
         </w:numPr>
       </w:pPr>
-      <w:bookmarkStart w:id="16" w:name="_Toc22140433"/>
-      <w:bookmarkStart w:id="17" w:name="_Toc20500458"/>
-      <w:bookmarkStart w:id="18" w:name="_Toc21674031"/>
+      <w:bookmarkStart w:id="15" w:name="_Toc22140433"/>
+      <w:bookmarkStart w:id="16" w:name="_Toc20500458"/>
+      <w:bookmarkStart w:id="17" w:name="_Toc21674031"/>
       <w:r>
         <w:t>Systemabgrenzung</w:t>
       </w:r>
+      <w:bookmarkEnd w:id="15"/>
       <w:bookmarkEnd w:id="16"/>
       <w:bookmarkEnd w:id="17"/>
-      <w:bookmarkEnd w:id="18"/>
     </w:p>
     <w:p>
       <w:pPr>
@@ -1215,7 +1214,7 @@
                     </pic:cNvPicPr>
                   </pic:nvPicPr>
                   <pic:blipFill>
-                    <a:blip r:embed="rId13"/>
+                    <a:blip r:embed="rId12"/>
                     <a:stretch>
                       <a:fillRect/>
                     </a:stretch>
@@ -1244,11 +1243,11 @@
           <w:numId w:val="2"/>
         </w:numPr>
       </w:pPr>
-      <w:bookmarkStart w:id="19" w:name="_Toc526070082"/>
+      <w:bookmarkStart w:id="18" w:name="_Toc526070082"/>
       <w:r>
         <w:t>Nicht unterstützte Projektziele</w:t>
       </w:r>
-      <w:bookmarkEnd w:id="19"/>
+      <w:bookmarkEnd w:id="18"/>
     </w:p>
     <w:p>
       <w:pPr>
@@ -1321,15 +1320,15 @@
           <w:numId w:val="2"/>
         </w:numPr>
       </w:pPr>
-      <w:bookmarkStart w:id="20" w:name="_Toc22140434"/>
-      <w:bookmarkStart w:id="21" w:name="_Toc20500459"/>
-      <w:bookmarkStart w:id="22" w:name="_Toc21674032"/>
+      <w:bookmarkStart w:id="19" w:name="_Toc22140434"/>
+      <w:bookmarkStart w:id="20" w:name="_Toc20500459"/>
+      <w:bookmarkStart w:id="21" w:name="_Toc21674032"/>
       <w:r>
         <w:t>Anforderungen</w:t>
       </w:r>
+      <w:bookmarkEnd w:id="19"/>
       <w:bookmarkEnd w:id="20"/>
       <w:bookmarkEnd w:id="21"/>
-      <w:bookmarkEnd w:id="22"/>
     </w:p>
     <w:p>
       <w:pPr>
@@ -1415,7 +1414,7 @@
                     </pic:cNvPicPr>
                   </pic:nvPicPr>
                   <pic:blipFill>
-                    <a:blip r:embed="rId14"/>
+                    <a:blip r:embed="rId13"/>
                     <a:stretch>
                       <a:fillRect/>
                     </a:stretch>
@@ -1462,8 +1461,8 @@
         <w:lastRenderedPageBreak/>
         <w:t>Priorität: M = Muss / O = Optional / W = Wunsch</w:t>
       </w:r>
-      <w:bookmarkStart w:id="23" w:name="_Hlk22140212"/>
-      <w:bookmarkEnd w:id="23"/>
+      <w:bookmarkStart w:id="22" w:name="_Hlk22140212"/>
+      <w:bookmarkEnd w:id="22"/>
     </w:p>
     <w:p>
       <w:pPr>
@@ -1484,10 +1483,10 @@
         <w:tblLook w:val="04A0" w:firstRow="1" w:lastRow="0" w:firstColumn="1" w:lastColumn="0" w:noHBand="0" w:noVBand="1"/>
       </w:tblPr>
       <w:tblGrid>
-        <w:gridCol w:w="871"/>
+        <w:gridCol w:w="880"/>
         <w:gridCol w:w="1032"/>
         <w:gridCol w:w="663"/>
-        <w:gridCol w:w="6892"/>
+        <w:gridCol w:w="6883"/>
       </w:tblGrid>
       <w:tr>
         <w:tc>
@@ -2038,10 +2037,10 @@
         <w:tblLook w:val="04A0" w:firstRow="1" w:lastRow="0" w:firstColumn="1" w:lastColumn="0" w:noHBand="0" w:noVBand="1"/>
       </w:tblPr>
       <w:tblGrid>
-        <w:gridCol w:w="871"/>
+        <w:gridCol w:w="880"/>
         <w:gridCol w:w="1032"/>
-        <w:gridCol w:w="662"/>
-        <w:gridCol w:w="6892"/>
+        <w:gridCol w:w="663"/>
+        <w:gridCol w:w="6882"/>
       </w:tblGrid>
       <w:tr>
         <w:tc>
@@ -2702,10 +2701,10 @@
         <w:tblLook w:val="04A0" w:firstRow="1" w:lastRow="0" w:firstColumn="1" w:lastColumn="0" w:noHBand="0" w:noVBand="1"/>
       </w:tblPr>
       <w:tblGrid>
-        <w:gridCol w:w="871"/>
+        <w:gridCol w:w="880"/>
         <w:gridCol w:w="1032"/>
         <w:gridCol w:w="663"/>
-        <w:gridCol w:w="6892"/>
+        <w:gridCol w:w="6883"/>
       </w:tblGrid>
       <w:tr>
         <w:tc>
@@ -3170,10 +3169,10 @@
         <w:tblLook w:val="04A0" w:firstRow="1" w:lastRow="0" w:firstColumn="1" w:lastColumn="0" w:noHBand="0" w:noVBand="1"/>
       </w:tblPr>
       <w:tblGrid>
-        <w:gridCol w:w="871"/>
+        <w:gridCol w:w="880"/>
         <w:gridCol w:w="1032"/>
         <w:gridCol w:w="663"/>
-        <w:gridCol w:w="6892"/>
+        <w:gridCol w:w="6883"/>
       </w:tblGrid>
       <w:tr>
         <w:tc>
@@ -4103,7 +4102,7 @@
                           </pic:cNvPicPr>
                         </pic:nvPicPr>
                         <pic:blipFill>
-                          <a:blip r:embed="rId15"/>
+                          <a:blip r:embed="rId14"/>
                           <a:stretch>
                             <a:fillRect/>
                           </a:stretch>
@@ -4554,7 +4553,7 @@
                           </pic:cNvPicPr>
                         </pic:nvPicPr>
                         <pic:blipFill>
-                          <a:blip r:embed="rId16"/>
+                          <a:blip r:embed="rId15"/>
                           <a:stretch>
                             <a:fillRect/>
                           </a:stretch>
@@ -5096,7 +5095,7 @@
                           </pic:cNvPicPr>
                         </pic:nvPicPr>
                         <pic:blipFill>
-                          <a:blip r:embed="rId17"/>
+                          <a:blip r:embed="rId16"/>
                           <a:stretch>
                             <a:fillRect/>
                           </a:stretch>
@@ -5536,7 +5535,7 @@
                           </pic:cNvPicPr>
                         </pic:nvPicPr>
                         <pic:blipFill>
-                          <a:blip r:embed="rId18"/>
+                          <a:blip r:embed="rId17"/>
                           <a:stretch>
                             <a:fillRect/>
                           </a:stretch>
@@ -6323,7 +6322,7 @@
                           </pic:cNvPicPr>
                         </pic:nvPicPr>
                         <pic:blipFill>
-                          <a:blip r:embed="rId19"/>
+                          <a:blip r:embed="rId18"/>
                           <a:stretch>
                             <a:fillRect/>
                           </a:stretch>
@@ -6775,7 +6774,7 @@
                           </pic:cNvPicPr>
                         </pic:nvPicPr>
                         <pic:blipFill>
-                          <a:blip r:embed="rId20"/>
+                          <a:blip r:embed="rId19"/>
                           <a:stretch>
                             <a:fillRect/>
                           </a:stretch>
@@ -7293,7 +7292,7 @@
                           </pic:cNvPicPr>
                         </pic:nvPicPr>
                         <pic:blipFill>
-                          <a:blip r:embed="rId21"/>
+                          <a:blip r:embed="rId20"/>
                           <a:stretch>
                             <a:fillRect/>
                           </a:stretch>
@@ -7733,7 +7732,7 @@
                           </pic:cNvPicPr>
                         </pic:nvPicPr>
                         <pic:blipFill>
-                          <a:blip r:embed="rId22"/>
+                          <a:blip r:embed="rId21"/>
                           <a:stretch>
                             <a:fillRect/>
                           </a:stretch>
@@ -8572,7 +8571,7 @@
                           </pic:cNvPicPr>
                         </pic:nvPicPr>
                         <pic:blipFill>
-                          <a:blip r:embed="rId23"/>
+                          <a:blip r:embed="rId22"/>
                           <a:stretch>
                             <a:fillRect/>
                           </a:stretch>
@@ -8979,7 +8978,7 @@
                           </pic:cNvPicPr>
                         </pic:nvPicPr>
                         <pic:blipFill>
-                          <a:blip r:embed="rId24"/>
+                          <a:blip r:embed="rId23"/>
                           <a:stretch>
                             <a:fillRect/>
                           </a:stretch>
@@ -9421,7 +9420,7 @@
                           </pic:cNvPicPr>
                         </pic:nvPicPr>
                         <pic:blipFill>
-                          <a:blip r:embed="rId25"/>
+                          <a:blip r:embed="rId24"/>
                           <a:stretch>
                             <a:fillRect/>
                           </a:stretch>
@@ -9873,7 +9872,7 @@
                           </pic:cNvPicPr>
                         </pic:nvPicPr>
                         <pic:blipFill>
-                          <a:blip r:embed="rId26"/>
+                          <a:blip r:embed="rId25"/>
                           <a:stretch>
                             <a:fillRect/>
                           </a:stretch>
@@ -10370,7 +10369,7 @@
                           </pic:cNvPicPr>
                         </pic:nvPicPr>
                         <pic:blipFill>
-                          <a:blip r:embed="rId27"/>
+                          <a:blip r:embed="rId26"/>
                           <a:stretch>
                             <a:fillRect/>
                           </a:stretch>
@@ -10440,8 +10439,8 @@
         </w:rPr>
         <w:t>Priorität: M = Muss / O = Optional / W = Wunsch</w:t>
       </w:r>
-      <w:bookmarkStart w:id="24" w:name="_Hlk22140240"/>
-      <w:bookmarkEnd w:id="24"/>
+      <w:bookmarkStart w:id="23" w:name="_Hlk22140240"/>
+      <w:bookmarkEnd w:id="23"/>
     </w:p>
     <w:p/>
     <w:tbl>
@@ -10456,10 +10455,10 @@
         <w:tblLook w:val="04A0" w:firstRow="1" w:lastRow="0" w:firstColumn="1" w:lastColumn="0" w:noHBand="0" w:noVBand="1"/>
       </w:tblPr>
       <w:tblGrid>
-        <w:gridCol w:w="733"/>
+        <w:gridCol w:w="742"/>
         <w:gridCol w:w="1032"/>
-        <w:gridCol w:w="662"/>
-        <w:gridCol w:w="7031"/>
+        <w:gridCol w:w="663"/>
+        <w:gridCol w:w="7021"/>
       </w:tblGrid>
       <w:tr>
         <w:tc>
@@ -10910,10 +10909,10 @@
         <w:tblLook w:val="04A0" w:firstRow="1" w:lastRow="0" w:firstColumn="1" w:lastColumn="0" w:noHBand="0" w:noVBand="1"/>
       </w:tblPr>
       <w:tblGrid>
-        <w:gridCol w:w="733"/>
+        <w:gridCol w:w="742"/>
         <w:gridCol w:w="1032"/>
-        <w:gridCol w:w="662"/>
-        <w:gridCol w:w="7031"/>
+        <w:gridCol w:w="663"/>
+        <w:gridCol w:w="7021"/>
       </w:tblGrid>
       <w:tr>
         <w:tc>
@@ -11315,10 +11314,10 @@
         <w:tblLook w:val="04A0" w:firstRow="1" w:lastRow="0" w:firstColumn="1" w:lastColumn="0" w:noHBand="0" w:noVBand="1"/>
       </w:tblPr>
       <w:tblGrid>
-        <w:gridCol w:w="704"/>
+        <w:gridCol w:w="713"/>
         <w:gridCol w:w="1032"/>
-        <w:gridCol w:w="662"/>
-        <w:gridCol w:w="7060"/>
+        <w:gridCol w:w="663"/>
+        <w:gridCol w:w="7050"/>
       </w:tblGrid>
       <w:tr>
         <w:tc>
@@ -11766,10 +11765,10 @@
         <w:tblLook w:val="04A0" w:firstRow="1" w:lastRow="0" w:firstColumn="1" w:lastColumn="0" w:noHBand="0" w:noVBand="1"/>
       </w:tblPr>
       <w:tblGrid>
-        <w:gridCol w:w="704"/>
+        <w:gridCol w:w="713"/>
         <w:gridCol w:w="1032"/>
-        <w:gridCol w:w="662"/>
-        <w:gridCol w:w="7060"/>
+        <w:gridCol w:w="663"/>
+        <w:gridCol w:w="7050"/>
       </w:tblGrid>
       <w:tr>
         <w:tc>
@@ -12137,10 +12136,10 @@
         <w:tblLook w:val="04A0" w:firstRow="1" w:lastRow="0" w:firstColumn="1" w:lastColumn="0" w:noHBand="0" w:noVBand="1"/>
       </w:tblPr>
       <w:tblGrid>
-        <w:gridCol w:w="704"/>
+        <w:gridCol w:w="713"/>
         <w:gridCol w:w="1032"/>
-        <w:gridCol w:w="662"/>
-        <w:gridCol w:w="7060"/>
+        <w:gridCol w:w="663"/>
+        <w:gridCol w:w="7050"/>
       </w:tblGrid>
       <w:tr>
         <w:tc>
@@ -12690,13 +12689,12 @@
       <w:r>
         <w:rPr>
           <w:noProof/>
-          <w:lang w:val="de-DE" w:eastAsia="de-DE"/>
         </w:rPr>
         <w:drawing>
-          <wp:inline distT="0" distB="0" distL="0" distR="8255" wp14:anchorId="7EB2B474" wp14:editId="28C1B410">
-            <wp:extent cx="6011545" cy="3753485"/>
-            <wp:effectExtent l="0" t="0" r="0" b="0"/>
-            <wp:docPr id="19" name="Grafik 20"/>
+          <wp:inline distT="0" distB="0" distL="0" distR="0" wp14:anchorId="3807A8AC" wp14:editId="742D72DF">
+            <wp:extent cx="6011545" cy="4789805"/>
+            <wp:effectExtent l="0" t="0" r="8255" b="0"/>
+            <wp:docPr id="25" name="Grafik 25"/>
             <wp:cNvGraphicFramePr>
               <a:graphicFrameLocks xmlns:a="http://schemas.openxmlformats.org/drawingml/2006/main" noChangeAspect="1"/>
             </wp:cNvGraphicFramePr>
@@ -12704,13 +12702,20 @@
               <a:graphicData uri="http://schemas.openxmlformats.org/drawingml/2006/picture">
                 <pic:pic xmlns:pic="http://schemas.openxmlformats.org/drawingml/2006/picture">
                   <pic:nvPicPr>
-                    <pic:cNvPr id="19" name="Grafik 20"/>
+                    <pic:cNvPr id="0" name="Picture 9"/>
                     <pic:cNvPicPr>
                       <a:picLocks noChangeAspect="1" noChangeArrowheads="1"/>
                     </pic:cNvPicPr>
                   </pic:nvPicPr>
                   <pic:blipFill>
-                    <a:blip r:embed="rId28"/>
+                    <a:blip r:embed="rId27">
+                      <a:extLst>
+                        <a:ext uri="{28A0092B-C50C-407E-A947-70E740481C1C}">
+                          <a14:useLocalDpi xmlns:a14="http://schemas.microsoft.com/office/drawing/2010/main" val="0"/>
+                        </a:ext>
+                      </a:extLst>
+                    </a:blip>
+                    <a:srcRect/>
                     <a:stretch>
                       <a:fillRect/>
                     </a:stretch>
@@ -12718,11 +12723,15 @@
                   <pic:spPr bwMode="auto">
                     <a:xfrm>
                       <a:off x="0" y="0"/>
-                      <a:ext cx="6011545" cy="3753485"/>
+                      <a:ext cx="6011545" cy="4789805"/>
                     </a:xfrm>
                     <a:prstGeom prst="rect">
                       <a:avLst/>
                     </a:prstGeom>
+                    <a:noFill/>
+                    <a:ln>
+                      <a:noFill/>
+                    </a:ln>
                   </pic:spPr>
                 </pic:pic>
               </a:graphicData>
@@ -12730,6 +12739,8 @@
           </wp:inline>
         </w:drawing>
       </w:r>
+      <w:bookmarkStart w:id="24" w:name="_GoBack"/>
+      <w:bookmarkEnd w:id="24"/>
     </w:p>
     <w:p>
       <w:r>
@@ -12774,6 +12785,7 @@
       <w:bookmarkStart w:id="29" w:name="_Toc20500461"/>
       <w:bookmarkStart w:id="30" w:name="_Toc21674034"/>
       <w:r>
+        <w:lastRenderedPageBreak/>
         <w:t>Literaturverzeichnis</w:t>
       </w:r>
       <w:bookmarkEnd w:id="28"/>
@@ -12857,7 +12869,6 @@
         <w:rPr>
           <w:i/>
         </w:rPr>
-        <w:lastRenderedPageBreak/>
         <w:t>Autorname, Autorvorname, Buchtitel, Verlag, Ort, Ausgabe, Jahr</w:t>
       </w:r>
       <w:r>
@@ -12915,7 +12926,38 @@
     </w:p>
     <w:p>
       <w:r>
-        <w:t>Spezifische Kriterien, die die Anforderungen in diesem Projekt erfüllen müssen, um reif für die Umsetzung zu sein</w:t>
+        <w:t>•</w:t>
+      </w:r>
+      <w:r>
+        <w:tab/>
+        <w:t>Backlog Items sind klein genug, um im Sprint abgeschlossen zu werden</w:t>
+      </w:r>
+    </w:p>
+    <w:p>
+      <w:r>
+        <w:t>•</w:t>
+      </w:r>
+      <w:r>
+        <w:tab/>
+        <w:t>Backlog Items sind für jeden beteiligten Entwickler klar verständlich</w:t>
+      </w:r>
+    </w:p>
+    <w:p>
+      <w:r>
+        <w:t>•</w:t>
+      </w:r>
+      <w:r>
+        <w:tab/>
+        <w:t>Jedes Backlog Item hat Akzeptanzkriterien (Min. 1)</w:t>
+      </w:r>
+    </w:p>
+    <w:p>
+      <w:r>
+        <w:t>•</w:t>
+      </w:r>
+      <w:r>
+        <w:tab/>
+        <w:t>Jedes Backlog Item hat einen Wert im Sinne der Projektziele</w:t>
       </w:r>
     </w:p>
     <w:p/>
@@ -13769,8 +13811,8 @@
     </w:tbl>
     <w:p/>
     <w:sectPr>
-      <w:headerReference w:type="default" r:id="rId29"/>
-      <w:footerReference w:type="default" r:id="rId30"/>
+      <w:headerReference w:type="default" r:id="rId28"/>
+      <w:footerReference w:type="default" r:id="rId29"/>
       <w:pgSz w:w="11906" w:h="16838"/>
       <w:pgMar w:top="1758" w:right="1004" w:bottom="680" w:left="1435" w:header="709" w:footer="510" w:gutter="0"/>
       <w:cols w:space="720"/>
@@ -13783,7 +13825,7 @@
 </file>
 
 <file path=word/endnotes.xml><?xml version="1.0" encoding="utf-8"?>
-<w:endnotes xmlns:wpc="http://schemas.microsoft.com/office/word/2010/wordprocessingCanvas" xmlns:mo="http://schemas.microsoft.com/office/mac/office/2008/main" xmlns:mc="http://schemas.openxmlformats.org/markup-compatibility/2006" xmlns:mv="urn:schemas-microsoft-com:mac:vml" xmlns:o="urn:schemas-microsoft-com:office:office" xmlns:r="http://schemas.openxmlformats.org/officeDocument/2006/relationships" xmlns:m="http://schemas.openxmlformats.org/officeDocument/2006/math" xmlns:v="urn:schemas-microsoft-com:vml" xmlns:wp14="http://schemas.microsoft.com/office/word/2010/wordprocessingDrawing" xmlns:wp="http://schemas.openxmlformats.org/drawingml/2006/wordprocessingDrawing" xmlns:w10="urn:schemas-microsoft-com:office:word" xmlns:w="http://schemas.openxmlformats.org/wordprocessingml/2006/main" xmlns:w14="http://schemas.microsoft.com/office/word/2010/wordml" xmlns:wpg="http://schemas.microsoft.com/office/word/2010/wordprocessingGroup" xmlns:wpi="http://schemas.microsoft.com/office/word/2010/wordprocessingInk" xmlns:wne="http://schemas.microsoft.com/office/word/2006/wordml" xmlns:wps="http://schemas.microsoft.com/office/word/2010/wordprocessingShape" mc:Ignorable="w14 wp14">
+<w:endnotes xmlns:wpc="http://schemas.microsoft.com/office/word/2010/wordprocessingCanvas" xmlns:cx="http://schemas.microsoft.com/office/drawing/2014/chartex" xmlns:cx1="http://schemas.microsoft.com/office/drawing/2015/9/8/chartex" xmlns:cx2="http://schemas.microsoft.com/office/drawing/2015/10/21/chartex" xmlns:cx3="http://schemas.microsoft.com/office/drawing/2016/5/9/chartex" xmlns:cx4="http://schemas.microsoft.com/office/drawing/2016/5/10/chartex" xmlns:cx5="http://schemas.microsoft.com/office/drawing/2016/5/11/chartex" xmlns:cx6="http://schemas.microsoft.com/office/drawing/2016/5/12/chartex" xmlns:cx7="http://schemas.microsoft.com/office/drawing/2016/5/13/chartex" xmlns:cx8="http://schemas.microsoft.com/office/drawing/2016/5/14/chartex" xmlns:mc="http://schemas.openxmlformats.org/markup-compatibility/2006" xmlns:aink="http://schemas.microsoft.com/office/drawing/2016/ink" xmlns:am3d="http://schemas.microsoft.com/office/drawing/2017/model3d" xmlns:o="urn:schemas-microsoft-com:office:office" xmlns:r="http://schemas.openxmlformats.org/officeDocument/2006/relationships" xmlns:m="http://schemas.openxmlformats.org/officeDocument/2006/math" xmlns:v="urn:schemas-microsoft-com:vml" xmlns:wp14="http://schemas.microsoft.com/office/word/2010/wordprocessingDrawing" xmlns:wp="http://schemas.openxmlformats.org/drawingml/2006/wordprocessingDrawing" xmlns:w10="urn:schemas-microsoft-com:office:word" xmlns:w="http://schemas.openxmlformats.org/wordprocessingml/2006/main" xmlns:w14="http://schemas.microsoft.com/office/word/2010/wordml" xmlns:w15="http://schemas.microsoft.com/office/word/2012/wordml" xmlns:w16cid="http://schemas.microsoft.com/office/word/2016/wordml/cid" xmlns:w16se="http://schemas.microsoft.com/office/word/2015/wordml/symex" xmlns:wpg="http://schemas.microsoft.com/office/word/2010/wordprocessingGroup" xmlns:wpi="http://schemas.microsoft.com/office/word/2010/wordprocessingInk" xmlns:wne="http://schemas.microsoft.com/office/word/2006/wordml" xmlns:wps="http://schemas.microsoft.com/office/word/2010/wordprocessingShape" mc:Ignorable="w14 w15 w16se w16cid wp14">
   <w:endnote w:type="separator" w:id="-1">
     <w:p>
       <w:pPr>
@@ -13808,7 +13850,7 @@
 </file>
 
 <file path=word/footer1.xml><?xml version="1.0" encoding="utf-8"?>
-<w:ftr xmlns:wpc="http://schemas.microsoft.com/office/word/2010/wordprocessingCanvas" xmlns:mo="http://schemas.microsoft.com/office/mac/office/2008/main" xmlns:mc="http://schemas.openxmlformats.org/markup-compatibility/2006" xmlns:mv="urn:schemas-microsoft-com:mac:vml" xmlns:o="urn:schemas-microsoft-com:office:office" xmlns:r="http://schemas.openxmlformats.org/officeDocument/2006/relationships" xmlns:m="http://schemas.openxmlformats.org/officeDocument/2006/math" xmlns:v="urn:schemas-microsoft-com:vml" xmlns:wp14="http://schemas.microsoft.com/office/word/2010/wordprocessingDrawing" xmlns:wp="http://schemas.openxmlformats.org/drawingml/2006/wordprocessingDrawing" xmlns:w10="urn:schemas-microsoft-com:office:word" xmlns:w="http://schemas.openxmlformats.org/wordprocessingml/2006/main" xmlns:w14="http://schemas.microsoft.com/office/word/2010/wordml" xmlns:wpg="http://schemas.microsoft.com/office/word/2010/wordprocessingGroup" xmlns:wpi="http://schemas.microsoft.com/office/word/2010/wordprocessingInk" xmlns:wne="http://schemas.microsoft.com/office/word/2006/wordml" xmlns:wps="http://schemas.microsoft.com/office/word/2010/wordprocessingShape" mc:Ignorable="w14 wp14">
+<w:ftr xmlns:wpc="http://schemas.microsoft.com/office/word/2010/wordprocessingCanvas" xmlns:cx="http://schemas.microsoft.com/office/drawing/2014/chartex" xmlns:cx1="http://schemas.microsoft.com/office/drawing/2015/9/8/chartex" xmlns:cx2="http://schemas.microsoft.com/office/drawing/2015/10/21/chartex" xmlns:cx3="http://schemas.microsoft.com/office/drawing/2016/5/9/chartex" xmlns:cx4="http://schemas.microsoft.com/office/drawing/2016/5/10/chartex" xmlns:cx5="http://schemas.microsoft.com/office/drawing/2016/5/11/chartex" xmlns:cx6="http://schemas.microsoft.com/office/drawing/2016/5/12/chartex" xmlns:cx7="http://schemas.microsoft.com/office/drawing/2016/5/13/chartex" xmlns:cx8="http://schemas.microsoft.com/office/drawing/2016/5/14/chartex" xmlns:mc="http://schemas.openxmlformats.org/markup-compatibility/2006" xmlns:aink="http://schemas.microsoft.com/office/drawing/2016/ink" xmlns:am3d="http://schemas.microsoft.com/office/drawing/2017/model3d" xmlns:o="urn:schemas-microsoft-com:office:office" xmlns:r="http://schemas.openxmlformats.org/officeDocument/2006/relationships" xmlns:m="http://schemas.openxmlformats.org/officeDocument/2006/math" xmlns:v="urn:schemas-microsoft-com:vml" xmlns:wp14="http://schemas.microsoft.com/office/word/2010/wordprocessingDrawing" xmlns:wp="http://schemas.openxmlformats.org/drawingml/2006/wordprocessingDrawing" xmlns:w10="urn:schemas-microsoft-com:office:word" xmlns:w="http://schemas.openxmlformats.org/wordprocessingml/2006/main" xmlns:w14="http://schemas.microsoft.com/office/word/2010/wordml" xmlns:w15="http://schemas.microsoft.com/office/word/2012/wordml" xmlns:w16cid="http://schemas.microsoft.com/office/word/2016/wordml/cid" xmlns:w16se="http://schemas.microsoft.com/office/word/2015/wordml/symex" xmlns:wpg="http://schemas.microsoft.com/office/word/2010/wordprocessingGroup" xmlns:wpi="http://schemas.microsoft.com/office/word/2010/wordprocessingInk" xmlns:wne="http://schemas.microsoft.com/office/word/2006/wordml" xmlns:wps="http://schemas.microsoft.com/office/word/2010/wordprocessingShape" mc:Ignorable="w14 w15 w16se w16cid wp14">
   <w:p>
     <w:pPr>
       <w:pStyle w:val="Fuzeile1"/>
@@ -13818,7 +13860,7 @@
 </file>
 
 <file path=word/footer2.xml><?xml version="1.0" encoding="utf-8"?>
-<w:ftr xmlns:wpc="http://schemas.microsoft.com/office/word/2010/wordprocessingCanvas" xmlns:mo="http://schemas.microsoft.com/office/mac/office/2008/main" xmlns:mc="http://schemas.openxmlformats.org/markup-compatibility/2006" xmlns:mv="urn:schemas-microsoft-com:mac:vml" xmlns:o="urn:schemas-microsoft-com:office:office" xmlns:r="http://schemas.openxmlformats.org/officeDocument/2006/relationships" xmlns:m="http://schemas.openxmlformats.org/officeDocument/2006/math" xmlns:v="urn:schemas-microsoft-com:vml" xmlns:wp14="http://schemas.microsoft.com/office/word/2010/wordprocessingDrawing" xmlns:wp="http://schemas.openxmlformats.org/drawingml/2006/wordprocessingDrawing" xmlns:w10="urn:schemas-microsoft-com:office:word" xmlns:w="http://schemas.openxmlformats.org/wordprocessingml/2006/main" xmlns:w14="http://schemas.microsoft.com/office/word/2010/wordml" xmlns:wpg="http://schemas.microsoft.com/office/word/2010/wordprocessingGroup" xmlns:wpi="http://schemas.microsoft.com/office/word/2010/wordprocessingInk" xmlns:wne="http://schemas.microsoft.com/office/word/2006/wordml" xmlns:wps="http://schemas.microsoft.com/office/word/2010/wordprocessingShape" mc:Ignorable="w14 wp14">
+<w:ftr xmlns:wpc="http://schemas.microsoft.com/office/word/2010/wordprocessingCanvas" xmlns:cx="http://schemas.microsoft.com/office/drawing/2014/chartex" xmlns:cx1="http://schemas.microsoft.com/office/drawing/2015/9/8/chartex" xmlns:cx2="http://schemas.microsoft.com/office/drawing/2015/10/21/chartex" xmlns:cx3="http://schemas.microsoft.com/office/drawing/2016/5/9/chartex" xmlns:cx4="http://schemas.microsoft.com/office/drawing/2016/5/10/chartex" xmlns:cx5="http://schemas.microsoft.com/office/drawing/2016/5/11/chartex" xmlns:cx6="http://schemas.microsoft.com/office/drawing/2016/5/12/chartex" xmlns:cx7="http://schemas.microsoft.com/office/drawing/2016/5/13/chartex" xmlns:cx8="http://schemas.microsoft.com/office/drawing/2016/5/14/chartex" xmlns:mc="http://schemas.openxmlformats.org/markup-compatibility/2006" xmlns:aink="http://schemas.microsoft.com/office/drawing/2016/ink" xmlns:am3d="http://schemas.microsoft.com/office/drawing/2017/model3d" xmlns:o="urn:schemas-microsoft-com:office:office" xmlns:r="http://schemas.openxmlformats.org/officeDocument/2006/relationships" xmlns:m="http://schemas.openxmlformats.org/officeDocument/2006/math" xmlns:v="urn:schemas-microsoft-com:vml" xmlns:wp14="http://schemas.microsoft.com/office/word/2010/wordprocessingDrawing" xmlns:wp="http://schemas.openxmlformats.org/drawingml/2006/wordprocessingDrawing" xmlns:w10="urn:schemas-microsoft-com:office:word" xmlns:w="http://schemas.openxmlformats.org/wordprocessingml/2006/main" xmlns:w14="http://schemas.microsoft.com/office/word/2010/wordml" xmlns:w15="http://schemas.microsoft.com/office/word/2012/wordml" xmlns:w16cid="http://schemas.microsoft.com/office/word/2016/wordml/cid" xmlns:w16se="http://schemas.microsoft.com/office/word/2015/wordml/symex" xmlns:wpg="http://schemas.microsoft.com/office/word/2010/wordprocessingGroup" xmlns:wpi="http://schemas.microsoft.com/office/word/2010/wordprocessingInk" xmlns:wne="http://schemas.microsoft.com/office/word/2006/wordml" xmlns:wps="http://schemas.microsoft.com/office/word/2010/wordprocessingShape" mc:Ignorable="w14 w15 w16se w16cid wp14">
   <w:p>
     <w:pPr>
       <w:pStyle w:val="Fuzeile1"/>
@@ -13878,7 +13920,7 @@
                       <w:txbxContent>
                         <w:p>
                           <w:pPr>
-                            <w:pStyle w:val="Footer"/>
+                            <w:pStyle w:val="Fuzeile2"/>
                           </w:pPr>
                           <w:r>
                             <w:rPr>
@@ -13925,51 +13967,54 @@
         </mc:Choice>
         <mc:Fallback>
           <w:pict>
-            <v:rect fillcolor="#FFFFFF" style="position:absolute;rotation:0;width:14.05pt;height:12.8pt;mso-wrap-distance-left:0pt;mso-wrap-distance-right:0pt;mso-wrap-distance-top:0pt;mso-wrap-distance-bottom:0pt;margin-top:0.05pt;mso-position-vertical-relative:text;margin-left:459.3pt;mso-position-horizontal:right;mso-position-horizontal-relative:margin">
-              <v:fill opacity="0f"/>
-              <v:textbox inset="0in,0in,0in,0in">
+            <v:shapetype w14:anchorId="100B4F75" id="_x0000_t202" coordsize="21600,21600" o:spt="202" path="m,l,21600r21600,l21600,xe">
+              <v:stroke joinstyle="miter"/>
+              <v:path gradientshapeok="t" o:connecttype="rect"/>
+            </v:shapetype>
+            <v:shape id="Rahmen1" o:spid="_x0000_s1026" type="#_x0000_t202" style="position:absolute;margin-left:-37.15pt;margin-top:.05pt;width:14.05pt;height:12.8pt;z-index:46;visibility:visible;mso-wrap-style:square;mso-wrap-distance-left:0;mso-wrap-distance-top:0;mso-wrap-distance-right:0;mso-wrap-distance-bottom:0;mso-position-horizontal:right;mso-position-horizontal-relative:margin;mso-position-vertical:absolute;mso-position-vertical-relative:text;v-text-anchor:top" o:gfxdata="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" stroked="f">
+              <v:fill opacity="0"/>
+              <v:textbox style="mso-fit-shape-to-text:t" inset="0,0,0,0">
                 <w:txbxContent>
                   <w:p>
                     <w:pPr>
-                      <w:pStyle w:val="Fuzeile"/>
-                      <w:pBdr/>
-                      <w:rPr/>
+                      <w:pStyle w:val="Fuzeile2"/>
                     </w:pPr>
                     <w:r>
                       <w:rPr>
-                        <w:rStyle w:val="Pagenumber"/>
+                        <w:rStyle w:val="Seitenzahl"/>
                       </w:rPr>
                       <w:fldChar w:fldCharType="begin"/>
                     </w:r>
                     <w:r>
                       <w:rPr>
-                        <w:rStyle w:val="Pagenumber"/>
+                        <w:rStyle w:val="Seitenzahl"/>
                       </w:rPr>
-                      <w:instrText> PAGE </w:instrText>
+                      <w:instrText>PAGE</w:instrText>
                     </w:r>
                     <w:r>
                       <w:rPr>
-                        <w:rStyle w:val="Pagenumber"/>
+                        <w:rStyle w:val="Seitenzahl"/>
                       </w:rPr>
                       <w:fldChar w:fldCharType="separate"/>
                     </w:r>
                     <w:r>
                       <w:rPr>
-                        <w:rStyle w:val="Pagenumber"/>
+                        <w:rStyle w:val="Seitenzahl"/>
+                        <w:noProof/>
                       </w:rPr>
-                      <w:t>26</w:t>
+                      <w:t>3</w:t>
                     </w:r>
                     <w:r>
                       <w:rPr>
-                        <w:rStyle w:val="Pagenumber"/>
+                        <w:rStyle w:val="Seitenzahl"/>
                       </w:rPr>
                       <w:fldChar w:fldCharType="end"/>
                     </w:r>
                   </w:p>
                 </w:txbxContent>
               </v:textbox>
-              <w10:wrap type="square" side="largest"/>
-            </v:rect>
+              <w10:wrap type="square" side="largest" anchorx="margin"/>
+            </v:shape>
           </w:pict>
         </mc:Fallback>
       </mc:AlternateContent>
@@ -13979,7 +14024,7 @@
 </file>
 
 <file path=word/footnotes.xml><?xml version="1.0" encoding="utf-8"?>
-<w:footnotes xmlns:wpc="http://schemas.microsoft.com/office/word/2010/wordprocessingCanvas" xmlns:mo="http://schemas.microsoft.com/office/mac/office/2008/main" xmlns:mc="http://schemas.openxmlformats.org/markup-compatibility/2006" xmlns:mv="urn:schemas-microsoft-com:mac:vml" xmlns:o="urn:schemas-microsoft-com:office:office" xmlns:r="http://schemas.openxmlformats.org/officeDocument/2006/relationships" xmlns:m="http://schemas.openxmlformats.org/officeDocument/2006/math" xmlns:v="urn:schemas-microsoft-com:vml" xmlns:wp14="http://schemas.microsoft.com/office/word/2010/wordprocessingDrawing" xmlns:wp="http://schemas.openxmlformats.org/drawingml/2006/wordprocessingDrawing" xmlns:w10="urn:schemas-microsoft-com:office:word" xmlns:w="http://schemas.openxmlformats.org/wordprocessingml/2006/main" xmlns:w14="http://schemas.microsoft.com/office/word/2010/wordml" xmlns:wpg="http://schemas.microsoft.com/office/word/2010/wordprocessingGroup" xmlns:wpi="http://schemas.microsoft.com/office/word/2010/wordprocessingInk" xmlns:wne="http://schemas.microsoft.com/office/word/2006/wordml" xmlns:wps="http://schemas.microsoft.com/office/word/2010/wordprocessingShape" mc:Ignorable="w14 wp14">
+<w:footnotes xmlns:wpc="http://schemas.microsoft.com/office/word/2010/wordprocessingCanvas" xmlns:cx="http://schemas.microsoft.com/office/drawing/2014/chartex" xmlns:cx1="http://schemas.microsoft.com/office/drawing/2015/9/8/chartex" xmlns:cx2="http://schemas.microsoft.com/office/drawing/2015/10/21/chartex" xmlns:cx3="http://schemas.microsoft.com/office/drawing/2016/5/9/chartex" xmlns:cx4="http://schemas.microsoft.com/office/drawing/2016/5/10/chartex" xmlns:cx5="http://schemas.microsoft.com/office/drawing/2016/5/11/chartex" xmlns:cx6="http://schemas.microsoft.com/office/drawing/2016/5/12/chartex" xmlns:cx7="http://schemas.microsoft.com/office/drawing/2016/5/13/chartex" xmlns:cx8="http://schemas.microsoft.com/office/drawing/2016/5/14/chartex" xmlns:mc="http://schemas.openxmlformats.org/markup-compatibility/2006" xmlns:aink="http://schemas.microsoft.com/office/drawing/2016/ink" xmlns:am3d="http://schemas.microsoft.com/office/drawing/2017/model3d" xmlns:o="urn:schemas-microsoft-com:office:office" xmlns:r="http://schemas.openxmlformats.org/officeDocument/2006/relationships" xmlns:m="http://schemas.openxmlformats.org/officeDocument/2006/math" xmlns:v="urn:schemas-microsoft-com:vml" xmlns:wp14="http://schemas.microsoft.com/office/word/2010/wordprocessingDrawing" xmlns:wp="http://schemas.openxmlformats.org/drawingml/2006/wordprocessingDrawing" xmlns:w10="urn:schemas-microsoft-com:office:word" xmlns:w="http://schemas.openxmlformats.org/wordprocessingml/2006/main" xmlns:w14="http://schemas.microsoft.com/office/word/2010/wordml" xmlns:w15="http://schemas.microsoft.com/office/word/2012/wordml" xmlns:w16cid="http://schemas.microsoft.com/office/word/2016/wordml/cid" xmlns:w16se="http://schemas.microsoft.com/office/word/2015/wordml/symex" xmlns:wpg="http://schemas.microsoft.com/office/word/2010/wordprocessingGroup" xmlns:wpi="http://schemas.microsoft.com/office/word/2010/wordprocessingInk" xmlns:wne="http://schemas.microsoft.com/office/word/2006/wordml" xmlns:wps="http://schemas.microsoft.com/office/word/2010/wordprocessingShape" mc:Ignorable="w14 w15 w16se w16cid wp14">
   <w:footnote w:type="separator" w:id="-1">
     <w:p>
       <w:pPr>
@@ -14004,7 +14049,7 @@
 </file>
 
 <file path=word/header1.xml><?xml version="1.0" encoding="utf-8"?>
-<w:hdr xmlns:wpc="http://schemas.microsoft.com/office/word/2010/wordprocessingCanvas" xmlns:mo="http://schemas.microsoft.com/office/mac/office/2008/main" xmlns:mc="http://schemas.openxmlformats.org/markup-compatibility/2006" xmlns:mv="urn:schemas-microsoft-com:mac:vml" xmlns:o="urn:schemas-microsoft-com:office:office" xmlns:r="http://schemas.openxmlformats.org/officeDocument/2006/relationships" xmlns:m="http://schemas.openxmlformats.org/officeDocument/2006/math" xmlns:v="urn:schemas-microsoft-com:vml" xmlns:wp14="http://schemas.microsoft.com/office/word/2010/wordprocessingDrawing" xmlns:wp="http://schemas.openxmlformats.org/drawingml/2006/wordprocessingDrawing" xmlns:w10="urn:schemas-microsoft-com:office:word" xmlns:w="http://schemas.openxmlformats.org/wordprocessingml/2006/main" xmlns:w14="http://schemas.microsoft.com/office/word/2010/wordml" xmlns:wpg="http://schemas.microsoft.com/office/word/2010/wordprocessingGroup" xmlns:wpi="http://schemas.microsoft.com/office/word/2010/wordprocessingInk" xmlns:wne="http://schemas.microsoft.com/office/word/2006/wordml" xmlns:wps="http://schemas.microsoft.com/office/word/2010/wordprocessingShape" mc:Ignorable="w14 wp14">
+<w:hdr xmlns:wpc="http://schemas.microsoft.com/office/word/2010/wordprocessingCanvas" xmlns:cx="http://schemas.microsoft.com/office/drawing/2014/chartex" xmlns:cx1="http://schemas.microsoft.com/office/drawing/2015/9/8/chartex" xmlns:cx2="http://schemas.microsoft.com/office/drawing/2015/10/21/chartex" xmlns:cx3="http://schemas.microsoft.com/office/drawing/2016/5/9/chartex" xmlns:cx4="http://schemas.microsoft.com/office/drawing/2016/5/10/chartex" xmlns:cx5="http://schemas.microsoft.com/office/drawing/2016/5/11/chartex" xmlns:cx6="http://schemas.microsoft.com/office/drawing/2016/5/12/chartex" xmlns:cx7="http://schemas.microsoft.com/office/drawing/2016/5/13/chartex" xmlns:cx8="http://schemas.microsoft.com/office/drawing/2016/5/14/chartex" xmlns:mc="http://schemas.openxmlformats.org/markup-compatibility/2006" xmlns:aink="http://schemas.microsoft.com/office/drawing/2016/ink" xmlns:am3d="http://schemas.microsoft.com/office/drawing/2017/model3d" xmlns:o="urn:schemas-microsoft-com:office:office" xmlns:r="http://schemas.openxmlformats.org/officeDocument/2006/relationships" xmlns:m="http://schemas.openxmlformats.org/officeDocument/2006/math" xmlns:v="urn:schemas-microsoft-com:vml" xmlns:wp14="http://schemas.microsoft.com/office/word/2010/wordprocessingDrawing" xmlns:wp="http://schemas.openxmlformats.org/drawingml/2006/wordprocessingDrawing" xmlns:w10="urn:schemas-microsoft-com:office:word" xmlns:w="http://schemas.openxmlformats.org/wordprocessingml/2006/main" xmlns:w14="http://schemas.microsoft.com/office/word/2010/wordml" xmlns:w15="http://schemas.microsoft.com/office/word/2012/wordml" xmlns:w16cid="http://schemas.microsoft.com/office/word/2016/wordml/cid" xmlns:w16se="http://schemas.microsoft.com/office/word/2015/wordml/symex" xmlns:wpg="http://schemas.microsoft.com/office/word/2010/wordprocessingGroup" xmlns:wpi="http://schemas.microsoft.com/office/word/2010/wordprocessingInk" xmlns:wne="http://schemas.microsoft.com/office/word/2006/wordml" xmlns:wps="http://schemas.microsoft.com/office/word/2010/wordprocessingShape" mc:Ignorable="w14 w15 w16se w16cid wp14">
   <w:p>
     <w:pPr>
       <w:pStyle w:val="Kopfzeile1"/>
@@ -14120,7 +14165,7 @@
 </file>
 
 <file path=word/header2.xml><?xml version="1.0" encoding="utf-8"?>
-<w:hdr xmlns:wpc="http://schemas.microsoft.com/office/word/2010/wordprocessingCanvas" xmlns:mo="http://schemas.microsoft.com/office/mac/office/2008/main" xmlns:mc="http://schemas.openxmlformats.org/markup-compatibility/2006" xmlns:mv="urn:schemas-microsoft-com:mac:vml" xmlns:o="urn:schemas-microsoft-com:office:office" xmlns:r="http://schemas.openxmlformats.org/officeDocument/2006/relationships" xmlns:m="http://schemas.openxmlformats.org/officeDocument/2006/math" xmlns:v="urn:schemas-microsoft-com:vml" xmlns:wp14="http://schemas.microsoft.com/office/word/2010/wordprocessingDrawing" xmlns:wp="http://schemas.openxmlformats.org/drawingml/2006/wordprocessingDrawing" xmlns:w10="urn:schemas-microsoft-com:office:word" xmlns:w="http://schemas.openxmlformats.org/wordprocessingml/2006/main" xmlns:w14="http://schemas.microsoft.com/office/word/2010/wordml" xmlns:wpg="http://schemas.microsoft.com/office/word/2010/wordprocessingGroup" xmlns:wpi="http://schemas.microsoft.com/office/word/2010/wordprocessingInk" xmlns:wne="http://schemas.microsoft.com/office/word/2006/wordml" xmlns:wps="http://schemas.microsoft.com/office/word/2010/wordprocessingShape" mc:Ignorable="w14 wp14">
+<w:hdr xmlns:wpc="http://schemas.microsoft.com/office/word/2010/wordprocessingCanvas" xmlns:cx="http://schemas.microsoft.com/office/drawing/2014/chartex" xmlns:cx1="http://schemas.microsoft.com/office/drawing/2015/9/8/chartex" xmlns:cx2="http://schemas.microsoft.com/office/drawing/2015/10/21/chartex" xmlns:cx3="http://schemas.microsoft.com/office/drawing/2016/5/9/chartex" xmlns:cx4="http://schemas.microsoft.com/office/drawing/2016/5/10/chartex" xmlns:cx5="http://schemas.microsoft.com/office/drawing/2016/5/11/chartex" xmlns:cx6="http://schemas.microsoft.com/office/drawing/2016/5/12/chartex" xmlns:cx7="http://schemas.microsoft.com/office/drawing/2016/5/13/chartex" xmlns:cx8="http://schemas.microsoft.com/office/drawing/2016/5/14/chartex" xmlns:mc="http://schemas.openxmlformats.org/markup-compatibility/2006" xmlns:aink="http://schemas.microsoft.com/office/drawing/2016/ink" xmlns:am3d="http://schemas.microsoft.com/office/drawing/2017/model3d" xmlns:o="urn:schemas-microsoft-com:office:office" xmlns:r="http://schemas.openxmlformats.org/officeDocument/2006/relationships" xmlns:m="http://schemas.openxmlformats.org/officeDocument/2006/math" xmlns:v="urn:schemas-microsoft-com:vml" xmlns:wp14="http://schemas.microsoft.com/office/word/2010/wordprocessingDrawing" xmlns:wp="http://schemas.openxmlformats.org/drawingml/2006/wordprocessingDrawing" xmlns:w10="urn:schemas-microsoft-com:office:word" xmlns:w="http://schemas.openxmlformats.org/wordprocessingml/2006/main" xmlns:w14="http://schemas.microsoft.com/office/word/2010/wordml" xmlns:w15="http://schemas.microsoft.com/office/word/2012/wordml" xmlns:w16cid="http://schemas.microsoft.com/office/word/2016/wordml/cid" xmlns:w16se="http://schemas.microsoft.com/office/word/2015/wordml/symex" xmlns:wpg="http://schemas.microsoft.com/office/word/2010/wordprocessingGroup" xmlns:wpi="http://schemas.microsoft.com/office/word/2010/wordprocessingInk" xmlns:wne="http://schemas.microsoft.com/office/word/2006/wordml" xmlns:wps="http://schemas.microsoft.com/office/word/2010/wordprocessingShape" mc:Ignorable="w14 w15 w16se w16cid wp14">
   <w:p>
     <w:pPr>
       <w:pStyle w:val="Kopfzeile1"/>
@@ -14130,8 +14175,8 @@
 </file>
 
 <file path=word/numbering.xml><?xml version="1.0" encoding="utf-8"?>
-<w:numbering xmlns:wpc="http://schemas.microsoft.com/office/word/2010/wordprocessingCanvas" xmlns:mo="http://schemas.microsoft.com/office/mac/office/2008/main" xmlns:mc="http://schemas.openxmlformats.org/markup-compatibility/2006" xmlns:mv="urn:schemas-microsoft-com:mac:vml" xmlns:o="urn:schemas-microsoft-com:office:office" xmlns:r="http://schemas.openxmlformats.org/officeDocument/2006/relationships" xmlns:m="http://schemas.openxmlformats.org/officeDocument/2006/math" xmlns:v="urn:schemas-microsoft-com:vml" xmlns:wp14="http://schemas.microsoft.com/office/word/2010/wordprocessingDrawing" xmlns:wp="http://schemas.openxmlformats.org/drawingml/2006/wordprocessingDrawing" xmlns:w10="urn:schemas-microsoft-com:office:word" xmlns:w="http://schemas.openxmlformats.org/wordprocessingml/2006/main" xmlns:w14="http://schemas.microsoft.com/office/word/2010/wordml" xmlns:wpg="http://schemas.microsoft.com/office/word/2010/wordprocessingGroup" xmlns:wpi="http://schemas.microsoft.com/office/word/2010/wordprocessingInk" xmlns:wne="http://schemas.microsoft.com/office/word/2006/wordml" xmlns:wps="http://schemas.microsoft.com/office/word/2010/wordprocessingShape" mc:Ignorable="w14 wp14">
-  <w:abstractNum w:abstractNumId="0">
+<w:numbering xmlns:wpc="http://schemas.microsoft.com/office/word/2010/wordprocessingCanvas" xmlns:cx="http://schemas.microsoft.com/office/drawing/2014/chartex" xmlns:cx1="http://schemas.microsoft.com/office/drawing/2015/9/8/chartex" xmlns:cx2="http://schemas.microsoft.com/office/drawing/2015/10/21/chartex" xmlns:cx3="http://schemas.microsoft.com/office/drawing/2016/5/9/chartex" xmlns:cx4="http://schemas.microsoft.com/office/drawing/2016/5/10/chartex" xmlns:cx5="http://schemas.microsoft.com/office/drawing/2016/5/11/chartex" xmlns:cx6="http://schemas.microsoft.com/office/drawing/2016/5/12/chartex" xmlns:cx7="http://schemas.microsoft.com/office/drawing/2016/5/13/chartex" xmlns:cx8="http://schemas.microsoft.com/office/drawing/2016/5/14/chartex" xmlns:mc="http://schemas.openxmlformats.org/markup-compatibility/2006" xmlns:aink="http://schemas.microsoft.com/office/drawing/2016/ink" xmlns:am3d="http://schemas.microsoft.com/office/drawing/2017/model3d" xmlns:o="urn:schemas-microsoft-com:office:office" xmlns:r="http://schemas.openxmlformats.org/officeDocument/2006/relationships" xmlns:m="http://schemas.openxmlformats.org/officeDocument/2006/math" xmlns:v="urn:schemas-microsoft-com:vml" xmlns:wp14="http://schemas.microsoft.com/office/word/2010/wordprocessingDrawing" xmlns:wp="http://schemas.openxmlformats.org/drawingml/2006/wordprocessingDrawing" xmlns:w10="urn:schemas-microsoft-com:office:word" xmlns:w="http://schemas.openxmlformats.org/wordprocessingml/2006/main" xmlns:w14="http://schemas.microsoft.com/office/word/2010/wordml" xmlns:w15="http://schemas.microsoft.com/office/word/2012/wordml" xmlns:w16cid="http://schemas.microsoft.com/office/word/2016/wordml/cid" xmlns:w16se="http://schemas.microsoft.com/office/word/2015/wordml/symex" xmlns:wpg="http://schemas.microsoft.com/office/word/2010/wordprocessingGroup" xmlns:wpi="http://schemas.microsoft.com/office/word/2010/wordprocessingInk" xmlns:wne="http://schemas.microsoft.com/office/word/2006/wordml" xmlns:wps="http://schemas.microsoft.com/office/word/2010/wordprocessingShape" mc:Ignorable="w14 w15 w16se w16cid wp14">
+  <w:abstractNum w:abstractNumId="0" w15:restartNumberingAfterBreak="0">
     <w:nsid w:val="00C07106"/>
     <w:multiLevelType w:val="multilevel"/>
     <w:tmpl w:val="623C2C9E"/>
@@ -14244,7 +14289,7 @@
       </w:rPr>
     </w:lvl>
   </w:abstractNum>
-  <w:abstractNum w:abstractNumId="1">
+  <w:abstractNum w:abstractNumId="1" w15:restartNumberingAfterBreak="0">
     <w:nsid w:val="03E633F4"/>
     <w:multiLevelType w:val="multilevel"/>
     <w:tmpl w:val="8C52C18E"/>
@@ -14353,7 +14398,7 @@
       </w:pPr>
     </w:lvl>
   </w:abstractNum>
-  <w:abstractNum w:abstractNumId="2">
+  <w:abstractNum w:abstractNumId="2" w15:restartNumberingAfterBreak="0">
     <w:nsid w:val="046376EE"/>
     <w:multiLevelType w:val="multilevel"/>
     <w:tmpl w:val="CD282E96"/>
@@ -14439,7 +14484,7 @@
       </w:pPr>
     </w:lvl>
   </w:abstractNum>
-  <w:abstractNum w:abstractNumId="3">
+  <w:abstractNum w:abstractNumId="3" w15:restartNumberingAfterBreak="0">
     <w:nsid w:val="13544256"/>
     <w:multiLevelType w:val="multilevel"/>
     <w:tmpl w:val="5CEAFE84"/>
@@ -14552,7 +14597,7 @@
       </w:pPr>
     </w:lvl>
   </w:abstractNum>
-  <w:abstractNum w:abstractNumId="4">
+  <w:abstractNum w:abstractNumId="4" w15:restartNumberingAfterBreak="0">
     <w:nsid w:val="13A26858"/>
     <w:multiLevelType w:val="multilevel"/>
     <w:tmpl w:val="B02648A6"/>
@@ -14665,7 +14710,7 @@
       </w:pPr>
     </w:lvl>
   </w:abstractNum>
-  <w:abstractNum w:abstractNumId="5">
+  <w:abstractNum w:abstractNumId="5" w15:restartNumberingAfterBreak="0">
     <w:nsid w:val="185E79FC"/>
     <w:multiLevelType w:val="multilevel"/>
     <w:tmpl w:val="2A6838CA"/>
@@ -14760,7 +14805,7 @@
       </w:pPr>
     </w:lvl>
   </w:abstractNum>
-  <w:abstractNum w:abstractNumId="6">
+  <w:abstractNum w:abstractNumId="6" w15:restartNumberingAfterBreak="0">
     <w:nsid w:val="29FC52EB"/>
     <w:multiLevelType w:val="multilevel"/>
     <w:tmpl w:val="6F908910"/>
@@ -14873,7 +14918,7 @@
       </w:pPr>
     </w:lvl>
   </w:abstractNum>
-  <w:abstractNum w:abstractNumId="7">
+  <w:abstractNum w:abstractNumId="7" w15:restartNumberingAfterBreak="0">
     <w:nsid w:val="348D3B0B"/>
     <w:multiLevelType w:val="multilevel"/>
     <w:tmpl w:val="BD4A6AA0"/>
@@ -14959,7 +15004,7 @@
       </w:pPr>
     </w:lvl>
   </w:abstractNum>
-  <w:abstractNum w:abstractNumId="8">
+  <w:abstractNum w:abstractNumId="8" w15:restartNumberingAfterBreak="0">
     <w:nsid w:val="39DB4902"/>
     <w:multiLevelType w:val="multilevel"/>
     <w:tmpl w:val="3A5AF850"/>
@@ -15045,7 +15090,7 @@
       </w:pPr>
     </w:lvl>
   </w:abstractNum>
-  <w:abstractNum w:abstractNumId="9">
+  <w:abstractNum w:abstractNumId="9" w15:restartNumberingAfterBreak="0">
     <w:nsid w:val="3BE332DD"/>
     <w:multiLevelType w:val="multilevel"/>
     <w:tmpl w:val="1E089C94"/>
@@ -15158,7 +15203,7 @@
       </w:rPr>
     </w:lvl>
   </w:abstractNum>
-  <w:abstractNum w:abstractNumId="10">
+  <w:abstractNum w:abstractNumId="10" w15:restartNumberingAfterBreak="0">
     <w:nsid w:val="47B94D57"/>
     <w:multiLevelType w:val="multilevel"/>
     <w:tmpl w:val="6E565440"/>
@@ -15271,7 +15316,7 @@
       </w:pPr>
     </w:lvl>
   </w:abstractNum>
-  <w:abstractNum w:abstractNumId="11">
+  <w:abstractNum w:abstractNumId="11" w15:restartNumberingAfterBreak="0">
     <w:nsid w:val="4FE958A8"/>
     <w:multiLevelType w:val="multilevel"/>
     <w:tmpl w:val="B6AC742E"/>
@@ -15384,7 +15429,7 @@
       </w:pPr>
     </w:lvl>
   </w:abstractNum>
-  <w:abstractNum w:abstractNumId="12">
+  <w:abstractNum w:abstractNumId="12" w15:restartNumberingAfterBreak="0">
     <w:nsid w:val="509E789C"/>
     <w:multiLevelType w:val="multilevel"/>
     <w:tmpl w:val="90FC9F82"/>
@@ -15470,7 +15515,7 @@
       </w:pPr>
     </w:lvl>
   </w:abstractNum>
-  <w:abstractNum w:abstractNumId="13">
+  <w:abstractNum w:abstractNumId="13" w15:restartNumberingAfterBreak="0">
     <w:nsid w:val="52584444"/>
     <w:multiLevelType w:val="multilevel"/>
     <w:tmpl w:val="60088E4A"/>
@@ -15583,7 +15628,7 @@
       </w:pPr>
     </w:lvl>
   </w:abstractNum>
-  <w:abstractNum w:abstractNumId="14">
+  <w:abstractNum w:abstractNumId="14" w15:restartNumberingAfterBreak="0">
     <w:nsid w:val="52913C63"/>
     <w:multiLevelType w:val="multilevel"/>
     <w:tmpl w:val="BBB0BF34"/>
@@ -15696,7 +15741,7 @@
       </w:pPr>
     </w:lvl>
   </w:abstractNum>
-  <w:abstractNum w:abstractNumId="15">
+  <w:abstractNum w:abstractNumId="15" w15:restartNumberingAfterBreak="0">
     <w:nsid w:val="55154801"/>
     <w:multiLevelType w:val="multilevel"/>
     <w:tmpl w:val="02ACE082"/>
@@ -15809,7 +15854,7 @@
       </w:pPr>
     </w:lvl>
   </w:abstractNum>
-  <w:abstractNum w:abstractNumId="16">
+  <w:abstractNum w:abstractNumId="16" w15:restartNumberingAfterBreak="0">
     <w:nsid w:val="572D1A73"/>
     <w:multiLevelType w:val="multilevel"/>
     <w:tmpl w:val="E07C9804"/>
@@ -15922,7 +15967,7 @@
       </w:pPr>
     </w:lvl>
   </w:abstractNum>
-  <w:abstractNum w:abstractNumId="17">
+  <w:abstractNum w:abstractNumId="17" w15:restartNumberingAfterBreak="0">
     <w:nsid w:val="5A3D16D9"/>
     <w:multiLevelType w:val="multilevel"/>
     <w:tmpl w:val="8092FEB6"/>
@@ -16008,7 +16053,7 @@
       </w:pPr>
     </w:lvl>
   </w:abstractNum>
-  <w:abstractNum w:abstractNumId="18">
+  <w:abstractNum w:abstractNumId="18" w15:restartNumberingAfterBreak="0">
     <w:nsid w:val="6AFA550A"/>
     <w:multiLevelType w:val="multilevel"/>
     <w:tmpl w:val="5D564542"/>
@@ -16155,7 +16200,7 @@
 </file>
 
 <file path=word/styles.xml><?xml version="1.0" encoding="utf-8"?>
-<w:styles xmlns:mc="http://schemas.openxmlformats.org/markup-compatibility/2006" xmlns:r="http://schemas.openxmlformats.org/officeDocument/2006/relationships" xmlns:w="http://schemas.openxmlformats.org/wordprocessingml/2006/main" xmlns:w14="http://schemas.microsoft.com/office/word/2010/wordml" mc:Ignorable="w14">
+<w:styles xmlns:mc="http://schemas.openxmlformats.org/markup-compatibility/2006" xmlns:r="http://schemas.openxmlformats.org/officeDocument/2006/relationships" xmlns:w="http://schemas.openxmlformats.org/wordprocessingml/2006/main" xmlns:w14="http://schemas.microsoft.com/office/word/2010/wordml" xmlns:w15="http://schemas.microsoft.com/office/word/2012/wordml" xmlns:w16cid="http://schemas.microsoft.com/office/word/2016/wordml/cid" xmlns:w16se="http://schemas.microsoft.com/office/word/2015/wordml/symex" mc:Ignorable="w14 w15 w16se w16cid">
   <w:docDefaults>
     <w:rPrDefault>
       <w:rPr>
@@ -16165,153 +16210,381 @@
     </w:rPrDefault>
     <w:pPrDefault/>
   </w:docDefaults>
-  <w:latentStyles w:defLockedState="0" w:defUIPriority="99" w:defSemiHidden="1" w:defUnhideWhenUsed="1" w:defQFormat="0" w:count="276">
-    <w:lsdException w:name="Normal" w:semiHidden="0" w:uiPriority="0" w:unhideWhenUsed="0" w:qFormat="1"/>
-    <w:lsdException w:name="heading 1" w:semiHidden="0" w:uiPriority="0" w:unhideWhenUsed="0" w:qFormat="1"/>
-    <w:lsdException w:name="heading 2" w:semiHidden="0" w:uiPriority="0" w:unhideWhenUsed="0" w:qFormat="1"/>
-    <w:lsdException w:name="heading 3" w:semiHidden="0" w:uiPriority="0" w:unhideWhenUsed="0" w:qFormat="1"/>
-    <w:lsdException w:name="heading 4" w:semiHidden="0" w:uiPriority="0" w:unhideWhenUsed="0" w:qFormat="1"/>
-    <w:lsdException w:name="heading 5" w:semiHidden="0" w:uiPriority="0" w:unhideWhenUsed="0" w:qFormat="1"/>
-    <w:lsdException w:name="heading 6" w:semiHidden="0" w:uiPriority="9" w:unhideWhenUsed="0" w:qFormat="1"/>
-    <w:lsdException w:name="heading 7" w:semiHidden="0" w:uiPriority="9" w:unhideWhenUsed="0" w:qFormat="1"/>
-    <w:lsdException w:name="heading 8" w:uiPriority="9" w:qFormat="1"/>
-    <w:lsdException w:name="heading 9" w:uiPriority="9" w:qFormat="1"/>
-    <w:lsdException w:name="toc 1" w:uiPriority="39"/>
-    <w:lsdException w:name="toc 2" w:uiPriority="39"/>
-    <w:lsdException w:name="toc 3" w:uiPriority="39"/>
-    <w:lsdException w:name="toc 4" w:uiPriority="39"/>
-    <w:lsdException w:name="toc 5" w:uiPriority="39"/>
-    <w:lsdException w:name="toc 6" w:uiPriority="39"/>
-    <w:lsdException w:name="toc 7" w:uiPriority="39"/>
-    <w:lsdException w:name="toc 8" w:uiPriority="39"/>
-    <w:lsdException w:name="toc 9" w:uiPriority="39"/>
-    <w:lsdException w:name="caption" w:semiHidden="0" w:uiPriority="35" w:unhideWhenUsed="0" w:qFormat="1"/>
-    <w:lsdException w:name="Title" w:semiHidden="0" w:uiPriority="10" w:unhideWhenUsed="0" w:qFormat="1"/>
-    <w:lsdException w:name="Default Paragraph Font" w:uiPriority="1"/>
-    <w:lsdException w:name="Subtitle" w:semiHidden="0" w:uiPriority="11" w:unhideWhenUsed="0" w:qFormat="1"/>
-    <w:lsdException w:name="Strong" w:semiHidden="0" w:uiPriority="22" w:unhideWhenUsed="0" w:qFormat="1"/>
-    <w:lsdException w:name="Emphasis" w:semiHidden="0" w:uiPriority="20" w:unhideWhenUsed="0" w:qFormat="1"/>
-    <w:lsdException w:name="Table Grid" w:semiHidden="0" w:uiPriority="59" w:unhideWhenUsed="0"/>
-    <w:lsdException w:name="Note Level 1" w:semiHidden="0" w:unhideWhenUsed="0"/>
-    <w:lsdException w:name="Note Level 2" w:semiHidden="0" w:unhideWhenUsed="0"/>
-    <w:lsdException w:name="Note Level 3" w:semiHidden="0" w:unhideWhenUsed="0"/>
-    <w:lsdException w:name="Note Level 4" w:semiHidden="0" w:unhideWhenUsed="0"/>
-    <w:lsdException w:name="Note Level 5" w:semiHidden="0" w:unhideWhenUsed="0"/>
-    <w:lsdException w:name="Note Level 6" w:semiHidden="0" w:unhideWhenUsed="0"/>
-    <w:lsdException w:name="Note Level 7" w:semiHidden="0" w:unhideWhenUsed="0"/>
-    <w:lsdException w:name="Note Level 8" w:semiHidden="0" w:unhideWhenUsed="0"/>
-    <w:lsdException w:name="Note Level 9" w:semiHidden="0" w:unhideWhenUsed="0"/>
-    <w:lsdException w:name="Placeholder Text" w:unhideWhenUsed="0"/>
-    <w:lsdException w:name="No Spacing" w:semiHidden="0" w:uiPriority="1" w:unhideWhenUsed="0" w:qFormat="1"/>
-    <w:lsdException w:name="Light Shading" w:semiHidden="0" w:uiPriority="60" w:unhideWhenUsed="0"/>
-    <w:lsdException w:name="Light List" w:semiHidden="0" w:uiPriority="61" w:unhideWhenUsed="0"/>
-    <w:lsdException w:name="Light Grid" w:semiHidden="0" w:uiPriority="62" w:unhideWhenUsed="0"/>
-    <w:lsdException w:name="Medium Shading 1" w:semiHidden="0" w:uiPriority="63" w:unhideWhenUsed="0"/>
-    <w:lsdException w:name="Medium Shading 2" w:semiHidden="0" w:uiPriority="64" w:unhideWhenUsed="0"/>
-    <w:lsdException w:name="Medium List 1" w:semiHidden="0" w:uiPriority="65" w:unhideWhenUsed="0"/>
-    <w:lsdException w:name="Medium List 2" w:semiHidden="0" w:uiPriority="66" w:unhideWhenUsed="0"/>
-    <w:lsdException w:name="Medium Grid 1" w:semiHidden="0" w:uiPriority="67" w:unhideWhenUsed="0"/>
-    <w:lsdException w:name="Medium Grid 2" w:semiHidden="0" w:uiPriority="68" w:unhideWhenUsed="0"/>
-    <w:lsdException w:name="Medium Grid 3" w:semiHidden="0" w:uiPriority="69" w:unhideWhenUsed="0"/>
-    <w:lsdException w:name="Dark List" w:semiHidden="0" w:uiPriority="70" w:unhideWhenUsed="0"/>
-    <w:lsdException w:name="Colorful Shading" w:semiHidden="0" w:uiPriority="71" w:unhideWhenUsed="0"/>
-    <w:lsdException w:name="Colorful List" w:semiHidden="0" w:uiPriority="72" w:unhideWhenUsed="0"/>
-    <w:lsdException w:name="Colorful Grid" w:semiHidden="0" w:uiPriority="73" w:unhideWhenUsed="0"/>
-    <w:lsdException w:name="Light Shading Accent 1" w:semiHidden="0" w:uiPriority="60" w:unhideWhenUsed="0"/>
-    <w:lsdException w:name="Light List Accent 1" w:semiHidden="0" w:uiPriority="61" w:unhideWhenUsed="0"/>
-    <w:lsdException w:name="Light Grid Accent 1" w:semiHidden="0" w:uiPriority="62" w:unhideWhenUsed="0"/>
-    <w:lsdException w:name="Medium Shading 1 Accent 1" w:semiHidden="0" w:uiPriority="63" w:unhideWhenUsed="0"/>
-    <w:lsdException w:name="Medium Shading 2 Accent 1" w:semiHidden="0" w:uiPriority="64" w:unhideWhenUsed="0"/>
-    <w:lsdException w:name="Medium List 1 Accent 1" w:semiHidden="0" w:uiPriority="65" w:unhideWhenUsed="0"/>
-    <w:lsdException w:name="Revision" w:unhideWhenUsed="0"/>
-    <w:lsdException w:name="List Paragraph" w:semiHidden="0" w:uiPriority="34" w:unhideWhenUsed="0" w:qFormat="1"/>
-    <w:lsdException w:name="Quote" w:semiHidden="0" w:uiPriority="29" w:unhideWhenUsed="0" w:qFormat="1"/>
-    <w:lsdException w:name="Intense Quote" w:semiHidden="0" w:uiPriority="30" w:unhideWhenUsed="0" w:qFormat="1"/>
-    <w:lsdException w:name="Medium List 2 Accent 1" w:semiHidden="0" w:uiPriority="66" w:unhideWhenUsed="0"/>
-    <w:lsdException w:name="Medium Grid 1 Accent 1" w:semiHidden="0" w:uiPriority="67" w:unhideWhenUsed="0"/>
-    <w:lsdException w:name="Medium Grid 2 Accent 1" w:semiHidden="0" w:uiPriority="68" w:unhideWhenUsed="0"/>
-    <w:lsdException w:name="Medium Grid 3 Accent 1" w:semiHidden="0" w:uiPriority="69" w:unhideWhenUsed="0"/>
-    <w:lsdException w:name="Dark List Accent 1" w:semiHidden="0" w:uiPriority="70" w:unhideWhenUsed="0"/>
-    <w:lsdException w:name="Colorful Shading Accent 1" w:semiHidden="0" w:uiPriority="71" w:unhideWhenUsed="0"/>
-    <w:lsdException w:name="Colorful List Accent 1" w:semiHidden="0" w:uiPriority="72" w:unhideWhenUsed="0"/>
-    <w:lsdException w:name="Colorful Grid Accent 1" w:semiHidden="0" w:uiPriority="73" w:unhideWhenUsed="0"/>
-    <w:lsdException w:name="Light Shading Accent 2" w:semiHidden="0" w:uiPriority="60" w:unhideWhenUsed="0"/>
-    <w:lsdException w:name="Light List Accent 2" w:semiHidden="0" w:uiPriority="61" w:unhideWhenUsed="0"/>
-    <w:lsdException w:name="Light Grid Accent 2" w:semiHidden="0" w:uiPriority="62" w:unhideWhenUsed="0"/>
-    <w:lsdException w:name="Medium Shading 1 Accent 2" w:semiHidden="0" w:uiPriority="63" w:unhideWhenUsed="0"/>
-    <w:lsdException w:name="Medium Shading 2 Accent 2" w:semiHidden="0" w:uiPriority="64" w:unhideWhenUsed="0"/>
-    <w:lsdException w:name="Medium List 1 Accent 2" w:semiHidden="0" w:uiPriority="65" w:unhideWhenUsed="0"/>
-    <w:lsdException w:name="Medium List 2 Accent 2" w:semiHidden="0" w:uiPriority="66" w:unhideWhenUsed="0"/>
-    <w:lsdException w:name="Medium Grid 1 Accent 2" w:semiHidden="0" w:uiPriority="67" w:unhideWhenUsed="0"/>
-    <w:lsdException w:name="Medium Grid 2 Accent 2" w:semiHidden="0" w:uiPriority="68" w:unhideWhenUsed="0"/>
-    <w:lsdException w:name="Medium Grid 3 Accent 2" w:semiHidden="0" w:uiPriority="69" w:unhideWhenUsed="0"/>
-    <w:lsdException w:name="Dark List Accent 2" w:semiHidden="0" w:uiPriority="70" w:unhideWhenUsed="0"/>
-    <w:lsdException w:name="Colorful Shading Accent 2" w:semiHidden="0" w:uiPriority="71" w:unhideWhenUsed="0"/>
-    <w:lsdException w:name="Colorful List Accent 2" w:semiHidden="0" w:uiPriority="72" w:unhideWhenUsed="0"/>
-    <w:lsdException w:name="Colorful Grid Accent 2" w:semiHidden="0" w:uiPriority="73" w:unhideWhenUsed="0"/>
-    <w:lsdException w:name="Light Shading Accent 3" w:semiHidden="0" w:uiPriority="60" w:unhideWhenUsed="0"/>
-    <w:lsdException w:name="Light List Accent 3" w:semiHidden="0" w:uiPriority="61" w:unhideWhenUsed="0"/>
-    <w:lsdException w:name="Light Grid Accent 3" w:semiHidden="0" w:uiPriority="62" w:unhideWhenUsed="0"/>
-    <w:lsdException w:name="Medium Shading 1 Accent 3" w:semiHidden="0" w:uiPriority="63" w:unhideWhenUsed="0"/>
-    <w:lsdException w:name="Medium Shading 2 Accent 3" w:semiHidden="0" w:uiPriority="64" w:unhideWhenUsed="0"/>
-    <w:lsdException w:name="Medium List 1 Accent 3" w:semiHidden="0" w:uiPriority="65" w:unhideWhenUsed="0"/>
-    <w:lsdException w:name="Medium List 2 Accent 3" w:semiHidden="0" w:uiPriority="66" w:unhideWhenUsed="0"/>
-    <w:lsdException w:name="Medium Grid 1 Accent 3" w:semiHidden="0" w:uiPriority="67" w:unhideWhenUsed="0"/>
-    <w:lsdException w:name="Medium Grid 2 Accent 3" w:semiHidden="0" w:uiPriority="68" w:unhideWhenUsed="0"/>
-    <w:lsdException w:name="Medium Grid 3 Accent 3" w:semiHidden="0" w:uiPriority="69" w:unhideWhenUsed="0"/>
-    <w:lsdException w:name="Dark List Accent 3" w:semiHidden="0" w:uiPriority="70" w:unhideWhenUsed="0"/>
-    <w:lsdException w:name="Colorful Shading Accent 3" w:semiHidden="0" w:uiPriority="71" w:unhideWhenUsed="0"/>
-    <w:lsdException w:name="Colorful List Accent 3" w:semiHidden="0" w:uiPriority="72" w:unhideWhenUsed="0"/>
-    <w:lsdException w:name="Colorful Grid Accent 3" w:semiHidden="0" w:uiPriority="73" w:unhideWhenUsed="0"/>
-    <w:lsdException w:name="Light Shading Accent 4" w:semiHidden="0" w:uiPriority="60" w:unhideWhenUsed="0"/>
-    <w:lsdException w:name="Light List Accent 4" w:semiHidden="0" w:uiPriority="61" w:unhideWhenUsed="0"/>
-    <w:lsdException w:name="Light Grid Accent 4" w:semiHidden="0" w:uiPriority="62" w:unhideWhenUsed="0"/>
-    <w:lsdException w:name="Medium Shading 1 Accent 4" w:semiHidden="0" w:uiPriority="63" w:unhideWhenUsed="0"/>
-    <w:lsdException w:name="Medium Shading 2 Accent 4" w:semiHidden="0" w:uiPriority="64" w:unhideWhenUsed="0"/>
-    <w:lsdException w:name="Medium List 1 Accent 4" w:semiHidden="0" w:uiPriority="65" w:unhideWhenUsed="0"/>
-    <w:lsdException w:name="Medium List 2 Accent 4" w:semiHidden="0" w:uiPriority="66" w:unhideWhenUsed="0"/>
-    <w:lsdException w:name="Medium Grid 1 Accent 4" w:semiHidden="0" w:uiPriority="67" w:unhideWhenUsed="0"/>
-    <w:lsdException w:name="Medium Grid 2 Accent 4" w:semiHidden="0" w:uiPriority="68" w:unhideWhenUsed="0"/>
-    <w:lsdException w:name="Medium Grid 3 Accent 4" w:semiHidden="0" w:uiPriority="69" w:unhideWhenUsed="0"/>
-    <w:lsdException w:name="Dark List Accent 4" w:semiHidden="0" w:uiPriority="70" w:unhideWhenUsed="0"/>
-    <w:lsdException w:name="Colorful Shading Accent 4" w:semiHidden="0" w:uiPriority="71" w:unhideWhenUsed="0"/>
-    <w:lsdException w:name="Colorful List Accent 4" w:semiHidden="0" w:uiPriority="72" w:unhideWhenUsed="0"/>
-    <w:lsdException w:name="Colorful Grid Accent 4" w:semiHidden="0" w:uiPriority="73" w:unhideWhenUsed="0"/>
-    <w:lsdException w:name="Light Shading Accent 5" w:semiHidden="0" w:uiPriority="60" w:unhideWhenUsed="0"/>
-    <w:lsdException w:name="Light List Accent 5" w:semiHidden="0" w:uiPriority="61" w:unhideWhenUsed="0"/>
-    <w:lsdException w:name="Light Grid Accent 5" w:semiHidden="0" w:uiPriority="62" w:unhideWhenUsed="0"/>
-    <w:lsdException w:name="Medium Shading 1 Accent 5" w:semiHidden="0" w:uiPriority="63" w:unhideWhenUsed="0"/>
-    <w:lsdException w:name="Medium Shading 2 Accent 5" w:semiHidden="0" w:uiPriority="64" w:unhideWhenUsed="0"/>
-    <w:lsdException w:name="Medium List 1 Accent 5" w:semiHidden="0" w:uiPriority="65" w:unhideWhenUsed="0"/>
-    <w:lsdException w:name="Medium List 2 Accent 5" w:semiHidden="0" w:uiPriority="66" w:unhideWhenUsed="0"/>
-    <w:lsdException w:name="Medium Grid 1 Accent 5" w:semiHidden="0" w:uiPriority="67" w:unhideWhenUsed="0"/>
-    <w:lsdException w:name="Medium Grid 2 Accent 5" w:semiHidden="0" w:uiPriority="68" w:unhideWhenUsed="0"/>
-    <w:lsdException w:name="Medium Grid 3 Accent 5" w:semiHidden="0" w:uiPriority="69" w:unhideWhenUsed="0"/>
-    <w:lsdException w:name="Dark List Accent 5" w:semiHidden="0" w:uiPriority="70" w:unhideWhenUsed="0"/>
-    <w:lsdException w:name="Colorful Shading Accent 5" w:semiHidden="0" w:uiPriority="71" w:unhideWhenUsed="0"/>
-    <w:lsdException w:name="Colorful List Accent 5" w:semiHidden="0" w:uiPriority="72" w:unhideWhenUsed="0"/>
-    <w:lsdException w:name="Colorful Grid Accent 5" w:semiHidden="0" w:uiPriority="73" w:unhideWhenUsed="0"/>
-    <w:lsdException w:name="Light Shading Accent 6" w:semiHidden="0" w:uiPriority="60" w:unhideWhenUsed="0"/>
-    <w:lsdException w:name="Light List Accent 6" w:semiHidden="0" w:uiPriority="61" w:unhideWhenUsed="0"/>
-    <w:lsdException w:name="Light Grid Accent 6" w:semiHidden="0" w:uiPriority="62" w:unhideWhenUsed="0"/>
-    <w:lsdException w:name="Medium Shading 1 Accent 6" w:semiHidden="0" w:uiPriority="63" w:unhideWhenUsed="0"/>
-    <w:lsdException w:name="Medium Shading 2 Accent 6" w:semiHidden="0" w:uiPriority="64" w:unhideWhenUsed="0"/>
-    <w:lsdException w:name="Medium List 1 Accent 6" w:semiHidden="0" w:uiPriority="65" w:unhideWhenUsed="0"/>
-    <w:lsdException w:name="Medium List 2 Accent 6" w:semiHidden="0" w:uiPriority="66" w:unhideWhenUsed="0"/>
-    <w:lsdException w:name="Medium Grid 1 Accent 6" w:semiHidden="0" w:uiPriority="67" w:unhideWhenUsed="0"/>
-    <w:lsdException w:name="Medium Grid 2 Accent 6" w:semiHidden="0" w:uiPriority="68" w:unhideWhenUsed="0"/>
-    <w:lsdException w:name="Medium Grid 3 Accent 6" w:semiHidden="0" w:uiPriority="69" w:unhideWhenUsed="0"/>
-    <w:lsdException w:name="Dark List Accent 6" w:semiHidden="0" w:uiPriority="70" w:unhideWhenUsed="0"/>
-    <w:lsdException w:name="Colorful Shading Accent 6" w:semiHidden="0" w:uiPriority="71" w:unhideWhenUsed="0"/>
-    <w:lsdException w:name="Colorful List Accent 6" w:semiHidden="0" w:uiPriority="72" w:unhideWhenUsed="0"/>
-    <w:lsdException w:name="Colorful Grid Accent 6" w:semiHidden="0" w:uiPriority="73" w:unhideWhenUsed="0"/>
-    <w:lsdException w:name="Subtle Emphasis" w:semiHidden="0" w:uiPriority="19" w:unhideWhenUsed="0" w:qFormat="1"/>
-    <w:lsdException w:name="Intense Emphasis" w:semiHidden="0" w:uiPriority="21" w:unhideWhenUsed="0" w:qFormat="1"/>
-    <w:lsdException w:name="Subtle Reference" w:semiHidden="0" w:uiPriority="31" w:unhideWhenUsed="0" w:qFormat="1"/>
-    <w:lsdException w:name="Intense Reference" w:semiHidden="0" w:uiPriority="32" w:unhideWhenUsed="0" w:qFormat="1"/>
-    <w:lsdException w:name="Book Title" w:semiHidden="0" w:uiPriority="33" w:unhideWhenUsed="0" w:qFormat="1"/>
-    <w:lsdException w:name="Bibliography" w:uiPriority="37"/>
-    <w:lsdException w:name="TOC Heading" w:uiPriority="39" w:qFormat="1"/>
+  <w:latentStyles w:defLockedState="0" w:defUIPriority="99" w:defSemiHidden="0" w:defUnhideWhenUsed="0" w:defQFormat="0" w:count="377">
+    <w:lsdException w:name="Normal" w:uiPriority="0" w:qFormat="1"/>
+    <w:lsdException w:name="heading 1" w:uiPriority="0" w:qFormat="1"/>
+    <w:lsdException w:name="heading 2" w:uiPriority="0" w:qFormat="1"/>
+    <w:lsdException w:name="heading 3" w:uiPriority="0" w:qFormat="1"/>
+    <w:lsdException w:name="heading 4" w:uiPriority="0" w:qFormat="1"/>
+    <w:lsdException w:name="heading 5" w:uiPriority="0" w:qFormat="1"/>
+    <w:lsdException w:name="heading 6" w:uiPriority="9" w:qFormat="1"/>
+    <w:lsdException w:name="heading 7" w:uiPriority="9" w:qFormat="1"/>
+    <w:lsdException w:name="heading 8" w:semiHidden="1" w:uiPriority="9" w:unhideWhenUsed="1" w:qFormat="1"/>
+    <w:lsdException w:name="heading 9" w:semiHidden="1" w:uiPriority="9" w:unhideWhenUsed="1" w:qFormat="1"/>
+    <w:lsdException w:name="index 1" w:semiHidden="1" w:unhideWhenUsed="1"/>
+    <w:lsdException w:name="index 2" w:semiHidden="1" w:unhideWhenUsed="1"/>
+    <w:lsdException w:name="index 3" w:semiHidden="1" w:unhideWhenUsed="1"/>
+    <w:lsdException w:name="index 4" w:semiHidden="1" w:unhideWhenUsed="1"/>
+    <w:lsdException w:name="index 5" w:semiHidden="1" w:unhideWhenUsed="1"/>
+    <w:lsdException w:name="index 6" w:semiHidden="1" w:unhideWhenUsed="1"/>
+    <w:lsdException w:name="index 7" w:semiHidden="1" w:unhideWhenUsed="1"/>
+    <w:lsdException w:name="index 8" w:semiHidden="1" w:unhideWhenUsed="1"/>
+    <w:lsdException w:name="index 9" w:semiHidden="1" w:unhideWhenUsed="1"/>
+    <w:lsdException w:name="toc 1" w:semiHidden="1" w:uiPriority="39" w:unhideWhenUsed="1"/>
+    <w:lsdException w:name="toc 2" w:semiHidden="1" w:uiPriority="39" w:unhideWhenUsed="1"/>
+    <w:lsdException w:name="toc 3" w:semiHidden="1" w:uiPriority="39" w:unhideWhenUsed="1"/>
+    <w:lsdException w:name="toc 4" w:semiHidden="1" w:uiPriority="39" w:unhideWhenUsed="1"/>
+    <w:lsdException w:name="toc 5" w:semiHidden="1" w:uiPriority="39" w:unhideWhenUsed="1"/>
+    <w:lsdException w:name="toc 6" w:semiHidden="1" w:uiPriority="39" w:unhideWhenUsed="1"/>
+    <w:lsdException w:name="toc 7" w:semiHidden="1" w:uiPriority="39" w:unhideWhenUsed="1"/>
+    <w:lsdException w:name="toc 8" w:semiHidden="1" w:uiPriority="39" w:unhideWhenUsed="1"/>
+    <w:lsdException w:name="toc 9" w:semiHidden="1" w:uiPriority="39" w:unhideWhenUsed="1"/>
+    <w:lsdException w:name="Normal Indent" w:semiHidden="1" w:unhideWhenUsed="1"/>
+    <w:lsdException w:name="footnote text" w:semiHidden="1" w:unhideWhenUsed="1"/>
+    <w:lsdException w:name="annotation text" w:semiHidden="1" w:unhideWhenUsed="1"/>
+    <w:lsdException w:name="header" w:semiHidden="1" w:unhideWhenUsed="1"/>
+    <w:lsdException w:name="footer" w:semiHidden="1" w:unhideWhenUsed="1"/>
+    <w:lsdException w:name="index heading" w:semiHidden="1" w:unhideWhenUsed="1"/>
+    <w:lsdException w:name="caption" w:uiPriority="35" w:qFormat="1"/>
+    <w:lsdException w:name="table of figures" w:semiHidden="1" w:unhideWhenUsed="1"/>
+    <w:lsdException w:name="envelope address" w:semiHidden="1" w:unhideWhenUsed="1"/>
+    <w:lsdException w:name="envelope return" w:semiHidden="1" w:unhideWhenUsed="1"/>
+    <w:lsdException w:name="footnote reference" w:semiHidden="1" w:unhideWhenUsed="1"/>
+    <w:lsdException w:name="annotation reference" w:semiHidden="1" w:unhideWhenUsed="1"/>
+    <w:lsdException w:name="line number" w:semiHidden="1" w:unhideWhenUsed="1"/>
+    <w:lsdException w:name="page number" w:semiHidden="1" w:unhideWhenUsed="1"/>
+    <w:lsdException w:name="endnote reference" w:semiHidden="1" w:unhideWhenUsed="1"/>
+    <w:lsdException w:name="endnote text" w:semiHidden="1" w:unhideWhenUsed="1"/>
+    <w:lsdException w:name="table of authorities" w:semiHidden="1" w:unhideWhenUsed="1"/>
+    <w:lsdException w:name="macro" w:semiHidden="1" w:unhideWhenUsed="1"/>
+    <w:lsdException w:name="toa heading" w:semiHidden="1" w:unhideWhenUsed="1"/>
+    <w:lsdException w:name="List" w:semiHidden="1" w:unhideWhenUsed="1"/>
+    <w:lsdException w:name="List Bullet" w:semiHidden="1" w:unhideWhenUsed="1"/>
+    <w:lsdException w:name="List Number" w:semiHidden="1" w:unhideWhenUsed="1"/>
+    <w:lsdException w:name="List 2" w:semiHidden="1" w:unhideWhenUsed="1"/>
+    <w:lsdException w:name="List 3" w:semiHidden="1" w:unhideWhenUsed="1"/>
+    <w:lsdException w:name="List 4" w:semiHidden="1" w:unhideWhenUsed="1"/>
+    <w:lsdException w:name="List 5" w:semiHidden="1" w:unhideWhenUsed="1"/>
+    <w:lsdException w:name="List Bullet 2" w:semiHidden="1" w:unhideWhenUsed="1"/>
+    <w:lsdException w:name="List Bullet 3" w:semiHidden="1" w:unhideWhenUsed="1"/>
+    <w:lsdException w:name="List Bullet 4" w:semiHidden="1" w:unhideWhenUsed="1"/>
+    <w:lsdException w:name="List Bullet 5" w:semiHidden="1" w:unhideWhenUsed="1"/>
+    <w:lsdException w:name="List Number 2" w:semiHidden="1" w:unhideWhenUsed="1"/>
+    <w:lsdException w:name="List Number 3" w:semiHidden="1" w:unhideWhenUsed="1"/>
+    <w:lsdException w:name="List Number 4" w:semiHidden="1" w:unhideWhenUsed="1"/>
+    <w:lsdException w:name="List Number 5" w:semiHidden="1" w:unhideWhenUsed="1"/>
+    <w:lsdException w:name="Title" w:uiPriority="10" w:qFormat="1"/>
+    <w:lsdException w:name="Closing" w:semiHidden="1" w:unhideWhenUsed="1"/>
+    <w:lsdException w:name="Signature" w:semiHidden="1" w:unhideWhenUsed="1"/>
+    <w:lsdException w:name="Default Paragraph Font" w:semiHidden="1" w:uiPriority="1" w:unhideWhenUsed="1"/>
+    <w:lsdException w:name="Body Text" w:semiHidden="1" w:unhideWhenUsed="1"/>
+    <w:lsdException w:name="Body Text Indent" w:semiHidden="1" w:unhideWhenUsed="1"/>
+    <w:lsdException w:name="List Continue" w:semiHidden="1" w:unhideWhenUsed="1"/>
+    <w:lsdException w:name="List Continue 2" w:semiHidden="1" w:unhideWhenUsed="1"/>
+    <w:lsdException w:name="List Continue 3" w:semiHidden="1" w:unhideWhenUsed="1"/>
+    <w:lsdException w:name="List Continue 4" w:semiHidden="1" w:unhideWhenUsed="1"/>
+    <w:lsdException w:name="List Continue 5" w:semiHidden="1" w:unhideWhenUsed="1"/>
+    <w:lsdException w:name="Message Header" w:semiHidden="1" w:unhideWhenUsed="1"/>
+    <w:lsdException w:name="Subtitle" w:uiPriority="11" w:qFormat="1"/>
+    <w:lsdException w:name="Salutation" w:semiHidden="1" w:unhideWhenUsed="1"/>
+    <w:lsdException w:name="Date" w:semiHidden="1" w:unhideWhenUsed="1"/>
+    <w:lsdException w:name="Body Text First Indent" w:semiHidden="1" w:unhideWhenUsed="1"/>
+    <w:lsdException w:name="Body Text First Indent 2" w:semiHidden="1" w:unhideWhenUsed="1"/>
+    <w:lsdException w:name="Note Heading" w:semiHidden="1" w:unhideWhenUsed="1"/>
+    <w:lsdException w:name="Body Text 2" w:semiHidden="1" w:unhideWhenUsed="1"/>
+    <w:lsdException w:name="Body Text 3" w:semiHidden="1" w:unhideWhenUsed="1"/>
+    <w:lsdException w:name="Body Text Indent 2" w:semiHidden="1" w:unhideWhenUsed="1"/>
+    <w:lsdException w:name="Body Text Indent 3" w:semiHidden="1" w:unhideWhenUsed="1"/>
+    <w:lsdException w:name="Block Text" w:semiHidden="1" w:unhideWhenUsed="1"/>
+    <w:lsdException w:name="Hyperlink" w:semiHidden="1" w:unhideWhenUsed="1"/>
+    <w:lsdException w:name="FollowedHyperlink" w:semiHidden="1" w:unhideWhenUsed="1"/>
+    <w:lsdException w:name="Strong" w:uiPriority="22" w:qFormat="1"/>
+    <w:lsdException w:name="Emphasis" w:uiPriority="20" w:qFormat="1"/>
+    <w:lsdException w:name="Document Map" w:semiHidden="1" w:unhideWhenUsed="1"/>
+    <w:lsdException w:name="Plain Text" w:semiHidden="1" w:unhideWhenUsed="1"/>
+    <w:lsdException w:name="E-mail Signature" w:semiHidden="1" w:unhideWhenUsed="1"/>
+    <w:lsdException w:name="HTML Top of Form" w:semiHidden="1" w:unhideWhenUsed="1"/>
+    <w:lsdException w:name="HTML Bottom of Form" w:semiHidden="1" w:unhideWhenUsed="1"/>
+    <w:lsdException w:name="Normal (Web)" w:semiHidden="1" w:unhideWhenUsed="1"/>
+    <w:lsdException w:name="HTML Acronym" w:semiHidden="1" w:unhideWhenUsed="1"/>
+    <w:lsdException w:name="HTML Address" w:semiHidden="1" w:unhideWhenUsed="1"/>
+    <w:lsdException w:name="HTML Cite" w:semiHidden="1" w:unhideWhenUsed="1"/>
+    <w:lsdException w:name="HTML Code" w:semiHidden="1" w:unhideWhenUsed="1"/>
+    <w:lsdException w:name="HTML Definition" w:semiHidden="1" w:unhideWhenUsed="1"/>
+    <w:lsdException w:name="HTML Keyboard" w:semiHidden="1" w:unhideWhenUsed="1"/>
+    <w:lsdException w:name="HTML Preformatted" w:semiHidden="1" w:unhideWhenUsed="1"/>
+    <w:lsdException w:name="HTML Sample" w:semiHidden="1" w:unhideWhenUsed="1"/>
+    <w:lsdException w:name="HTML Typewriter" w:semiHidden="1" w:unhideWhenUsed="1"/>
+    <w:lsdException w:name="HTML Variable" w:semiHidden="1" w:unhideWhenUsed="1"/>
+    <w:lsdException w:name="Normal Table" w:semiHidden="1" w:unhideWhenUsed="1"/>
+    <w:lsdException w:name="annotation subject" w:semiHidden="1" w:unhideWhenUsed="1"/>
+    <w:lsdException w:name="No List" w:semiHidden="1" w:unhideWhenUsed="1"/>
+    <w:lsdException w:name="Outline List 1" w:semiHidden="1" w:unhideWhenUsed="1"/>
+    <w:lsdException w:name="Outline List 2" w:semiHidden="1" w:unhideWhenUsed="1"/>
+    <w:lsdException w:name="Outline List 3" w:semiHidden="1" w:unhideWhenUsed="1"/>
+    <w:lsdException w:name="Table Simple 1" w:semiHidden="1" w:unhideWhenUsed="1"/>
+    <w:lsdException w:name="Table Simple 2" w:semiHidden="1" w:unhideWhenUsed="1"/>
+    <w:lsdException w:name="Table Simple 3" w:semiHidden="1" w:unhideWhenUsed="1"/>
+    <w:lsdException w:name="Table Classic 1" w:semiHidden="1" w:unhideWhenUsed="1"/>
+    <w:lsdException w:name="Table Classic 2" w:semiHidden="1" w:unhideWhenUsed="1"/>
+    <w:lsdException w:name="Table Classic 3" w:semiHidden="1" w:unhideWhenUsed="1"/>
+    <w:lsdException w:name="Table Classic 4" w:semiHidden="1" w:unhideWhenUsed="1"/>
+    <w:lsdException w:name="Table Colorful 1" w:semiHidden="1" w:unhideWhenUsed="1"/>
+    <w:lsdException w:name="Table Colorful 2" w:semiHidden="1" w:unhideWhenUsed="1"/>
+    <w:lsdException w:name="Table Colorful 3" w:semiHidden="1" w:unhideWhenUsed="1"/>
+    <w:lsdException w:name="Table Columns 1" w:semiHidden="1" w:unhideWhenUsed="1"/>
+    <w:lsdException w:name="Table Columns 2" w:semiHidden="1" w:unhideWhenUsed="1"/>
+    <w:lsdException w:name="Table Columns 3" w:semiHidden="1" w:unhideWhenUsed="1"/>
+    <w:lsdException w:name="Table Columns 4" w:semiHidden="1" w:unhideWhenUsed="1"/>
+    <w:lsdException w:name="Table Columns 5" w:semiHidden="1" w:unhideWhenUsed="1"/>
+    <w:lsdException w:name="Table Grid 1" w:semiHidden="1" w:unhideWhenUsed="1"/>
+    <w:lsdException w:name="Table Grid 2" w:semiHidden="1" w:unhideWhenUsed="1"/>
+    <w:lsdException w:name="Table Grid 3" w:semiHidden="1" w:unhideWhenUsed="1"/>
+    <w:lsdException w:name="Table Grid 4" w:semiHidden="1" w:unhideWhenUsed="1"/>
+    <w:lsdException w:name="Table Grid 5" w:semiHidden="1" w:unhideWhenUsed="1"/>
+    <w:lsdException w:name="Table Grid 6" w:semiHidden="1" w:unhideWhenUsed="1"/>
+    <w:lsdException w:name="Table Grid 7" w:semiHidden="1" w:unhideWhenUsed="1"/>
+    <w:lsdException w:name="Table Grid 8" w:semiHidden="1" w:unhideWhenUsed="1"/>
+    <w:lsdException w:name="Table List 1" w:semiHidden="1" w:unhideWhenUsed="1"/>
+    <w:lsdException w:name="Table List 2" w:semiHidden="1" w:unhideWhenUsed="1"/>
+    <w:lsdException w:name="Table List 3" w:semiHidden="1" w:unhideWhenUsed="1"/>
+    <w:lsdException w:name="Table List 4" w:semiHidden="1" w:unhideWhenUsed="1"/>
+    <w:lsdException w:name="Table List 5" w:semiHidden="1" w:unhideWhenUsed="1"/>
+    <w:lsdException w:name="Table List 6" w:semiHidden="1" w:unhideWhenUsed="1"/>
+    <w:lsdException w:name="Table List 7" w:semiHidden="1" w:unhideWhenUsed="1"/>
+    <w:lsdException w:name="Table List 8" w:semiHidden="1" w:unhideWhenUsed="1"/>
+    <w:lsdException w:name="Table 3D effects 1" w:semiHidden="1" w:unhideWhenUsed="1"/>
+    <w:lsdException w:name="Table 3D effects 2" w:semiHidden="1" w:unhideWhenUsed="1"/>
+    <w:lsdException w:name="Table 3D effects 3" w:semiHidden="1" w:unhideWhenUsed="1"/>
+    <w:lsdException w:name="Table Contemporary" w:semiHidden="1" w:unhideWhenUsed="1"/>
+    <w:lsdException w:name="Table Elegant" w:semiHidden="1" w:unhideWhenUsed="1"/>
+    <w:lsdException w:name="Table Professional" w:semiHidden="1" w:unhideWhenUsed="1"/>
+    <w:lsdException w:name="Table Subtle 1" w:semiHidden="1" w:unhideWhenUsed="1"/>
+    <w:lsdException w:name="Table Subtle 2" w:semiHidden="1" w:unhideWhenUsed="1"/>
+    <w:lsdException w:name="Table Web 1" w:semiHidden="1" w:unhideWhenUsed="1"/>
+    <w:lsdException w:name="Table Web 2" w:semiHidden="1" w:unhideWhenUsed="1"/>
+    <w:lsdException w:name="Table Web 3" w:semiHidden="1" w:unhideWhenUsed="1"/>
+    <w:lsdException w:name="Balloon Text" w:semiHidden="1" w:unhideWhenUsed="1"/>
+    <w:lsdException w:name="Table Grid" w:uiPriority="59"/>
+    <w:lsdException w:name="Table Theme" w:semiHidden="1" w:unhideWhenUsed="1"/>
+    <w:lsdException w:name="Placeholder Text" w:semiHidden="1"/>
+    <w:lsdException w:name="No Spacing" w:uiPriority="1" w:qFormat="1"/>
+    <w:lsdException w:name="Light Shading" w:uiPriority="60"/>
+    <w:lsdException w:name="Light List" w:uiPriority="61"/>
+    <w:lsdException w:name="Light Grid" w:uiPriority="62"/>
+    <w:lsdException w:name="Medium Shading 1" w:uiPriority="63"/>
+    <w:lsdException w:name="Medium Shading 2" w:uiPriority="64"/>
+    <w:lsdException w:name="Medium List 1" w:uiPriority="65"/>
+    <w:lsdException w:name="Medium List 2" w:uiPriority="66"/>
+    <w:lsdException w:name="Medium Grid 1" w:uiPriority="67"/>
+    <w:lsdException w:name="Medium Grid 2" w:uiPriority="68"/>
+    <w:lsdException w:name="Medium Grid 3" w:uiPriority="69"/>
+    <w:lsdException w:name="Dark List" w:uiPriority="70"/>
+    <w:lsdException w:name="Colorful Shading" w:uiPriority="71"/>
+    <w:lsdException w:name="Colorful List" w:uiPriority="72"/>
+    <w:lsdException w:name="Colorful Grid" w:uiPriority="73"/>
+    <w:lsdException w:name="Light Shading Accent 1" w:uiPriority="60"/>
+    <w:lsdException w:name="Light List Accent 1" w:uiPriority="61"/>
+    <w:lsdException w:name="Light Grid Accent 1" w:uiPriority="62"/>
+    <w:lsdException w:name="Medium Shading 1 Accent 1" w:uiPriority="63"/>
+    <w:lsdException w:name="Medium Shading 2 Accent 1" w:uiPriority="64"/>
+    <w:lsdException w:name="Medium List 1 Accent 1" w:uiPriority="65"/>
+    <w:lsdException w:name="Revision" w:semiHidden="1"/>
+    <w:lsdException w:name="List Paragraph" w:uiPriority="34" w:qFormat="1"/>
+    <w:lsdException w:name="Quote" w:uiPriority="29" w:qFormat="1"/>
+    <w:lsdException w:name="Intense Quote" w:uiPriority="30" w:qFormat="1"/>
+    <w:lsdException w:name="Medium List 2 Accent 1" w:uiPriority="66"/>
+    <w:lsdException w:name="Medium Grid 1 Accent 1" w:uiPriority="67"/>
+    <w:lsdException w:name="Medium Grid 2 Accent 1" w:uiPriority="68"/>
+    <w:lsdException w:name="Medium Grid 3 Accent 1" w:uiPriority="69"/>
+    <w:lsdException w:name="Dark List Accent 1" w:uiPriority="70"/>
+    <w:lsdException w:name="Colorful Shading Accent 1" w:uiPriority="71"/>
+    <w:lsdException w:name="Colorful List Accent 1" w:uiPriority="72"/>
+    <w:lsdException w:name="Colorful Grid Accent 1" w:uiPriority="73"/>
+    <w:lsdException w:name="Light Shading Accent 2" w:uiPriority="60"/>
+    <w:lsdException w:name="Light List Accent 2" w:uiPriority="61"/>
+    <w:lsdException w:name="Light Grid Accent 2" w:uiPriority="62"/>
+    <w:lsdException w:name="Medium Shading 1 Accent 2" w:uiPriority="63"/>
+    <w:lsdException w:name="Medium Shading 2 Accent 2" w:uiPriority="64"/>
+    <w:lsdException w:name="Medium List 1 Accent 2" w:uiPriority="65"/>
+    <w:lsdException w:name="Medium List 2 Accent 2" w:uiPriority="66"/>
+    <w:lsdException w:name="Medium Grid 1 Accent 2" w:uiPriority="67"/>
+    <w:lsdException w:name="Medium Grid 2 Accent 2" w:uiPriority="68"/>
+    <w:lsdException w:name="Medium Grid 3 Accent 2" w:uiPriority="69"/>
+    <w:lsdException w:name="Dark List Accent 2" w:uiPriority="70"/>
+    <w:lsdException w:name="Colorful Shading Accent 2" w:uiPriority="71"/>
+    <w:lsdException w:name="Colorful List Accent 2" w:uiPriority="72"/>
+    <w:lsdException w:name="Colorful Grid Accent 2" w:uiPriority="73"/>
+    <w:lsdException w:name="Light Shading Accent 3" w:uiPriority="60"/>
+    <w:lsdException w:name="Light List Accent 3" w:uiPriority="61"/>
+    <w:lsdException w:name="Light Grid Accent 3" w:uiPriority="62"/>
+    <w:lsdException w:name="Medium Shading 1 Accent 3" w:uiPriority="63"/>
+    <w:lsdException w:name="Medium Shading 2 Accent 3" w:uiPriority="64"/>
+    <w:lsdException w:name="Medium List 1 Accent 3" w:uiPriority="65"/>
+    <w:lsdException w:name="Medium List 2 Accent 3" w:uiPriority="66"/>
+    <w:lsdException w:name="Medium Grid 1 Accent 3" w:uiPriority="67"/>
+    <w:lsdException w:name="Medium Grid 2 Accent 3" w:uiPriority="68"/>
+    <w:lsdException w:name="Medium Grid 3 Accent 3" w:uiPriority="69"/>
+    <w:lsdException w:name="Dark List Accent 3" w:uiPriority="70"/>
+    <w:lsdException w:name="Colorful Shading Accent 3" w:uiPriority="71"/>
+    <w:lsdException w:name="Colorful List Accent 3" w:uiPriority="72"/>
+    <w:lsdException w:name="Colorful Grid Accent 3" w:uiPriority="73"/>
+    <w:lsdException w:name="Light Shading Accent 4" w:uiPriority="60"/>
+    <w:lsdException w:name="Light List Accent 4" w:uiPriority="61"/>
+    <w:lsdException w:name="Light Grid Accent 4" w:uiPriority="62"/>
+    <w:lsdException w:name="Medium Shading 1 Accent 4" w:uiPriority="63"/>
+    <w:lsdException w:name="Medium Shading 2 Accent 4" w:uiPriority="64"/>
+    <w:lsdException w:name="Medium List 1 Accent 4" w:uiPriority="65"/>
+    <w:lsdException w:name="Medium List 2 Accent 4" w:uiPriority="66"/>
+    <w:lsdException w:name="Medium Grid 1 Accent 4" w:uiPriority="67"/>
+    <w:lsdException w:name="Medium Grid 2 Accent 4" w:uiPriority="68"/>
+    <w:lsdException w:name="Medium Grid 3 Accent 4" w:uiPriority="69"/>
+    <w:lsdException w:name="Dark List Accent 4" w:uiPriority="70"/>
+    <w:lsdException w:name="Colorful Shading Accent 4" w:uiPriority="71"/>
+    <w:lsdException w:name="Colorful List Accent 4" w:uiPriority="72"/>
+    <w:lsdException w:name="Colorful Grid Accent 4" w:uiPriority="73"/>
+    <w:lsdException w:name="Light Shading Accent 5" w:uiPriority="60"/>
+    <w:lsdException w:name="Light List Accent 5" w:uiPriority="61"/>
+    <w:lsdException w:name="Light Grid Accent 5" w:uiPriority="62"/>
+    <w:lsdException w:name="Medium Shading 1 Accent 5" w:uiPriority="63"/>
+    <w:lsdException w:name="Medium Shading 2 Accent 5" w:uiPriority="64"/>
+    <w:lsdException w:name="Medium List 1 Accent 5" w:uiPriority="65"/>
+    <w:lsdException w:name="Medium List 2 Accent 5" w:uiPriority="66"/>
+    <w:lsdException w:name="Medium Grid 1 Accent 5" w:uiPriority="67"/>
+    <w:lsdException w:name="Medium Grid 2 Accent 5" w:uiPriority="68"/>
+    <w:lsdException w:name="Medium Grid 3 Accent 5" w:uiPriority="69"/>
+    <w:lsdException w:name="Dark List Accent 5" w:uiPriority="70"/>
+    <w:lsdException w:name="Colorful Shading Accent 5" w:uiPriority="71"/>
+    <w:lsdException w:name="Colorful List Accent 5" w:uiPriority="72"/>
+    <w:lsdException w:name="Colorful Grid Accent 5" w:uiPriority="73"/>
+    <w:lsdException w:name="Light Shading Accent 6" w:uiPriority="60"/>
+    <w:lsdException w:name="Light List Accent 6" w:uiPriority="61"/>
+    <w:lsdException w:name="Light Grid Accent 6" w:uiPriority="62"/>
+    <w:lsdException w:name="Medium Shading 1 Accent 6" w:uiPriority="63"/>
+    <w:lsdException w:name="Medium Shading 2 Accent 6" w:uiPriority="64"/>
+    <w:lsdException w:name="Medium List 1 Accent 6" w:uiPriority="65"/>
+    <w:lsdException w:name="Medium List 2 Accent 6" w:uiPriority="66"/>
+    <w:lsdException w:name="Medium Grid 1 Accent 6" w:uiPriority="67"/>
+    <w:lsdException w:name="Medium Grid 2 Accent 6" w:uiPriority="68"/>
+    <w:lsdException w:name="Medium Grid 3 Accent 6" w:uiPriority="69"/>
+    <w:lsdException w:name="Dark List Accent 6" w:uiPriority="70"/>
+    <w:lsdException w:name="Colorful Shading Accent 6" w:uiPriority="71"/>
+    <w:lsdException w:name="Colorful List Accent 6" w:uiPriority="72"/>
+    <w:lsdException w:name="Colorful Grid Accent 6" w:uiPriority="73"/>
+    <w:lsdException w:name="Subtle Emphasis" w:uiPriority="19" w:qFormat="1"/>
+    <w:lsdException w:name="Intense Emphasis" w:uiPriority="21" w:qFormat="1"/>
+    <w:lsdException w:name="Subtle Reference" w:uiPriority="31" w:qFormat="1"/>
+    <w:lsdException w:name="Intense Reference" w:uiPriority="32" w:qFormat="1"/>
+    <w:lsdException w:name="Book Title" w:uiPriority="33" w:qFormat="1"/>
+    <w:lsdException w:name="Bibliography" w:semiHidden="1" w:uiPriority="37" w:unhideWhenUsed="1"/>
+    <w:lsdException w:name="TOC Heading" w:semiHidden="1" w:uiPriority="39" w:unhideWhenUsed="1" w:qFormat="1"/>
+    <w:lsdException w:name="Plain Table 4" w:semiHidden="1" w:unhideWhenUsed="1"/>
+    <w:lsdException w:name="Plain Table 5" w:semiHidden="1" w:unhideWhenUsed="1"/>
+    <w:lsdException w:name="Grid Table Light" w:semiHidden="1" w:unhideWhenUsed="1"/>
+    <w:lsdException w:name="Grid Table 1 Light" w:semiHidden="1" w:unhideWhenUsed="1"/>
+    <w:lsdException w:name="Grid Table 2" w:semiHidden="1" w:unhideWhenUsed="1"/>
+    <w:lsdException w:name="Grid Table 3" w:semiHidden="1" w:unhideWhenUsed="1"/>
+    <w:lsdException w:name="Grid Table 4" w:uiPriority="49"/>
+    <w:lsdException w:name="Grid Table 5 Dark" w:uiPriority="50"/>
+    <w:lsdException w:name="Grid Table 6 Colorful" w:uiPriority="51"/>
+    <w:lsdException w:name="Grid Table 7 Colorful" w:uiPriority="52"/>
+    <w:lsdException w:name="Grid Table 1 Light Accent 1" w:uiPriority="46"/>
+    <w:lsdException w:name="Grid Table 2 Accent 1" w:uiPriority="47"/>
+    <w:lsdException w:name="Grid Table 3 Accent 1" w:uiPriority="48"/>
+    <w:lsdException w:name="Grid Table 4 Accent 1" w:uiPriority="49"/>
+    <w:lsdException w:name="Grid Table 5 Dark Accent 1" w:uiPriority="50"/>
+    <w:lsdException w:name="Grid Table 6 Colorful Accent 1" w:uiPriority="51"/>
+    <w:lsdException w:name="Grid Table 7 Colorful Accent 1" w:uiPriority="52"/>
+    <w:lsdException w:name="Grid Table 1 Light Accent 2" w:uiPriority="46"/>
+    <w:lsdException w:name="Grid Table 2 Accent 2" w:uiPriority="47"/>
+    <w:lsdException w:name="Grid Table 3 Accent 2" w:uiPriority="48"/>
+    <w:lsdException w:name="Grid Table 4 Accent 2" w:uiPriority="49"/>
+    <w:lsdException w:name="Grid Table 5 Dark Accent 2" w:uiPriority="50"/>
+    <w:lsdException w:name="Grid Table 6 Colorful Accent 2" w:uiPriority="51"/>
+    <w:lsdException w:name="Grid Table 7 Colorful Accent 2" w:uiPriority="52"/>
+    <w:lsdException w:name="Grid Table 1 Light Accent 3" w:uiPriority="46"/>
+    <w:lsdException w:name="Grid Table 2 Accent 3" w:uiPriority="47"/>
+    <w:lsdException w:name="Grid Table 3 Accent 3" w:uiPriority="48"/>
+    <w:lsdException w:name="Grid Table 4 Accent 3" w:uiPriority="49"/>
+    <w:lsdException w:name="Grid Table 5 Dark Accent 3" w:uiPriority="50"/>
+    <w:lsdException w:name="Grid Table 6 Colorful Accent 3" w:uiPriority="51"/>
+    <w:lsdException w:name="Grid Table 7 Colorful Accent 3" w:uiPriority="52"/>
+    <w:lsdException w:name="Grid Table 1 Light Accent 4" w:uiPriority="46"/>
+    <w:lsdException w:name="Grid Table 2 Accent 4" w:uiPriority="47"/>
+    <w:lsdException w:name="Grid Table 3 Accent 4" w:uiPriority="48"/>
+    <w:lsdException w:name="Grid Table 4 Accent 4" w:uiPriority="49"/>
+    <w:lsdException w:name="Grid Table 5 Dark Accent 4" w:uiPriority="50"/>
+    <w:lsdException w:name="Grid Table 6 Colorful Accent 4" w:uiPriority="51"/>
+    <w:lsdException w:name="Grid Table 7 Colorful Accent 4" w:uiPriority="52"/>
+    <w:lsdException w:name="Grid Table 1 Light Accent 5" w:uiPriority="46"/>
+    <w:lsdException w:name="Grid Table 2 Accent 5" w:uiPriority="47"/>
+    <w:lsdException w:name="Grid Table 3 Accent 5" w:uiPriority="48"/>
+    <w:lsdException w:name="Grid Table 4 Accent 5" w:uiPriority="49"/>
+    <w:lsdException w:name="Grid Table 5 Dark Accent 5" w:uiPriority="50"/>
+    <w:lsdException w:name="Grid Table 6 Colorful Accent 5" w:uiPriority="51"/>
+    <w:lsdException w:name="Grid Table 7 Colorful Accent 5" w:uiPriority="52"/>
+    <w:lsdException w:name="Grid Table 1 Light Accent 6" w:uiPriority="46"/>
+    <w:lsdException w:name="Grid Table 2 Accent 6" w:uiPriority="47"/>
+    <w:lsdException w:name="Grid Table 3 Accent 6" w:uiPriority="48"/>
+    <w:lsdException w:name="Grid Table 4 Accent 6" w:uiPriority="49"/>
+    <w:lsdException w:name="Grid Table 5 Dark Accent 6" w:uiPriority="50"/>
+    <w:lsdException w:name="Grid Table 6 Colorful Accent 6" w:uiPriority="51"/>
+    <w:lsdException w:name="Grid Table 7 Colorful Accent 6" w:uiPriority="52"/>
+    <w:lsdException w:name="List Table 1 Light" w:uiPriority="46"/>
+    <w:lsdException w:name="List Table 2" w:uiPriority="47"/>
+    <w:lsdException w:name="List Table 3" w:uiPriority="48"/>
+    <w:lsdException w:name="List Table 4" w:uiPriority="49"/>
+    <w:lsdException w:name="List Table 5 Dark" w:uiPriority="50"/>
+    <w:lsdException w:name="List Table 6 Colorful" w:uiPriority="51"/>
+    <w:lsdException w:name="List Table 7 Colorful" w:uiPriority="52"/>
+    <w:lsdException w:name="List Table 1 Light Accent 1" w:uiPriority="46"/>
+    <w:lsdException w:name="List Table 2 Accent 1" w:uiPriority="47"/>
+    <w:lsdException w:name="List Table 3 Accent 1" w:uiPriority="48"/>
+    <w:lsdException w:name="List Table 4 Accent 1" w:uiPriority="49"/>
+    <w:lsdException w:name="List Table 5 Dark Accent 1" w:uiPriority="50"/>
+    <w:lsdException w:name="List Table 6 Colorful Accent 1" w:uiPriority="51"/>
+    <w:lsdException w:name="List Table 7 Colorful Accent 1" w:uiPriority="52"/>
+    <w:lsdException w:name="List Table 1 Light Accent 2" w:uiPriority="46"/>
+    <w:lsdException w:name="List Table 2 Accent 2" w:uiPriority="47"/>
+    <w:lsdException w:name="List Table 3 Accent 2" w:uiPriority="48"/>
+    <w:lsdException w:name="List Table 4 Accent 2" w:uiPriority="49"/>
+    <w:lsdException w:name="List Table 5 Dark Accent 2" w:uiPriority="50"/>
+    <w:lsdException w:name="List Table 6 Colorful Accent 2" w:uiPriority="51"/>
+    <w:lsdException w:name="List Table 7 Colorful Accent 2" w:uiPriority="52"/>
+    <w:lsdException w:name="List Table 1 Light Accent 3" w:uiPriority="46"/>
+    <w:lsdException w:name="List Table 2 Accent 3" w:uiPriority="47"/>
+    <w:lsdException w:name="List Table 3 Accent 3" w:uiPriority="48"/>
+    <w:lsdException w:name="List Table 4 Accent 3" w:uiPriority="49"/>
+    <w:lsdException w:name="List Table 5 Dark Accent 3" w:uiPriority="50"/>
+    <w:lsdException w:name="List Table 6 Colorful Accent 3" w:uiPriority="51"/>
+    <w:lsdException w:name="List Table 7 Colorful Accent 3" w:uiPriority="52"/>
+    <w:lsdException w:name="List Table 1 Light Accent 4" w:uiPriority="46"/>
+    <w:lsdException w:name="List Table 2 Accent 4" w:uiPriority="47"/>
+    <w:lsdException w:name="List Table 3 Accent 4" w:uiPriority="48"/>
+    <w:lsdException w:name="List Table 4 Accent 4" w:uiPriority="49"/>
+    <w:lsdException w:name="List Table 5 Dark Accent 4" w:uiPriority="50"/>
+    <w:lsdException w:name="List Table 6 Colorful Accent 4" w:uiPriority="51"/>
+    <w:lsdException w:name="List Table 7 Colorful Accent 4" w:uiPriority="52"/>
+    <w:lsdException w:name="List Table 1 Light Accent 5" w:uiPriority="46"/>
+    <w:lsdException w:name="List Table 2 Accent 5" w:uiPriority="47"/>
+    <w:lsdException w:name="List Table 3 Accent 5" w:uiPriority="48"/>
+    <w:lsdException w:name="List Table 4 Accent 5" w:uiPriority="49"/>
+    <w:lsdException w:name="List Table 5 Dark Accent 5" w:uiPriority="50"/>
+    <w:lsdException w:name="List Table 6 Colorful Accent 5" w:uiPriority="51"/>
+    <w:lsdException w:name="List Table 7 Colorful Accent 5" w:uiPriority="52"/>
+    <w:lsdException w:name="List Table 1 Light Accent 6" w:uiPriority="46"/>
+    <w:lsdException w:name="List Table 2 Accent 6" w:uiPriority="47"/>
+    <w:lsdException w:name="List Table 3 Accent 6" w:uiPriority="48"/>
+    <w:lsdException w:name="List Table 4 Accent 6" w:uiPriority="49"/>
+    <w:lsdException w:name="List Table 5 Dark Accent 6" w:uiPriority="50"/>
+    <w:lsdException w:name="List Table 6 Colorful Accent 6" w:uiPriority="51"/>
+    <w:lsdException w:name="List Table 7 Colorful Accent 6" w:uiPriority="52"/>
+    <w:lsdException w:name="Mention" w:semiHidden="1" w:unhideWhenUsed="1"/>
+    <w:lsdException w:name="Smart Hyperlink" w:semiHidden="1" w:unhideWhenUsed="1"/>
+    <w:lsdException w:name="Hashtag" w:semiHidden="1" w:unhideWhenUsed="1"/>
+    <w:lsdException w:name="Unresolved Mention" w:semiHidden="1" w:unhideWhenUsed="1"/>
+    <w:lsdException w:name="Smart Link" w:semiHidden="1" w:unhideWhenUsed="1"/>
+    <w:lsdException w:name="Smart Link Error" w:semiHidden="1" w:unhideWhenUsed="1"/>
   </w:latentStyles>
   <w:style w:type="paragraph" w:default="1" w:styleId="Standard">
     <w:name w:val="Normal"/>
@@ -16325,7 +16598,7 @@
       <w:lang w:eastAsia="en-US"/>
     </w:rPr>
   </w:style>
-  <w:style w:type="character" w:default="1" w:styleId="Absatzstandardschriftart">
+  <w:style w:type="character" w:default="1" w:styleId="Absatz-Standardschriftart">
     <w:name w:val="Default Paragraph Font"/>
     <w:uiPriority w:val="1"/>
     <w:semiHidden/>
@@ -16401,8 +16674,8 @@
       <w:lang w:val="de-CH" w:eastAsia="en-US" w:bidi="ar-SA"/>
     </w:rPr>
   </w:style>
-  <w:style w:type="character" w:customStyle="1" w:styleId="TitelZeichen">
-    <w:name w:val="Titel Zeichen"/>
+  <w:style w:type="character" w:customStyle="1" w:styleId="TitelZchn">
+    <w:name w:val="Titel Zchn"/>
     <w:link w:val="Titel"/>
     <w:uiPriority w:val="1"/>
     <w:qFormat/>
@@ -16433,8 +16706,8 @@
       <w:vertAlign w:val="superscript"/>
     </w:rPr>
   </w:style>
-  <w:style w:type="character" w:customStyle="1" w:styleId="SprechblasentextZeichen">
-    <w:name w:val="Sprechblasentext Zeichen"/>
+  <w:style w:type="character" w:customStyle="1" w:styleId="SprechblasentextZchn">
+    <w:name w:val="Sprechblasentext Zchn"/>
     <w:link w:val="Sprechblasentext"/>
     <w:uiPriority w:val="99"/>
     <w:semiHidden/>
@@ -16463,7 +16736,7 @@
     <w:qFormat/>
     <w:rsid w:val="00F71D24"/>
   </w:style>
-  <w:style w:type="character" w:styleId="GesichteterLink">
+  <w:style w:type="character" w:styleId="BesuchterLink">
     <w:name w:val="FollowedHyperlink"/>
     <w:uiPriority w:val="99"/>
     <w:semiHidden/>
@@ -17563,7 +17836,7 @@
   </w:style>
   <w:style w:type="character" w:styleId="Platzhaltertext">
     <w:name w:val="Placeholder Text"/>
-    <w:basedOn w:val="Absatzstandardschriftart"/>
+    <w:basedOn w:val="Absatz-Standardschriftart"/>
     <w:uiPriority w:val="99"/>
     <w:semiHidden/>
     <w:qFormat/>
@@ -17837,7 +18110,7 @@
   </w:style>
   <w:style w:type="character" w:styleId="Seitenzahl">
     <w:name w:val="page number"/>
-    <w:basedOn w:val="Absatzstandardschriftart"/>
+    <w:basedOn w:val="Absatz-Standardschriftart"/>
     <w:uiPriority w:val="99"/>
     <w:semiHidden/>
     <w:unhideWhenUsed/>
@@ -18010,8 +18283,8 @@
       <w:rFonts w:cs="Lohit Devanagari"/>
     </w:rPr>
   </w:style>
-  <w:style w:type="paragraph" w:customStyle="1" w:styleId="Caption">
-    <w:name w:val="Caption"/>
+  <w:style w:type="paragraph" w:customStyle="1" w:styleId="Beschriftung1">
+    <w:name w:val="Beschriftung1"/>
     <w:basedOn w:val="Standard"/>
     <w:qFormat/>
     <w:pPr>
@@ -18171,7 +18444,7 @@
       <w:szCs w:val="19"/>
     </w:rPr>
   </w:style>
-  <w:style w:type="paragraph" w:customStyle="1" w:styleId="Beschriftung1">
+  <w:style w:type="paragraph" w:customStyle="1" w:styleId="Beschriftung10">
     <w:name w:val="Beschriftung1"/>
     <w:basedOn w:val="Standard"/>
     <w:qFormat/>
@@ -18241,7 +18514,7 @@
   <w:style w:type="paragraph" w:styleId="Titel">
     <w:name w:val="Title"/>
     <w:basedOn w:val="Standard"/>
-    <w:link w:val="TitelZeichen"/>
+    <w:link w:val="TitelZchn"/>
     <w:uiPriority w:val="1"/>
     <w:qFormat/>
     <w:rsid w:val="009B18B4"/>
@@ -18420,7 +18693,7 @@
     <w:qFormat/>
     <w:rsid w:val="00E9787C"/>
   </w:style>
-  <w:style w:type="paragraph" w:styleId="Anfhrungszeichen">
+  <w:style w:type="paragraph" w:styleId="Zitat">
     <w:name w:val="Quote"/>
     <w:basedOn w:val="Standard"/>
     <w:qFormat/>
@@ -18489,7 +18762,7 @@
   <w:style w:type="paragraph" w:styleId="Sprechblasentext">
     <w:name w:val="Balloon Text"/>
     <w:basedOn w:val="Standard"/>
-    <w:link w:val="SprechblasentextZeichen"/>
+    <w:link w:val="SprechblasentextZchn"/>
     <w:uiPriority w:val="99"/>
     <w:semiHidden/>
     <w:unhideWhenUsed/>
@@ -18520,16 +18793,16 @@
     <w:basedOn w:val="Standard"/>
     <w:qFormat/>
   </w:style>
-  <w:style w:type="paragraph" w:customStyle="1" w:styleId="Header">
-    <w:name w:val="Header"/>
+  <w:style w:type="paragraph" w:customStyle="1" w:styleId="Kopfzeile2">
+    <w:name w:val="Kopfzeile2"/>
     <w:basedOn w:val="Standard"/>
   </w:style>
-  <w:style w:type="paragraph" w:customStyle="1" w:styleId="Footer">
-    <w:name w:val="Footer"/>
+  <w:style w:type="paragraph" w:customStyle="1" w:styleId="Fuzeile2">
+    <w:name w:val="Fußzeile2"/>
     <w:basedOn w:val="Standard"/>
   </w:style>
-  <w:style w:type="paragraph" w:customStyle="1" w:styleId="TOC1">
-    <w:name w:val="TOC 1"/>
+  <w:style w:type="paragraph" w:customStyle="1" w:styleId="Verzeichnis12">
+    <w:name w:val="Verzeichnis 12"/>
     <w:basedOn w:val="Standard"/>
     <w:autoRedefine/>
     <w:uiPriority w:val="39"/>
@@ -18571,11 +18844,8 @@
       <w:sz w:val="19"/>
     </w:rPr>
     <w:tblPr>
-      <w:tblInd w:w="0" w:type="dxa"/>
       <w:tblCellMar>
-        <w:top w:w="0" w:type="dxa"/>
         <w:left w:w="0" w:type="dxa"/>
-        <w:bottom w:w="0" w:type="dxa"/>
         <w:right w:w="0" w:type="dxa"/>
       </w:tblCellMar>
     </w:tblPr>
@@ -18637,7 +18907,6 @@
     <w:tblPr>
       <w:tblStyleRowBandSize w:val="1"/>
       <w:tblStyleColBandSize w:val="1"/>
-      <w:tblInd w:w="0" w:type="dxa"/>
       <w:tblBorders>
         <w:top w:val="single" w:sz="4" w:space="0" w:color="999999"/>
         <w:left w:val="single" w:sz="4" w:space="0" w:color="999999"/>
@@ -18646,12 +18915,6 @@
         <w:insideH w:val="single" w:sz="4" w:space="0" w:color="999999"/>
         <w:insideV w:val="single" w:sz="4" w:space="0" w:color="999999"/>
       </w:tblBorders>
-      <w:tblCellMar>
-        <w:top w:w="0" w:type="dxa"/>
-        <w:left w:w="108" w:type="dxa"/>
-        <w:bottom w:w="0" w:type="dxa"/>
-        <w:right w:w="108" w:type="dxa"/>
-      </w:tblCellMar>
     </w:tblPr>
     <w:tblStylePr w:type="firstRow">
       <w:rPr>
@@ -18698,7 +18961,6 @@
     <w:tblPr>
       <w:tblStyleRowBandSize w:val="1"/>
       <w:tblStyleColBandSize w:val="1"/>
-      <w:tblInd w:w="0" w:type="dxa"/>
       <w:tblBorders>
         <w:top w:val="single" w:sz="4" w:space="0" w:color="FFFFFF"/>
         <w:left w:val="single" w:sz="4" w:space="0" w:color="FFFFFF"/>
@@ -18707,12 +18969,6 @@
         <w:insideH w:val="single" w:sz="4" w:space="0" w:color="FFFFFF"/>
         <w:insideV w:val="single" w:sz="4" w:space="0" w:color="FFFFFF"/>
       </w:tblBorders>
-      <w:tblCellMar>
-        <w:top w:w="0" w:type="dxa"/>
-        <w:left w:w="108" w:type="dxa"/>
-        <w:bottom w:w="0" w:type="dxa"/>
-        <w:right w:w="108" w:type="dxa"/>
-      </w:tblCellMar>
     </w:tblPr>
     <w:tcPr>
       <w:shd w:val="clear" w:color="auto" w:fill="EDEDED"/>
@@ -18808,7 +19064,6 @@
     <w:tblPr>
       <w:tblStyleRowBandSize w:val="1"/>
       <w:tblStyleColBandSize w:val="1"/>
-      <w:tblInd w:w="0" w:type="dxa"/>
       <w:tblBorders>
         <w:top w:val="single" w:sz="8" w:space="0" w:color="BBBBBB"/>
         <w:left w:val="single" w:sz="8" w:space="0" w:color="BBBBBB"/>
@@ -18816,12 +19071,6 @@
         <w:right w:val="single" w:sz="8" w:space="0" w:color="BBBBBB"/>
         <w:insideH w:val="single" w:sz="8" w:space="0" w:color="BBBBBB"/>
       </w:tblBorders>
-      <w:tblCellMar>
-        <w:top w:w="0" w:type="dxa"/>
-        <w:left w:w="108" w:type="dxa"/>
-        <w:bottom w:w="0" w:type="dxa"/>
-        <w:right w:w="108" w:type="dxa"/>
-      </w:tblCellMar>
     </w:tblPr>
     <w:tblStylePr w:type="firstRow">
       <w:pPr>
@@ -18911,7 +19160,6 @@
     <w:tblPr>
       <w:tblStyleRowBandSize w:val="1"/>
       <w:tblStyleColBandSize w:val="1"/>
-      <w:tblInd w:w="0" w:type="dxa"/>
       <w:tblBorders>
         <w:top w:val="single" w:sz="4" w:space="0" w:color="9CC2E5"/>
         <w:left w:val="single" w:sz="4" w:space="0" w:color="9CC2E5"/>
@@ -18920,12 +19168,6 @@
         <w:insideH w:val="single" w:sz="4" w:space="0" w:color="9CC2E5"/>
         <w:insideV w:val="single" w:sz="4" w:space="0" w:color="9CC2E5"/>
       </w:tblBorders>
-      <w:tblCellMar>
-        <w:top w:w="0" w:type="dxa"/>
-        <w:left w:w="108" w:type="dxa"/>
-        <w:bottom w:w="0" w:type="dxa"/>
-        <w:right w:w="108" w:type="dxa"/>
-      </w:tblCellMar>
     </w:tblPr>
     <w:tblStylePr w:type="firstRow">
       <w:rPr>
@@ -18991,7 +19233,6 @@
     <w:tblPr>
       <w:tblStyleRowBandSize w:val="1"/>
       <w:tblStyleColBandSize w:val="1"/>
-      <w:tblInd w:w="0" w:type="dxa"/>
       <w:tblBorders>
         <w:top w:val="single" w:sz="4" w:space="0" w:color="B4C6E7" w:themeColor="accent1" w:themeTint="66"/>
         <w:left w:val="single" w:sz="4" w:space="0" w:color="B4C6E7" w:themeColor="accent1" w:themeTint="66"/>
@@ -19000,2905 +19241,6 @@
         <w:insideH w:val="single" w:sz="4" w:space="0" w:color="B4C6E7" w:themeColor="accent1" w:themeTint="66"/>
         <w:insideV w:val="single" w:sz="4" w:space="0" w:color="B4C6E7" w:themeColor="accent1" w:themeTint="66"/>
       </w:tblBorders>
-      <w:tblCellMar>
-        <w:top w:w="0" w:type="dxa"/>
-        <w:left w:w="108" w:type="dxa"/>
-        <w:bottom w:w="0" w:type="dxa"/>
-        <w:right w:w="108" w:type="dxa"/>
-      </w:tblCellMar>
-    </w:tblPr>
-    <w:tblStylePr w:type="firstRow">
-      <w:rPr>
-        <w:b/>
-        <w:bCs/>
-      </w:rPr>
-      <w:tblPr/>
-      <w:tcPr>
-        <w:tcBorders>
-          <w:bottom w:val="single" w:sz="12" w:space="0" w:color="4472C4" w:themeColor="accent1"/>
-        </w:tcBorders>
-      </w:tcPr>
-    </w:tblStylePr>
-    <w:tblStylePr w:type="lastRow">
-      <w:rPr>
-        <w:b/>
-        <w:bCs/>
-      </w:rPr>
-      <w:tblPr/>
-      <w:tcPr>
-        <w:tcBorders>
-          <w:top w:val="double" w:sz="2" w:space="0" w:color="4472C4" w:themeColor="accent1"/>
-        </w:tcBorders>
-      </w:tcPr>
-    </w:tblStylePr>
-    <w:tblStylePr w:type="firstCol">
-      <w:rPr>
-        <w:b/>
-        <w:bCs/>
-      </w:rPr>
-    </w:tblStylePr>
-    <w:tblStylePr w:type="lastCol">
-      <w:rPr>
-        <w:b/>
-        <w:bCs/>
-      </w:rPr>
-    </w:tblStylePr>
-  </w:style>
-</w:styles>
-</file>
-
-<file path=word/stylesWithEffects.xml><?xml version="1.0" encoding="utf-8"?>
-<w:styles xmlns:wpc="http://schemas.microsoft.com/office/word/2010/wordprocessingCanvas" xmlns:mo="http://schemas.microsoft.com/office/mac/office/2008/main" xmlns:mc="http://schemas.openxmlformats.org/markup-compatibility/2006" xmlns:mv="urn:schemas-microsoft-com:mac:vml" xmlns:o="urn:schemas-microsoft-com:office:office" xmlns:r="http://schemas.openxmlformats.org/officeDocument/2006/relationships" xmlns:m="http://schemas.openxmlformats.org/officeDocument/2006/math" xmlns:v="urn:schemas-microsoft-com:vml" xmlns:wp14="http://schemas.microsoft.com/office/word/2010/wordprocessingDrawing" xmlns:wp="http://schemas.openxmlformats.org/drawingml/2006/wordprocessingDrawing" xmlns:w10="urn:schemas-microsoft-com:office:word" xmlns:w="http://schemas.openxmlformats.org/wordprocessingml/2006/main" xmlns:w14="http://schemas.microsoft.com/office/word/2010/wordml" xmlns:wpg="http://schemas.microsoft.com/office/word/2010/wordprocessingGroup" xmlns:wpi="http://schemas.microsoft.com/office/word/2010/wordprocessingInk" xmlns:wne="http://schemas.microsoft.com/office/word/2006/wordml" xmlns:wps="http://schemas.microsoft.com/office/word/2010/wordprocessingShape" mc:Ignorable="w14 wp14">
-  <w:docDefaults>
-    <w:rPrDefault>
-      <w:rPr>
-        <w:rFonts w:ascii="Lucida Sans" w:eastAsia="Lucida Sans" w:hAnsi="Lucida Sans" w:cs="Times New Roman"/>
-        <w:lang w:val="de-CH" w:eastAsia="de-CH" w:bidi="ar-SA"/>
-      </w:rPr>
-    </w:rPrDefault>
-    <w:pPrDefault/>
-  </w:docDefaults>
-  <w:latentStyles w:defLockedState="0" w:defUIPriority="99" w:defSemiHidden="1" w:defUnhideWhenUsed="1" w:defQFormat="0" w:count="276">
-    <w:lsdException w:name="Normal" w:semiHidden="0" w:uiPriority="0" w:unhideWhenUsed="0" w:qFormat="1"/>
-    <w:lsdException w:name="heading 1" w:semiHidden="0" w:uiPriority="0" w:unhideWhenUsed="0" w:qFormat="1"/>
-    <w:lsdException w:name="heading 2" w:semiHidden="0" w:uiPriority="0" w:unhideWhenUsed="0" w:qFormat="1"/>
-    <w:lsdException w:name="heading 3" w:semiHidden="0" w:uiPriority="0" w:unhideWhenUsed="0" w:qFormat="1"/>
-    <w:lsdException w:name="heading 4" w:semiHidden="0" w:uiPriority="0" w:unhideWhenUsed="0" w:qFormat="1"/>
-    <w:lsdException w:name="heading 5" w:semiHidden="0" w:uiPriority="0" w:unhideWhenUsed="0" w:qFormat="1"/>
-    <w:lsdException w:name="heading 6" w:semiHidden="0" w:uiPriority="9" w:unhideWhenUsed="0" w:qFormat="1"/>
-    <w:lsdException w:name="heading 7" w:semiHidden="0" w:uiPriority="9" w:unhideWhenUsed="0" w:qFormat="1"/>
-    <w:lsdException w:name="heading 8" w:uiPriority="9" w:qFormat="1"/>
-    <w:lsdException w:name="heading 9" w:uiPriority="9" w:qFormat="1"/>
-    <w:lsdException w:name="toc 1" w:uiPriority="39"/>
-    <w:lsdException w:name="toc 2" w:uiPriority="39"/>
-    <w:lsdException w:name="toc 3" w:uiPriority="39"/>
-    <w:lsdException w:name="toc 4" w:uiPriority="39"/>
-    <w:lsdException w:name="toc 5" w:uiPriority="39"/>
-    <w:lsdException w:name="toc 6" w:uiPriority="39"/>
-    <w:lsdException w:name="toc 7" w:uiPriority="39"/>
-    <w:lsdException w:name="toc 8" w:uiPriority="39"/>
-    <w:lsdException w:name="toc 9" w:uiPriority="39"/>
-    <w:lsdException w:name="caption" w:semiHidden="0" w:uiPriority="35" w:unhideWhenUsed="0" w:qFormat="1"/>
-    <w:lsdException w:name="Title" w:semiHidden="0" w:uiPriority="10" w:unhideWhenUsed="0" w:qFormat="1"/>
-    <w:lsdException w:name="Default Paragraph Font" w:uiPriority="1"/>
-    <w:lsdException w:name="Subtitle" w:semiHidden="0" w:uiPriority="11" w:unhideWhenUsed="0" w:qFormat="1"/>
-    <w:lsdException w:name="Strong" w:semiHidden="0" w:uiPriority="22" w:unhideWhenUsed="0" w:qFormat="1"/>
-    <w:lsdException w:name="Emphasis" w:semiHidden="0" w:uiPriority="20" w:unhideWhenUsed="0" w:qFormat="1"/>
-    <w:lsdException w:name="Table Grid" w:semiHidden="0" w:uiPriority="59" w:unhideWhenUsed="0"/>
-    <w:lsdException w:name="Note Level 1" w:semiHidden="0" w:unhideWhenUsed="0"/>
-    <w:lsdException w:name="Note Level 2" w:semiHidden="0" w:unhideWhenUsed="0"/>
-    <w:lsdException w:name="Note Level 3" w:semiHidden="0" w:unhideWhenUsed="0"/>
-    <w:lsdException w:name="Note Level 4" w:semiHidden="0" w:unhideWhenUsed="0"/>
-    <w:lsdException w:name="Note Level 5" w:semiHidden="0" w:unhideWhenUsed="0"/>
-    <w:lsdException w:name="Note Level 6" w:semiHidden="0" w:unhideWhenUsed="0"/>
-    <w:lsdException w:name="Note Level 7" w:semiHidden="0" w:unhideWhenUsed="0"/>
-    <w:lsdException w:name="Note Level 8" w:semiHidden="0" w:unhideWhenUsed="0"/>
-    <w:lsdException w:name="Note Level 9" w:semiHidden="0" w:unhideWhenUsed="0"/>
-    <w:lsdException w:name="Placeholder Text" w:unhideWhenUsed="0"/>
-    <w:lsdException w:name="No Spacing" w:semiHidden="0" w:uiPriority="1" w:unhideWhenUsed="0" w:qFormat="1"/>
-    <w:lsdException w:name="Light Shading" w:semiHidden="0" w:uiPriority="60" w:unhideWhenUsed="0"/>
-    <w:lsdException w:name="Light List" w:semiHidden="0" w:uiPriority="61" w:unhideWhenUsed="0"/>
-    <w:lsdException w:name="Light Grid" w:semiHidden="0" w:uiPriority="62" w:unhideWhenUsed="0"/>
-    <w:lsdException w:name="Medium Shading 1" w:semiHidden="0" w:uiPriority="63" w:unhideWhenUsed="0"/>
-    <w:lsdException w:name="Medium Shading 2" w:semiHidden="0" w:uiPriority="64" w:unhideWhenUsed="0"/>
-    <w:lsdException w:name="Medium List 1" w:semiHidden="0" w:uiPriority="65" w:unhideWhenUsed="0"/>
-    <w:lsdException w:name="Medium List 2" w:semiHidden="0" w:uiPriority="66" w:unhideWhenUsed="0"/>
-    <w:lsdException w:name="Medium Grid 1" w:semiHidden="0" w:uiPriority="67" w:unhideWhenUsed="0"/>
-    <w:lsdException w:name="Medium Grid 2" w:semiHidden="0" w:uiPriority="68" w:unhideWhenUsed="0"/>
-    <w:lsdException w:name="Medium Grid 3" w:semiHidden="0" w:uiPriority="69" w:unhideWhenUsed="0"/>
-    <w:lsdException w:name="Dark List" w:semiHidden="0" w:uiPriority="70" w:unhideWhenUsed="0"/>
-    <w:lsdException w:name="Colorful Shading" w:semiHidden="0" w:uiPriority="71" w:unhideWhenUsed="0"/>
-    <w:lsdException w:name="Colorful List" w:semiHidden="0" w:uiPriority="72" w:unhideWhenUsed="0"/>
-    <w:lsdException w:name="Colorful Grid" w:semiHidden="0" w:uiPriority="73" w:unhideWhenUsed="0"/>
-    <w:lsdException w:name="Light Shading Accent 1" w:semiHidden="0" w:uiPriority="60" w:unhideWhenUsed="0"/>
-    <w:lsdException w:name="Light List Accent 1" w:semiHidden="0" w:uiPriority="61" w:unhideWhenUsed="0"/>
-    <w:lsdException w:name="Light Grid Accent 1" w:semiHidden="0" w:uiPriority="62" w:unhideWhenUsed="0"/>
-    <w:lsdException w:name="Medium Shading 1 Accent 1" w:semiHidden="0" w:uiPriority="63" w:unhideWhenUsed="0"/>
-    <w:lsdException w:name="Medium Shading 2 Accent 1" w:semiHidden="0" w:uiPriority="64" w:unhideWhenUsed="0"/>
-    <w:lsdException w:name="Medium List 1 Accent 1" w:semiHidden="0" w:uiPriority="65" w:unhideWhenUsed="0"/>
-    <w:lsdException w:name="Revision" w:unhideWhenUsed="0"/>
-    <w:lsdException w:name="List Paragraph" w:semiHidden="0" w:uiPriority="34" w:unhideWhenUsed="0" w:qFormat="1"/>
-    <w:lsdException w:name="Quote" w:semiHidden="0" w:uiPriority="29" w:unhideWhenUsed="0" w:qFormat="1"/>
-    <w:lsdException w:name="Intense Quote" w:semiHidden="0" w:uiPriority="30" w:unhideWhenUsed="0" w:qFormat="1"/>
-    <w:lsdException w:name="Medium List 2 Accent 1" w:semiHidden="0" w:uiPriority="66" w:unhideWhenUsed="0"/>
-    <w:lsdException w:name="Medium Grid 1 Accent 1" w:semiHidden="0" w:uiPriority="67" w:unhideWhenUsed="0"/>
-    <w:lsdException w:name="Medium Grid 2 Accent 1" w:semiHidden="0" w:uiPriority="68" w:unhideWhenUsed="0"/>
-    <w:lsdException w:name="Medium Grid 3 Accent 1" w:semiHidden="0" w:uiPriority="69" w:unhideWhenUsed="0"/>
-    <w:lsdException w:name="Dark List Accent 1" w:semiHidden="0" w:uiPriority="70" w:unhideWhenUsed="0"/>
-    <w:lsdException w:name="Colorful Shading Accent 1" w:semiHidden="0" w:uiPriority="71" w:unhideWhenUsed="0"/>
-    <w:lsdException w:name="Colorful List Accent 1" w:semiHidden="0" w:uiPriority="72" w:unhideWhenUsed="0"/>
-    <w:lsdException w:name="Colorful Grid Accent 1" w:semiHidden="0" w:uiPriority="73" w:unhideWhenUsed="0"/>
-    <w:lsdException w:name="Light Shading Accent 2" w:semiHidden="0" w:uiPriority="60" w:unhideWhenUsed="0"/>
-    <w:lsdException w:name="Light List Accent 2" w:semiHidden="0" w:uiPriority="61" w:unhideWhenUsed="0"/>
-    <w:lsdException w:name="Light Grid Accent 2" w:semiHidden="0" w:uiPriority="62" w:unhideWhenUsed="0"/>
-    <w:lsdException w:name="Medium Shading 1 Accent 2" w:semiHidden="0" w:uiPriority="63" w:unhideWhenUsed="0"/>
-    <w:lsdException w:name="Medium Shading 2 Accent 2" w:semiHidden="0" w:uiPriority="64" w:unhideWhenUsed="0"/>
-    <w:lsdException w:name="Medium List 1 Accent 2" w:semiHidden="0" w:uiPriority="65" w:unhideWhenUsed="0"/>
-    <w:lsdException w:name="Medium List 2 Accent 2" w:semiHidden="0" w:uiPriority="66" w:unhideWhenUsed="0"/>
-    <w:lsdException w:name="Medium Grid 1 Accent 2" w:semiHidden="0" w:uiPriority="67" w:unhideWhenUsed="0"/>
-    <w:lsdException w:name="Medium Grid 2 Accent 2" w:semiHidden="0" w:uiPriority="68" w:unhideWhenUsed="0"/>
-    <w:lsdException w:name="Medium Grid 3 Accent 2" w:semiHidden="0" w:uiPriority="69" w:unhideWhenUsed="0"/>
-    <w:lsdException w:name="Dark List Accent 2" w:semiHidden="0" w:uiPriority="70" w:unhideWhenUsed="0"/>
-    <w:lsdException w:name="Colorful Shading Accent 2" w:semiHidden="0" w:uiPriority="71" w:unhideWhenUsed="0"/>
-    <w:lsdException w:name="Colorful List Accent 2" w:semiHidden="0" w:uiPriority="72" w:unhideWhenUsed="0"/>
-    <w:lsdException w:name="Colorful Grid Accent 2" w:semiHidden="0" w:uiPriority="73" w:unhideWhenUsed="0"/>
-    <w:lsdException w:name="Light Shading Accent 3" w:semiHidden="0" w:uiPriority="60" w:unhideWhenUsed="0"/>
-    <w:lsdException w:name="Light List Accent 3" w:semiHidden="0" w:uiPriority="61" w:unhideWhenUsed="0"/>
-    <w:lsdException w:name="Light Grid Accent 3" w:semiHidden="0" w:uiPriority="62" w:unhideWhenUsed="0"/>
-    <w:lsdException w:name="Medium Shading 1 Accent 3" w:semiHidden="0" w:uiPriority="63" w:unhideWhenUsed="0"/>
-    <w:lsdException w:name="Medium Shading 2 Accent 3" w:semiHidden="0" w:uiPriority="64" w:unhideWhenUsed="0"/>
-    <w:lsdException w:name="Medium List 1 Accent 3" w:semiHidden="0" w:uiPriority="65" w:unhideWhenUsed="0"/>
-    <w:lsdException w:name="Medium List 2 Accent 3" w:semiHidden="0" w:uiPriority="66" w:unhideWhenUsed="0"/>
-    <w:lsdException w:name="Medium Grid 1 Accent 3" w:semiHidden="0" w:uiPriority="67" w:unhideWhenUsed="0"/>
-    <w:lsdException w:name="Medium Grid 2 Accent 3" w:semiHidden="0" w:uiPriority="68" w:unhideWhenUsed="0"/>
-    <w:lsdException w:name="Medium Grid 3 Accent 3" w:semiHidden="0" w:uiPriority="69" w:unhideWhenUsed="0"/>
-    <w:lsdException w:name="Dark List Accent 3" w:semiHidden="0" w:uiPriority="70" w:unhideWhenUsed="0"/>
-    <w:lsdException w:name="Colorful Shading Accent 3" w:semiHidden="0" w:uiPriority="71" w:unhideWhenUsed="0"/>
-    <w:lsdException w:name="Colorful List Accent 3" w:semiHidden="0" w:uiPriority="72" w:unhideWhenUsed="0"/>
-    <w:lsdException w:name="Colorful Grid Accent 3" w:semiHidden="0" w:uiPriority="73" w:unhideWhenUsed="0"/>
-    <w:lsdException w:name="Light Shading Accent 4" w:semiHidden="0" w:uiPriority="60" w:unhideWhenUsed="0"/>
-    <w:lsdException w:name="Light List Accent 4" w:semiHidden="0" w:uiPriority="61" w:unhideWhenUsed="0"/>
-    <w:lsdException w:name="Light Grid Accent 4" w:semiHidden="0" w:uiPriority="62" w:unhideWhenUsed="0"/>
-    <w:lsdException w:name="Medium Shading 1 Accent 4" w:semiHidden="0" w:uiPriority="63" w:unhideWhenUsed="0"/>
-    <w:lsdException w:name="Medium Shading 2 Accent 4" w:semiHidden="0" w:uiPriority="64" w:unhideWhenUsed="0"/>
-    <w:lsdException w:name="Medium List 1 Accent 4" w:semiHidden="0" w:uiPriority="65" w:unhideWhenUsed="0"/>
-    <w:lsdException w:name="Medium List 2 Accent 4" w:semiHidden="0" w:uiPriority="66" w:unhideWhenUsed="0"/>
-    <w:lsdException w:name="Medium Grid 1 Accent 4" w:semiHidden="0" w:uiPriority="67" w:unhideWhenUsed="0"/>
-    <w:lsdException w:name="Medium Grid 2 Accent 4" w:semiHidden="0" w:uiPriority="68" w:unhideWhenUsed="0"/>
-    <w:lsdException w:name="Medium Grid 3 Accent 4" w:semiHidden="0" w:uiPriority="69" w:unhideWhenUsed="0"/>
-    <w:lsdException w:name="Dark List Accent 4" w:semiHidden="0" w:uiPriority="70" w:unhideWhenUsed="0"/>
-    <w:lsdException w:name="Colorful Shading Accent 4" w:semiHidden="0" w:uiPriority="71" w:unhideWhenUsed="0"/>
-    <w:lsdException w:name="Colorful List Accent 4" w:semiHidden="0" w:uiPriority="72" w:unhideWhenUsed="0"/>
-    <w:lsdException w:name="Colorful Grid Accent 4" w:semiHidden="0" w:uiPriority="73" w:unhideWhenUsed="0"/>
-    <w:lsdException w:name="Light Shading Accent 5" w:semiHidden="0" w:uiPriority="60" w:unhideWhenUsed="0"/>
-    <w:lsdException w:name="Light List Accent 5" w:semiHidden="0" w:uiPriority="61" w:unhideWhenUsed="0"/>
-    <w:lsdException w:name="Light Grid Accent 5" w:semiHidden="0" w:uiPriority="62" w:unhideWhenUsed="0"/>
-    <w:lsdException w:name="Medium Shading 1 Accent 5" w:semiHidden="0" w:uiPriority="63" w:unhideWhenUsed="0"/>
-    <w:lsdException w:name="Medium Shading 2 Accent 5" w:semiHidden="0" w:uiPriority="64" w:unhideWhenUsed="0"/>
-    <w:lsdException w:name="Medium List 1 Accent 5" w:semiHidden="0" w:uiPriority="65" w:unhideWhenUsed="0"/>
-    <w:lsdException w:name="Medium List 2 Accent 5" w:semiHidden="0" w:uiPriority="66" w:unhideWhenUsed="0"/>
-    <w:lsdException w:name="Medium Grid 1 Accent 5" w:semiHidden="0" w:uiPriority="67" w:unhideWhenUsed="0"/>
-    <w:lsdException w:name="Medium Grid 2 Accent 5" w:semiHidden="0" w:uiPriority="68" w:unhideWhenUsed="0"/>
-    <w:lsdException w:name="Medium Grid 3 Accent 5" w:semiHidden="0" w:uiPriority="69" w:unhideWhenUsed="0"/>
-    <w:lsdException w:name="Dark List Accent 5" w:semiHidden="0" w:uiPriority="70" w:unhideWhenUsed="0"/>
-    <w:lsdException w:name="Colorful Shading Accent 5" w:semiHidden="0" w:uiPriority="71" w:unhideWhenUsed="0"/>
-    <w:lsdException w:name="Colorful List Accent 5" w:semiHidden="0" w:uiPriority="72" w:unhideWhenUsed="0"/>
-    <w:lsdException w:name="Colorful Grid Accent 5" w:semiHidden="0" w:uiPriority="73" w:unhideWhenUsed="0"/>
-    <w:lsdException w:name="Light Shading Accent 6" w:semiHidden="0" w:uiPriority="60" w:unhideWhenUsed="0"/>
-    <w:lsdException w:name="Light List Accent 6" w:semiHidden="0" w:uiPriority="61" w:unhideWhenUsed="0"/>
-    <w:lsdException w:name="Light Grid Accent 6" w:semiHidden="0" w:uiPriority="62" w:unhideWhenUsed="0"/>
-    <w:lsdException w:name="Medium Shading 1 Accent 6" w:semiHidden="0" w:uiPriority="63" w:unhideWhenUsed="0"/>
-    <w:lsdException w:name="Medium Shading 2 Accent 6" w:semiHidden="0" w:uiPriority="64" w:unhideWhenUsed="0"/>
-    <w:lsdException w:name="Medium List 1 Accent 6" w:semiHidden="0" w:uiPriority="65" w:unhideWhenUsed="0"/>
-    <w:lsdException w:name="Medium List 2 Accent 6" w:semiHidden="0" w:uiPriority="66" w:unhideWhenUsed="0"/>
-    <w:lsdException w:name="Medium Grid 1 Accent 6" w:semiHidden="0" w:uiPriority="67" w:unhideWhenUsed="0"/>
-    <w:lsdException w:name="Medium Grid 2 Accent 6" w:semiHidden="0" w:uiPriority="68" w:unhideWhenUsed="0"/>
-    <w:lsdException w:name="Medium Grid 3 Accent 6" w:semiHidden="0" w:uiPriority="69" w:unhideWhenUsed="0"/>
-    <w:lsdException w:name="Dark List Accent 6" w:semiHidden="0" w:uiPriority="70" w:unhideWhenUsed="0"/>
-    <w:lsdException w:name="Colorful Shading Accent 6" w:semiHidden="0" w:uiPriority="71" w:unhideWhenUsed="0"/>
-    <w:lsdException w:name="Colorful List Accent 6" w:semiHidden="0" w:uiPriority="72" w:unhideWhenUsed="0"/>
-    <w:lsdException w:name="Colorful Grid Accent 6" w:semiHidden="0" w:uiPriority="73" w:unhideWhenUsed="0"/>
-    <w:lsdException w:name="Subtle Emphasis" w:semiHidden="0" w:uiPriority="19" w:unhideWhenUsed="0" w:qFormat="1"/>
-    <w:lsdException w:name="Intense Emphasis" w:semiHidden="0" w:uiPriority="21" w:unhideWhenUsed="0" w:qFormat="1"/>
-    <w:lsdException w:name="Subtle Reference" w:semiHidden="0" w:uiPriority="31" w:unhideWhenUsed="0" w:qFormat="1"/>
-    <w:lsdException w:name="Intense Reference" w:semiHidden="0" w:uiPriority="32" w:unhideWhenUsed="0" w:qFormat="1"/>
-    <w:lsdException w:name="Book Title" w:semiHidden="0" w:uiPriority="33" w:unhideWhenUsed="0" w:qFormat="1"/>
-    <w:lsdException w:name="Bibliography" w:uiPriority="37"/>
-    <w:lsdException w:name="TOC Heading" w:uiPriority="39" w:qFormat="1"/>
-  </w:latentStyles>
-  <w:style w:type="paragraph" w:default="1" w:styleId="Standard">
-    <w:name w:val="Normal"/>
-    <w:qFormat/>
-    <w:rsid w:val="00651353"/>
-    <w:pPr>
-      <w:spacing w:line="244" w:lineRule="atLeast"/>
-    </w:pPr>
-    <w:rPr>
-      <w:sz w:val="22"/>
-      <w:lang w:eastAsia="en-US"/>
-    </w:rPr>
-  </w:style>
-  <w:style w:type="character" w:default="1" w:styleId="Absatzstandardschriftart">
-    <w:name w:val="Default Paragraph Font"/>
-    <w:uiPriority w:val="1"/>
-    <w:semiHidden/>
-    <w:unhideWhenUsed/>
-  </w:style>
-  <w:style w:type="table" w:default="1" w:styleId="NormaleTabelle">
-    <w:name w:val="Normal Table"/>
-    <w:uiPriority w:val="99"/>
-    <w:semiHidden/>
-    <w:unhideWhenUsed/>
-    <w:tblPr>
-      <w:tblInd w:w="0" w:type="dxa"/>
-      <w:tblCellMar>
-        <w:top w:w="0" w:type="dxa"/>
-        <w:left w:w="108" w:type="dxa"/>
-        <w:bottom w:w="0" w:type="dxa"/>
-        <w:right w:w="108" w:type="dxa"/>
-      </w:tblCellMar>
-    </w:tblPr>
-  </w:style>
-  <w:style w:type="numbering" w:default="1" w:styleId="KeineListe">
-    <w:name w:val="No List"/>
-    <w:uiPriority w:val="99"/>
-    <w:semiHidden/>
-    <w:unhideWhenUsed/>
-  </w:style>
-  <w:style w:type="character" w:customStyle="1" w:styleId="berschrift1Zchn">
-    <w:name w:val="Überschrift 1 Zchn"/>
-    <w:qFormat/>
-    <w:rsid w:val="00E938E3"/>
-    <w:rPr>
-      <w:rFonts w:eastAsia="Times New Roman"/>
-      <w:b/>
-      <w:bCs/>
-      <w:sz w:val="28"/>
-      <w:szCs w:val="28"/>
-      <w:lang w:eastAsia="en-US"/>
-    </w:rPr>
-  </w:style>
-  <w:style w:type="character" w:customStyle="1" w:styleId="berschrift2Zchn">
-    <w:name w:val="Überschrift 2 Zchn"/>
-    <w:qFormat/>
-    <w:rsid w:val="00E938E3"/>
-    <w:rPr>
-      <w:rFonts w:eastAsia="Times New Roman"/>
-      <w:b/>
-      <w:bCs/>
-      <w:sz w:val="22"/>
-      <w:szCs w:val="26"/>
-      <w:lang w:eastAsia="en-US"/>
-    </w:rPr>
-  </w:style>
-  <w:style w:type="character" w:customStyle="1" w:styleId="KopfzeileZchn">
-    <w:name w:val="Kopfzeile Zchn"/>
-    <w:link w:val="Kopfzeile1"/>
-    <w:uiPriority w:val="99"/>
-    <w:qFormat/>
-    <w:rsid w:val="001F1B9C"/>
-    <w:rPr>
-      <w:sz w:val="16"/>
-    </w:rPr>
-  </w:style>
-  <w:style w:type="character" w:customStyle="1" w:styleId="FuzeileZchn">
-    <w:name w:val="Fußzeile Zchn"/>
-    <w:link w:val="Fuzeile1"/>
-    <w:uiPriority w:val="99"/>
-    <w:qFormat/>
-    <w:rsid w:val="003B1648"/>
-    <w:rPr>
-      <w:rFonts w:ascii="Lucida Sans" w:eastAsia="Lucida Sans" w:hAnsi="Lucida Sans"/>
-      <w:color w:val="64849B"/>
-      <w:sz w:val="16"/>
-      <w:lang w:val="de-CH" w:eastAsia="en-US" w:bidi="ar-SA"/>
-    </w:rPr>
-  </w:style>
-  <w:style w:type="character" w:customStyle="1" w:styleId="TitelZeichen">
-    <w:name w:val="Titel Zeichen"/>
-    <w:link w:val="Titel"/>
-    <w:uiPriority w:val="1"/>
-    <w:qFormat/>
-    <w:rsid w:val="007050ED"/>
-    <w:rPr>
-      <w:rFonts w:eastAsia="Times New Roman"/>
-      <w:color w:val="000000"/>
-      <w:spacing w:val="5"/>
-      <w:kern w:val="2"/>
-      <w:sz w:val="48"/>
-      <w:szCs w:val="52"/>
-      <w:lang w:eastAsia="en-US"/>
-    </w:rPr>
-  </w:style>
-  <w:style w:type="character" w:customStyle="1" w:styleId="Funotenanker">
-    <w:name w:val="Fußnotenanker"/>
-    <w:qFormat/>
-    <w:rPr>
-      <w:vertAlign w:val="superscript"/>
-    </w:rPr>
-  </w:style>
-  <w:style w:type="character" w:customStyle="1" w:styleId="FootnoteCharacters">
-    <w:name w:val="Footnote Characters"/>
-    <w:semiHidden/>
-    <w:qFormat/>
-    <w:rsid w:val="00556E27"/>
-    <w:rPr>
-      <w:vertAlign w:val="superscript"/>
-    </w:rPr>
-  </w:style>
-  <w:style w:type="character" w:customStyle="1" w:styleId="SprechblasentextZeichen">
-    <w:name w:val="Sprechblasentext Zeichen"/>
-    <w:link w:val="Sprechblasentext"/>
-    <w:uiPriority w:val="99"/>
-    <w:semiHidden/>
-    <w:qFormat/>
-    <w:rsid w:val="006F7567"/>
-    <w:rPr>
-      <w:rFonts w:ascii="Tahoma" w:hAnsi="Tahoma" w:cs="Tahoma"/>
-      <w:sz w:val="16"/>
-      <w:szCs w:val="16"/>
-      <w:lang w:eastAsia="en-US"/>
-    </w:rPr>
-  </w:style>
-  <w:style w:type="character" w:customStyle="1" w:styleId="Internetverknpfung">
-    <w:name w:val="Internetverknüpfung"/>
-    <w:uiPriority w:val="99"/>
-    <w:unhideWhenUsed/>
-    <w:qFormat/>
-    <w:rsid w:val="00901AFC"/>
-    <w:rPr>
-      <w:color w:val="0000FF"/>
-      <w:u w:val="single"/>
-    </w:rPr>
-  </w:style>
-  <w:style w:type="character" w:customStyle="1" w:styleId="verdananormal">
-    <w:name w:val="verdananormal"/>
-    <w:qFormat/>
-    <w:rsid w:val="00F71D24"/>
-  </w:style>
-  <w:style w:type="character" w:styleId="GesichteterLink">
-    <w:name w:val="FollowedHyperlink"/>
-    <w:uiPriority w:val="99"/>
-    <w:semiHidden/>
-    <w:unhideWhenUsed/>
-    <w:qFormat/>
-    <w:rsid w:val="00A60727"/>
-    <w:rPr>
-      <w:color w:val="954F72"/>
-      <w:u w:val="single"/>
-    </w:rPr>
-  </w:style>
-  <w:style w:type="character" w:customStyle="1" w:styleId="ListLabel1">
-    <w:name w:val="ListLabel 1"/>
-    <w:qFormat/>
-    <w:rPr>
-      <w:b/>
-      <w:i w:val="0"/>
-      <w:vanish w:val="0"/>
-      <w:color w:val="auto"/>
-      <w:sz w:val="28"/>
-    </w:rPr>
-  </w:style>
-  <w:style w:type="character" w:customStyle="1" w:styleId="ListLabel2">
-    <w:name w:val="ListLabel 2"/>
-    <w:qFormat/>
-    <w:rPr>
-      <w:b w:val="0"/>
-      <w:i w:val="0"/>
-      <w:vanish w:val="0"/>
-      <w:color w:val="auto"/>
-      <w:sz w:val="20"/>
-    </w:rPr>
-  </w:style>
-  <w:style w:type="character" w:customStyle="1" w:styleId="ListLabel3">
-    <w:name w:val="ListLabel 3"/>
-    <w:qFormat/>
-    <w:rPr>
-      <w:b w:val="0"/>
-      <w:i w:val="0"/>
-      <w:vanish w:val="0"/>
-      <w:color w:val="auto"/>
-      <w:sz w:val="20"/>
-    </w:rPr>
-  </w:style>
-  <w:style w:type="character" w:customStyle="1" w:styleId="ListLabel4">
-    <w:name w:val="ListLabel 4"/>
-    <w:qFormat/>
-    <w:rPr>
-      <w:b w:val="0"/>
-      <w:i w:val="0"/>
-      <w:vanish w:val="0"/>
-      <w:color w:val="auto"/>
-      <w:sz w:val="28"/>
-    </w:rPr>
-  </w:style>
-  <w:style w:type="character" w:customStyle="1" w:styleId="ListLabel5">
-    <w:name w:val="ListLabel 5"/>
-    <w:qFormat/>
-    <w:rPr>
-      <w:b/>
-      <w:i w:val="0"/>
-      <w:vanish w:val="0"/>
-      <w:color w:val="auto"/>
-      <w:sz w:val="19"/>
-    </w:rPr>
-  </w:style>
-  <w:style w:type="character" w:customStyle="1" w:styleId="ListLabel6">
-    <w:name w:val="ListLabel 6"/>
-    <w:qFormat/>
-    <w:rPr>
-      <w:b/>
-      <w:i w:val="0"/>
-      <w:vanish w:val="0"/>
-      <w:color w:val="auto"/>
-      <w:sz w:val="19"/>
-    </w:rPr>
-  </w:style>
-  <w:style w:type="character" w:customStyle="1" w:styleId="ListLabel7">
-    <w:name w:val="ListLabel 7"/>
-    <w:qFormat/>
-    <w:rPr>
-      <w:b/>
-      <w:i w:val="0"/>
-      <w:vanish w:val="0"/>
-      <w:color w:val="auto"/>
-      <w:sz w:val="19"/>
-    </w:rPr>
-  </w:style>
-  <w:style w:type="character" w:customStyle="1" w:styleId="ListLabel8">
-    <w:name w:val="ListLabel 8"/>
-    <w:qFormat/>
-    <w:rPr>
-      <w:b/>
-      <w:i w:val="0"/>
-      <w:vanish w:val="0"/>
-      <w:color w:val="auto"/>
-      <w:sz w:val="24"/>
-    </w:rPr>
-  </w:style>
-  <w:style w:type="character" w:customStyle="1" w:styleId="ListLabel9">
-    <w:name w:val="ListLabel 9"/>
-    <w:qFormat/>
-    <w:rPr>
-      <w:b/>
-      <w:i w:val="0"/>
-      <w:vanish w:val="0"/>
-      <w:color w:val="auto"/>
-      <w:sz w:val="24"/>
-    </w:rPr>
-  </w:style>
-  <w:style w:type="character" w:customStyle="1" w:styleId="ListLabel10">
-    <w:name w:val="ListLabel 10"/>
-    <w:qFormat/>
-    <w:rPr>
-      <w:b/>
-      <w:i w:val="0"/>
-      <w:vanish w:val="0"/>
-      <w:color w:val="auto"/>
-      <w:sz w:val="24"/>
-    </w:rPr>
-  </w:style>
-  <w:style w:type="character" w:customStyle="1" w:styleId="ListLabel11">
-    <w:name w:val="ListLabel 11"/>
-    <w:qFormat/>
-    <w:rPr>
-      <w:rFonts w:eastAsia="Lucida Sans"/>
-      <w:color w:val="0000FF"/>
-      <w:sz w:val="19"/>
-      <w:u w:val="single"/>
-    </w:rPr>
-  </w:style>
-  <w:style w:type="character" w:customStyle="1" w:styleId="ListLabel12">
-    <w:name w:val="ListLabel 12"/>
-    <w:qFormat/>
-    <w:rPr>
-      <w:rFonts w:cs="Courier New"/>
-    </w:rPr>
-  </w:style>
-  <w:style w:type="character" w:customStyle="1" w:styleId="ListLabel13">
-    <w:name w:val="ListLabel 13"/>
-    <w:qFormat/>
-    <w:rPr>
-      <w:rFonts w:cs="Courier New"/>
-    </w:rPr>
-  </w:style>
-  <w:style w:type="character" w:customStyle="1" w:styleId="ListLabel14">
-    <w:name w:val="ListLabel 14"/>
-    <w:qFormat/>
-    <w:rPr>
-      <w:rFonts w:cs="Courier New"/>
-    </w:rPr>
-  </w:style>
-  <w:style w:type="character" w:customStyle="1" w:styleId="ListLabel15">
-    <w:name w:val="ListLabel 15"/>
-    <w:qFormat/>
-    <w:rPr>
-      <w:rFonts w:cs="Courier New"/>
-    </w:rPr>
-  </w:style>
-  <w:style w:type="character" w:customStyle="1" w:styleId="ListLabel16">
-    <w:name w:val="ListLabel 16"/>
-    <w:qFormat/>
-    <w:rPr>
-      <w:rFonts w:cs="Courier New"/>
-    </w:rPr>
-  </w:style>
-  <w:style w:type="character" w:customStyle="1" w:styleId="ListLabel17">
-    <w:name w:val="ListLabel 17"/>
-    <w:qFormat/>
-    <w:rPr>
-      <w:rFonts w:cs="Courier New"/>
-    </w:rPr>
-  </w:style>
-  <w:style w:type="character" w:customStyle="1" w:styleId="ListLabel18">
-    <w:name w:val="ListLabel 18"/>
-    <w:qFormat/>
-    <w:rPr>
-      <w:rFonts w:cs="Courier New"/>
-    </w:rPr>
-  </w:style>
-  <w:style w:type="character" w:customStyle="1" w:styleId="ListLabel19">
-    <w:name w:val="ListLabel 19"/>
-    <w:qFormat/>
-    <w:rPr>
-      <w:rFonts w:cs="Courier New"/>
-    </w:rPr>
-  </w:style>
-  <w:style w:type="character" w:customStyle="1" w:styleId="ListLabel20">
-    <w:name w:val="ListLabel 20"/>
-    <w:qFormat/>
-    <w:rPr>
-      <w:rFonts w:cs="Courier New"/>
-    </w:rPr>
-  </w:style>
-  <w:style w:type="character" w:customStyle="1" w:styleId="ListLabel21">
-    <w:name w:val="ListLabel 21"/>
-    <w:qFormat/>
-    <w:rPr>
-      <w:rFonts w:eastAsia="Lucida Sans" w:cs="Times New Roman"/>
-    </w:rPr>
-  </w:style>
-  <w:style w:type="character" w:customStyle="1" w:styleId="ListLabel22">
-    <w:name w:val="ListLabel 22"/>
-    <w:qFormat/>
-    <w:rPr>
-      <w:rFonts w:cs="Courier New"/>
-    </w:rPr>
-  </w:style>
-  <w:style w:type="character" w:customStyle="1" w:styleId="ListLabel23">
-    <w:name w:val="ListLabel 23"/>
-    <w:qFormat/>
-    <w:rPr>
-      <w:rFonts w:cs="Courier New"/>
-    </w:rPr>
-  </w:style>
-  <w:style w:type="character" w:customStyle="1" w:styleId="ListLabel24">
-    <w:name w:val="ListLabel 24"/>
-    <w:qFormat/>
-    <w:rPr>
-      <w:rFonts w:cs="Courier New"/>
-    </w:rPr>
-  </w:style>
-  <w:style w:type="character" w:customStyle="1" w:styleId="ListLabel25">
-    <w:name w:val="ListLabel 25"/>
-    <w:qFormat/>
-    <w:rPr>
-      <w:rFonts w:cs="Courier New"/>
-    </w:rPr>
-  </w:style>
-  <w:style w:type="character" w:customStyle="1" w:styleId="ListLabel26">
-    <w:name w:val="ListLabel 26"/>
-    <w:qFormat/>
-    <w:rPr>
-      <w:rFonts w:cs="Courier New"/>
-    </w:rPr>
-  </w:style>
-  <w:style w:type="character" w:customStyle="1" w:styleId="ListLabel27">
-    <w:name w:val="ListLabel 27"/>
-    <w:qFormat/>
-    <w:rPr>
-      <w:rFonts w:cs="Courier New"/>
-    </w:rPr>
-  </w:style>
-  <w:style w:type="character" w:customStyle="1" w:styleId="ListLabel28">
-    <w:name w:val="ListLabel 28"/>
-    <w:qFormat/>
-    <w:rPr>
-      <w:rFonts w:eastAsia="Lucida Sans" w:cs="Times New Roman"/>
-    </w:rPr>
-  </w:style>
-  <w:style w:type="character" w:customStyle="1" w:styleId="ListLabel29">
-    <w:name w:val="ListLabel 29"/>
-    <w:qFormat/>
-    <w:rPr>
-      <w:rFonts w:cs="Courier New"/>
-    </w:rPr>
-  </w:style>
-  <w:style w:type="character" w:customStyle="1" w:styleId="ListLabel30">
-    <w:name w:val="ListLabel 30"/>
-    <w:qFormat/>
-    <w:rPr>
-      <w:rFonts w:cs="Courier New"/>
-    </w:rPr>
-  </w:style>
-  <w:style w:type="character" w:customStyle="1" w:styleId="ListLabel31">
-    <w:name w:val="ListLabel 31"/>
-    <w:qFormat/>
-    <w:rPr>
-      <w:rFonts w:cs="Courier New"/>
-    </w:rPr>
-  </w:style>
-  <w:style w:type="character" w:customStyle="1" w:styleId="Verzeichnissprung">
-    <w:name w:val="Verzeichnissprung"/>
-    <w:qFormat/>
-  </w:style>
-  <w:style w:type="character" w:customStyle="1" w:styleId="ListLabel32">
-    <w:name w:val="ListLabel 32"/>
-    <w:qFormat/>
-    <w:rPr>
-      <w:b w:val="0"/>
-      <w:i w:val="0"/>
-      <w:vanish w:val="0"/>
-      <w:color w:val="auto"/>
-      <w:sz w:val="28"/>
-    </w:rPr>
-  </w:style>
-  <w:style w:type="character" w:customStyle="1" w:styleId="ListLabel33">
-    <w:name w:val="ListLabel 33"/>
-    <w:qFormat/>
-    <w:rPr>
-      <w:b w:val="0"/>
-      <w:i w:val="0"/>
-      <w:vanish w:val="0"/>
-      <w:color w:val="auto"/>
-      <w:sz w:val="28"/>
-    </w:rPr>
-  </w:style>
-  <w:style w:type="character" w:customStyle="1" w:styleId="ListLabel34">
-    <w:name w:val="ListLabel 34"/>
-    <w:qFormat/>
-    <w:rPr>
-      <w:rFonts w:cs="Symbol"/>
-    </w:rPr>
-  </w:style>
-  <w:style w:type="character" w:customStyle="1" w:styleId="ListLabel35">
-    <w:name w:val="ListLabel 35"/>
-    <w:qFormat/>
-    <w:rPr>
-      <w:rFonts w:cs="Courier New"/>
-    </w:rPr>
-  </w:style>
-  <w:style w:type="character" w:customStyle="1" w:styleId="ListLabel36">
-    <w:name w:val="ListLabel 36"/>
-    <w:qFormat/>
-    <w:rPr>
-      <w:rFonts w:cs="Wingdings"/>
-    </w:rPr>
-  </w:style>
-  <w:style w:type="character" w:customStyle="1" w:styleId="ListLabel37">
-    <w:name w:val="ListLabel 37"/>
-    <w:qFormat/>
-    <w:rPr>
-      <w:rFonts w:cs="Symbol"/>
-    </w:rPr>
-  </w:style>
-  <w:style w:type="character" w:customStyle="1" w:styleId="ListLabel38">
-    <w:name w:val="ListLabel 38"/>
-    <w:qFormat/>
-    <w:rPr>
-      <w:rFonts w:cs="Courier New"/>
-    </w:rPr>
-  </w:style>
-  <w:style w:type="character" w:customStyle="1" w:styleId="ListLabel39">
-    <w:name w:val="ListLabel 39"/>
-    <w:qFormat/>
-    <w:rPr>
-      <w:rFonts w:cs="Wingdings"/>
-    </w:rPr>
-  </w:style>
-  <w:style w:type="character" w:customStyle="1" w:styleId="ListLabel40">
-    <w:name w:val="ListLabel 40"/>
-    <w:qFormat/>
-    <w:rPr>
-      <w:rFonts w:cs="Symbol"/>
-    </w:rPr>
-  </w:style>
-  <w:style w:type="character" w:customStyle="1" w:styleId="ListLabel41">
-    <w:name w:val="ListLabel 41"/>
-    <w:qFormat/>
-    <w:rPr>
-      <w:rFonts w:cs="Courier New"/>
-    </w:rPr>
-  </w:style>
-  <w:style w:type="character" w:customStyle="1" w:styleId="ListLabel42">
-    <w:name w:val="ListLabel 42"/>
-    <w:qFormat/>
-    <w:rPr>
-      <w:rFonts w:cs="Wingdings"/>
-    </w:rPr>
-  </w:style>
-  <w:style w:type="character" w:customStyle="1" w:styleId="ListLabel43">
-    <w:name w:val="ListLabel 43"/>
-    <w:qFormat/>
-    <w:rPr>
-      <w:rFonts w:cs="Symbol"/>
-    </w:rPr>
-  </w:style>
-  <w:style w:type="character" w:customStyle="1" w:styleId="ListLabel44">
-    <w:name w:val="ListLabel 44"/>
-    <w:qFormat/>
-    <w:rPr>
-      <w:rFonts w:cs="Courier New"/>
-    </w:rPr>
-  </w:style>
-  <w:style w:type="character" w:customStyle="1" w:styleId="ListLabel45">
-    <w:name w:val="ListLabel 45"/>
-    <w:qFormat/>
-    <w:rPr>
-      <w:rFonts w:cs="Wingdings"/>
-    </w:rPr>
-  </w:style>
-  <w:style w:type="character" w:customStyle="1" w:styleId="ListLabel46">
-    <w:name w:val="ListLabel 46"/>
-    <w:qFormat/>
-    <w:rPr>
-      <w:rFonts w:cs="Symbol"/>
-    </w:rPr>
-  </w:style>
-  <w:style w:type="character" w:customStyle="1" w:styleId="ListLabel47">
-    <w:name w:val="ListLabel 47"/>
-    <w:qFormat/>
-    <w:rPr>
-      <w:rFonts w:cs="Courier New"/>
-    </w:rPr>
-  </w:style>
-  <w:style w:type="character" w:customStyle="1" w:styleId="ListLabel48">
-    <w:name w:val="ListLabel 48"/>
-    <w:qFormat/>
-    <w:rPr>
-      <w:rFonts w:cs="Wingdings"/>
-    </w:rPr>
-  </w:style>
-  <w:style w:type="character" w:customStyle="1" w:styleId="ListLabel49">
-    <w:name w:val="ListLabel 49"/>
-    <w:qFormat/>
-    <w:rPr>
-      <w:rFonts w:cs="Symbol"/>
-    </w:rPr>
-  </w:style>
-  <w:style w:type="character" w:customStyle="1" w:styleId="ListLabel50">
-    <w:name w:val="ListLabel 50"/>
-    <w:qFormat/>
-    <w:rPr>
-      <w:rFonts w:cs="Courier New"/>
-    </w:rPr>
-  </w:style>
-  <w:style w:type="character" w:customStyle="1" w:styleId="ListLabel51">
-    <w:name w:val="ListLabel 51"/>
-    <w:qFormat/>
-    <w:rPr>
-      <w:rFonts w:cs="Wingdings"/>
-    </w:rPr>
-  </w:style>
-  <w:style w:type="character" w:customStyle="1" w:styleId="ListLabel52">
-    <w:name w:val="ListLabel 52"/>
-    <w:qFormat/>
-    <w:rPr>
-      <w:rFonts w:cs="Times New Roman"/>
-    </w:rPr>
-  </w:style>
-  <w:style w:type="character" w:customStyle="1" w:styleId="ListLabel53">
-    <w:name w:val="ListLabel 53"/>
-    <w:qFormat/>
-    <w:rPr>
-      <w:rFonts w:cs="Courier New"/>
-    </w:rPr>
-  </w:style>
-  <w:style w:type="character" w:customStyle="1" w:styleId="ListLabel54">
-    <w:name w:val="ListLabel 54"/>
-    <w:qFormat/>
-    <w:rPr>
-      <w:rFonts w:cs="Wingdings"/>
-    </w:rPr>
-  </w:style>
-  <w:style w:type="character" w:customStyle="1" w:styleId="ListLabel55">
-    <w:name w:val="ListLabel 55"/>
-    <w:qFormat/>
-    <w:rPr>
-      <w:rFonts w:cs="Symbol"/>
-    </w:rPr>
-  </w:style>
-  <w:style w:type="character" w:customStyle="1" w:styleId="ListLabel56">
-    <w:name w:val="ListLabel 56"/>
-    <w:qFormat/>
-    <w:rPr>
-      <w:rFonts w:cs="Courier New"/>
-    </w:rPr>
-  </w:style>
-  <w:style w:type="character" w:customStyle="1" w:styleId="ListLabel57">
-    <w:name w:val="ListLabel 57"/>
-    <w:qFormat/>
-    <w:rPr>
-      <w:rFonts w:cs="Wingdings"/>
-    </w:rPr>
-  </w:style>
-  <w:style w:type="character" w:customStyle="1" w:styleId="ListLabel58">
-    <w:name w:val="ListLabel 58"/>
-    <w:qFormat/>
-    <w:rPr>
-      <w:rFonts w:cs="Symbol"/>
-    </w:rPr>
-  </w:style>
-  <w:style w:type="character" w:customStyle="1" w:styleId="ListLabel59">
-    <w:name w:val="ListLabel 59"/>
-    <w:qFormat/>
-    <w:rPr>
-      <w:rFonts w:cs="Courier New"/>
-    </w:rPr>
-  </w:style>
-  <w:style w:type="character" w:customStyle="1" w:styleId="ListLabel60">
-    <w:name w:val="ListLabel 60"/>
-    <w:qFormat/>
-    <w:rPr>
-      <w:rFonts w:cs="Wingdings"/>
-    </w:rPr>
-  </w:style>
-  <w:style w:type="character" w:customStyle="1" w:styleId="ListLabel61">
-    <w:name w:val="ListLabel 61"/>
-    <w:qFormat/>
-    <w:rPr>
-      <w:rFonts w:cs="Times New Roman"/>
-    </w:rPr>
-  </w:style>
-  <w:style w:type="character" w:customStyle="1" w:styleId="ListLabel62">
-    <w:name w:val="ListLabel 62"/>
-    <w:qFormat/>
-    <w:rPr>
-      <w:rFonts w:cs="Courier New"/>
-    </w:rPr>
-  </w:style>
-  <w:style w:type="character" w:customStyle="1" w:styleId="ListLabel63">
-    <w:name w:val="ListLabel 63"/>
-    <w:qFormat/>
-    <w:rPr>
-      <w:rFonts w:cs="Wingdings"/>
-    </w:rPr>
-  </w:style>
-  <w:style w:type="character" w:customStyle="1" w:styleId="ListLabel64">
-    <w:name w:val="ListLabel 64"/>
-    <w:qFormat/>
-    <w:rPr>
-      <w:rFonts w:cs="Symbol"/>
-    </w:rPr>
-  </w:style>
-  <w:style w:type="character" w:customStyle="1" w:styleId="ListLabel65">
-    <w:name w:val="ListLabel 65"/>
-    <w:qFormat/>
-    <w:rPr>
-      <w:rFonts w:cs="Courier New"/>
-    </w:rPr>
-  </w:style>
-  <w:style w:type="character" w:customStyle="1" w:styleId="ListLabel66">
-    <w:name w:val="ListLabel 66"/>
-    <w:qFormat/>
-    <w:rPr>
-      <w:rFonts w:cs="Wingdings"/>
-    </w:rPr>
-  </w:style>
-  <w:style w:type="character" w:customStyle="1" w:styleId="ListLabel67">
-    <w:name w:val="ListLabel 67"/>
-    <w:qFormat/>
-    <w:rPr>
-      <w:rFonts w:cs="Symbol"/>
-    </w:rPr>
-  </w:style>
-  <w:style w:type="character" w:customStyle="1" w:styleId="ListLabel68">
-    <w:name w:val="ListLabel 68"/>
-    <w:qFormat/>
-    <w:rPr>
-      <w:rFonts w:cs="Courier New"/>
-    </w:rPr>
-  </w:style>
-  <w:style w:type="character" w:customStyle="1" w:styleId="ListLabel69">
-    <w:name w:val="ListLabel 69"/>
-    <w:qFormat/>
-    <w:rPr>
-      <w:rFonts w:cs="Wingdings"/>
-    </w:rPr>
-  </w:style>
-  <w:style w:type="character" w:customStyle="1" w:styleId="ListLabel70">
-    <w:name w:val="ListLabel 70"/>
-    <w:qFormat/>
-    <w:rPr>
-      <w:b w:val="0"/>
-      <w:i w:val="0"/>
-      <w:vanish w:val="0"/>
-      <w:color w:val="auto"/>
-      <w:sz w:val="28"/>
-    </w:rPr>
-  </w:style>
-  <w:style w:type="character" w:customStyle="1" w:styleId="ListLabel71">
-    <w:name w:val="ListLabel 71"/>
-    <w:qFormat/>
-    <w:rPr>
-      <w:rFonts w:cs="Courier New"/>
-    </w:rPr>
-  </w:style>
-  <w:style w:type="character" w:customStyle="1" w:styleId="ListLabel72">
-    <w:name w:val="ListLabel 72"/>
-    <w:qFormat/>
-    <w:rPr>
-      <w:rFonts w:cs="Courier New"/>
-    </w:rPr>
-  </w:style>
-  <w:style w:type="character" w:customStyle="1" w:styleId="ListLabel73">
-    <w:name w:val="ListLabel 73"/>
-    <w:qFormat/>
-    <w:rPr>
-      <w:rFonts w:cs="Courier New"/>
-    </w:rPr>
-  </w:style>
-  <w:style w:type="character" w:customStyle="1" w:styleId="ListLabel74">
-    <w:name w:val="ListLabel 74"/>
-    <w:qFormat/>
-    <w:rPr>
-      <w:rFonts w:cs="Courier New"/>
-    </w:rPr>
-  </w:style>
-  <w:style w:type="character" w:customStyle="1" w:styleId="ListLabel75">
-    <w:name w:val="ListLabel 75"/>
-    <w:qFormat/>
-    <w:rPr>
-      <w:rFonts w:cs="Courier New"/>
-    </w:rPr>
-  </w:style>
-  <w:style w:type="character" w:customStyle="1" w:styleId="ListLabel76">
-    <w:name w:val="ListLabel 76"/>
-    <w:qFormat/>
-    <w:rPr>
-      <w:rFonts w:cs="Courier New"/>
-    </w:rPr>
-  </w:style>
-  <w:style w:type="character" w:customStyle="1" w:styleId="ListLabel77">
-    <w:name w:val="ListLabel 77"/>
-    <w:qFormat/>
-    <w:rPr>
-      <w:rFonts w:cs="Courier New"/>
-    </w:rPr>
-  </w:style>
-  <w:style w:type="character" w:customStyle="1" w:styleId="ListLabel78">
-    <w:name w:val="ListLabel 78"/>
-    <w:qFormat/>
-    <w:rPr>
-      <w:rFonts w:cs="Courier New"/>
-    </w:rPr>
-  </w:style>
-  <w:style w:type="character" w:customStyle="1" w:styleId="ListLabel79">
-    <w:name w:val="ListLabel 79"/>
-    <w:qFormat/>
-    <w:rPr>
-      <w:rFonts w:cs="Courier New"/>
-    </w:rPr>
-  </w:style>
-  <w:style w:type="character" w:customStyle="1" w:styleId="Nummerierungszeichen">
-    <w:name w:val="Nummerierungszeichen"/>
-    <w:qFormat/>
-  </w:style>
-  <w:style w:type="character" w:customStyle="1" w:styleId="Bullets">
-    <w:name w:val="Bullets"/>
-    <w:qFormat/>
-    <w:rPr>
-      <w:rFonts w:ascii="OpenSymbol" w:eastAsia="OpenSymbol" w:hAnsi="OpenSymbol" w:cs="OpenSymbol"/>
-    </w:rPr>
-  </w:style>
-  <w:style w:type="character" w:customStyle="1" w:styleId="ListLabel80">
-    <w:name w:val="ListLabel 80"/>
-    <w:qFormat/>
-    <w:rPr>
-      <w:b w:val="0"/>
-      <w:i w:val="0"/>
-      <w:vanish w:val="0"/>
-      <w:color w:val="auto"/>
-      <w:sz w:val="28"/>
-    </w:rPr>
-  </w:style>
-  <w:style w:type="character" w:customStyle="1" w:styleId="ListLabel81">
-    <w:name w:val="ListLabel 81"/>
-    <w:qFormat/>
-    <w:rPr>
-      <w:b w:val="0"/>
-      <w:i w:val="0"/>
-      <w:vanish w:val="0"/>
-      <w:color w:val="auto"/>
-      <w:sz w:val="28"/>
-    </w:rPr>
-  </w:style>
-  <w:style w:type="character" w:customStyle="1" w:styleId="ListLabel82">
-    <w:name w:val="ListLabel 82"/>
-    <w:qFormat/>
-    <w:rPr>
-      <w:rFonts w:cs="Symbol"/>
-    </w:rPr>
-  </w:style>
-  <w:style w:type="character" w:customStyle="1" w:styleId="ListLabel83">
-    <w:name w:val="ListLabel 83"/>
-    <w:qFormat/>
-    <w:rPr>
-      <w:rFonts w:cs="Courier New"/>
-    </w:rPr>
-  </w:style>
-  <w:style w:type="character" w:customStyle="1" w:styleId="ListLabel84">
-    <w:name w:val="ListLabel 84"/>
-    <w:qFormat/>
-    <w:rPr>
-      <w:rFonts w:cs="Wingdings"/>
-    </w:rPr>
-  </w:style>
-  <w:style w:type="character" w:customStyle="1" w:styleId="ListLabel85">
-    <w:name w:val="ListLabel 85"/>
-    <w:qFormat/>
-    <w:rPr>
-      <w:rFonts w:cs="Symbol"/>
-    </w:rPr>
-  </w:style>
-  <w:style w:type="character" w:customStyle="1" w:styleId="ListLabel86">
-    <w:name w:val="ListLabel 86"/>
-    <w:qFormat/>
-    <w:rPr>
-      <w:rFonts w:cs="Courier New"/>
-    </w:rPr>
-  </w:style>
-  <w:style w:type="character" w:customStyle="1" w:styleId="ListLabel87">
-    <w:name w:val="ListLabel 87"/>
-    <w:qFormat/>
-    <w:rPr>
-      <w:rFonts w:cs="Wingdings"/>
-    </w:rPr>
-  </w:style>
-  <w:style w:type="character" w:customStyle="1" w:styleId="ListLabel88">
-    <w:name w:val="ListLabel 88"/>
-    <w:qFormat/>
-    <w:rPr>
-      <w:rFonts w:cs="Symbol"/>
-    </w:rPr>
-  </w:style>
-  <w:style w:type="character" w:customStyle="1" w:styleId="ListLabel89">
-    <w:name w:val="ListLabel 89"/>
-    <w:qFormat/>
-    <w:rPr>
-      <w:rFonts w:cs="Courier New"/>
-    </w:rPr>
-  </w:style>
-  <w:style w:type="character" w:customStyle="1" w:styleId="ListLabel90">
-    <w:name w:val="ListLabel 90"/>
-    <w:qFormat/>
-    <w:rPr>
-      <w:rFonts w:cs="Wingdings"/>
-    </w:rPr>
-  </w:style>
-  <w:style w:type="character" w:customStyle="1" w:styleId="ListLabel91">
-    <w:name w:val="ListLabel 91"/>
-    <w:qFormat/>
-    <w:rPr>
-      <w:rFonts w:cs="Times New Roman"/>
-    </w:rPr>
-  </w:style>
-  <w:style w:type="character" w:customStyle="1" w:styleId="ListLabel92">
-    <w:name w:val="ListLabel 92"/>
-    <w:qFormat/>
-    <w:rPr>
-      <w:rFonts w:cs="Courier New"/>
-    </w:rPr>
-  </w:style>
-  <w:style w:type="character" w:customStyle="1" w:styleId="ListLabel93">
-    <w:name w:val="ListLabel 93"/>
-    <w:qFormat/>
-    <w:rPr>
-      <w:rFonts w:cs="Wingdings"/>
-    </w:rPr>
-  </w:style>
-  <w:style w:type="character" w:customStyle="1" w:styleId="ListLabel94">
-    <w:name w:val="ListLabel 94"/>
-    <w:qFormat/>
-    <w:rPr>
-      <w:rFonts w:cs="Symbol"/>
-    </w:rPr>
-  </w:style>
-  <w:style w:type="character" w:customStyle="1" w:styleId="ListLabel95">
-    <w:name w:val="ListLabel 95"/>
-    <w:qFormat/>
-    <w:rPr>
-      <w:rFonts w:cs="Courier New"/>
-    </w:rPr>
-  </w:style>
-  <w:style w:type="character" w:customStyle="1" w:styleId="ListLabel96">
-    <w:name w:val="ListLabel 96"/>
-    <w:qFormat/>
-    <w:rPr>
-      <w:rFonts w:cs="Wingdings"/>
-    </w:rPr>
-  </w:style>
-  <w:style w:type="character" w:customStyle="1" w:styleId="ListLabel97">
-    <w:name w:val="ListLabel 97"/>
-    <w:qFormat/>
-    <w:rPr>
-      <w:rFonts w:cs="Symbol"/>
-    </w:rPr>
-  </w:style>
-  <w:style w:type="character" w:customStyle="1" w:styleId="ListLabel98">
-    <w:name w:val="ListLabel 98"/>
-    <w:qFormat/>
-    <w:rPr>
-      <w:rFonts w:cs="Courier New"/>
-    </w:rPr>
-  </w:style>
-  <w:style w:type="character" w:customStyle="1" w:styleId="ListLabel99">
-    <w:name w:val="ListLabel 99"/>
-    <w:qFormat/>
-    <w:rPr>
-      <w:rFonts w:cs="Wingdings"/>
-    </w:rPr>
-  </w:style>
-  <w:style w:type="character" w:customStyle="1" w:styleId="ListLabel100">
-    <w:name w:val="ListLabel 100"/>
-    <w:qFormat/>
-    <w:rPr>
-      <w:rFonts w:cs="Times New Roman"/>
-    </w:rPr>
-  </w:style>
-  <w:style w:type="character" w:customStyle="1" w:styleId="ListLabel101">
-    <w:name w:val="ListLabel 101"/>
-    <w:qFormat/>
-    <w:rPr>
-      <w:rFonts w:cs="Courier New"/>
-    </w:rPr>
-  </w:style>
-  <w:style w:type="character" w:customStyle="1" w:styleId="ListLabel102">
-    <w:name w:val="ListLabel 102"/>
-    <w:qFormat/>
-    <w:rPr>
-      <w:rFonts w:cs="Wingdings"/>
-    </w:rPr>
-  </w:style>
-  <w:style w:type="character" w:customStyle="1" w:styleId="ListLabel103">
-    <w:name w:val="ListLabel 103"/>
-    <w:qFormat/>
-    <w:rPr>
-      <w:rFonts w:cs="Symbol"/>
-    </w:rPr>
-  </w:style>
-  <w:style w:type="character" w:customStyle="1" w:styleId="ListLabel104">
-    <w:name w:val="ListLabel 104"/>
-    <w:qFormat/>
-    <w:rPr>
-      <w:rFonts w:cs="Courier New"/>
-    </w:rPr>
-  </w:style>
-  <w:style w:type="character" w:customStyle="1" w:styleId="ListLabel105">
-    <w:name w:val="ListLabel 105"/>
-    <w:qFormat/>
-    <w:rPr>
-      <w:rFonts w:cs="Wingdings"/>
-    </w:rPr>
-  </w:style>
-  <w:style w:type="character" w:customStyle="1" w:styleId="ListLabel106">
-    <w:name w:val="ListLabel 106"/>
-    <w:qFormat/>
-    <w:rPr>
-      <w:rFonts w:cs="Symbol"/>
-    </w:rPr>
-  </w:style>
-  <w:style w:type="character" w:customStyle="1" w:styleId="ListLabel107">
-    <w:name w:val="ListLabel 107"/>
-    <w:qFormat/>
-    <w:rPr>
-      <w:rFonts w:cs="Courier New"/>
-    </w:rPr>
-  </w:style>
-  <w:style w:type="character" w:customStyle="1" w:styleId="ListLabel108">
-    <w:name w:val="ListLabel 108"/>
-    <w:qFormat/>
-    <w:rPr>
-      <w:rFonts w:cs="Wingdings"/>
-    </w:rPr>
-  </w:style>
-  <w:style w:type="character" w:customStyle="1" w:styleId="ListLabel109">
-    <w:name w:val="ListLabel 109"/>
-    <w:qFormat/>
-    <w:rPr>
-      <w:rFonts w:cs="Symbol"/>
-    </w:rPr>
-  </w:style>
-  <w:style w:type="character" w:customStyle="1" w:styleId="ListLabel110">
-    <w:name w:val="ListLabel 110"/>
-    <w:qFormat/>
-    <w:rPr>
-      <w:rFonts w:cs="Courier New"/>
-    </w:rPr>
-  </w:style>
-  <w:style w:type="character" w:customStyle="1" w:styleId="ListLabel111">
-    <w:name w:val="ListLabel 111"/>
-    <w:qFormat/>
-    <w:rPr>
-      <w:rFonts w:cs="Wingdings"/>
-    </w:rPr>
-  </w:style>
-  <w:style w:type="character" w:customStyle="1" w:styleId="ListLabel112">
-    <w:name w:val="ListLabel 112"/>
-    <w:qFormat/>
-    <w:rPr>
-      <w:rFonts w:cs="Symbol"/>
-    </w:rPr>
-  </w:style>
-  <w:style w:type="character" w:customStyle="1" w:styleId="ListLabel113">
-    <w:name w:val="ListLabel 113"/>
-    <w:qFormat/>
-    <w:rPr>
-      <w:rFonts w:cs="Courier New"/>
-    </w:rPr>
-  </w:style>
-  <w:style w:type="character" w:customStyle="1" w:styleId="ListLabel114">
-    <w:name w:val="ListLabel 114"/>
-    <w:qFormat/>
-    <w:rPr>
-      <w:rFonts w:cs="Wingdings"/>
-    </w:rPr>
-  </w:style>
-  <w:style w:type="character" w:customStyle="1" w:styleId="ListLabel115">
-    <w:name w:val="ListLabel 115"/>
-    <w:qFormat/>
-    <w:rPr>
-      <w:rFonts w:cs="Symbol"/>
-    </w:rPr>
-  </w:style>
-  <w:style w:type="character" w:customStyle="1" w:styleId="ListLabel116">
-    <w:name w:val="ListLabel 116"/>
-    <w:qFormat/>
-    <w:rPr>
-      <w:rFonts w:cs="Courier New"/>
-    </w:rPr>
-  </w:style>
-  <w:style w:type="character" w:customStyle="1" w:styleId="ListLabel117">
-    <w:name w:val="ListLabel 117"/>
-    <w:qFormat/>
-    <w:rPr>
-      <w:rFonts w:cs="Wingdings"/>
-    </w:rPr>
-  </w:style>
-  <w:style w:type="character" w:customStyle="1" w:styleId="ListLabel118">
-    <w:name w:val="ListLabel 118"/>
-    <w:qFormat/>
-    <w:rPr>
-      <w:rFonts w:cs="OpenSymbol"/>
-    </w:rPr>
-  </w:style>
-  <w:style w:type="character" w:customStyle="1" w:styleId="ListLabel119">
-    <w:name w:val="ListLabel 119"/>
-    <w:qFormat/>
-    <w:rPr>
-      <w:rFonts w:cs="OpenSymbol"/>
-    </w:rPr>
-  </w:style>
-  <w:style w:type="character" w:customStyle="1" w:styleId="ListLabel120">
-    <w:name w:val="ListLabel 120"/>
-    <w:qFormat/>
-    <w:rPr>
-      <w:rFonts w:cs="OpenSymbol"/>
-    </w:rPr>
-  </w:style>
-  <w:style w:type="character" w:customStyle="1" w:styleId="ListLabel121">
-    <w:name w:val="ListLabel 121"/>
-    <w:qFormat/>
-    <w:rPr>
-      <w:rFonts w:cs="OpenSymbol"/>
-    </w:rPr>
-  </w:style>
-  <w:style w:type="character" w:customStyle="1" w:styleId="ListLabel122">
-    <w:name w:val="ListLabel 122"/>
-    <w:qFormat/>
-    <w:rPr>
-      <w:rFonts w:cs="OpenSymbol"/>
-    </w:rPr>
-  </w:style>
-  <w:style w:type="character" w:customStyle="1" w:styleId="ListLabel123">
-    <w:name w:val="ListLabel 123"/>
-    <w:qFormat/>
-    <w:rPr>
-      <w:rFonts w:cs="OpenSymbol"/>
-    </w:rPr>
-  </w:style>
-  <w:style w:type="character" w:customStyle="1" w:styleId="ListLabel124">
-    <w:name w:val="ListLabel 124"/>
-    <w:qFormat/>
-    <w:rPr>
-      <w:rFonts w:cs="OpenSymbol"/>
-    </w:rPr>
-  </w:style>
-  <w:style w:type="character" w:customStyle="1" w:styleId="ListLabel125">
-    <w:name w:val="ListLabel 125"/>
-    <w:qFormat/>
-    <w:rPr>
-      <w:rFonts w:cs="OpenSymbol"/>
-    </w:rPr>
-  </w:style>
-  <w:style w:type="character" w:customStyle="1" w:styleId="ListLabel126">
-    <w:name w:val="ListLabel 126"/>
-    <w:qFormat/>
-    <w:rPr>
-      <w:rFonts w:cs="OpenSymbol"/>
-    </w:rPr>
-  </w:style>
-  <w:style w:type="character" w:customStyle="1" w:styleId="ListLabel127">
-    <w:name w:val="ListLabel 127"/>
-    <w:qFormat/>
-    <w:rPr>
-      <w:rFonts w:cs="OpenSymbol"/>
-    </w:rPr>
-  </w:style>
-  <w:style w:type="character" w:customStyle="1" w:styleId="ListLabel128">
-    <w:name w:val="ListLabel 128"/>
-    <w:qFormat/>
-    <w:rPr>
-      <w:rFonts w:cs="OpenSymbol"/>
-    </w:rPr>
-  </w:style>
-  <w:style w:type="character" w:customStyle="1" w:styleId="ListLabel129">
-    <w:name w:val="ListLabel 129"/>
-    <w:qFormat/>
-    <w:rPr>
-      <w:rFonts w:cs="OpenSymbol"/>
-    </w:rPr>
-  </w:style>
-  <w:style w:type="character" w:customStyle="1" w:styleId="ListLabel130">
-    <w:name w:val="ListLabel 130"/>
-    <w:qFormat/>
-    <w:rPr>
-      <w:rFonts w:cs="OpenSymbol"/>
-    </w:rPr>
-  </w:style>
-  <w:style w:type="character" w:customStyle="1" w:styleId="ListLabel131">
-    <w:name w:val="ListLabel 131"/>
-    <w:qFormat/>
-    <w:rPr>
-      <w:rFonts w:cs="OpenSymbol"/>
-    </w:rPr>
-  </w:style>
-  <w:style w:type="character" w:customStyle="1" w:styleId="ListLabel132">
-    <w:name w:val="ListLabel 132"/>
-    <w:qFormat/>
-    <w:rPr>
-      <w:rFonts w:cs="OpenSymbol"/>
-    </w:rPr>
-  </w:style>
-  <w:style w:type="character" w:customStyle="1" w:styleId="ListLabel133">
-    <w:name w:val="ListLabel 133"/>
-    <w:qFormat/>
-    <w:rPr>
-      <w:rFonts w:cs="OpenSymbol"/>
-    </w:rPr>
-  </w:style>
-  <w:style w:type="character" w:customStyle="1" w:styleId="ListLabel134">
-    <w:name w:val="ListLabel 134"/>
-    <w:qFormat/>
-    <w:rPr>
-      <w:rFonts w:cs="OpenSymbol"/>
-    </w:rPr>
-  </w:style>
-  <w:style w:type="character" w:customStyle="1" w:styleId="ListLabel135">
-    <w:name w:val="ListLabel 135"/>
-    <w:qFormat/>
-    <w:rPr>
-      <w:rFonts w:cs="OpenSymbol"/>
-    </w:rPr>
-  </w:style>
-  <w:style w:type="character" w:customStyle="1" w:styleId="ListLabel136">
-    <w:name w:val="ListLabel 136"/>
-    <w:qFormat/>
-    <w:rPr>
-      <w:rFonts w:cs="OpenSymbol"/>
-    </w:rPr>
-  </w:style>
-  <w:style w:type="character" w:customStyle="1" w:styleId="ListLabel137">
-    <w:name w:val="ListLabel 137"/>
-    <w:qFormat/>
-    <w:rPr>
-      <w:rFonts w:cs="OpenSymbol"/>
-    </w:rPr>
-  </w:style>
-  <w:style w:type="character" w:customStyle="1" w:styleId="ListLabel138">
-    <w:name w:val="ListLabel 138"/>
-    <w:qFormat/>
-    <w:rPr>
-      <w:rFonts w:cs="OpenSymbol"/>
-    </w:rPr>
-  </w:style>
-  <w:style w:type="character" w:customStyle="1" w:styleId="ListLabel139">
-    <w:name w:val="ListLabel 139"/>
-    <w:qFormat/>
-    <w:rPr>
-      <w:rFonts w:cs="OpenSymbol"/>
-    </w:rPr>
-  </w:style>
-  <w:style w:type="character" w:customStyle="1" w:styleId="ListLabel140">
-    <w:name w:val="ListLabel 140"/>
-    <w:qFormat/>
-    <w:rPr>
-      <w:rFonts w:cs="OpenSymbol"/>
-    </w:rPr>
-  </w:style>
-  <w:style w:type="character" w:customStyle="1" w:styleId="ListLabel141">
-    <w:name w:val="ListLabel 141"/>
-    <w:qFormat/>
-    <w:rPr>
-      <w:rFonts w:cs="OpenSymbol"/>
-    </w:rPr>
-  </w:style>
-  <w:style w:type="character" w:customStyle="1" w:styleId="ListLabel142">
-    <w:name w:val="ListLabel 142"/>
-    <w:qFormat/>
-    <w:rPr>
-      <w:rFonts w:cs="OpenSymbol"/>
-    </w:rPr>
-  </w:style>
-  <w:style w:type="character" w:customStyle="1" w:styleId="ListLabel143">
-    <w:name w:val="ListLabel 143"/>
-    <w:qFormat/>
-    <w:rPr>
-      <w:rFonts w:cs="OpenSymbol"/>
-    </w:rPr>
-  </w:style>
-  <w:style w:type="character" w:customStyle="1" w:styleId="ListLabel144">
-    <w:name w:val="ListLabel 144"/>
-    <w:qFormat/>
-    <w:rPr>
-      <w:rFonts w:cs="OpenSymbol"/>
-    </w:rPr>
-  </w:style>
-  <w:style w:type="character" w:styleId="Platzhaltertext">
-    <w:name w:val="Placeholder Text"/>
-    <w:basedOn w:val="Absatzstandardschriftart"/>
-    <w:uiPriority w:val="99"/>
-    <w:semiHidden/>
-    <w:qFormat/>
-    <w:rsid w:val="00673DEC"/>
-    <w:rPr>
-      <w:color w:val="808080"/>
-    </w:rPr>
-  </w:style>
-  <w:style w:type="character" w:customStyle="1" w:styleId="ListLabel145">
-    <w:name w:val="ListLabel 145"/>
-    <w:qFormat/>
-    <w:rPr>
-      <w:b w:val="0"/>
-      <w:i w:val="0"/>
-      <w:vanish w:val="0"/>
-      <w:color w:val="auto"/>
-      <w:sz w:val="28"/>
-    </w:rPr>
-  </w:style>
-  <w:style w:type="character" w:customStyle="1" w:styleId="ListLabel146">
-    <w:name w:val="ListLabel 146"/>
-    <w:qFormat/>
-    <w:rPr>
-      <w:rFonts w:cs="Symbol"/>
-    </w:rPr>
-  </w:style>
-  <w:style w:type="character" w:customStyle="1" w:styleId="ListLabel147">
-    <w:name w:val="ListLabel 147"/>
-    <w:qFormat/>
-    <w:rPr>
-      <w:rFonts w:cs="Courier New"/>
-    </w:rPr>
-  </w:style>
-  <w:style w:type="character" w:customStyle="1" w:styleId="ListLabel148">
-    <w:name w:val="ListLabel 148"/>
-    <w:qFormat/>
-    <w:rPr>
-      <w:rFonts w:cs="Wingdings"/>
-    </w:rPr>
-  </w:style>
-  <w:style w:type="character" w:customStyle="1" w:styleId="ListLabel149">
-    <w:name w:val="ListLabel 149"/>
-    <w:qFormat/>
-    <w:rPr>
-      <w:rFonts w:cs="Symbol"/>
-    </w:rPr>
-  </w:style>
-  <w:style w:type="character" w:customStyle="1" w:styleId="ListLabel150">
-    <w:name w:val="ListLabel 150"/>
-    <w:qFormat/>
-    <w:rPr>
-      <w:rFonts w:cs="Courier New"/>
-    </w:rPr>
-  </w:style>
-  <w:style w:type="character" w:customStyle="1" w:styleId="ListLabel151">
-    <w:name w:val="ListLabel 151"/>
-    <w:qFormat/>
-    <w:rPr>
-      <w:rFonts w:cs="Wingdings"/>
-    </w:rPr>
-  </w:style>
-  <w:style w:type="character" w:customStyle="1" w:styleId="ListLabel152">
-    <w:name w:val="ListLabel 152"/>
-    <w:qFormat/>
-    <w:rPr>
-      <w:rFonts w:cs="Symbol"/>
-    </w:rPr>
-  </w:style>
-  <w:style w:type="character" w:customStyle="1" w:styleId="ListLabel153">
-    <w:name w:val="ListLabel 153"/>
-    <w:qFormat/>
-    <w:rPr>
-      <w:rFonts w:cs="Courier New"/>
-    </w:rPr>
-  </w:style>
-  <w:style w:type="character" w:customStyle="1" w:styleId="ListLabel154">
-    <w:name w:val="ListLabel 154"/>
-    <w:qFormat/>
-    <w:rPr>
-      <w:rFonts w:cs="Wingdings"/>
-    </w:rPr>
-  </w:style>
-  <w:style w:type="character" w:customStyle="1" w:styleId="ListLabel155">
-    <w:name w:val="ListLabel 155"/>
-    <w:qFormat/>
-    <w:rPr>
-      <w:rFonts w:cs="Times New Roman"/>
-    </w:rPr>
-  </w:style>
-  <w:style w:type="character" w:customStyle="1" w:styleId="ListLabel156">
-    <w:name w:val="ListLabel 156"/>
-    <w:qFormat/>
-    <w:rPr>
-      <w:rFonts w:cs="Courier New"/>
-    </w:rPr>
-  </w:style>
-  <w:style w:type="character" w:customStyle="1" w:styleId="ListLabel157">
-    <w:name w:val="ListLabel 157"/>
-    <w:qFormat/>
-    <w:rPr>
-      <w:rFonts w:cs="Wingdings"/>
-    </w:rPr>
-  </w:style>
-  <w:style w:type="character" w:customStyle="1" w:styleId="ListLabel158">
-    <w:name w:val="ListLabel 158"/>
-    <w:qFormat/>
-    <w:rPr>
-      <w:rFonts w:cs="Symbol"/>
-    </w:rPr>
-  </w:style>
-  <w:style w:type="character" w:customStyle="1" w:styleId="ListLabel159">
-    <w:name w:val="ListLabel 159"/>
-    <w:qFormat/>
-    <w:rPr>
-      <w:rFonts w:cs="Courier New"/>
-    </w:rPr>
-  </w:style>
-  <w:style w:type="character" w:customStyle="1" w:styleId="ListLabel160">
-    <w:name w:val="ListLabel 160"/>
-    <w:qFormat/>
-    <w:rPr>
-      <w:rFonts w:cs="Wingdings"/>
-    </w:rPr>
-  </w:style>
-  <w:style w:type="character" w:customStyle="1" w:styleId="ListLabel161">
-    <w:name w:val="ListLabel 161"/>
-    <w:qFormat/>
-    <w:rPr>
-      <w:rFonts w:cs="Symbol"/>
-    </w:rPr>
-  </w:style>
-  <w:style w:type="character" w:customStyle="1" w:styleId="ListLabel162">
-    <w:name w:val="ListLabel 162"/>
-    <w:qFormat/>
-    <w:rPr>
-      <w:rFonts w:cs="Courier New"/>
-    </w:rPr>
-  </w:style>
-  <w:style w:type="character" w:customStyle="1" w:styleId="ListLabel163">
-    <w:name w:val="ListLabel 163"/>
-    <w:qFormat/>
-    <w:rPr>
-      <w:rFonts w:cs="Wingdings"/>
-    </w:rPr>
-  </w:style>
-  <w:style w:type="character" w:customStyle="1" w:styleId="ListLabel164">
-    <w:name w:val="ListLabel 164"/>
-    <w:qFormat/>
-    <w:rPr>
-      <w:rFonts w:cs="Times New Roman"/>
-    </w:rPr>
-  </w:style>
-  <w:style w:type="character" w:customStyle="1" w:styleId="ListLabel165">
-    <w:name w:val="ListLabel 165"/>
-    <w:qFormat/>
-    <w:rPr>
-      <w:rFonts w:cs="Courier New"/>
-    </w:rPr>
-  </w:style>
-  <w:style w:type="character" w:customStyle="1" w:styleId="ListLabel166">
-    <w:name w:val="ListLabel 166"/>
-    <w:qFormat/>
-    <w:rPr>
-      <w:rFonts w:cs="Wingdings"/>
-    </w:rPr>
-  </w:style>
-  <w:style w:type="character" w:customStyle="1" w:styleId="ListLabel167">
-    <w:name w:val="ListLabel 167"/>
-    <w:qFormat/>
-    <w:rPr>
-      <w:rFonts w:cs="Symbol"/>
-    </w:rPr>
-  </w:style>
-  <w:style w:type="character" w:customStyle="1" w:styleId="ListLabel168">
-    <w:name w:val="ListLabel 168"/>
-    <w:qFormat/>
-    <w:rPr>
-      <w:rFonts w:cs="Courier New"/>
-    </w:rPr>
-  </w:style>
-  <w:style w:type="character" w:customStyle="1" w:styleId="ListLabel169">
-    <w:name w:val="ListLabel 169"/>
-    <w:qFormat/>
-    <w:rPr>
-      <w:rFonts w:cs="Wingdings"/>
-    </w:rPr>
-  </w:style>
-  <w:style w:type="character" w:customStyle="1" w:styleId="ListLabel170">
-    <w:name w:val="ListLabel 170"/>
-    <w:qFormat/>
-    <w:rPr>
-      <w:rFonts w:cs="Symbol"/>
-    </w:rPr>
-  </w:style>
-  <w:style w:type="character" w:customStyle="1" w:styleId="ListLabel171">
-    <w:name w:val="ListLabel 171"/>
-    <w:qFormat/>
-    <w:rPr>
-      <w:rFonts w:cs="Courier New"/>
-    </w:rPr>
-  </w:style>
-  <w:style w:type="character" w:customStyle="1" w:styleId="ListLabel172">
-    <w:name w:val="ListLabel 172"/>
-    <w:qFormat/>
-    <w:rPr>
-      <w:rFonts w:cs="Wingdings"/>
-    </w:rPr>
-  </w:style>
-  <w:style w:type="character" w:customStyle="1" w:styleId="ListLabel173">
-    <w:name w:val="ListLabel 173"/>
-    <w:qFormat/>
-    <w:rPr>
-      <w:rFonts w:cs="Symbol"/>
-    </w:rPr>
-  </w:style>
-  <w:style w:type="character" w:customStyle="1" w:styleId="ListLabel174">
-    <w:name w:val="ListLabel 174"/>
-    <w:qFormat/>
-    <w:rPr>
-      <w:rFonts w:cs="Courier New"/>
-    </w:rPr>
-  </w:style>
-  <w:style w:type="character" w:customStyle="1" w:styleId="ListLabel175">
-    <w:name w:val="ListLabel 175"/>
-    <w:qFormat/>
-    <w:rPr>
-      <w:rFonts w:cs="Wingdings"/>
-    </w:rPr>
-  </w:style>
-  <w:style w:type="character" w:customStyle="1" w:styleId="ListLabel176">
-    <w:name w:val="ListLabel 176"/>
-    <w:qFormat/>
-    <w:rPr>
-      <w:rFonts w:cs="Symbol"/>
-    </w:rPr>
-  </w:style>
-  <w:style w:type="character" w:customStyle="1" w:styleId="ListLabel177">
-    <w:name w:val="ListLabel 177"/>
-    <w:qFormat/>
-    <w:rPr>
-      <w:rFonts w:cs="Courier New"/>
-    </w:rPr>
-  </w:style>
-  <w:style w:type="character" w:customStyle="1" w:styleId="ListLabel178">
-    <w:name w:val="ListLabel 178"/>
-    <w:qFormat/>
-    <w:rPr>
-      <w:rFonts w:cs="Wingdings"/>
-    </w:rPr>
-  </w:style>
-  <w:style w:type="character" w:customStyle="1" w:styleId="ListLabel179">
-    <w:name w:val="ListLabel 179"/>
-    <w:qFormat/>
-    <w:rPr>
-      <w:rFonts w:cs="Symbol"/>
-    </w:rPr>
-  </w:style>
-  <w:style w:type="character" w:customStyle="1" w:styleId="ListLabel180">
-    <w:name w:val="ListLabel 180"/>
-    <w:qFormat/>
-    <w:rPr>
-      <w:rFonts w:cs="Courier New"/>
-    </w:rPr>
-  </w:style>
-  <w:style w:type="character" w:customStyle="1" w:styleId="ListLabel181">
-    <w:name w:val="ListLabel 181"/>
-    <w:qFormat/>
-    <w:rPr>
-      <w:rFonts w:cs="Wingdings"/>
-    </w:rPr>
-  </w:style>
-  <w:style w:type="character" w:styleId="Seitenzahl">
-    <w:name w:val="page number"/>
-    <w:basedOn w:val="Absatzstandardschriftart"/>
-    <w:uiPriority w:val="99"/>
-    <w:semiHidden/>
-    <w:unhideWhenUsed/>
-    <w:qFormat/>
-    <w:rsid w:val="002D2696"/>
-  </w:style>
-  <w:style w:type="character" w:customStyle="1" w:styleId="ListLabel182">
-    <w:name w:val="ListLabel 182"/>
-    <w:qFormat/>
-    <w:rPr>
-      <w:b w:val="0"/>
-      <w:i w:val="0"/>
-      <w:vanish w:val="0"/>
-      <w:color w:val="auto"/>
-      <w:sz w:val="28"/>
-    </w:rPr>
-  </w:style>
-  <w:style w:type="character" w:customStyle="1" w:styleId="ListLabel183">
-    <w:name w:val="ListLabel 183"/>
-    <w:qFormat/>
-    <w:rPr>
-      <w:rFonts w:cs="Times New Roman"/>
-    </w:rPr>
-  </w:style>
-  <w:style w:type="character" w:customStyle="1" w:styleId="ListLabel184">
-    <w:name w:val="ListLabel 184"/>
-    <w:qFormat/>
-    <w:rPr>
-      <w:rFonts w:cs="Courier New"/>
-    </w:rPr>
-  </w:style>
-  <w:style w:type="character" w:customStyle="1" w:styleId="ListLabel185">
-    <w:name w:val="ListLabel 185"/>
-    <w:qFormat/>
-    <w:rPr>
-      <w:rFonts w:cs="Wingdings"/>
-    </w:rPr>
-  </w:style>
-  <w:style w:type="character" w:customStyle="1" w:styleId="ListLabel186">
-    <w:name w:val="ListLabel 186"/>
-    <w:qFormat/>
-    <w:rPr>
-      <w:rFonts w:cs="Symbol"/>
-    </w:rPr>
-  </w:style>
-  <w:style w:type="character" w:customStyle="1" w:styleId="ListLabel187">
-    <w:name w:val="ListLabel 187"/>
-    <w:qFormat/>
-    <w:rPr>
-      <w:rFonts w:cs="Courier New"/>
-    </w:rPr>
-  </w:style>
-  <w:style w:type="character" w:customStyle="1" w:styleId="ListLabel188">
-    <w:name w:val="ListLabel 188"/>
-    <w:qFormat/>
-    <w:rPr>
-      <w:rFonts w:cs="Wingdings"/>
-    </w:rPr>
-  </w:style>
-  <w:style w:type="character" w:customStyle="1" w:styleId="ListLabel189">
-    <w:name w:val="ListLabel 189"/>
-    <w:qFormat/>
-    <w:rPr>
-      <w:rFonts w:cs="Symbol"/>
-    </w:rPr>
-  </w:style>
-  <w:style w:type="character" w:customStyle="1" w:styleId="ListLabel190">
-    <w:name w:val="ListLabel 190"/>
-    <w:qFormat/>
-    <w:rPr>
-      <w:rFonts w:cs="Courier New"/>
-    </w:rPr>
-  </w:style>
-  <w:style w:type="character" w:customStyle="1" w:styleId="ListLabel191">
-    <w:name w:val="ListLabel 191"/>
-    <w:qFormat/>
-    <w:rPr>
-      <w:rFonts w:cs="Wingdings"/>
-    </w:rPr>
-  </w:style>
-  <w:style w:type="character" w:customStyle="1" w:styleId="ListLabel192">
-    <w:name w:val="ListLabel 192"/>
-    <w:qFormat/>
-    <w:rPr>
-      <w:rFonts w:cs="Symbol"/>
-    </w:rPr>
-  </w:style>
-  <w:style w:type="character" w:customStyle="1" w:styleId="ListLabel193">
-    <w:name w:val="ListLabel 193"/>
-    <w:qFormat/>
-    <w:rPr>
-      <w:rFonts w:cs="Courier New"/>
-    </w:rPr>
-  </w:style>
-  <w:style w:type="character" w:customStyle="1" w:styleId="ListLabel194">
-    <w:name w:val="ListLabel 194"/>
-    <w:qFormat/>
-    <w:rPr>
-      <w:rFonts w:cs="Wingdings"/>
-    </w:rPr>
-  </w:style>
-  <w:style w:type="character" w:customStyle="1" w:styleId="ListLabel195">
-    <w:name w:val="ListLabel 195"/>
-    <w:qFormat/>
-    <w:rPr>
-      <w:rFonts w:cs="Symbol"/>
-    </w:rPr>
-  </w:style>
-  <w:style w:type="character" w:customStyle="1" w:styleId="ListLabel196">
-    <w:name w:val="ListLabel 196"/>
-    <w:qFormat/>
-    <w:rPr>
-      <w:rFonts w:cs="Courier New"/>
-    </w:rPr>
-  </w:style>
-  <w:style w:type="character" w:customStyle="1" w:styleId="ListLabel197">
-    <w:name w:val="ListLabel 197"/>
-    <w:qFormat/>
-    <w:rPr>
-      <w:rFonts w:cs="Wingdings"/>
-    </w:rPr>
-  </w:style>
-  <w:style w:type="character" w:customStyle="1" w:styleId="ListLabel198">
-    <w:name w:val="ListLabel 198"/>
-    <w:qFormat/>
-    <w:rPr>
-      <w:rFonts w:cs="Symbol"/>
-    </w:rPr>
-  </w:style>
-  <w:style w:type="character" w:customStyle="1" w:styleId="ListLabel199">
-    <w:name w:val="ListLabel 199"/>
-    <w:qFormat/>
-    <w:rPr>
-      <w:rFonts w:cs="Courier New"/>
-    </w:rPr>
-  </w:style>
-  <w:style w:type="character" w:customStyle="1" w:styleId="ListLabel200">
-    <w:name w:val="ListLabel 200"/>
-    <w:qFormat/>
-    <w:rPr>
-      <w:rFonts w:cs="Wingdings"/>
-    </w:rPr>
-  </w:style>
-  <w:style w:type="paragraph" w:customStyle="1" w:styleId="berschrift">
-    <w:name w:val="Überschrift"/>
-    <w:basedOn w:val="Standard"/>
-    <w:next w:val="Textkrper"/>
-    <w:qFormat/>
-    <w:pPr>
-      <w:keepNext/>
-      <w:spacing w:before="240" w:after="120"/>
-    </w:pPr>
-    <w:rPr>
-      <w:rFonts w:ascii="Liberation Sans" w:eastAsia="Noto Sans CJK SC" w:hAnsi="Liberation Sans" w:cs="Lohit Devanagari"/>
-      <w:sz w:val="28"/>
-      <w:szCs w:val="28"/>
-    </w:rPr>
-  </w:style>
-  <w:style w:type="paragraph" w:styleId="Textkrper">
-    <w:name w:val="Body Text"/>
-    <w:basedOn w:val="Standard"/>
-    <w:pPr>
-      <w:spacing w:after="140" w:line="276" w:lineRule="auto"/>
-    </w:pPr>
-  </w:style>
-  <w:style w:type="paragraph" w:styleId="Liste">
-    <w:name w:val="List"/>
-    <w:basedOn w:val="Textkrper"/>
-    <w:rPr>
-      <w:rFonts w:cs="Lohit Devanagari"/>
-    </w:rPr>
-  </w:style>
-  <w:style w:type="paragraph" w:customStyle="1" w:styleId="Caption">
-    <w:name w:val="Caption"/>
-    <w:basedOn w:val="Standard"/>
-    <w:qFormat/>
-    <w:pPr>
-      <w:suppressLineNumbers/>
-      <w:spacing w:before="120" w:after="120"/>
-    </w:pPr>
-    <w:rPr>
-      <w:rFonts w:cs="Lohit Devanagari"/>
-      <w:i/>
-      <w:iCs/>
-      <w:sz w:val="24"/>
-      <w:szCs w:val="24"/>
-    </w:rPr>
-  </w:style>
-  <w:style w:type="paragraph" w:customStyle="1" w:styleId="Verzeichnis">
-    <w:name w:val="Verzeichnis"/>
-    <w:basedOn w:val="Standard"/>
-    <w:qFormat/>
-    <w:rsid w:val="00E43329"/>
-    <w:pPr>
-      <w:pBdr>
-        <w:bottom w:val="single" w:sz="8" w:space="1" w:color="C8C8C8"/>
-      </w:pBdr>
-      <w:tabs>
-        <w:tab w:val="right" w:pos="9469"/>
-      </w:tabs>
-    </w:pPr>
-  </w:style>
-  <w:style w:type="paragraph" w:styleId="Beschriftung">
-    <w:name w:val="caption"/>
-    <w:basedOn w:val="Standard"/>
-    <w:qFormat/>
-    <w:rsid w:val="00CB44E0"/>
-    <w:pPr>
-      <w:spacing w:before="120" w:after="240"/>
-    </w:pPr>
-    <w:rPr>
-      <w:bCs/>
-      <w:sz w:val="16"/>
-      <w:lang w:val="fr-FR"/>
-    </w:rPr>
-  </w:style>
-  <w:style w:type="paragraph" w:customStyle="1" w:styleId="berschrift11">
-    <w:name w:val="Überschrift 11"/>
-    <w:basedOn w:val="Standard"/>
-    <w:qFormat/>
-    <w:rsid w:val="00E938E3"/>
-    <w:pPr>
-      <w:keepNext/>
-      <w:keepLines/>
-      <w:tabs>
-        <w:tab w:val="left" w:pos="340"/>
-        <w:tab w:val="left" w:pos="567"/>
-        <w:tab w:val="left" w:pos="794"/>
-      </w:tabs>
-      <w:spacing w:before="360" w:after="240" w:line="336" w:lineRule="atLeast"/>
-      <w:outlineLvl w:val="0"/>
-    </w:pPr>
-    <w:rPr>
-      <w:rFonts w:eastAsia="Times New Roman"/>
-      <w:b/>
-      <w:bCs/>
-      <w:sz w:val="28"/>
-      <w:szCs w:val="28"/>
-    </w:rPr>
-  </w:style>
-  <w:style w:type="paragraph" w:customStyle="1" w:styleId="berschrift21">
-    <w:name w:val="Überschrift 21"/>
-    <w:basedOn w:val="Standard"/>
-    <w:qFormat/>
-    <w:rsid w:val="00E938E3"/>
-    <w:pPr>
-      <w:keepNext/>
-      <w:keepLines/>
-      <w:tabs>
-        <w:tab w:val="left" w:pos="567"/>
-        <w:tab w:val="left" w:pos="794"/>
-      </w:tabs>
-      <w:spacing w:before="360" w:after="120"/>
-      <w:outlineLvl w:val="1"/>
-    </w:pPr>
-    <w:rPr>
-      <w:rFonts w:eastAsia="Times New Roman"/>
-      <w:b/>
-      <w:bCs/>
-      <w:szCs w:val="26"/>
-    </w:rPr>
-  </w:style>
-  <w:style w:type="paragraph" w:customStyle="1" w:styleId="berschrift31">
-    <w:name w:val="Überschrift 31"/>
-    <w:basedOn w:val="Standard"/>
-    <w:qFormat/>
-    <w:rsid w:val="00BF2D5F"/>
-    <w:pPr>
-      <w:keepNext/>
-      <w:outlineLvl w:val="2"/>
-    </w:pPr>
-    <w:rPr>
-      <w:rFonts w:cs="Arial"/>
-      <w:bCs/>
-      <w:szCs w:val="26"/>
-    </w:rPr>
-  </w:style>
-  <w:style w:type="paragraph" w:customStyle="1" w:styleId="berschrift41">
-    <w:name w:val="Überschrift 41"/>
-    <w:basedOn w:val="Standard"/>
-    <w:qFormat/>
-    <w:rsid w:val="00BF2D5F"/>
-    <w:pPr>
-      <w:keepNext/>
-      <w:outlineLvl w:val="3"/>
-    </w:pPr>
-    <w:rPr>
-      <w:bCs/>
-      <w:szCs w:val="28"/>
-    </w:rPr>
-  </w:style>
-  <w:style w:type="paragraph" w:customStyle="1" w:styleId="berschrift51">
-    <w:name w:val="Überschrift 51"/>
-    <w:basedOn w:val="Standard"/>
-    <w:qFormat/>
-    <w:rsid w:val="00BF2D5F"/>
-    <w:pPr>
-      <w:outlineLvl w:val="4"/>
-    </w:pPr>
-    <w:rPr>
-      <w:bCs/>
-      <w:iCs/>
-      <w:szCs w:val="26"/>
-    </w:rPr>
-  </w:style>
-  <w:style w:type="paragraph" w:customStyle="1" w:styleId="berschrift61">
-    <w:name w:val="Überschrift 61"/>
-    <w:basedOn w:val="Standard"/>
-    <w:qFormat/>
-    <w:rsid w:val="00CB44E0"/>
-    <w:pPr>
-      <w:outlineLvl w:val="5"/>
-    </w:pPr>
-    <w:rPr>
-      <w:rFonts w:cs="Lucida Sans"/>
-      <w:bCs/>
-      <w:szCs w:val="19"/>
-    </w:rPr>
-  </w:style>
-  <w:style w:type="paragraph" w:customStyle="1" w:styleId="berschrift71">
-    <w:name w:val="Überschrift 71"/>
-    <w:basedOn w:val="Standard"/>
-    <w:semiHidden/>
-    <w:qFormat/>
-    <w:rsid w:val="00CB44E0"/>
-    <w:pPr>
-      <w:outlineLvl w:val="6"/>
-    </w:pPr>
-    <w:rPr>
-      <w:rFonts w:cs="Lucida Sans"/>
-      <w:szCs w:val="19"/>
-    </w:rPr>
-  </w:style>
-  <w:style w:type="paragraph" w:customStyle="1" w:styleId="Beschriftung1">
-    <w:name w:val="Beschriftung1"/>
-    <w:basedOn w:val="Standard"/>
-    <w:qFormat/>
-    <w:pPr>
-      <w:suppressLineNumbers/>
-      <w:spacing w:before="120" w:after="120"/>
-    </w:pPr>
-    <w:rPr>
-      <w:rFonts w:cs="Lohit Devanagari"/>
-      <w:i/>
-      <w:iCs/>
-      <w:sz w:val="24"/>
-      <w:szCs w:val="24"/>
-    </w:rPr>
-  </w:style>
-  <w:style w:type="paragraph" w:customStyle="1" w:styleId="Kopfzeile1">
-    <w:name w:val="Kopfzeile1"/>
-    <w:basedOn w:val="Standard"/>
-    <w:link w:val="KopfzeileZchn"/>
-    <w:uiPriority w:val="99"/>
-    <w:unhideWhenUsed/>
-    <w:qFormat/>
-    <w:rsid w:val="001F1B9C"/>
-    <w:pPr>
-      <w:tabs>
-        <w:tab w:val="center" w:pos="4536"/>
-        <w:tab w:val="right" w:pos="9072"/>
-      </w:tabs>
-      <w:spacing w:line="192" w:lineRule="exact"/>
-    </w:pPr>
-    <w:rPr>
-      <w:sz w:val="16"/>
-    </w:rPr>
-  </w:style>
-  <w:style w:type="paragraph" w:customStyle="1" w:styleId="Fuzeile1">
-    <w:name w:val="Fußzeile1"/>
-    <w:basedOn w:val="Standard"/>
-    <w:link w:val="FuzeileZchn"/>
-    <w:uiPriority w:val="99"/>
-    <w:unhideWhenUsed/>
-    <w:qFormat/>
-    <w:rsid w:val="003B1648"/>
-    <w:pPr>
-      <w:tabs>
-        <w:tab w:val="center" w:pos="4536"/>
-        <w:tab w:val="right" w:pos="9072"/>
-      </w:tabs>
-      <w:spacing w:line="240" w:lineRule="auto"/>
-    </w:pPr>
-    <w:rPr>
-      <w:color w:val="64849B"/>
-      <w:sz w:val="16"/>
-    </w:rPr>
-  </w:style>
-  <w:style w:type="paragraph" w:customStyle="1" w:styleId="Absenderzeile">
-    <w:name w:val="Absenderzeile"/>
-    <w:basedOn w:val="Standard"/>
-    <w:qFormat/>
-    <w:rsid w:val="001F1B9C"/>
-    <w:pPr>
-      <w:spacing w:line="240" w:lineRule="auto"/>
-    </w:pPr>
-    <w:rPr>
-      <w:sz w:val="14"/>
-    </w:rPr>
-  </w:style>
-  <w:style w:type="paragraph" w:styleId="Titel">
-    <w:name w:val="Title"/>
-    <w:basedOn w:val="Standard"/>
-    <w:link w:val="TitelZeichen"/>
-    <w:uiPriority w:val="1"/>
-    <w:qFormat/>
-    <w:rsid w:val="009B18B4"/>
-    <w:pPr>
-      <w:spacing w:line="568" w:lineRule="atLeast"/>
-    </w:pPr>
-    <w:rPr>
-      <w:rFonts w:eastAsia="Times New Roman"/>
-      <w:color w:val="000000"/>
-      <w:spacing w:val="5"/>
-      <w:kern w:val="2"/>
-      <w:sz w:val="48"/>
-      <w:szCs w:val="52"/>
-    </w:rPr>
-  </w:style>
-  <w:style w:type="paragraph" w:styleId="Untertitel">
-    <w:name w:val="Subtitle"/>
-    <w:basedOn w:val="Standard"/>
-    <w:uiPriority w:val="1"/>
-    <w:qFormat/>
-    <w:rsid w:val="00617613"/>
-    <w:pPr>
-      <w:spacing w:before="260" w:line="320" w:lineRule="exact"/>
-      <w:outlineLvl w:val="1"/>
-    </w:pPr>
-    <w:rPr>
-      <w:rFonts w:cs="Arial"/>
-      <w:sz w:val="28"/>
-      <w:szCs w:val="24"/>
-    </w:rPr>
-  </w:style>
-  <w:style w:type="paragraph" w:customStyle="1" w:styleId="RefFusszeile">
-    <w:name w:val="Ref_Fusszeile"/>
-    <w:basedOn w:val="Fuzeile1"/>
-    <w:uiPriority w:val="1"/>
-    <w:qFormat/>
-    <w:rsid w:val="003B1648"/>
-    <w:rPr>
-      <w:sz w:val="19"/>
-    </w:rPr>
-  </w:style>
-  <w:style w:type="paragraph" w:customStyle="1" w:styleId="Verzeichnis11">
-    <w:name w:val="Verzeichnis 11"/>
-    <w:basedOn w:val="Standard"/>
-    <w:autoRedefine/>
-    <w:uiPriority w:val="39"/>
-    <w:qFormat/>
-    <w:rsid w:val="00E43329"/>
-    <w:pPr>
-      <w:pBdr>
-        <w:bottom w:val="single" w:sz="8" w:space="1" w:color="D0D0D0"/>
-      </w:pBdr>
-      <w:tabs>
-        <w:tab w:val="left" w:pos="340"/>
-        <w:tab w:val="left" w:pos="567"/>
-        <w:tab w:val="left" w:pos="794"/>
-        <w:tab w:val="right" w:pos="9469"/>
-      </w:tabs>
-      <w:spacing w:line="200" w:lineRule="exact"/>
-    </w:pPr>
-    <w:rPr>
-      <w:lang w:val="fr-FR"/>
-    </w:rPr>
-  </w:style>
-  <w:style w:type="paragraph" w:customStyle="1" w:styleId="Verzeichnis21">
-    <w:name w:val="Verzeichnis 21"/>
-    <w:basedOn w:val="Standard"/>
-    <w:autoRedefine/>
-    <w:uiPriority w:val="39"/>
-    <w:qFormat/>
-    <w:rsid w:val="00F825B4"/>
-    <w:pPr>
-      <w:pBdr>
-        <w:bottom w:val="single" w:sz="8" w:space="1" w:color="D0D0D0"/>
-      </w:pBdr>
-      <w:tabs>
-        <w:tab w:val="right" w:pos="9469"/>
-      </w:tabs>
-      <w:spacing w:line="200" w:lineRule="exact"/>
-      <w:ind w:firstLine="340"/>
-    </w:pPr>
-  </w:style>
-  <w:style w:type="paragraph" w:customStyle="1" w:styleId="Verzeichnis31">
-    <w:name w:val="Verzeichnis 31"/>
-    <w:basedOn w:val="Standard"/>
-    <w:autoRedefine/>
-    <w:uiPriority w:val="39"/>
-    <w:qFormat/>
-    <w:rsid w:val="00BF2D5F"/>
-    <w:pPr>
-      <w:pBdr>
-        <w:bottom w:val="single" w:sz="8" w:space="1" w:color="D0D0D0"/>
-      </w:pBdr>
-      <w:spacing w:line="200" w:lineRule="exact"/>
-      <w:ind w:firstLine="567"/>
-    </w:pPr>
-  </w:style>
-  <w:style w:type="paragraph" w:customStyle="1" w:styleId="Verzeichnis41">
-    <w:name w:val="Verzeichnis 41"/>
-    <w:basedOn w:val="Standard"/>
-    <w:autoRedefine/>
-    <w:uiPriority w:val="39"/>
-    <w:qFormat/>
-    <w:rsid w:val="00F825B4"/>
-    <w:pPr>
-      <w:pBdr>
-        <w:bottom w:val="single" w:sz="8" w:space="1" w:color="D0D0D0"/>
-      </w:pBdr>
-      <w:tabs>
-        <w:tab w:val="right" w:pos="9469"/>
-      </w:tabs>
-      <w:spacing w:line="200" w:lineRule="exact"/>
-      <w:ind w:firstLine="794"/>
-    </w:pPr>
-  </w:style>
-  <w:style w:type="paragraph" w:customStyle="1" w:styleId="Verzeichnis51">
-    <w:name w:val="Verzeichnis 51"/>
-    <w:basedOn w:val="Standard"/>
-    <w:autoRedefine/>
-    <w:uiPriority w:val="39"/>
-    <w:qFormat/>
-    <w:rsid w:val="00BF2D5F"/>
-    <w:pPr>
-      <w:pBdr>
-        <w:bottom w:val="single" w:sz="8" w:space="1" w:color="D0D0D0"/>
-      </w:pBdr>
-      <w:spacing w:line="200" w:lineRule="exact"/>
-      <w:ind w:firstLine="1021"/>
-    </w:pPr>
-  </w:style>
-  <w:style w:type="paragraph" w:customStyle="1" w:styleId="Inhaltsverzeichnis">
-    <w:name w:val="Inhaltsverzeichnis"/>
-    <w:basedOn w:val="Untertitel"/>
-    <w:qFormat/>
-    <w:rsid w:val="00796682"/>
-    <w:pPr>
-      <w:spacing w:line="280" w:lineRule="atLeast"/>
-    </w:pPr>
-  </w:style>
-  <w:style w:type="paragraph" w:customStyle="1" w:styleId="Nummerierung">
-    <w:name w:val="Nummerierung"/>
-    <w:basedOn w:val="Standard"/>
-    <w:qFormat/>
-    <w:rsid w:val="005F7206"/>
-    <w:pPr>
-      <w:jc w:val="both"/>
-    </w:pPr>
-  </w:style>
-  <w:style w:type="paragraph" w:styleId="Aufzhlungszeichen">
-    <w:name w:val="List Bullet"/>
-    <w:basedOn w:val="Standard"/>
-    <w:qFormat/>
-    <w:rsid w:val="00E9787C"/>
-  </w:style>
-  <w:style w:type="paragraph" w:styleId="Aufzhlungszeichen2">
-    <w:name w:val="List Bullet 2"/>
-    <w:basedOn w:val="Standard"/>
-    <w:qFormat/>
-    <w:rsid w:val="00E9787C"/>
-  </w:style>
-  <w:style w:type="paragraph" w:styleId="Aufzhlungszeichen3">
-    <w:name w:val="List Bullet 3"/>
-    <w:basedOn w:val="Standard"/>
-    <w:qFormat/>
-    <w:rsid w:val="00E9787C"/>
-  </w:style>
-  <w:style w:type="paragraph" w:styleId="Aufzhlungszeichen4">
-    <w:name w:val="List Bullet 4"/>
-    <w:basedOn w:val="Standard"/>
-    <w:qFormat/>
-    <w:rsid w:val="00E9787C"/>
-  </w:style>
-  <w:style w:type="paragraph" w:styleId="Aufzhlungszeichen5">
-    <w:name w:val="List Bullet 5"/>
-    <w:basedOn w:val="Standard"/>
-    <w:qFormat/>
-    <w:rsid w:val="00E9787C"/>
-  </w:style>
-  <w:style w:type="paragraph" w:styleId="Anfhrungszeichen">
-    <w:name w:val="Quote"/>
-    <w:basedOn w:val="Standard"/>
-    <w:qFormat/>
-    <w:rsid w:val="00D37E22"/>
-    <w:pPr>
-      <w:spacing w:before="244" w:after="244"/>
-      <w:ind w:left="227" w:right="227"/>
-    </w:pPr>
-    <w:rPr>
-      <w:i/>
-    </w:rPr>
-  </w:style>
-  <w:style w:type="paragraph" w:customStyle="1" w:styleId="Funotentext1">
-    <w:name w:val="Fußnotentext1"/>
-    <w:basedOn w:val="Standard"/>
-    <w:semiHidden/>
-    <w:qFormat/>
-    <w:rsid w:val="00B97C3D"/>
-    <w:pPr>
-      <w:tabs>
-        <w:tab w:val="left" w:pos="227"/>
-      </w:tabs>
-      <w:ind w:left="227" w:hanging="227"/>
-    </w:pPr>
-    <w:rPr>
-      <w:sz w:val="16"/>
-    </w:rPr>
-  </w:style>
-  <w:style w:type="paragraph" w:customStyle="1" w:styleId="Legende">
-    <w:name w:val="Legende"/>
-    <w:basedOn w:val="Standard"/>
-    <w:semiHidden/>
-    <w:qFormat/>
-    <w:rsid w:val="006254BF"/>
-    <w:rPr>
-      <w:sz w:val="16"/>
-    </w:rPr>
-  </w:style>
-  <w:style w:type="paragraph" w:styleId="Dokumentstruktur">
-    <w:name w:val="Document Map"/>
-    <w:basedOn w:val="Standard"/>
-    <w:semiHidden/>
-    <w:qFormat/>
-    <w:rsid w:val="00003CF0"/>
-    <w:pPr>
-      <w:shd w:val="clear" w:color="auto" w:fill="000080"/>
-    </w:pPr>
-    <w:rPr>
-      <w:rFonts w:ascii="Tahoma" w:hAnsi="Tahoma" w:cs="Tahoma"/>
-      <w:sz w:val="20"/>
-    </w:rPr>
-  </w:style>
-  <w:style w:type="paragraph" w:styleId="Abbildungsverzeichnis">
-    <w:name w:val="table of figures"/>
-    <w:basedOn w:val="Standard"/>
-    <w:uiPriority w:val="99"/>
-    <w:unhideWhenUsed/>
-    <w:qFormat/>
-    <w:rsid w:val="006F7567"/>
-    <w:pPr>
-      <w:pBdr>
-        <w:bottom w:val="single" w:sz="8" w:space="1" w:color="C8C8C8"/>
-      </w:pBdr>
-    </w:pPr>
-  </w:style>
-  <w:style w:type="paragraph" w:styleId="Sprechblasentext">
-    <w:name w:val="Balloon Text"/>
-    <w:basedOn w:val="Standard"/>
-    <w:link w:val="SprechblasentextZeichen"/>
-    <w:uiPriority w:val="99"/>
-    <w:semiHidden/>
-    <w:unhideWhenUsed/>
-    <w:qFormat/>
-    <w:rsid w:val="006F7567"/>
-    <w:pPr>
-      <w:spacing w:line="240" w:lineRule="auto"/>
-    </w:pPr>
-    <w:rPr>
-      <w:rFonts w:ascii="Tahoma" w:hAnsi="Tahoma" w:cs="Tahoma"/>
-      <w:sz w:val="16"/>
-      <w:szCs w:val="16"/>
-    </w:rPr>
-  </w:style>
-  <w:style w:type="paragraph" w:styleId="Listenabsatz">
-    <w:name w:val="List Paragraph"/>
-    <w:basedOn w:val="Standard"/>
-    <w:uiPriority w:val="34"/>
-    <w:qFormat/>
-    <w:rsid w:val="00A40C72"/>
-    <w:pPr>
-      <w:ind w:left="720"/>
-      <w:contextualSpacing/>
-    </w:pPr>
-  </w:style>
-  <w:style w:type="paragraph" w:customStyle="1" w:styleId="Rahmeninhalt">
-    <w:name w:val="Rahmeninhalt"/>
-    <w:basedOn w:val="Standard"/>
-    <w:qFormat/>
-  </w:style>
-  <w:style w:type="paragraph" w:customStyle="1" w:styleId="Header">
-    <w:name w:val="Header"/>
-    <w:basedOn w:val="Standard"/>
-  </w:style>
-  <w:style w:type="paragraph" w:customStyle="1" w:styleId="Footer">
-    <w:name w:val="Footer"/>
-    <w:basedOn w:val="Standard"/>
-  </w:style>
-  <w:style w:type="paragraph" w:customStyle="1" w:styleId="TOC1">
-    <w:name w:val="TOC 1"/>
-    <w:basedOn w:val="Standard"/>
-    <w:autoRedefine/>
-    <w:uiPriority w:val="39"/>
-    <w:unhideWhenUsed/>
-    <w:rsid w:val="00B57B7C"/>
-    <w:pPr>
-      <w:spacing w:after="100"/>
-    </w:pPr>
-  </w:style>
-  <w:style w:type="paragraph" w:customStyle="1" w:styleId="Tabelleninhalt">
-    <w:name w:val="Tabelleninhalt"/>
-    <w:basedOn w:val="Standard"/>
-    <w:qFormat/>
-    <w:pPr>
-      <w:suppressLineNumbers/>
-    </w:pPr>
-  </w:style>
-  <w:style w:type="paragraph" w:customStyle="1" w:styleId="Tabellenberschrift">
-    <w:name w:val="Tabellenüberschrift"/>
-    <w:basedOn w:val="Tabelleninhalt"/>
-    <w:qFormat/>
-    <w:pPr>
-      <w:jc w:val="center"/>
-    </w:pPr>
-    <w:rPr>
-      <w:b/>
-      <w:bCs/>
-    </w:rPr>
-  </w:style>
-  <w:style w:type="table" w:styleId="Tabellenraster">
-    <w:name w:val="Table Grid"/>
-    <w:basedOn w:val="NormaleTabelle"/>
-    <w:uiPriority w:val="59"/>
-    <w:rsid w:val="001F1B9C"/>
-    <w:pPr>
-      <w:spacing w:line="244" w:lineRule="atLeast"/>
-    </w:pPr>
-    <w:rPr>
-      <w:sz w:val="19"/>
-    </w:rPr>
-    <w:tblPr>
-      <w:tblInd w:w="0" w:type="dxa"/>
-      <w:tblCellMar>
-        <w:top w:w="0" w:type="dxa"/>
-        <w:left w:w="0" w:type="dxa"/>
-        <w:bottom w:w="0" w:type="dxa"/>
-        <w:right w:w="0" w:type="dxa"/>
-      </w:tblCellMar>
-    </w:tblPr>
-  </w:style>
-  <w:style w:type="table" w:customStyle="1" w:styleId="TabelleBFH">
-    <w:name w:val="Tabelle_BFH"/>
-    <w:basedOn w:val="NormaleTabelle"/>
-    <w:rsid w:val="00D22D1B"/>
-    <w:pPr>
-      <w:spacing w:line="240" w:lineRule="atLeast"/>
-    </w:pPr>
-    <w:rPr>
-      <w:sz w:val="19"/>
-    </w:rPr>
-    <w:tblPr>
-      <w:tblInd w:w="85" w:type="dxa"/>
-      <w:tblBorders>
-        <w:top w:val="single" w:sz="8" w:space="0" w:color="FFFFFF"/>
-        <w:left w:val="single" w:sz="8" w:space="0" w:color="FFFFFF"/>
-        <w:bottom w:val="single" w:sz="8" w:space="0" w:color="FFFFFF"/>
-        <w:right w:val="single" w:sz="8" w:space="0" w:color="FFFFFF"/>
-        <w:insideH w:val="single" w:sz="8" w:space="0" w:color="FFFFFF"/>
-        <w:insideV w:val="single" w:sz="8" w:space="0" w:color="FFFFFF"/>
-      </w:tblBorders>
-      <w:tblCellMar>
-        <w:top w:w="40" w:type="dxa"/>
-        <w:left w:w="85" w:type="dxa"/>
-        <w:bottom w:w="40" w:type="dxa"/>
-        <w:right w:w="85" w:type="dxa"/>
-      </w:tblCellMar>
-    </w:tblPr>
-    <w:tcPr>
-      <w:shd w:val="clear" w:color="auto" w:fill="E6E6E6"/>
-    </w:tcPr>
-    <w:tblStylePr w:type="firstRow">
-      <w:rPr>
-        <w:b/>
-        <w:sz w:val="19"/>
-      </w:rPr>
-      <w:tblPr/>
-      <w:tcPr>
-        <w:tcBorders>
-          <w:top w:val="nil"/>
-          <w:left w:val="nil"/>
-          <w:bottom w:val="nil"/>
-          <w:right w:val="nil"/>
-          <w:insideH w:val="nil"/>
-          <w:insideV w:val="nil"/>
-        </w:tcBorders>
-        <w:shd w:val="clear" w:color="auto" w:fill="A6A6A6"/>
-      </w:tcPr>
-    </w:tblStylePr>
-  </w:style>
-  <w:style w:type="table" w:customStyle="1" w:styleId="Gitternetztabelle1hell1">
-    <w:name w:val="Gitternetztabelle 1 hell1"/>
-    <w:basedOn w:val="NormaleTabelle"/>
-    <w:uiPriority w:val="46"/>
-    <w:rsid w:val="0034788D"/>
-    <w:tblPr>
-      <w:tblStyleRowBandSize w:val="1"/>
-      <w:tblStyleColBandSize w:val="1"/>
-      <w:tblInd w:w="0" w:type="dxa"/>
-      <w:tblBorders>
-        <w:top w:val="single" w:sz="4" w:space="0" w:color="999999"/>
-        <w:left w:val="single" w:sz="4" w:space="0" w:color="999999"/>
-        <w:bottom w:val="single" w:sz="4" w:space="0" w:color="999999"/>
-        <w:right w:val="single" w:sz="4" w:space="0" w:color="999999"/>
-        <w:insideH w:val="single" w:sz="4" w:space="0" w:color="999999"/>
-        <w:insideV w:val="single" w:sz="4" w:space="0" w:color="999999"/>
-      </w:tblBorders>
-      <w:tblCellMar>
-        <w:top w:w="0" w:type="dxa"/>
-        <w:left w:w="108" w:type="dxa"/>
-        <w:bottom w:w="0" w:type="dxa"/>
-        <w:right w:w="108" w:type="dxa"/>
-      </w:tblCellMar>
-    </w:tblPr>
-    <w:tblStylePr w:type="firstRow">
-      <w:rPr>
-        <w:b/>
-        <w:bCs/>
-      </w:rPr>
-      <w:tblPr/>
-      <w:tcPr>
-        <w:tcBorders>
-          <w:bottom w:val="single" w:sz="12" w:space="0" w:color="666666"/>
-        </w:tcBorders>
-      </w:tcPr>
-    </w:tblStylePr>
-    <w:tblStylePr w:type="lastRow">
-      <w:rPr>
-        <w:b/>
-        <w:bCs/>
-      </w:rPr>
-      <w:tblPr/>
-      <w:tcPr>
-        <w:tcBorders>
-          <w:top w:val="double" w:sz="2" w:space="0" w:color="666666"/>
-        </w:tcBorders>
-      </w:tcPr>
-    </w:tblStylePr>
-    <w:tblStylePr w:type="firstCol">
-      <w:rPr>
-        <w:b/>
-        <w:bCs/>
-      </w:rPr>
-    </w:tblStylePr>
-    <w:tblStylePr w:type="lastCol">
-      <w:rPr>
-        <w:b/>
-        <w:bCs/>
-      </w:rPr>
-    </w:tblStylePr>
-  </w:style>
-  <w:style w:type="table" w:customStyle="1" w:styleId="Gitternetztabelle5dunkelAkzent31">
-    <w:name w:val="Gitternetztabelle 5 dunkel  – Akzent 31"/>
-    <w:basedOn w:val="NormaleTabelle"/>
-    <w:uiPriority w:val="50"/>
-    <w:rsid w:val="00A60727"/>
-    <w:tblPr>
-      <w:tblStyleRowBandSize w:val="1"/>
-      <w:tblStyleColBandSize w:val="1"/>
-      <w:tblInd w:w="0" w:type="dxa"/>
-      <w:tblBorders>
-        <w:top w:val="single" w:sz="4" w:space="0" w:color="FFFFFF"/>
-        <w:left w:val="single" w:sz="4" w:space="0" w:color="FFFFFF"/>
-        <w:bottom w:val="single" w:sz="4" w:space="0" w:color="FFFFFF"/>
-        <w:right w:val="single" w:sz="4" w:space="0" w:color="FFFFFF"/>
-        <w:insideH w:val="single" w:sz="4" w:space="0" w:color="FFFFFF"/>
-        <w:insideV w:val="single" w:sz="4" w:space="0" w:color="FFFFFF"/>
-      </w:tblBorders>
-      <w:tblCellMar>
-        <w:top w:w="0" w:type="dxa"/>
-        <w:left w:w="108" w:type="dxa"/>
-        <w:bottom w:w="0" w:type="dxa"/>
-        <w:right w:w="108" w:type="dxa"/>
-      </w:tblCellMar>
-    </w:tblPr>
-    <w:tcPr>
-      <w:shd w:val="clear" w:color="auto" w:fill="EDEDED"/>
-    </w:tcPr>
-    <w:tblStylePr w:type="firstRow">
-      <w:rPr>
-        <w:b/>
-        <w:bCs/>
-        <w:color w:val="FFFFFF"/>
-      </w:rPr>
-      <w:tblPr/>
-      <w:tcPr>
-        <w:tcBorders>
-          <w:top w:val="single" w:sz="4" w:space="0" w:color="FFFFFF"/>
-          <w:left w:val="single" w:sz="4" w:space="0" w:color="FFFFFF"/>
-          <w:right w:val="single" w:sz="4" w:space="0" w:color="FFFFFF"/>
-          <w:insideH w:val="nil"/>
-          <w:insideV w:val="nil"/>
-        </w:tcBorders>
-        <w:shd w:val="clear" w:color="auto" w:fill="A5A5A5"/>
-      </w:tcPr>
-    </w:tblStylePr>
-    <w:tblStylePr w:type="lastRow">
-      <w:rPr>
-        <w:b/>
-        <w:bCs/>
-        <w:color w:val="FFFFFF"/>
-      </w:rPr>
-      <w:tblPr/>
-      <w:tcPr>
-        <w:tcBorders>
-          <w:left w:val="single" w:sz="4" w:space="0" w:color="FFFFFF"/>
-          <w:bottom w:val="single" w:sz="4" w:space="0" w:color="FFFFFF"/>
-          <w:right w:val="single" w:sz="4" w:space="0" w:color="FFFFFF"/>
-          <w:insideH w:val="nil"/>
-          <w:insideV w:val="nil"/>
-        </w:tcBorders>
-        <w:shd w:val="clear" w:color="auto" w:fill="A5A5A5"/>
-      </w:tcPr>
-    </w:tblStylePr>
-    <w:tblStylePr w:type="firstCol">
-      <w:rPr>
-        <w:b/>
-        <w:bCs/>
-        <w:color w:val="FFFFFF"/>
-      </w:rPr>
-      <w:tblPr/>
-      <w:tcPr>
-        <w:tcBorders>
-          <w:top w:val="single" w:sz="4" w:space="0" w:color="FFFFFF"/>
-          <w:left w:val="single" w:sz="4" w:space="0" w:color="FFFFFF"/>
-          <w:bottom w:val="single" w:sz="4" w:space="0" w:color="FFFFFF"/>
-          <w:insideV w:val="nil"/>
-        </w:tcBorders>
-        <w:shd w:val="clear" w:color="auto" w:fill="A5A5A5"/>
-      </w:tcPr>
-    </w:tblStylePr>
-    <w:tblStylePr w:type="lastCol">
-      <w:rPr>
-        <w:b/>
-        <w:bCs/>
-        <w:color w:val="FFFFFF"/>
-      </w:rPr>
-      <w:tblPr/>
-      <w:tcPr>
-        <w:tcBorders>
-          <w:top w:val="single" w:sz="4" w:space="0" w:color="FFFFFF"/>
-          <w:bottom w:val="single" w:sz="4" w:space="0" w:color="FFFFFF"/>
-          <w:right w:val="single" w:sz="4" w:space="0" w:color="FFFFFF"/>
-          <w:insideV w:val="nil"/>
-        </w:tcBorders>
-        <w:shd w:val="clear" w:color="auto" w:fill="A5A5A5"/>
-      </w:tcPr>
-    </w:tblStylePr>
-    <w:tblStylePr w:type="band1Vert">
-      <w:tblPr/>
-      <w:tcPr>
-        <w:shd w:val="clear" w:color="auto" w:fill="DBDBDB"/>
-      </w:tcPr>
-    </w:tblStylePr>
-    <w:tblStylePr w:type="band1Horz">
-      <w:tblPr/>
-      <w:tcPr>
-        <w:shd w:val="clear" w:color="auto" w:fill="DBDBDB"/>
-      </w:tcPr>
-    </w:tblStylePr>
-  </w:style>
-  <w:style w:type="table" w:styleId="MittlereSchattierung1-Akzent3">
-    <w:name w:val="Medium Shading 1 Accent 3"/>
-    <w:basedOn w:val="NormaleTabelle"/>
-    <w:uiPriority w:val="63"/>
-    <w:rsid w:val="00A60727"/>
-    <w:tblPr>
-      <w:tblStyleRowBandSize w:val="1"/>
-      <w:tblStyleColBandSize w:val="1"/>
-      <w:tblInd w:w="0" w:type="dxa"/>
-      <w:tblBorders>
-        <w:top w:val="single" w:sz="8" w:space="0" w:color="BBBBBB"/>
-        <w:left w:val="single" w:sz="8" w:space="0" w:color="BBBBBB"/>
-        <w:bottom w:val="single" w:sz="8" w:space="0" w:color="BBBBBB"/>
-        <w:right w:val="single" w:sz="8" w:space="0" w:color="BBBBBB"/>
-        <w:insideH w:val="single" w:sz="8" w:space="0" w:color="BBBBBB"/>
-      </w:tblBorders>
-      <w:tblCellMar>
-        <w:top w:w="0" w:type="dxa"/>
-        <w:left w:w="108" w:type="dxa"/>
-        <w:bottom w:w="0" w:type="dxa"/>
-        <w:right w:w="108" w:type="dxa"/>
-      </w:tblCellMar>
-    </w:tblPr>
-    <w:tblStylePr w:type="firstRow">
-      <w:pPr>
-        <w:spacing w:before="0" w:after="0" w:line="240" w:lineRule="auto"/>
-      </w:pPr>
-      <w:rPr>
-        <w:b/>
-        <w:bCs/>
-        <w:color w:val="FFFFFF"/>
-      </w:rPr>
-      <w:tblPr/>
-      <w:tcPr>
-        <w:tcBorders>
-          <w:top w:val="single" w:sz="8" w:space="0" w:color="BBBBBB"/>
-          <w:left w:val="single" w:sz="8" w:space="0" w:color="BBBBBB"/>
-          <w:bottom w:val="single" w:sz="8" w:space="0" w:color="BBBBBB"/>
-          <w:right w:val="single" w:sz="8" w:space="0" w:color="BBBBBB"/>
-          <w:insideH w:val="nil"/>
-          <w:insideV w:val="nil"/>
-        </w:tcBorders>
-        <w:shd w:val="clear" w:color="auto" w:fill="A5A5A5"/>
-      </w:tcPr>
-    </w:tblStylePr>
-    <w:tblStylePr w:type="lastRow">
-      <w:pPr>
-        <w:spacing w:before="0" w:after="0" w:line="240" w:lineRule="auto"/>
-      </w:pPr>
-      <w:rPr>
-        <w:b/>
-        <w:bCs/>
-      </w:rPr>
-      <w:tblPr/>
-      <w:tcPr>
-        <w:tcBorders>
-          <w:top w:val="double" w:sz="6" w:space="0" w:color="BBBBBB"/>
-          <w:left w:val="single" w:sz="8" w:space="0" w:color="BBBBBB"/>
-          <w:bottom w:val="single" w:sz="8" w:space="0" w:color="BBBBBB"/>
-          <w:right w:val="single" w:sz="8" w:space="0" w:color="BBBBBB"/>
-          <w:insideH w:val="nil"/>
-          <w:insideV w:val="nil"/>
-        </w:tcBorders>
-      </w:tcPr>
-    </w:tblStylePr>
-    <w:tblStylePr w:type="firstCol">
-      <w:rPr>
-        <w:b/>
-        <w:bCs/>
-      </w:rPr>
-    </w:tblStylePr>
-    <w:tblStylePr w:type="lastCol">
-      <w:rPr>
-        <w:b/>
-        <w:bCs/>
-      </w:rPr>
-    </w:tblStylePr>
-    <w:tblStylePr w:type="band1Vert">
-      <w:tblPr/>
-      <w:tcPr>
-        <w:shd w:val="clear" w:color="auto" w:fill="E8E8E8"/>
-      </w:tcPr>
-    </w:tblStylePr>
-    <w:tblStylePr w:type="band1Horz">
-      <w:tblPr/>
-      <w:tcPr>
-        <w:tcBorders>
-          <w:insideH w:val="nil"/>
-          <w:insideV w:val="nil"/>
-        </w:tcBorders>
-        <w:shd w:val="clear" w:color="auto" w:fill="E8E8E8"/>
-      </w:tcPr>
-    </w:tblStylePr>
-    <w:tblStylePr w:type="band2Horz">
-      <w:tblPr/>
-      <w:tcPr>
-        <w:tcBorders>
-          <w:insideH w:val="nil"/>
-          <w:insideV w:val="nil"/>
-        </w:tcBorders>
-      </w:tcPr>
-    </w:tblStylePr>
-  </w:style>
-  <w:style w:type="table" w:customStyle="1" w:styleId="Gitternetztabelle4Akzent51">
-    <w:name w:val="Gitternetztabelle 4 – Akzent 51"/>
-    <w:basedOn w:val="NormaleTabelle"/>
-    <w:uiPriority w:val="49"/>
-    <w:rsid w:val="009A766B"/>
-    <w:tblPr>
-      <w:tblStyleRowBandSize w:val="1"/>
-      <w:tblStyleColBandSize w:val="1"/>
-      <w:tblInd w:w="0" w:type="dxa"/>
-      <w:tblBorders>
-        <w:top w:val="single" w:sz="4" w:space="0" w:color="9CC2E5"/>
-        <w:left w:val="single" w:sz="4" w:space="0" w:color="9CC2E5"/>
-        <w:bottom w:val="single" w:sz="4" w:space="0" w:color="9CC2E5"/>
-        <w:right w:val="single" w:sz="4" w:space="0" w:color="9CC2E5"/>
-        <w:insideH w:val="single" w:sz="4" w:space="0" w:color="9CC2E5"/>
-        <w:insideV w:val="single" w:sz="4" w:space="0" w:color="9CC2E5"/>
-      </w:tblBorders>
-      <w:tblCellMar>
-        <w:top w:w="0" w:type="dxa"/>
-        <w:left w:w="108" w:type="dxa"/>
-        <w:bottom w:w="0" w:type="dxa"/>
-        <w:right w:w="108" w:type="dxa"/>
-      </w:tblCellMar>
-    </w:tblPr>
-    <w:tblStylePr w:type="firstRow">
-      <w:rPr>
-        <w:b/>
-        <w:bCs/>
-        <w:color w:val="FFFFFF"/>
-      </w:rPr>
-      <w:tblPr/>
-      <w:tcPr>
-        <w:tcBorders>
-          <w:top w:val="single" w:sz="4" w:space="0" w:color="5B9BD5"/>
-          <w:left w:val="single" w:sz="4" w:space="0" w:color="5B9BD5"/>
-          <w:bottom w:val="single" w:sz="4" w:space="0" w:color="5B9BD5"/>
-          <w:right w:val="single" w:sz="4" w:space="0" w:color="5B9BD5"/>
-          <w:insideH w:val="nil"/>
-          <w:insideV w:val="nil"/>
-        </w:tcBorders>
-        <w:shd w:val="clear" w:color="auto" w:fill="5B9BD5"/>
-      </w:tcPr>
-    </w:tblStylePr>
-    <w:tblStylePr w:type="lastRow">
-      <w:rPr>
-        <w:b/>
-        <w:bCs/>
-      </w:rPr>
-      <w:tblPr/>
-      <w:tcPr>
-        <w:tcBorders>
-          <w:top w:val="double" w:sz="4" w:space="0" w:color="5B9BD5"/>
-        </w:tcBorders>
-      </w:tcPr>
-    </w:tblStylePr>
-    <w:tblStylePr w:type="firstCol">
-      <w:rPr>
-        <w:b/>
-        <w:bCs/>
-      </w:rPr>
-    </w:tblStylePr>
-    <w:tblStylePr w:type="lastCol">
-      <w:rPr>
-        <w:b/>
-        <w:bCs/>
-      </w:rPr>
-    </w:tblStylePr>
-    <w:tblStylePr w:type="band1Vert">
-      <w:tblPr/>
-      <w:tcPr>
-        <w:shd w:val="clear" w:color="auto" w:fill="DEEAF6"/>
-      </w:tcPr>
-    </w:tblStylePr>
-    <w:tblStylePr w:type="band1Horz">
-      <w:tblPr/>
-      <w:tcPr>
-        <w:shd w:val="clear" w:color="auto" w:fill="DEEAF6"/>
-      </w:tcPr>
-    </w:tblStylePr>
-  </w:style>
-  <w:style w:type="table" w:customStyle="1" w:styleId="Gitternetztabelle1hellAkzent11">
-    <w:name w:val="Gitternetztabelle 1 hell  – Akzent 11"/>
-    <w:basedOn w:val="NormaleTabelle"/>
-    <w:uiPriority w:val="46"/>
-    <w:rsid w:val="002D055A"/>
-    <w:tblPr>
-      <w:tblStyleRowBandSize w:val="1"/>
-      <w:tblStyleColBandSize w:val="1"/>
-      <w:tblInd w:w="0" w:type="dxa"/>
-      <w:tblBorders>
-        <w:top w:val="single" w:sz="4" w:space="0" w:color="B4C6E7" w:themeColor="accent1" w:themeTint="66"/>
-        <w:left w:val="single" w:sz="4" w:space="0" w:color="B4C6E7" w:themeColor="accent1" w:themeTint="66"/>
-        <w:bottom w:val="single" w:sz="4" w:space="0" w:color="B4C6E7" w:themeColor="accent1" w:themeTint="66"/>
-        <w:right w:val="single" w:sz="4" w:space="0" w:color="B4C6E7" w:themeColor="accent1" w:themeTint="66"/>
-        <w:insideH w:val="single" w:sz="4" w:space="0" w:color="B4C6E7" w:themeColor="accent1" w:themeTint="66"/>
-        <w:insideV w:val="single" w:sz="4" w:space="0" w:color="B4C6E7" w:themeColor="accent1" w:themeTint="66"/>
-      </w:tblBorders>
-      <w:tblCellMar>
-        <w:top w:w="0" w:type="dxa"/>
-        <w:left w:w="108" w:type="dxa"/>
-        <w:bottom w:w="0" w:type="dxa"/>
-        <w:right w:w="108" w:type="dxa"/>
-      </w:tblCellMar>
     </w:tblPr>
     <w:tblStylePr w:type="firstRow">
       <w:rPr>
@@ -22229,7 +19571,7 @@
   <a:extraClrSchemeLst/>
   <a:extLst>
     <a:ext uri="{05A4C25C-085E-4340-85A3-A5531E510DB2}">
-      <thm15:themeFamily xmlns="" xmlns:thm15="http://schemas.microsoft.com/office/thememl/2012/main" name="Office Theme" id="{62F939B6-93AF-4DB8-9C6B-D6C7DFDC589F}" vid="{4A3C46E8-61CC-4603-A589-7422A47A8E4A}"/>
+      <thm15:themeFamily xmlns:thm15="http://schemas.microsoft.com/office/thememl/2012/main" name="Office Theme" id="{62F939B6-93AF-4DB8-9C6B-D6C7DFDC589F}" vid="{4A3C46E8-61CC-4603-A589-7422A47A8E4A}"/>
     </a:ext>
   </a:extLst>
 </a:theme>
@@ -22259,7 +19601,7 @@
 </file>
 
 <file path=customXml/itemProps2.xml><?xml version="1.0" encoding="utf-8"?>
-<ds:datastoreItem xmlns:ds="http://schemas.openxmlformats.org/officeDocument/2006/customXml" ds:itemID="{63F85F2B-26D6-1546-9AC5-33E4146CC728}">
+<ds:datastoreItem xmlns:ds="http://schemas.openxmlformats.org/officeDocument/2006/customXml" ds:itemID="{2B418524-09AF-4798-9D5D-EC9D4912A9C9}">
   <ds:schemaRefs>
     <ds:schemaRef ds:uri="http://schemas.openxmlformats.org/officeDocument/2006/bibliography"/>
   </ds:schemaRefs>

</xml_diff>